<commit_message>
feat: Multiparty claim certificate templates (CMC-1289)
update claim form templates

add second form

add more steps

update docs

update reference number

Fix duplicate representatives showing

Update scenarios with finished templates

Add tests for multiparty scenarios

Renamed template after uploading

Make '1st' conditional in external reference

Fix respondent external reference not showing

Add respondent 2 representative service tests

Hide Litigation friend if not present

Fixed plural possessive typos

Expand imports

Remove blank line

Fix checkstyle warnings

Added representative 2 reference and removed defendant representative when there is none in claim form

update docs syntax

Fixed claim form for 1v2 - 1st sol registered, 2nd not represented
</commit_message>
<xml_diff>
--- a/docker/docmosis/templates/CV-UNS-CLM-ENG-00727.docx
+++ b/docker/docmosis/templates/CV-UNS-CLM-ENG-00727.docx
@@ -1,6 +1,6 @@
 
 <file path=word/document.xml><?xml version="1.0" encoding="utf-8"?>
-<w:document xmlns:wpc="http://schemas.microsoft.com/office/word/2010/wordprocessingCanvas" xmlns:cx="http://schemas.microsoft.com/office/drawing/2014/chartex" xmlns:cx1="http://schemas.microsoft.com/office/drawing/2015/9/8/chartex" xmlns:cx2="http://schemas.microsoft.com/office/drawing/2015/10/21/chartex" xmlns:cx3="http://schemas.microsoft.com/office/drawing/2016/5/9/chartex" xmlns:cx4="http://schemas.microsoft.com/office/drawing/2016/5/10/chartex" xmlns:cx5="http://schemas.microsoft.com/office/drawing/2016/5/11/chartex" xmlns:cx6="http://schemas.microsoft.com/office/drawing/2016/5/12/chartex" xmlns:cx7="http://schemas.microsoft.com/office/drawing/2016/5/13/chartex" xmlns:cx8="http://schemas.microsoft.com/office/drawing/2016/5/14/chartex" xmlns:mc="http://schemas.openxmlformats.org/markup-compatibility/2006" xmlns:aink="http://schemas.microsoft.com/office/drawing/2016/ink" xmlns:am3d="http://schemas.microsoft.com/office/drawing/2017/model3d" xmlns:o="urn:schemas-microsoft-com:office:office" xmlns:r="http://schemas.openxmlformats.org/officeDocument/2006/relationships" xmlns:m="http://schemas.openxmlformats.org/officeDocument/2006/math" xmlns:v="urn:schemas-microsoft-com:vml" xmlns:wp14="http://schemas.microsoft.com/office/word/2010/wordprocessingDrawing" xmlns:wp="http://schemas.openxmlformats.org/drawingml/2006/wordprocessingDrawing" xmlns:w10="urn:schemas-microsoft-com:office:word" xmlns:w="http://schemas.openxmlformats.org/wordprocessingml/2006/main" xmlns:w14="http://schemas.microsoft.com/office/word/2010/wordml" xmlns:w15="http://schemas.microsoft.com/office/word/2012/wordml" xmlns:w16cex="http://schemas.microsoft.com/office/word/2018/wordml/cex" xmlns:w16cid="http://schemas.microsoft.com/office/word/2016/wordml/cid" xmlns:w16="http://schemas.microsoft.com/office/word/2018/wordml" xmlns:w16se="http://schemas.microsoft.com/office/word/2015/wordml/symex" xmlns:wpg="http://schemas.microsoft.com/office/word/2010/wordprocessingGroup" xmlns:wpi="http://schemas.microsoft.com/office/word/2010/wordprocessingInk" xmlns:wne="http://schemas.microsoft.com/office/word/2006/wordml" xmlns:wps="http://schemas.microsoft.com/office/word/2010/wordprocessingShape" mc:Ignorable="w14 w15 w16se w16cid w16 w16cex wp14">
+<w:document xmlns:wpc="http://schemas.microsoft.com/office/word/2010/wordprocessingCanvas" xmlns:cx="http://schemas.microsoft.com/office/drawing/2014/chartex" xmlns:cx1="http://schemas.microsoft.com/office/drawing/2015/9/8/chartex" xmlns:cx2="http://schemas.microsoft.com/office/drawing/2015/10/21/chartex" xmlns:cx3="http://schemas.microsoft.com/office/drawing/2016/5/9/chartex" xmlns:cx4="http://schemas.microsoft.com/office/drawing/2016/5/10/chartex" xmlns:cx5="http://schemas.microsoft.com/office/drawing/2016/5/11/chartex" xmlns:cx6="http://schemas.microsoft.com/office/drawing/2016/5/12/chartex" xmlns:cx7="http://schemas.microsoft.com/office/drawing/2016/5/13/chartex" xmlns:cx8="http://schemas.microsoft.com/office/drawing/2016/5/14/chartex" xmlns:mc="http://schemas.openxmlformats.org/markup-compatibility/2006" xmlns:aink="http://schemas.microsoft.com/office/drawing/2016/ink" xmlns:am3d="http://schemas.microsoft.com/office/drawing/2017/model3d" xmlns:o="urn:schemas-microsoft-com:office:office" xmlns:r="http://schemas.openxmlformats.org/officeDocument/2006/relationships" xmlns:m="http://schemas.openxmlformats.org/officeDocument/2006/math" xmlns:v="urn:schemas-microsoft-com:vml" xmlns:wp14="http://schemas.microsoft.com/office/word/2010/wordprocessingDrawing" xmlns:wp="http://schemas.openxmlformats.org/drawingml/2006/wordprocessingDrawing" xmlns:w10="urn:schemas-microsoft-com:office:word" xmlns:w="http://schemas.openxmlformats.org/wordprocessingml/2006/main" xmlns:w14="http://schemas.microsoft.com/office/word/2010/wordml" xmlns:w15="http://schemas.microsoft.com/office/word/2012/wordml" xmlns:w16cex="http://schemas.microsoft.com/office/word/2018/wordml/cex" xmlns:w16cid="http://schemas.microsoft.com/office/word/2016/wordml/cid" xmlns:w16="http://schemas.microsoft.com/office/word/2018/wordml" xmlns:w16sdtdh="http://schemas.microsoft.com/office/word/2020/wordml/sdtdatahash" xmlns:w16se="http://schemas.microsoft.com/office/word/2015/wordml/symex" xmlns:wpg="http://schemas.microsoft.com/office/word/2010/wordprocessingGroup" xmlns:wpi="http://schemas.microsoft.com/office/word/2010/wordprocessingInk" xmlns:wne="http://schemas.microsoft.com/office/word/2006/wordml" xmlns:wps="http://schemas.microsoft.com/office/word/2010/wordprocessingShape" mc:Ignorable="w14 w15 w16se w16cid w16 w16cex w16sdtdh wp14">
   <w:body>
     <w:p>
       <w:pPr>
@@ -425,9 +425,7 @@
               <w:spacing w:before="40" w:after="40"/>
               <w:rPr>
                 <w:rFonts w:ascii="GDSTransportWebsite" w:hAnsi="GDSTransportWebsite"/>
-                <w:color w:val="0A0A0A"/>
-                <w:sz w:val="44"/>
-                <w:szCs w:val="44"/>
+                <w:color w:val="60686D"/>
               </w:rPr>
             </w:pPr>
             <w:r>
@@ -435,9 +433,68 @@
                 <w:rFonts w:ascii="GDSTransportWebsite" w:hAnsi="GDSTransportWebsite"/>
                 <w:color w:val="60686D"/>
               </w:rPr>
+              <w:t>&lt;&lt;cs_</w:t>
+            </w:r>
+            <w:proofErr w:type="gramStart"/>
+            <w:r>
+              <w:rPr>
+                <w:rFonts w:ascii="GDSTransportWebsite" w:hAnsi="GDSTransportWebsite"/>
+                <w:color w:val="60686D"/>
+              </w:rPr>
+              <w:t>{!</w:t>
+            </w:r>
+            <w:proofErr w:type="spellStart"/>
+            <w:r>
+              <w:rPr>
+                <w:rFonts w:ascii="GDSTransportWebsite" w:hAnsi="GDSTransportWebsite"/>
+                <w:color w:val="60686D"/>
+              </w:rPr>
+              <w:t>isBlank</w:t>
+            </w:r>
+            <w:proofErr w:type="spellEnd"/>
+            <w:proofErr w:type="gramEnd"/>
+            <w:r>
+              <w:rPr>
+                <w:rFonts w:ascii="GDSTransportWebsite" w:hAnsi="GDSTransportWebsite"/>
+                <w:color w:val="60686D"/>
+              </w:rPr>
+              <w:t>(</w:t>
+            </w:r>
+            <w:r>
+              <w:rPr>
+                <w:rFonts w:ascii="GDSTransportWebsite" w:hAnsi="GDSTransportWebsite"/>
+                <w:color w:val="60686D"/>
+              </w:rPr>
+              <w:t>respondent2ExternalReference</w:t>
+            </w:r>
+            <w:r>
+              <w:rPr>
+                <w:rFonts w:ascii="GDSTransportWebsite" w:hAnsi="GDSTransportWebsite"/>
+                <w:color w:val="60686D"/>
+              </w:rPr>
+              <w:t>)}&gt;&gt;1st</w:t>
+            </w:r>
+            <w:r>
+              <w:rPr>
+                <w:rFonts w:ascii="GDSTransportWebsite" w:hAnsi="GDSTransportWebsite"/>
+                <w:color w:val="60686D"/>
+              </w:rPr>
+              <w:t xml:space="preserve"> </w:t>
+            </w:r>
+            <w:r>
+              <w:rPr>
+                <w:rFonts w:ascii="GDSTransportWebsite" w:hAnsi="GDSTransportWebsite"/>
+                <w:color w:val="60686D"/>
+              </w:rPr>
+              <w:t>&lt;&lt;es_&gt;&gt;</w:t>
+            </w:r>
+            <w:r>
+              <w:rPr>
+                <w:rFonts w:ascii="GDSTransportWebsite" w:hAnsi="GDSTransportWebsite"/>
+                <w:color w:val="60686D"/>
+              </w:rPr>
               <w:t>Defendant ref: &lt;&lt;</w:t>
             </w:r>
-            <w:proofErr w:type="spellStart"/>
             <w:r>
               <w:rPr>
                 <w:rFonts w:ascii="GDSTransportWebsite" w:hAnsi="GDSTransportWebsite"/>
@@ -450,15 +507,77 @@
                 <w:rFonts w:ascii="GDSTransportWebsite" w:hAnsi="GDSTransportWebsite"/>
                 <w:color w:val="60686D"/>
               </w:rPr>
-              <w:t>ntExternalReference</w:t>
-            </w:r>
-            <w:proofErr w:type="spellEnd"/>
+              <w:t>nt</w:t>
+            </w:r>
             <w:r>
               <w:rPr>
                 <w:rFonts w:ascii="GDSTransportWebsite" w:hAnsi="GDSTransportWebsite"/>
                 <w:color w:val="60686D"/>
               </w:rPr>
-              <w:t>&gt;&gt;</w:t>
+              <w:t>1</w:t>
+            </w:r>
+            <w:r>
+              <w:rPr>
+                <w:rFonts w:ascii="GDSTransportWebsite" w:hAnsi="GDSTransportWebsite"/>
+                <w:color w:val="60686D"/>
+              </w:rPr>
+              <w:t>ExternalReference&gt;&gt;</w:t>
+            </w:r>
+            <w:bookmarkStart w:id="0" w:name="OLE_LINK11"/>
+            <w:bookmarkStart w:id="1" w:name="OLE_LINK12"/>
+            <w:r>
+              <w:rPr>
+                <w:rFonts w:ascii="GDSTransportWebsite" w:hAnsi="GDSTransportWebsite"/>
+                <w:color w:val="60686D"/>
+              </w:rPr>
+              <w:t>&lt;&lt;cs_{!isBlank(</w:t>
+            </w:r>
+            <w:r>
+              <w:rPr>
+                <w:rFonts w:ascii="GDSTransportWebsite" w:hAnsi="GDSTransportWebsite"/>
+                <w:color w:val="60686D"/>
+              </w:rPr>
+              <w:t>respondent2ExternalReference</w:t>
+            </w:r>
+            <w:r>
+              <w:rPr>
+                <w:rFonts w:ascii="GDSTransportWebsite" w:hAnsi="GDSTransportWebsite"/>
+                <w:color w:val="60686D"/>
+              </w:rPr>
+              <w:t>)}&gt;&gt;</w:t>
+            </w:r>
+            <w:bookmarkEnd w:id="0"/>
+            <w:bookmarkEnd w:id="1"/>
+          </w:p>
+          <w:p>
+            <w:pPr>
+              <w:pStyle w:val="NormalWeb"/>
+              <w:spacing w:before="40" w:after="40"/>
+              <w:rPr>
+                <w:rFonts w:ascii="GDSTransportWebsite" w:hAnsi="GDSTransportWebsite"/>
+                <w:color w:val="60686D"/>
+              </w:rPr>
+            </w:pPr>
+            <w:r>
+              <w:rPr>
+                <w:rFonts w:ascii="GDSTransportWebsite" w:hAnsi="GDSTransportWebsite"/>
+                <w:color w:val="60686D"/>
+              </w:rPr>
+              <w:t>2nd Defendant ref: &lt;&lt;respondent2ExternalReference&gt;&gt;&lt;&lt;</w:t>
+            </w:r>
+            <w:r>
+              <w:rPr>
+                <w:rFonts w:ascii="GDSTransportWebsite" w:hAnsi="GDSTransportWebsite"/>
+                <w:color w:val="60686D"/>
+              </w:rPr>
+              <w:t>e</w:t>
+            </w:r>
+            <w:r>
+              <w:rPr>
+                <w:rFonts w:ascii="GDSTransportWebsite" w:hAnsi="GDSTransportWebsite"/>
+                <w:color w:val="60686D"/>
+              </w:rPr>
+              <w:t>s_&gt;&gt;</w:t>
             </w:r>
           </w:p>
         </w:tc>
@@ -765,9 +884,6 @@
     </w:tbl>
     <w:p>
       <w:pPr>
-        <w:pBdr>
-          <w:bottom w:val="single" w:sz="4" w:space="1" w:color="auto"/>
-        </w:pBdr>
         <w:spacing w:before="120" w:after="120"/>
         <w:rPr>
           <w:rFonts w:ascii="GDSTransportWebsite" w:hAnsi="GDSTransportWebsite"/>
@@ -776,15 +892,6 @@
           <w:szCs w:val="36"/>
         </w:rPr>
       </w:pPr>
-      <w:r>
-        <w:rPr>
-          <w:rFonts w:ascii="GDSTransportWebsite" w:hAnsi="GDSTransportWebsite"/>
-          <w:color w:val="0A0A0A"/>
-          <w:sz w:val="36"/>
-          <w:szCs w:val="36"/>
-        </w:rPr>
-        <w:t>Claimant’s details</w:t>
-      </w:r>
     </w:p>
     <w:tbl>
       <w:tblPr>
@@ -871,52 +978,33 @@
           </w:tcPr>
           <w:p>
             <w:pPr>
-              <w:pStyle w:val="NormalWeb"/>
-              <w:spacing w:before="40" w:beforeAutospacing="0" w:after="40" w:afterAutospacing="0"/>
-              <w:rPr>
-                <w:rFonts w:ascii="Arial" w:hAnsi="Arial" w:cs="Arial"/>
-                <w:sz w:val="22"/>
-                <w:szCs w:val="22"/>
+              <w:pBdr>
+                <w:bottom w:val="single" w:sz="4" w:space="1" w:color="auto"/>
+              </w:pBdr>
+              <w:spacing w:before="120" w:after="120"/>
+              <w:rPr>
+                <w:rFonts w:ascii="GDSTransportWebsite" w:hAnsi="GDSTransportWebsite"/>
+                <w:color w:val="0A0A0A"/>
+                <w:sz w:val="36"/>
+                <w:szCs w:val="36"/>
               </w:rPr>
             </w:pPr>
             <w:r>
               <w:rPr>
                 <w:rFonts w:ascii="GDSTransportWebsite" w:hAnsi="GDSTransportWebsite"/>
-                <w:b/>
-                <w:bCs/>
-                <w:color w:val="0A0A0A"/>
-                <w:shd w:val="clear" w:color="auto" w:fill="FFFFFF"/>
-              </w:rPr>
-              <w:t>&lt;&lt;cs_{$size&gt;1}&gt;&gt;</w:t>
-            </w:r>
-            <w:r>
-              <w:rPr>
-                <w:rFonts w:ascii="GDSTransportWebsite" w:hAnsi="GDSTransportWebsite"/>
-                <w:b/>
-                <w:bCs/>
-                <w:color w:val="0A0A0A"/>
-                <w:shd w:val="clear" w:color="auto" w:fill="FFFFFF"/>
-              </w:rPr>
-              <w:t xml:space="preserve"> Claimant </w:t>
-            </w:r>
-            <w:r>
-              <w:rPr>
-                <w:rFonts w:ascii="GDSTransportWebsite" w:hAnsi="GDSTransportWebsite"/>
-                <w:b/>
-                <w:bCs/>
-                <w:color w:val="0A0A0A"/>
-                <w:shd w:val="clear" w:color="auto" w:fill="FFFFFF"/>
-              </w:rPr>
-              <w:t>&lt;&lt;$</w:t>
+                <w:color w:val="0A0A0A"/>
+                <w:sz w:val="36"/>
+                <w:szCs w:val="36"/>
+              </w:rPr>
+              <w:t>&lt;&lt;cs_{$size&gt;1}&gt;&gt;&lt;&lt;cs_{$</w:t>
             </w:r>
             <w:proofErr w:type="spellStart"/>
             <w:r>
               <w:rPr>
                 <w:rFonts w:ascii="GDSTransportWebsite" w:hAnsi="GDSTransportWebsite"/>
-                <w:b/>
-                <w:bCs/>
-                <w:color w:val="0A0A0A"/>
-                <w:shd w:val="clear" w:color="auto" w:fill="FFFFFF"/>
+                <w:color w:val="0A0A0A"/>
+                <w:sz w:val="36"/>
+                <w:szCs w:val="36"/>
               </w:rPr>
               <w:t>itemnum</w:t>
             </w:r>
@@ -924,12 +1012,76 @@
             <w:r>
               <w:rPr>
                 <w:rFonts w:ascii="GDSTransportWebsite" w:hAnsi="GDSTransportWebsite"/>
-                <w:b/>
-                <w:bCs/>
-                <w:color w:val="0A0A0A"/>
-                <w:shd w:val="clear" w:color="auto" w:fill="FFFFFF"/>
-              </w:rPr>
-              <w:t>&gt;&gt;&lt;&lt;es_&gt;&gt;</w:t>
+                <w:color w:val="0A0A0A"/>
+                <w:sz w:val="36"/>
+                <w:szCs w:val="36"/>
+              </w:rPr>
+              <w:t>=1}&gt;&gt;</w:t>
+            </w:r>
+            <w:r>
+              <w:rPr>
+                <w:rFonts w:ascii="GDSTransportWebsite" w:hAnsi="GDSTransportWebsite"/>
+                <w:color w:val="0A0A0A"/>
+                <w:sz w:val="36"/>
+                <w:szCs w:val="36"/>
+              </w:rPr>
+              <w:t xml:space="preserve">1st </w:t>
+            </w:r>
+            <w:r>
+              <w:rPr>
+                <w:rFonts w:ascii="GDSTransportWebsite" w:hAnsi="GDSTransportWebsite"/>
+                <w:color w:val="0A0A0A"/>
+                <w:sz w:val="36"/>
+                <w:szCs w:val="36"/>
+              </w:rPr>
+              <w:t>&lt;&lt;es_&gt;&gt;&lt;&lt; cs_{$</w:t>
+            </w:r>
+            <w:proofErr w:type="spellStart"/>
+            <w:r>
+              <w:rPr>
+                <w:rFonts w:ascii="GDSTransportWebsite" w:hAnsi="GDSTransportWebsite"/>
+                <w:color w:val="0A0A0A"/>
+                <w:sz w:val="36"/>
+                <w:szCs w:val="36"/>
+              </w:rPr>
+              <w:t>itemnum</w:t>
+            </w:r>
+            <w:proofErr w:type="spellEnd"/>
+            <w:r>
+              <w:rPr>
+                <w:rFonts w:ascii="GDSTransportWebsite" w:hAnsi="GDSTransportWebsite"/>
+                <w:color w:val="0A0A0A"/>
+                <w:sz w:val="36"/>
+                <w:szCs w:val="36"/>
+              </w:rPr>
+              <w:t>=2}&gt;&gt;</w:t>
+            </w:r>
+            <w:r>
+              <w:rPr>
+                <w:rFonts w:ascii="GDSTransportWebsite" w:hAnsi="GDSTransportWebsite"/>
+                <w:color w:val="0A0A0A"/>
+                <w:sz w:val="36"/>
+                <w:szCs w:val="36"/>
+              </w:rPr>
+              <w:t>2nd</w:t>
+            </w:r>
+            <w:r>
+              <w:rPr>
+                <w:rFonts w:ascii="GDSTransportWebsite" w:hAnsi="GDSTransportWebsite"/>
+                <w:color w:val="0A0A0A"/>
+                <w:sz w:val="36"/>
+                <w:szCs w:val="36"/>
+              </w:rPr>
+              <w:t xml:space="preserve"> &lt;&lt;es_&gt;&gt;&lt;&lt;es_&gt;&gt; </w:t>
+            </w:r>
+            <w:r>
+              <w:rPr>
+                <w:rFonts w:ascii="GDSTransportWebsite" w:hAnsi="GDSTransportWebsite"/>
+                <w:color w:val="0A0A0A"/>
+                <w:sz w:val="36"/>
+                <w:szCs w:val="36"/>
+              </w:rPr>
+              <w:t>Claimant’s details</w:t>
             </w:r>
           </w:p>
         </w:tc>
@@ -984,6 +1136,111 @@
       </w:tr>
       <w:tr>
         <w:trPr>
+          <w:trHeight w:val="354"/>
+        </w:trPr>
+        <w:tc>
+          <w:tcPr>
+            <w:tcW w:w="10060" w:type="dxa"/>
+            <w:gridSpan w:val="2"/>
+          </w:tcPr>
+          <w:p>
+            <w:pPr>
+              <w:spacing w:before="40" w:after="40"/>
+              <w:rPr>
+                <w:rFonts w:ascii="GDSTransportWebsite" w:hAnsi="GDSTransportWebsite"/>
+                <w:color w:val="0A0A0A"/>
+              </w:rPr>
+            </w:pPr>
+            <w:r>
+              <w:rPr>
+                <w:rFonts w:ascii="GDSTransportWebsite" w:hAnsi="GDSTransportWebsite"/>
+                <w:color w:val="0A0A0A"/>
+              </w:rPr>
+              <w:t>&lt;&lt;</w:t>
+            </w:r>
+            <w:proofErr w:type="spellStart"/>
+            <w:r>
+              <w:rPr>
+                <w:rFonts w:ascii="GDSTransportWebsite" w:hAnsi="GDSTransportWebsite"/>
+                <w:color w:val="0A0A0A"/>
+              </w:rPr>
+              <w:t>c</w:t>
+            </w:r>
+            <w:r>
+              <w:rPr>
+                <w:rFonts w:ascii="GDSTransportWebsite" w:hAnsi="GDSTransportWebsite"/>
+                <w:color w:val="0A0A0A"/>
+              </w:rPr>
+              <w:t>r</w:t>
+            </w:r>
+            <w:proofErr w:type="spellEnd"/>
+            <w:r>
+              <w:rPr>
+                <w:rFonts w:ascii="GDSTransportWebsite" w:hAnsi="GDSTransportWebsite"/>
+                <w:color w:val="0A0A0A"/>
+              </w:rPr>
+              <w:t>_</w:t>
+            </w:r>
+            <w:proofErr w:type="gramStart"/>
+            <w:r>
+              <w:rPr>
+                <w:rFonts w:ascii="GDSTransportWebsite" w:hAnsi="GDSTransportWebsite"/>
+                <w:color w:val="0A0A0A"/>
+              </w:rPr>
+              <w:t>{</w:t>
+            </w:r>
+            <w:r>
+              <w:rPr>
+                <w:rFonts w:ascii="GDSTransportWebsite" w:hAnsi="GDSTransportWebsite"/>
+                <w:color w:val="0A0A0A"/>
+              </w:rPr>
+              <w:t>!</w:t>
+            </w:r>
+            <w:proofErr w:type="spellStart"/>
+            <w:r>
+              <w:rPr>
+                <w:rFonts w:ascii="GDSTransportWebsite" w:hAnsi="GDSTransportWebsite"/>
+                <w:color w:val="0A0A0A"/>
+              </w:rPr>
+              <w:t>isBlank</w:t>
+            </w:r>
+            <w:proofErr w:type="spellEnd"/>
+            <w:proofErr w:type="gramEnd"/>
+            <w:r>
+              <w:rPr>
+                <w:rFonts w:ascii="GDSTransportWebsite" w:hAnsi="GDSTransportWebsite"/>
+                <w:color w:val="0A0A0A"/>
+              </w:rPr>
+              <w:t>(</w:t>
+            </w:r>
+            <w:proofErr w:type="spellStart"/>
+            <w:r>
+              <w:rPr>
+                <w:rFonts w:ascii="GDSTransportWebsite" w:hAnsi="GDSTransportWebsite"/>
+                <w:color w:val="0A0A0A"/>
+              </w:rPr>
+              <w:t>litigationFriendName</w:t>
+            </w:r>
+            <w:proofErr w:type="spellEnd"/>
+            <w:r>
+              <w:rPr>
+                <w:rFonts w:ascii="GDSTransportWebsite" w:hAnsi="GDSTransportWebsite"/>
+                <w:color w:val="0A0A0A"/>
+              </w:rPr>
+              <w:t>)</w:t>
+            </w:r>
+            <w:r>
+              <w:rPr>
+                <w:rFonts w:ascii="GDSTransportWebsite" w:hAnsi="GDSTransportWebsite"/>
+                <w:color w:val="0A0A0A"/>
+              </w:rPr>
+              <w:t>}&gt;&gt;</w:t>
+            </w:r>
+          </w:p>
+        </w:tc>
+      </w:tr>
+      <w:tr>
+        <w:trPr>
           <w:trHeight w:val="680"/>
         </w:trPr>
         <w:tc>
@@ -1033,6 +1290,8 @@
               </w:rPr>
               <w:t>&lt;&lt;</w:t>
             </w:r>
+            <w:bookmarkStart w:id="2" w:name="OLE_LINK6"/>
+            <w:bookmarkStart w:id="3" w:name="OLE_LINK7"/>
             <w:proofErr w:type="spellStart"/>
             <w:r>
               <w:rPr>
@@ -1041,6 +1300,8 @@
               </w:rPr>
               <w:t>litigationFriendName</w:t>
             </w:r>
+            <w:bookmarkEnd w:id="2"/>
+            <w:bookmarkEnd w:id="3"/>
             <w:proofErr w:type="spellEnd"/>
             <w:r>
               <w:rPr>
@@ -1048,6 +1309,47 @@
                 <w:color w:val="0A0A0A"/>
               </w:rPr>
               <w:t>&gt;&gt;</w:t>
+            </w:r>
+          </w:p>
+        </w:tc>
+      </w:tr>
+      <w:tr>
+        <w:trPr>
+          <w:trHeight w:val="401"/>
+        </w:trPr>
+        <w:tc>
+          <w:tcPr>
+            <w:tcW w:w="10060" w:type="dxa"/>
+            <w:gridSpan w:val="2"/>
+          </w:tcPr>
+          <w:p>
+            <w:pPr>
+              <w:spacing w:before="40" w:after="40"/>
+              <w:rPr>
+                <w:rFonts w:ascii="GDSTransportWebsite" w:hAnsi="GDSTransportWebsite"/>
+                <w:color w:val="0A0A0A"/>
+              </w:rPr>
+            </w:pPr>
+            <w:r>
+              <w:rPr>
+                <w:rFonts w:ascii="GDSTransportWebsite" w:hAnsi="GDSTransportWebsite"/>
+                <w:color w:val="0A0A0A"/>
+              </w:rPr>
+              <w:t>&lt;&lt;e</w:t>
+            </w:r>
+            <w:r>
+              <w:rPr>
+                <w:rFonts w:ascii="GDSTransportWebsite" w:hAnsi="GDSTransportWebsite"/>
+                <w:color w:val="0A0A0A"/>
+              </w:rPr>
+              <w:t>r</w:t>
+            </w:r>
+            <w:r>
+              <w:rPr>
+                <w:rFonts w:ascii="GDSTransportWebsite" w:hAnsi="GDSTransportWebsite"/>
+                <w:color w:val="0A0A0A"/>
+              </w:rPr>
+              <w:t>_&gt;&gt;</w:t>
             </w:r>
           </w:p>
         </w:tc>
@@ -1483,6 +1785,7 @@
                 <w:rFonts w:ascii="GDSTransportWebsite" w:hAnsi="GDSTransportWebsite"/>
                 <w:color w:val="0A0A0A"/>
               </w:rPr>
+              <w:lastRenderedPageBreak/>
               <w:t xml:space="preserve">&lt;&lt; </w:t>
             </w:r>
             <w:r>
@@ -1651,7 +1954,161 @@
           <w:p>
             <w:pPr>
               <w:spacing w:before="40" w:after="40"/>
+              <w:rPr>
+                <w:rFonts w:ascii="GDSTransportWebsite" w:hAnsi="GDSTransportWebsite"/>
+                <w:color w:val="0A0A0A"/>
+                <w:sz w:val="36"/>
+                <w:szCs w:val="36"/>
+              </w:rPr>
             </w:pPr>
+            <w:r>
+              <w:rPr>
+                <w:rFonts w:ascii="GDSTransportWebsite" w:hAnsi="GDSTransportWebsite"/>
+                <w:color w:val="0A0A0A"/>
+                <w:sz w:val="36"/>
+                <w:szCs w:val="36"/>
+              </w:rPr>
+              <w:t>&lt;&lt;c</w:t>
+            </w:r>
+            <w:r>
+              <w:rPr>
+                <w:rFonts w:ascii="GDSTransportWebsite" w:hAnsi="GDSTransportWebsite"/>
+                <w:color w:val="0A0A0A"/>
+                <w:sz w:val="36"/>
+                <w:szCs w:val="36"/>
+              </w:rPr>
+              <w:t>s</w:t>
+            </w:r>
+            <w:r>
+              <w:rPr>
+                <w:rFonts w:ascii="GDSTransportWebsite" w:hAnsi="GDSTransportWebsite"/>
+                <w:color w:val="0A0A0A"/>
+                <w:sz w:val="36"/>
+                <w:szCs w:val="36"/>
+              </w:rPr>
+              <w:t>_{$size&gt;1}&gt;&gt;</w:t>
+            </w:r>
+            <w:r>
+              <w:rPr>
+                <w:rFonts w:ascii="GDSTransportWebsite" w:hAnsi="GDSTransportWebsite"/>
+                <w:color w:val="0A0A0A"/>
+                <w:sz w:val="36"/>
+                <w:szCs w:val="36"/>
+              </w:rPr>
+              <w:t>&lt;&lt;cs_{$</w:t>
+            </w:r>
+            <w:proofErr w:type="spellStart"/>
+            <w:r>
+              <w:rPr>
+                <w:rFonts w:ascii="GDSTransportWebsite" w:hAnsi="GDSTransportWebsite"/>
+                <w:color w:val="0A0A0A"/>
+                <w:sz w:val="36"/>
+                <w:szCs w:val="36"/>
+              </w:rPr>
+              <w:t>itemnum</w:t>
+            </w:r>
+            <w:proofErr w:type="spellEnd"/>
+            <w:r>
+              <w:rPr>
+                <w:rFonts w:ascii="GDSTransportWebsite" w:hAnsi="GDSTransportWebsite"/>
+                <w:color w:val="0A0A0A"/>
+                <w:sz w:val="36"/>
+                <w:szCs w:val="36"/>
+              </w:rPr>
+              <w:t>=1}&gt;&gt;</w:t>
+            </w:r>
+            <w:r>
+              <w:rPr>
+                <w:rFonts w:ascii="GDSTransportWebsite" w:hAnsi="GDSTransportWebsite"/>
+                <w:color w:val="0A0A0A"/>
+                <w:sz w:val="36"/>
+                <w:szCs w:val="36"/>
+              </w:rPr>
+              <w:t>1</w:t>
+            </w:r>
+            <w:r>
+              <w:rPr>
+                <w:rFonts w:ascii="GDSTransportWebsite" w:hAnsi="GDSTransportWebsite"/>
+                <w:color w:val="0A0A0A"/>
+                <w:sz w:val="36"/>
+                <w:szCs w:val="36"/>
+              </w:rPr>
+              <w:t>st</w:t>
+            </w:r>
+            <w:r>
+              <w:rPr>
+                <w:rFonts w:ascii="GDSTransportWebsite" w:hAnsi="GDSTransportWebsite"/>
+                <w:color w:val="0A0A0A"/>
+                <w:sz w:val="36"/>
+                <w:szCs w:val="36"/>
+              </w:rPr>
+              <w:t xml:space="preserve"> &lt;&lt;es_&gt;&gt;&lt;&lt; cs_{$</w:t>
+            </w:r>
+            <w:proofErr w:type="spellStart"/>
+            <w:r>
+              <w:rPr>
+                <w:rFonts w:ascii="GDSTransportWebsite" w:hAnsi="GDSTransportWebsite"/>
+                <w:color w:val="0A0A0A"/>
+                <w:sz w:val="36"/>
+                <w:szCs w:val="36"/>
+              </w:rPr>
+              <w:t>itemnum</w:t>
+            </w:r>
+            <w:proofErr w:type="spellEnd"/>
+            <w:r>
+              <w:rPr>
+                <w:rFonts w:ascii="GDSTransportWebsite" w:hAnsi="GDSTransportWebsite"/>
+                <w:color w:val="0A0A0A"/>
+                <w:sz w:val="36"/>
+                <w:szCs w:val="36"/>
+              </w:rPr>
+              <w:t>=2}&gt;&gt;</w:t>
+            </w:r>
+            <w:r>
+              <w:rPr>
+                <w:rFonts w:ascii="GDSTransportWebsite" w:hAnsi="GDSTransportWebsite"/>
+                <w:color w:val="0A0A0A"/>
+                <w:sz w:val="36"/>
+                <w:szCs w:val="36"/>
+              </w:rPr>
+              <w:t>2</w:t>
+            </w:r>
+            <w:r>
+              <w:rPr>
+                <w:rFonts w:ascii="GDSTransportWebsite" w:hAnsi="GDSTransportWebsite"/>
+                <w:color w:val="0A0A0A"/>
+                <w:sz w:val="36"/>
+                <w:szCs w:val="36"/>
+              </w:rPr>
+              <w:t>nd</w:t>
+            </w:r>
+            <w:r>
+              <w:rPr>
+                <w:rFonts w:ascii="GDSTransportWebsite" w:hAnsi="GDSTransportWebsite"/>
+                <w:color w:val="0A0A0A"/>
+                <w:sz w:val="36"/>
+                <w:szCs w:val="36"/>
+              </w:rPr>
+              <w:t xml:space="preserve"> &lt;&lt;es_&gt;&gt;</w:t>
+            </w:r>
+            <w:r>
+              <w:rPr>
+                <w:rFonts w:ascii="GDSTransportWebsite" w:hAnsi="GDSTransportWebsite"/>
+                <w:color w:val="0A0A0A"/>
+                <w:sz w:val="36"/>
+                <w:szCs w:val="36"/>
+              </w:rPr>
+              <w:t>&lt;&lt;es_&gt;&gt;</w:t>
+            </w:r>
+            <w:r>
+              <w:rPr>
+                <w:rFonts w:ascii="GDSTransportWebsite" w:hAnsi="GDSTransportWebsite"/>
+                <w:color w:val="0A0A0A"/>
+                <w:sz w:val="36"/>
+                <w:szCs w:val="36"/>
+              </w:rPr>
+              <w:t xml:space="preserve"> </w:t>
+            </w:r>
             <w:r>
               <w:rPr>
                 <w:rFonts w:ascii="GDSTransportWebsite" w:hAnsi="GDSTransportWebsite"/>
@@ -1960,8 +2417,8 @@
               </w:rPr>
               <w:t>{</w:t>
             </w:r>
-            <w:bookmarkStart w:id="0" w:name="OLE_LINK1"/>
-            <w:bookmarkStart w:id="1" w:name="OLE_LINK2"/>
+            <w:bookmarkStart w:id="4" w:name="OLE_LINK1"/>
+            <w:bookmarkStart w:id="5" w:name="OLE_LINK2"/>
             <w:r>
               <w:rPr>
                 <w:rFonts w:ascii="GDSTransportWebsite" w:hAnsi="GDSTransportWebsite"/>
@@ -1977,8 +2434,8 @@
               </w:rPr>
               <w:t>(</w:t>
             </w:r>
-            <w:bookmarkEnd w:id="0"/>
-            <w:bookmarkEnd w:id="1"/>
+            <w:bookmarkEnd w:id="4"/>
+            <w:bookmarkEnd w:id="5"/>
             <w:r>
               <w:rPr>
                 <w:rFonts w:ascii="GDSTransportWebsite" w:hAnsi="GDSTransportWebsite"/>
@@ -2068,15 +2525,7 @@
                 <w:rFonts w:ascii="GDSTransportWebsite" w:hAnsi="GDSTransportWebsite"/>
                 <w:color w:val="0A0A0A"/>
               </w:rPr>
-              <w:t>&lt;&lt;es_&gt;</w:t>
-            </w:r>
-            <w:r>
-              <w:rPr>
-                <w:rFonts w:ascii="GDSTransportWebsite" w:hAnsi="GDSTransportWebsite"/>
-                <w:color w:val="0A0A0A"/>
-              </w:rPr>
-              <w:lastRenderedPageBreak/>
-              <w:t>&gt;</w:t>
+              <w:t>&lt;&lt;es_&gt;&gt;</w:t>
             </w:r>
             <w:r>
               <w:rPr>
@@ -2552,6 +3001,123 @@
               </w:rPr>
               <w:t>&gt;&gt;&lt;&lt;es_&gt;&gt;</w:t>
             </w:r>
+          </w:p>
+        </w:tc>
+      </w:tr>
+      <w:tr>
+        <w:trPr>
+          <w:trHeight w:val="452"/>
+        </w:trPr>
+        <w:tc>
+          <w:tcPr>
+            <w:tcW w:w="10060" w:type="dxa"/>
+            <w:gridSpan w:val="2"/>
+          </w:tcPr>
+          <w:p>
+            <w:pPr>
+              <w:pStyle w:val="NormalWeb"/>
+              <w:spacing w:before="120" w:beforeAutospacing="0" w:after="40" w:afterAutospacing="0"/>
+              <w:rPr>
+                <w:rFonts w:ascii="GDSTransportWebsite" w:hAnsi="GDSTransportWebsite"/>
+                <w:color w:val="0A0A0A"/>
+              </w:rPr>
+            </w:pPr>
+            <w:bookmarkStart w:id="6" w:name="_Hlk82507518"/>
+            <w:bookmarkStart w:id="7" w:name="OLE_LINK3"/>
+            <w:r>
+              <w:rPr>
+                <w:rFonts w:ascii="GDSTransportWebsite" w:hAnsi="GDSTransportWebsite"/>
+                <w:color w:val="0A0A0A"/>
+              </w:rPr>
+              <w:t>&lt;&lt;</w:t>
+            </w:r>
+            <w:proofErr w:type="spellStart"/>
+            <w:r>
+              <w:rPr>
+                <w:rFonts w:ascii="GDSTransportWebsite" w:hAnsi="GDSTransportWebsite"/>
+                <w:color w:val="0A0A0A"/>
+              </w:rPr>
+              <w:t>c</w:t>
+            </w:r>
+            <w:r>
+              <w:rPr>
+                <w:rFonts w:ascii="GDSTransportWebsite" w:hAnsi="GDSTransportWebsite"/>
+                <w:color w:val="0A0A0A"/>
+              </w:rPr>
+              <w:t>r</w:t>
+            </w:r>
+            <w:proofErr w:type="spellEnd"/>
+            <w:r>
+              <w:rPr>
+                <w:rFonts w:ascii="GDSTransportWebsite" w:hAnsi="GDSTransportWebsite"/>
+                <w:color w:val="0A0A0A"/>
+              </w:rPr>
+              <w:t>_</w:t>
+            </w:r>
+            <w:proofErr w:type="gramStart"/>
+            <w:r>
+              <w:rPr>
+                <w:rFonts w:ascii="GDSTransportWebsite" w:hAnsi="GDSTransportWebsite"/>
+                <w:color w:val="0A0A0A"/>
+              </w:rPr>
+              <w:t>{</w:t>
+            </w:r>
+            <w:r>
+              <w:rPr>
+                <w:rFonts w:ascii="GDSTransportWebsite" w:hAnsi="GDSTransportWebsite"/>
+                <w:color w:val="0A0A0A"/>
+              </w:rPr>
+              <w:t>!</w:t>
+            </w:r>
+            <w:proofErr w:type="spellStart"/>
+            <w:r>
+              <w:rPr>
+                <w:rFonts w:ascii="GDSTransportWebsite" w:hAnsi="GDSTransportWebsite"/>
+                <w:color w:val="0A0A0A"/>
+              </w:rPr>
+              <w:t>isBlank</w:t>
+            </w:r>
+            <w:proofErr w:type="spellEnd"/>
+            <w:proofErr w:type="gramEnd"/>
+            <w:r>
+              <w:rPr>
+                <w:rFonts w:ascii="GDSTransportWebsite" w:hAnsi="GDSTransportWebsite"/>
+                <w:color w:val="0A0A0A"/>
+              </w:rPr>
+              <w:t>(</w:t>
+            </w:r>
+            <w:proofErr w:type="spellStart"/>
+            <w:r>
+              <w:rPr>
+                <w:rFonts w:ascii="GDSTransportWebsite" w:hAnsi="GDSTransportWebsite"/>
+                <w:color w:val="0A0A0A"/>
+              </w:rPr>
+              <w:t>representative</w:t>
+            </w:r>
+            <w:r>
+              <w:rPr>
+                <w:rFonts w:ascii="GDSTransportWebsite" w:hAnsi="GDSTransportWebsite"/>
+                <w:color w:val="0A0A0A"/>
+              </w:rPr>
+              <w:t>.phoneNumber</w:t>
+            </w:r>
+            <w:proofErr w:type="spellEnd"/>
+            <w:r>
+              <w:rPr>
+                <w:rFonts w:ascii="GDSTransportWebsite" w:hAnsi="GDSTransportWebsite"/>
+                <w:color w:val="0A0A0A"/>
+              </w:rPr>
+              <w:t>)</w:t>
+            </w:r>
+            <w:r>
+              <w:rPr>
+                <w:rFonts w:ascii="GDSTransportWebsite" w:hAnsi="GDSTransportWebsite"/>
+                <w:color w:val="0A0A0A"/>
+              </w:rPr>
+              <w:t>}&gt;&gt;</w:t>
+            </w:r>
+            <w:bookmarkEnd w:id="6"/>
+            <w:bookmarkEnd w:id="7"/>
           </w:p>
         </w:tc>
       </w:tr>
@@ -2582,7 +3148,6 @@
                 <w:color w:val="0A0A0A"/>
                 <w:shd w:val="clear" w:color="auto" w:fill="FFFFFF"/>
               </w:rPr>
-              <w:lastRenderedPageBreak/>
               <w:t>Phone number</w:t>
             </w:r>
           </w:p>
@@ -2633,6 +3198,161 @@
                 <w:color w:val="0A0A0A"/>
               </w:rPr>
               <w:t>&gt;&gt;</w:t>
+            </w:r>
+          </w:p>
+        </w:tc>
+      </w:tr>
+      <w:tr>
+        <w:trPr>
+          <w:trHeight w:val="81"/>
+        </w:trPr>
+        <w:tc>
+          <w:tcPr>
+            <w:tcW w:w="10060" w:type="dxa"/>
+            <w:gridSpan w:val="2"/>
+          </w:tcPr>
+          <w:p>
+            <w:pPr>
+              <w:pStyle w:val="NormalWeb"/>
+              <w:spacing w:before="40" w:beforeAutospacing="0" w:after="40" w:afterAutospacing="0"/>
+              <w:rPr>
+                <w:rFonts w:ascii="GDSTransportWebsite" w:hAnsi="GDSTransportWebsite"/>
+                <w:color w:val="0A0A0A"/>
+              </w:rPr>
+            </w:pPr>
+            <w:r>
+              <w:rPr>
+                <w:rFonts w:ascii="GDSTransportWebsite" w:hAnsi="GDSTransportWebsite"/>
+                <w:color w:val="0A0A0A"/>
+              </w:rPr>
+              <w:t>&lt;&lt;e</w:t>
+            </w:r>
+            <w:r>
+              <w:rPr>
+                <w:rFonts w:ascii="GDSTransportWebsite" w:hAnsi="GDSTransportWebsite"/>
+                <w:color w:val="0A0A0A"/>
+              </w:rPr>
+              <w:t>r</w:t>
+            </w:r>
+            <w:r>
+              <w:rPr>
+                <w:rFonts w:ascii="GDSTransportWebsite" w:hAnsi="GDSTransportWebsite"/>
+                <w:color w:val="0A0A0A"/>
+              </w:rPr>
+              <w:t>_&gt;&gt;</w:t>
+            </w:r>
+          </w:p>
+        </w:tc>
+      </w:tr>
+      <w:tr>
+        <w:trPr>
+          <w:trHeight w:val="367"/>
+        </w:trPr>
+        <w:tc>
+          <w:tcPr>
+            <w:tcW w:w="10060" w:type="dxa"/>
+            <w:gridSpan w:val="2"/>
+          </w:tcPr>
+          <w:p>
+            <w:pPr>
+              <w:pStyle w:val="NormalWeb"/>
+              <w:spacing w:before="40" w:beforeAutospacing="0" w:after="40" w:afterAutospacing="0"/>
+              <w:rPr>
+                <w:rFonts w:ascii="GDSTransportWebsite" w:hAnsi="GDSTransportWebsite"/>
+                <w:color w:val="0A0A0A"/>
+              </w:rPr>
+            </w:pPr>
+            <w:r>
+              <w:rPr>
+                <w:rFonts w:ascii="GDSTransportWebsite" w:hAnsi="GDSTransportWebsite"/>
+                <w:color w:val="0A0A0A"/>
+              </w:rPr>
+              <w:t>&lt;&lt;</w:t>
+            </w:r>
+            <w:proofErr w:type="spellStart"/>
+            <w:r>
+              <w:rPr>
+                <w:rFonts w:ascii="GDSTransportWebsite" w:hAnsi="GDSTransportWebsite"/>
+                <w:color w:val="0A0A0A"/>
+              </w:rPr>
+              <w:t>c</w:t>
+            </w:r>
+            <w:r>
+              <w:rPr>
+                <w:rFonts w:ascii="GDSTransportWebsite" w:hAnsi="GDSTransportWebsite"/>
+                <w:color w:val="0A0A0A"/>
+              </w:rPr>
+              <w:t>r</w:t>
+            </w:r>
+            <w:proofErr w:type="spellEnd"/>
+            <w:r>
+              <w:rPr>
+                <w:rFonts w:ascii="GDSTransportWebsite" w:hAnsi="GDSTransportWebsite"/>
+                <w:color w:val="0A0A0A"/>
+              </w:rPr>
+              <w:t>_</w:t>
+            </w:r>
+            <w:proofErr w:type="gramStart"/>
+            <w:r>
+              <w:rPr>
+                <w:rFonts w:ascii="GDSTransportWebsite" w:hAnsi="GDSTransportWebsite"/>
+                <w:color w:val="0A0A0A"/>
+              </w:rPr>
+              <w:t>{</w:t>
+            </w:r>
+            <w:r>
+              <w:rPr>
+                <w:rFonts w:ascii="GDSTransportWebsite" w:hAnsi="GDSTransportWebsite"/>
+                <w:color w:val="0A0A0A"/>
+              </w:rPr>
+              <w:t>!</w:t>
+            </w:r>
+            <w:proofErr w:type="spellStart"/>
+            <w:r>
+              <w:rPr>
+                <w:rFonts w:ascii="GDSTransportWebsite" w:hAnsi="GDSTransportWebsite"/>
+                <w:color w:val="0A0A0A"/>
+              </w:rPr>
+              <w:t>isBlank</w:t>
+            </w:r>
+            <w:proofErr w:type="spellEnd"/>
+            <w:proofErr w:type="gramEnd"/>
+            <w:r>
+              <w:rPr>
+                <w:rFonts w:ascii="GDSTransportWebsite" w:hAnsi="GDSTransportWebsite"/>
+                <w:color w:val="0A0A0A"/>
+              </w:rPr>
+              <w:t>(</w:t>
+            </w:r>
+            <w:proofErr w:type="spellStart"/>
+            <w:r>
+              <w:rPr>
+                <w:rFonts w:ascii="GDSTransportWebsite" w:hAnsi="GDSTransportWebsite"/>
+                <w:color w:val="0A0A0A"/>
+              </w:rPr>
+              <w:t>representative</w:t>
+            </w:r>
+            <w:r>
+              <w:rPr>
+                <w:rFonts w:ascii="GDSTransportWebsite" w:hAnsi="GDSTransportWebsite"/>
+                <w:color w:val="0A0A0A"/>
+              </w:rPr>
+              <w:t>.dxAddress</w:t>
+            </w:r>
+            <w:proofErr w:type="spellEnd"/>
+            <w:r>
+              <w:rPr>
+                <w:rFonts w:ascii="GDSTransportWebsite" w:hAnsi="GDSTransportWebsite"/>
+                <w:color w:val="0A0A0A"/>
+              </w:rPr>
+              <w:t>)</w:t>
+            </w:r>
+            <w:r>
+              <w:rPr>
+                <w:rFonts w:ascii="GDSTransportWebsite" w:hAnsi="GDSTransportWebsite"/>
+                <w:color w:val="0A0A0A"/>
+              </w:rPr>
+              <w:t>}&gt;&gt;</w:t>
             </w:r>
           </w:p>
         </w:tc>
@@ -2720,6 +3440,179 @@
       </w:tr>
       <w:tr>
         <w:trPr>
+          <w:trHeight w:val="260"/>
+        </w:trPr>
+        <w:tc>
+          <w:tcPr>
+            <w:tcW w:w="10060" w:type="dxa"/>
+            <w:gridSpan w:val="2"/>
+          </w:tcPr>
+          <w:p>
+            <w:pPr>
+              <w:pStyle w:val="NormalWeb"/>
+              <w:spacing w:before="40" w:beforeAutospacing="0" w:after="40" w:afterAutospacing="0"/>
+              <w:rPr>
+                <w:rFonts w:ascii="GDSTransportWebsite" w:hAnsi="GDSTransportWebsite"/>
+                <w:color w:val="0A0A0A"/>
+              </w:rPr>
+            </w:pPr>
+            <w:bookmarkStart w:id="8" w:name="OLE_LINK4"/>
+            <w:bookmarkStart w:id="9" w:name="OLE_LINK5"/>
+            <w:r>
+              <w:rPr>
+                <w:rFonts w:ascii="GDSTransportWebsite" w:hAnsi="GDSTransportWebsite"/>
+                <w:color w:val="0A0A0A"/>
+              </w:rPr>
+              <w:t>&lt;&lt;e</w:t>
+            </w:r>
+            <w:r>
+              <w:rPr>
+                <w:rFonts w:ascii="GDSTransportWebsite" w:hAnsi="GDSTransportWebsite"/>
+                <w:color w:val="0A0A0A"/>
+              </w:rPr>
+              <w:t>r</w:t>
+            </w:r>
+            <w:r>
+              <w:rPr>
+                <w:rFonts w:ascii="GDSTransportWebsite" w:hAnsi="GDSTransportWebsite"/>
+                <w:color w:val="0A0A0A"/>
+              </w:rPr>
+              <w:t>_&gt;&gt;</w:t>
+            </w:r>
+            <w:bookmarkEnd w:id="8"/>
+            <w:bookmarkEnd w:id="9"/>
+          </w:p>
+        </w:tc>
+      </w:tr>
+      <w:tr>
+        <w:trPr>
+          <w:trHeight w:val="403"/>
+        </w:trPr>
+        <w:tc>
+          <w:tcPr>
+            <w:tcW w:w="10060" w:type="dxa"/>
+            <w:gridSpan w:val="2"/>
+          </w:tcPr>
+          <w:p>
+            <w:pPr>
+              <w:pStyle w:val="NormalWeb"/>
+              <w:spacing w:before="40" w:beforeAutospacing="0" w:after="40" w:afterAutospacing="0"/>
+              <w:rPr>
+                <w:rFonts w:ascii="GDSTransportWebsite" w:hAnsi="GDSTransportWebsite"/>
+                <w:color w:val="0A0A0A"/>
+              </w:rPr>
+            </w:pPr>
+            <w:r>
+              <w:rPr>
+                <w:rFonts w:ascii="GDSTransportWebsite" w:hAnsi="GDSTransportWebsite"/>
+                <w:color w:val="0A0A0A"/>
+              </w:rPr>
+              <w:t>&lt;&lt;</w:t>
+            </w:r>
+            <w:proofErr w:type="spellStart"/>
+            <w:r>
+              <w:rPr>
+                <w:rFonts w:ascii="GDSTransportWebsite" w:hAnsi="GDSTransportWebsite"/>
+                <w:color w:val="0A0A0A"/>
+              </w:rPr>
+              <w:t>c</w:t>
+            </w:r>
+            <w:r>
+              <w:rPr>
+                <w:rFonts w:ascii="GDSTransportWebsite" w:hAnsi="GDSTransportWebsite"/>
+                <w:color w:val="0A0A0A"/>
+              </w:rPr>
+              <w:t>r</w:t>
+            </w:r>
+            <w:proofErr w:type="spellEnd"/>
+            <w:r>
+              <w:rPr>
+                <w:rFonts w:ascii="GDSTransportWebsite" w:hAnsi="GDSTransportWebsite"/>
+                <w:color w:val="0A0A0A"/>
+              </w:rPr>
+              <w:t>_</w:t>
+            </w:r>
+            <w:proofErr w:type="gramStart"/>
+            <w:r>
+              <w:rPr>
+                <w:rFonts w:ascii="GDSTransportWebsite" w:hAnsi="GDSTransportWebsite"/>
+                <w:color w:val="0A0A0A"/>
+              </w:rPr>
+              <w:t>{</w:t>
+            </w:r>
+            <w:r>
+              <w:rPr>
+                <w:rFonts w:ascii="GDSTransportWebsite" w:hAnsi="GDSTransportWebsite"/>
+                <w:color w:val="0A0A0A"/>
+              </w:rPr>
+              <w:t>!</w:t>
+            </w:r>
+            <w:proofErr w:type="spellStart"/>
+            <w:r>
+              <w:rPr>
+                <w:rFonts w:ascii="GDSTransportWebsite" w:hAnsi="GDSTransportWebsite"/>
+                <w:color w:val="0A0A0A"/>
+              </w:rPr>
+              <w:t>isBlank</w:t>
+            </w:r>
+            <w:proofErr w:type="spellEnd"/>
+            <w:proofErr w:type="gramEnd"/>
+            <w:r>
+              <w:rPr>
+                <w:rFonts w:ascii="GDSTransportWebsite" w:hAnsi="GDSTransportWebsite"/>
+                <w:color w:val="0A0A0A"/>
+              </w:rPr>
+              <w:t>(</w:t>
+            </w:r>
+            <w:proofErr w:type="spellStart"/>
+            <w:r>
+              <w:rPr>
+                <w:rFonts w:ascii="GDSTransportWebsite" w:hAnsi="GDSTransportWebsite"/>
+                <w:color w:val="0A0A0A"/>
+              </w:rPr>
+              <w:t>representative</w:t>
+            </w:r>
+            <w:r>
+              <w:rPr>
+                <w:rFonts w:ascii="GDSTransportWebsite" w:hAnsi="GDSTransportWebsite"/>
+                <w:color w:val="0A0A0A"/>
+              </w:rPr>
+              <w:t>.</w:t>
+            </w:r>
+            <w:r>
+              <w:rPr>
+                <w:rFonts w:ascii="GDSTransportWebsite" w:hAnsi="GDSTransportWebsite"/>
+                <w:color w:val="0A0A0A"/>
+              </w:rPr>
+              <w:t>emailAd</w:t>
+            </w:r>
+            <w:r>
+              <w:rPr>
+                <w:rFonts w:ascii="GDSTransportWebsite" w:hAnsi="GDSTransportWebsite"/>
+                <w:color w:val="0A0A0A"/>
+              </w:rPr>
+              <w:t>dress</w:t>
+            </w:r>
+            <w:proofErr w:type="spellEnd"/>
+            <w:r>
+              <w:rPr>
+                <w:rFonts w:ascii="GDSTransportWebsite" w:hAnsi="GDSTransportWebsite"/>
+                <w:color w:val="0A0A0A"/>
+              </w:rPr>
+              <w:t>)</w:t>
+            </w:r>
+            <w:r>
+              <w:rPr>
+                <w:rFonts w:ascii="GDSTransportWebsite" w:hAnsi="GDSTransportWebsite"/>
+                <w:color w:val="0A0A0A"/>
+              </w:rPr>
+              <w:t>}&gt;&gt;</w:t>
+            </w:r>
+          </w:p>
+        </w:tc>
+      </w:tr>
+      <w:tr>
+        <w:trPr>
           <w:trHeight w:val="680"/>
         </w:trPr>
         <w:tc>
@@ -2732,9 +3625,10 @@
               <w:spacing w:before="40" w:beforeAutospacing="0" w:after="40" w:afterAutospacing="0"/>
               <w:rPr>
                 <w:rFonts w:ascii="GDSTransportWebsite" w:hAnsi="GDSTransportWebsite"/>
-                <w:color w:val="0A0A0A"/>
-                <w:sz w:val="36"/>
-                <w:szCs w:val="36"/>
+                <w:b/>
+                <w:bCs/>
+                <w:color w:val="0A0A0A"/>
+                <w:shd w:val="clear" w:color="auto" w:fill="FFFFFF"/>
               </w:rPr>
             </w:pPr>
             <w:r>
@@ -2801,7 +3695,7 @@
       </w:tr>
       <w:tr>
         <w:trPr>
-          <w:trHeight w:val="680"/>
+          <w:trHeight w:val="149"/>
         </w:trPr>
         <w:tc>
           <w:tcPr>
@@ -2814,6 +3708,34 @@
               <w:spacing w:before="40" w:beforeAutospacing="0" w:after="40" w:afterAutospacing="0"/>
               <w:rPr>
                 <w:rFonts w:ascii="GDSTransportWebsite" w:hAnsi="GDSTransportWebsite"/>
+                <w:color w:val="0A0A0A"/>
+              </w:rPr>
+            </w:pPr>
+            <w:r>
+              <w:rPr>
+                <w:rFonts w:ascii="GDSTransportWebsite" w:hAnsi="GDSTransportWebsite"/>
+                <w:color w:val="0A0A0A"/>
+              </w:rPr>
+              <w:t>&lt;&lt;er_&gt;&gt;</w:t>
+            </w:r>
+          </w:p>
+        </w:tc>
+      </w:tr>
+      <w:tr>
+        <w:trPr>
+          <w:trHeight w:val="357"/>
+        </w:trPr>
+        <w:tc>
+          <w:tcPr>
+            <w:tcW w:w="10060" w:type="dxa"/>
+            <w:gridSpan w:val="2"/>
+          </w:tcPr>
+          <w:p>
+            <w:pPr>
+              <w:pStyle w:val="NormalWeb"/>
+              <w:spacing w:before="40" w:beforeAutospacing="0" w:after="40" w:afterAutospacing="0"/>
+              <w:rPr>
+                <w:rFonts w:ascii="GDSTransportWebsite" w:hAnsi="GDSTransportWebsite"/>
                 <w:b/>
                 <w:bCs/>
                 <w:color w:val="0A0A0A"/>
@@ -2854,9 +3776,6 @@
     </w:tbl>
     <w:p>
       <w:pPr>
-        <w:pBdr>
-          <w:bottom w:val="single" w:sz="4" w:space="1" w:color="auto"/>
-        </w:pBdr>
         <w:spacing w:before="120" w:after="120"/>
         <w:rPr>
           <w:rFonts w:ascii="GDSTransportWebsite" w:hAnsi="GDSTransportWebsite"/>
@@ -2865,15 +3784,6 @@
           <w:szCs w:val="36"/>
         </w:rPr>
       </w:pPr>
-      <w:r>
-        <w:rPr>
-          <w:rFonts w:ascii="GDSTransportWebsite" w:hAnsi="GDSTransportWebsite"/>
-          <w:color w:val="0A0A0A"/>
-          <w:sz w:val="36"/>
-          <w:szCs w:val="36"/>
-        </w:rPr>
-        <w:t>Defendant’s details</w:t>
-      </w:r>
     </w:p>
     <w:tbl>
       <w:tblPr>
@@ -2970,34 +3880,33 @@
           </w:tcPr>
           <w:p>
             <w:pPr>
-              <w:pStyle w:val="NormalWeb"/>
-              <w:spacing w:before="40" w:beforeAutospacing="0" w:after="40" w:afterAutospacing="0"/>
-              <w:rPr>
-                <w:rFonts w:ascii="GDSTransportWebsite" w:hAnsi="GDSTransportWebsite"/>
-                <w:b/>
-                <w:bCs/>
-                <w:color w:val="0A0A0A"/>
-                <w:shd w:val="clear" w:color="auto" w:fill="FFFFFF"/>
+              <w:pBdr>
+                <w:bottom w:val="single" w:sz="6" w:space="1" w:color="auto"/>
+              </w:pBdr>
+              <w:spacing w:before="120" w:after="120"/>
+              <w:rPr>
+                <w:rFonts w:ascii="GDSTransportWebsite" w:hAnsi="GDSTransportWebsite"/>
+                <w:color w:val="0A0A0A"/>
+                <w:sz w:val="36"/>
+                <w:szCs w:val="36"/>
               </w:rPr>
             </w:pPr>
             <w:r>
               <w:rPr>
                 <w:rFonts w:ascii="GDSTransportWebsite" w:hAnsi="GDSTransportWebsite"/>
-                <w:b/>
-                <w:bCs/>
-                <w:color w:val="0A0A0A"/>
-                <w:shd w:val="clear" w:color="auto" w:fill="FFFFFF"/>
-              </w:rPr>
-              <w:t>&lt;&lt;cs_{$size&gt;1}&gt;&gt; Defendant &lt;&lt;$</w:t>
+                <w:color w:val="0A0A0A"/>
+                <w:sz w:val="36"/>
+                <w:szCs w:val="36"/>
+              </w:rPr>
+              <w:t>&lt;&lt;cs_{$size&gt;1}&gt;&gt;&lt;&lt;cs_{$</w:t>
             </w:r>
             <w:proofErr w:type="spellStart"/>
             <w:r>
               <w:rPr>
                 <w:rFonts w:ascii="GDSTransportWebsite" w:hAnsi="GDSTransportWebsite"/>
-                <w:b/>
-                <w:bCs/>
-                <w:color w:val="0A0A0A"/>
-                <w:shd w:val="clear" w:color="auto" w:fill="FFFFFF"/>
+                <w:color w:val="0A0A0A"/>
+                <w:sz w:val="36"/>
+                <w:szCs w:val="36"/>
               </w:rPr>
               <w:t>itemnum</w:t>
             </w:r>
@@ -3005,12 +3914,103 @@
             <w:r>
               <w:rPr>
                 <w:rFonts w:ascii="GDSTransportWebsite" w:hAnsi="GDSTransportWebsite"/>
-                <w:b/>
-                <w:bCs/>
-                <w:color w:val="0A0A0A"/>
-                <w:shd w:val="clear" w:color="auto" w:fill="FFFFFF"/>
-              </w:rPr>
-              <w:t>&gt;&gt;&lt;&lt;es_&gt;&gt;</w:t>
+                <w:color w:val="0A0A0A"/>
+                <w:sz w:val="36"/>
+                <w:szCs w:val="36"/>
+              </w:rPr>
+              <w:t>=1}&gt;&gt;</w:t>
+            </w:r>
+            <w:r>
+              <w:rPr>
+                <w:rFonts w:ascii="GDSTransportWebsite" w:hAnsi="GDSTransportWebsite"/>
+                <w:color w:val="0A0A0A"/>
+                <w:sz w:val="36"/>
+                <w:szCs w:val="36"/>
+              </w:rPr>
+              <w:t>1</w:t>
+            </w:r>
+            <w:r>
+              <w:rPr>
+                <w:rFonts w:ascii="GDSTransportWebsite" w:hAnsi="GDSTransportWebsite"/>
+                <w:color w:val="0A0A0A"/>
+                <w:sz w:val="36"/>
+                <w:szCs w:val="36"/>
+              </w:rPr>
+              <w:t>st</w:t>
+            </w:r>
+            <w:r>
+              <w:rPr>
+                <w:rFonts w:ascii="GDSTransportWebsite" w:hAnsi="GDSTransportWebsite"/>
+                <w:color w:val="0A0A0A"/>
+                <w:sz w:val="36"/>
+                <w:szCs w:val="36"/>
+              </w:rPr>
+              <w:t xml:space="preserve"> &lt;&lt;es_&gt;&gt;&lt;&lt; cs_{$</w:t>
+            </w:r>
+            <w:proofErr w:type="spellStart"/>
+            <w:r>
+              <w:rPr>
+                <w:rFonts w:ascii="GDSTransportWebsite" w:hAnsi="GDSTransportWebsite"/>
+                <w:color w:val="0A0A0A"/>
+                <w:sz w:val="36"/>
+                <w:szCs w:val="36"/>
+              </w:rPr>
+              <w:t>itemnum</w:t>
+            </w:r>
+            <w:proofErr w:type="spellEnd"/>
+            <w:r>
+              <w:rPr>
+                <w:rFonts w:ascii="GDSTransportWebsite" w:hAnsi="GDSTransportWebsite"/>
+                <w:color w:val="0A0A0A"/>
+                <w:sz w:val="36"/>
+                <w:szCs w:val="36"/>
+              </w:rPr>
+              <w:t>=2}&gt;&gt;</w:t>
+            </w:r>
+            <w:r>
+              <w:rPr>
+                <w:rFonts w:ascii="GDSTransportWebsite" w:hAnsi="GDSTransportWebsite"/>
+                <w:color w:val="0A0A0A"/>
+                <w:sz w:val="36"/>
+                <w:szCs w:val="36"/>
+              </w:rPr>
+              <w:t>2</w:t>
+            </w:r>
+            <w:r>
+              <w:rPr>
+                <w:rFonts w:ascii="GDSTransportWebsite" w:hAnsi="GDSTransportWebsite"/>
+                <w:color w:val="0A0A0A"/>
+                <w:sz w:val="36"/>
+                <w:szCs w:val="36"/>
+              </w:rPr>
+              <w:t>nd</w:t>
+            </w:r>
+            <w:r>
+              <w:rPr>
+                <w:rFonts w:ascii="GDSTransportWebsite" w:hAnsi="GDSTransportWebsite"/>
+                <w:color w:val="0A0A0A"/>
+                <w:sz w:val="36"/>
+                <w:szCs w:val="36"/>
+              </w:rPr>
+              <w:t xml:space="preserve"> &lt;&lt;es_&gt;&gt;&lt;&lt;es_&gt;&gt;</w:t>
+            </w:r>
+            <w:r>
+              <w:rPr>
+                <w:rFonts w:ascii="GDSTransportWebsite" w:hAnsi="GDSTransportWebsite"/>
+                <w:color w:val="0A0A0A"/>
+                <w:sz w:val="36"/>
+                <w:szCs w:val="36"/>
+              </w:rPr>
+              <w:t xml:space="preserve"> </w:t>
+            </w:r>
+            <w:r>
+              <w:rPr>
+                <w:rFonts w:ascii="GDSTransportWebsite" w:hAnsi="GDSTransportWebsite"/>
+                <w:color w:val="0A0A0A"/>
+                <w:sz w:val="36"/>
+                <w:szCs w:val="36"/>
+              </w:rPr>
+              <w:t>Defendant’s details</w:t>
             </w:r>
           </w:p>
         </w:tc>
@@ -3542,6 +4542,118 @@
         </w:tc>
       </w:tr>
       <w:tr>
+        <w:tc>
+          <w:tcPr>
+            <w:tcW w:w="10025" w:type="dxa"/>
+            <w:gridSpan w:val="2"/>
+          </w:tcPr>
+          <w:p>
+            <w:pPr>
+              <w:spacing w:before="40" w:after="40"/>
+              <w:rPr>
+                <w:rFonts w:ascii="GDSTransportWebsite" w:hAnsi="GDSTransportWebsite"/>
+                <w:color w:val="0A0A0A"/>
+              </w:rPr>
+            </w:pPr>
+          </w:p>
+        </w:tc>
+      </w:tr>
+      <w:tr>
+        <w:tc>
+          <w:tcPr>
+            <w:tcW w:w="10025" w:type="dxa"/>
+            <w:gridSpan w:val="2"/>
+          </w:tcPr>
+          <w:p>
+            <w:pPr>
+              <w:spacing w:before="40" w:after="40"/>
+              <w:rPr>
+                <w:rFonts w:ascii="GDSTransportWebsite" w:hAnsi="GDSTransportWebsite"/>
+                <w:color w:val="0A0A0A"/>
+              </w:rPr>
+            </w:pPr>
+            <w:r>
+              <w:rPr>
+                <w:rFonts w:ascii="GDSTransportWebsite" w:hAnsi="GDSTransportWebsite"/>
+                <w:color w:val="0A0A0A"/>
+              </w:rPr>
+              <w:t>&lt;&lt;</w:t>
+            </w:r>
+            <w:proofErr w:type="spellStart"/>
+            <w:r>
+              <w:rPr>
+                <w:rFonts w:ascii="GDSTransportWebsite" w:hAnsi="GDSTransportWebsite"/>
+                <w:color w:val="0A0A0A"/>
+              </w:rPr>
+              <w:t>cr</w:t>
+            </w:r>
+            <w:proofErr w:type="spellEnd"/>
+            <w:r>
+              <w:rPr>
+                <w:rFonts w:ascii="GDSTransportWebsite" w:hAnsi="GDSTransportWebsite"/>
+                <w:color w:val="0A0A0A"/>
+              </w:rPr>
+              <w:t>_</w:t>
+            </w:r>
+            <w:proofErr w:type="gramStart"/>
+            <w:r>
+              <w:rPr>
+                <w:rFonts w:ascii="GDSTransportWebsite" w:hAnsi="GDSTransportWebsite"/>
+                <w:color w:val="0A0A0A"/>
+              </w:rPr>
+              <w:t>{!</w:t>
+            </w:r>
+            <w:proofErr w:type="spellStart"/>
+            <w:r>
+              <w:rPr>
+                <w:rFonts w:ascii="GDSTransportWebsite" w:hAnsi="GDSTransportWebsite"/>
+                <w:color w:val="0A0A0A"/>
+              </w:rPr>
+              <w:t>isBlank</w:t>
+            </w:r>
+            <w:proofErr w:type="spellEnd"/>
+            <w:proofErr w:type="gramEnd"/>
+            <w:r>
+              <w:rPr>
+                <w:rFonts w:ascii="GDSTransportWebsite" w:hAnsi="GDSTransportWebsite"/>
+                <w:color w:val="0A0A0A"/>
+              </w:rPr>
+              <w:t>(</w:t>
+            </w:r>
+            <w:proofErr w:type="spellStart"/>
+            <w:r>
+              <w:rPr>
+                <w:rFonts w:ascii="GDSTransportWebsite" w:hAnsi="GDSTransportWebsite"/>
+                <w:color w:val="0A0A0A"/>
+              </w:rPr>
+              <w:t>representative</w:t>
+            </w:r>
+            <w:r>
+              <w:rPr>
+                <w:rFonts w:ascii="GDSTransportWebsite" w:hAnsi="GDSTransportWebsite"/>
+                <w:color w:val="0A0A0A"/>
+              </w:rPr>
+              <w:t>.organisation</w:t>
+            </w:r>
+            <w:r>
+              <w:rPr>
+                <w:rFonts w:ascii="GDSTransportWebsite" w:hAnsi="GDSTransportWebsite"/>
+                <w:color w:val="0A0A0A"/>
+              </w:rPr>
+              <w:t>Name</w:t>
+            </w:r>
+            <w:proofErr w:type="spellEnd"/>
+            <w:r>
+              <w:rPr>
+                <w:rFonts w:ascii="GDSTransportWebsite" w:hAnsi="GDSTransportWebsite"/>
+                <w:color w:val="0A0A0A"/>
+              </w:rPr>
+              <w:t>)}&gt;&gt;</w:t>
+            </w:r>
+          </w:p>
+        </w:tc>
+      </w:tr>
+      <w:tr>
         <w:trPr>
           <w:trHeight w:val="680"/>
         </w:trPr>
@@ -3559,6 +4671,172 @@
                 <w:szCs w:val="34"/>
               </w:rPr>
             </w:pPr>
+            <w:r>
+              <w:rPr>
+                <w:rFonts w:ascii="GDSTransportWebsite" w:hAnsi="GDSTransportWebsite"/>
+                <w:color w:val="0A0A0A"/>
+                <w:sz w:val="36"/>
+                <w:szCs w:val="36"/>
+              </w:rPr>
+              <w:t>&lt;&lt;c</w:t>
+            </w:r>
+            <w:r>
+              <w:rPr>
+                <w:rFonts w:ascii="GDSTransportWebsite" w:hAnsi="GDSTransportWebsite"/>
+                <w:color w:val="0A0A0A"/>
+                <w:sz w:val="36"/>
+                <w:szCs w:val="36"/>
+              </w:rPr>
+              <w:t>s</w:t>
+            </w:r>
+            <w:r>
+              <w:rPr>
+                <w:rFonts w:ascii="GDSTransportWebsite" w:hAnsi="GDSTransportWebsite"/>
+                <w:color w:val="0A0A0A"/>
+                <w:sz w:val="36"/>
+                <w:szCs w:val="36"/>
+              </w:rPr>
+              <w:t>_{$size&gt;1}&gt;&gt;</w:t>
+            </w:r>
+            <w:r>
+              <w:rPr>
+                <w:rFonts w:ascii="GDSTransportWebsite" w:hAnsi="GDSTransportWebsite"/>
+                <w:color w:val="0A0A0A"/>
+                <w:sz w:val="36"/>
+                <w:szCs w:val="36"/>
+              </w:rPr>
+              <w:t>&lt;&lt;</w:t>
+            </w:r>
+            <w:r>
+              <w:rPr>
+                <w:rFonts w:ascii="GDSTransportWebsite" w:hAnsi="GDSTransportWebsite"/>
+                <w:color w:val="0A0A0A"/>
+                <w:sz w:val="36"/>
+                <w:szCs w:val="36"/>
+              </w:rPr>
+              <w:t>cs_{$</w:t>
+            </w:r>
+            <w:proofErr w:type="spellStart"/>
+            <w:r>
+              <w:rPr>
+                <w:rFonts w:ascii="GDSTransportWebsite" w:hAnsi="GDSTransportWebsite"/>
+                <w:color w:val="0A0A0A"/>
+                <w:sz w:val="36"/>
+                <w:szCs w:val="36"/>
+              </w:rPr>
+              <w:t>itemnum</w:t>
+            </w:r>
+            <w:proofErr w:type="spellEnd"/>
+            <w:r>
+              <w:rPr>
+                <w:rFonts w:ascii="GDSTransportWebsite" w:hAnsi="GDSTransportWebsite"/>
+                <w:color w:val="0A0A0A"/>
+                <w:sz w:val="36"/>
+                <w:szCs w:val="36"/>
+              </w:rPr>
+              <w:t>=1}&gt;&gt;</w:t>
+            </w:r>
+            <w:r>
+              <w:rPr>
+                <w:rFonts w:ascii="GDSTransportWebsite" w:hAnsi="GDSTransportWebsite"/>
+                <w:color w:val="0A0A0A"/>
+                <w:sz w:val="36"/>
+                <w:szCs w:val="36"/>
+              </w:rPr>
+              <w:t>1</w:t>
+            </w:r>
+            <w:r>
+              <w:rPr>
+                <w:rFonts w:ascii="GDSTransportWebsite" w:hAnsi="GDSTransportWebsite"/>
+                <w:color w:val="0A0A0A"/>
+                <w:sz w:val="36"/>
+                <w:szCs w:val="36"/>
+              </w:rPr>
+              <w:t>st</w:t>
+            </w:r>
+            <w:r>
+              <w:rPr>
+                <w:rFonts w:ascii="GDSTransportWebsite" w:hAnsi="GDSTransportWebsite"/>
+                <w:color w:val="0A0A0A"/>
+                <w:sz w:val="36"/>
+                <w:szCs w:val="36"/>
+              </w:rPr>
+              <w:t xml:space="preserve"> &lt;&lt;es_&gt;&gt;&lt;&lt; cs_{$</w:t>
+            </w:r>
+            <w:proofErr w:type="spellStart"/>
+            <w:r>
+              <w:rPr>
+                <w:rFonts w:ascii="GDSTransportWebsite" w:hAnsi="GDSTransportWebsite"/>
+                <w:color w:val="0A0A0A"/>
+                <w:sz w:val="36"/>
+                <w:szCs w:val="36"/>
+              </w:rPr>
+              <w:t>itemnum</w:t>
+            </w:r>
+            <w:proofErr w:type="spellEnd"/>
+            <w:r>
+              <w:rPr>
+                <w:rFonts w:ascii="GDSTransportWebsite" w:hAnsi="GDSTransportWebsite"/>
+                <w:color w:val="0A0A0A"/>
+                <w:sz w:val="36"/>
+                <w:szCs w:val="36"/>
+              </w:rPr>
+              <w:t>=2}&gt;&gt;</w:t>
+            </w:r>
+            <w:r>
+              <w:rPr>
+                <w:rFonts w:ascii="GDSTransportWebsite" w:hAnsi="GDSTransportWebsite"/>
+                <w:color w:val="0A0A0A"/>
+                <w:sz w:val="36"/>
+                <w:szCs w:val="36"/>
+              </w:rPr>
+              <w:t>2</w:t>
+            </w:r>
+            <w:r>
+              <w:rPr>
+                <w:rFonts w:ascii="GDSTransportWebsite" w:hAnsi="GDSTransportWebsite"/>
+                <w:color w:val="0A0A0A"/>
+                <w:sz w:val="36"/>
+                <w:szCs w:val="36"/>
+              </w:rPr>
+              <w:t>nd</w:t>
+            </w:r>
+            <w:r>
+              <w:rPr>
+                <w:rFonts w:ascii="GDSTransportWebsite" w:hAnsi="GDSTransportWebsite"/>
+                <w:color w:val="0A0A0A"/>
+                <w:sz w:val="36"/>
+                <w:szCs w:val="36"/>
+              </w:rPr>
+              <w:t xml:space="preserve"> &lt;&lt;es_&gt;</w:t>
+            </w:r>
+            <w:r>
+              <w:rPr>
+                <w:rFonts w:ascii="GDSTransportWebsite" w:hAnsi="GDSTransportWebsite"/>
+                <w:color w:val="0A0A0A"/>
+                <w:sz w:val="36"/>
+                <w:szCs w:val="36"/>
+              </w:rPr>
+              <w:t>&gt;</w:t>
+            </w:r>
+            <w:r>
+              <w:rPr>
+                <w:rFonts w:ascii="GDSTransportWebsite" w:hAnsi="GDSTransportWebsite"/>
+                <w:color w:val="0A0A0A"/>
+                <w:sz w:val="36"/>
+                <w:szCs w:val="36"/>
+              </w:rPr>
+              <w:t>&lt;&lt;es_&gt;&gt;</w:t>
+            </w:r>
+            <w:r>
+              <w:rPr>
+                <w:rFonts w:ascii="GDSTransportWebsite" w:hAnsi="GDSTransportWebsite"/>
+                <w:color w:val="0A0A0A"/>
+                <w:sz w:val="36"/>
+                <w:szCs w:val="36"/>
+              </w:rPr>
+              <w:t xml:space="preserve"> </w:t>
+            </w:r>
             <w:r>
               <w:rPr>
                 <w:rFonts w:ascii="GDSTransportWebsite" w:hAnsi="GDSTransportWebsite"/>
@@ -3690,7 +4968,6 @@
                 <w:color w:val="0A0A0A"/>
                 <w:shd w:val="clear" w:color="auto" w:fill="FFFFFF"/>
               </w:rPr>
-              <w:lastRenderedPageBreak/>
               <w:t>Address</w:t>
             </w:r>
           </w:p>
@@ -4242,7 +5519,134 @@
       </w:tr>
       <w:tr>
         <w:trPr>
-          <w:trHeight w:val="680"/>
+          <w:trHeight w:val="435"/>
+        </w:trPr>
+        <w:tc>
+          <w:tcPr>
+            <w:tcW w:w="10025" w:type="dxa"/>
+            <w:gridSpan w:val="2"/>
+          </w:tcPr>
+          <w:p>
+            <w:pPr>
+              <w:spacing w:before="40" w:after="40"/>
+              <w:rPr>
+                <w:rFonts w:ascii="GDSTransportWebsite" w:hAnsi="GDSTransportWebsite"/>
+                <w:color w:val="0A0A0A"/>
+              </w:rPr>
+            </w:pPr>
+            <w:r>
+              <w:rPr>
+                <w:rFonts w:ascii="GDSTransportWebsite" w:hAnsi="GDSTransportWebsite"/>
+                <w:color w:val="0A0A0A"/>
+              </w:rPr>
+              <w:lastRenderedPageBreak/>
+              <w:t>&lt;&lt;</w:t>
+            </w:r>
+            <w:proofErr w:type="spellStart"/>
+            <w:r>
+              <w:rPr>
+                <w:rFonts w:ascii="GDSTransportWebsite" w:hAnsi="GDSTransportWebsite"/>
+                <w:color w:val="0A0A0A"/>
+              </w:rPr>
+              <w:t>c</w:t>
+            </w:r>
+            <w:r>
+              <w:rPr>
+                <w:rFonts w:ascii="GDSTransportWebsite" w:hAnsi="GDSTransportWebsite"/>
+                <w:color w:val="0A0A0A"/>
+              </w:rPr>
+              <w:t>r</w:t>
+            </w:r>
+            <w:proofErr w:type="spellEnd"/>
+            <w:r>
+              <w:rPr>
+                <w:rFonts w:ascii="GDSTransportWebsite" w:hAnsi="GDSTransportWebsite"/>
+                <w:color w:val="0A0A0A"/>
+              </w:rPr>
+              <w:t>_</w:t>
+            </w:r>
+            <w:proofErr w:type="gramStart"/>
+            <w:r>
+              <w:rPr>
+                <w:rFonts w:ascii="GDSTransportWebsite" w:hAnsi="GDSTransportWebsite"/>
+                <w:color w:val="0A0A0A"/>
+              </w:rPr>
+              <w:t>{</w:t>
+            </w:r>
+            <w:r>
+              <w:rPr>
+                <w:rFonts w:ascii="GDSTransportWebsite" w:hAnsi="GDSTransportWebsite"/>
+                <w:color w:val="0A0A0A"/>
+              </w:rPr>
+              <w:t>!</w:t>
+            </w:r>
+            <w:proofErr w:type="spellStart"/>
+            <w:r>
+              <w:rPr>
+                <w:rFonts w:ascii="GDSTransportWebsite" w:hAnsi="GDSTransportWebsite"/>
+                <w:color w:val="0A0A0A"/>
+              </w:rPr>
+              <w:t>isBlank</w:t>
+            </w:r>
+            <w:proofErr w:type="spellEnd"/>
+            <w:proofErr w:type="gramEnd"/>
+            <w:r>
+              <w:rPr>
+                <w:rFonts w:ascii="GDSTransportWebsite" w:hAnsi="GDSTransportWebsite"/>
+                <w:color w:val="0A0A0A"/>
+              </w:rPr>
+              <w:t>(</w:t>
+            </w:r>
+            <w:proofErr w:type="spellStart"/>
+            <w:r>
+              <w:rPr>
+                <w:rFonts w:ascii="GDSTransportWebsite" w:hAnsi="GDSTransportWebsite"/>
+                <w:color w:val="0A0A0A"/>
+              </w:rPr>
+              <w:t>representative</w:t>
+            </w:r>
+            <w:r>
+              <w:rPr>
+                <w:rFonts w:ascii="GDSTransportWebsite" w:hAnsi="GDSTransportWebsite"/>
+                <w:color w:val="0A0A0A"/>
+              </w:rPr>
+              <w:t>.</w:t>
+            </w:r>
+            <w:r>
+              <w:rPr>
+                <w:rFonts w:ascii="GDSTransportWebsite" w:hAnsi="GDSTransportWebsite"/>
+                <w:color w:val="0A0A0A"/>
+              </w:rPr>
+              <w:t>email</w:t>
+            </w:r>
+            <w:r>
+              <w:rPr>
+                <w:rFonts w:ascii="GDSTransportWebsite" w:hAnsi="GDSTransportWebsite"/>
+                <w:color w:val="0A0A0A"/>
+              </w:rPr>
+              <w:t>Address</w:t>
+            </w:r>
+            <w:proofErr w:type="spellEnd"/>
+            <w:r>
+              <w:rPr>
+                <w:rFonts w:ascii="GDSTransportWebsite" w:hAnsi="GDSTransportWebsite"/>
+                <w:color w:val="0A0A0A"/>
+              </w:rPr>
+              <w:t>)</w:t>
+            </w:r>
+            <w:r>
+              <w:rPr>
+                <w:rFonts w:ascii="GDSTransportWebsite" w:hAnsi="GDSTransportWebsite"/>
+                <w:color w:val="0A0A0A"/>
+              </w:rPr>
+              <w:t>}&gt;&gt;</w:t>
+            </w:r>
+          </w:p>
+        </w:tc>
+      </w:tr>
+      <w:tr>
+        <w:trPr>
+          <w:trHeight w:val="435"/>
         </w:trPr>
         <w:tc>
           <w:tcPr>
@@ -4250,14 +5654,10 @@
           </w:tcPr>
           <w:p>
             <w:pPr>
-              <w:pStyle w:val="NormalWeb"/>
-              <w:spacing w:before="40" w:beforeAutospacing="0" w:after="40" w:afterAutospacing="0"/>
-              <w:rPr>
-                <w:rFonts w:ascii="GDSTransportWebsite" w:hAnsi="GDSTransportWebsite"/>
-                <w:b/>
-                <w:bCs/>
-                <w:color w:val="0A0A0A"/>
-                <w:shd w:val="clear" w:color="auto" w:fill="FFFFFF"/>
+              <w:spacing w:before="40" w:after="40"/>
+              <w:rPr>
+                <w:rFonts w:ascii="GDSTransportWebsite" w:hAnsi="GDSTransportWebsite"/>
+                <w:color w:val="0A0A0A"/>
               </w:rPr>
             </w:pPr>
             <w:r>
@@ -4308,6 +5708,159 @@
                 <w:color w:val="0A0A0A"/>
               </w:rPr>
               <w:t>&gt;&gt;</w:t>
+            </w:r>
+          </w:p>
+        </w:tc>
+      </w:tr>
+      <w:tr>
+        <w:trPr>
+          <w:trHeight w:val="435"/>
+        </w:trPr>
+        <w:tc>
+          <w:tcPr>
+            <w:tcW w:w="10025" w:type="dxa"/>
+            <w:gridSpan w:val="2"/>
+          </w:tcPr>
+          <w:p>
+            <w:pPr>
+              <w:spacing w:before="40" w:after="40"/>
+              <w:rPr>
+                <w:rFonts w:ascii="GDSTransportWebsite" w:hAnsi="GDSTransportWebsite"/>
+                <w:color w:val="0A0A0A"/>
+              </w:rPr>
+            </w:pPr>
+            <w:r>
+              <w:rPr>
+                <w:rFonts w:ascii="GDSTransportWebsite" w:hAnsi="GDSTransportWebsite"/>
+                <w:color w:val="0A0A0A"/>
+              </w:rPr>
+              <w:t>&lt;&lt;e</w:t>
+            </w:r>
+            <w:r>
+              <w:rPr>
+                <w:rFonts w:ascii="GDSTransportWebsite" w:hAnsi="GDSTransportWebsite"/>
+                <w:color w:val="0A0A0A"/>
+              </w:rPr>
+              <w:t>r</w:t>
+            </w:r>
+            <w:r>
+              <w:rPr>
+                <w:rFonts w:ascii="GDSTransportWebsite" w:hAnsi="GDSTransportWebsite"/>
+                <w:color w:val="0A0A0A"/>
+              </w:rPr>
+              <w:t>_&gt;&gt;</w:t>
+            </w:r>
+          </w:p>
+        </w:tc>
+      </w:tr>
+      <w:tr>
+        <w:trPr>
+          <w:trHeight w:val="435"/>
+        </w:trPr>
+        <w:tc>
+          <w:tcPr>
+            <w:tcW w:w="10025" w:type="dxa"/>
+            <w:gridSpan w:val="2"/>
+          </w:tcPr>
+          <w:p>
+            <w:pPr>
+              <w:spacing w:before="40" w:after="40"/>
+              <w:rPr>
+                <w:rFonts w:ascii="GDSTransportWebsite" w:hAnsi="GDSTransportWebsite"/>
+                <w:color w:val="0A0A0A"/>
+              </w:rPr>
+            </w:pPr>
+            <w:r>
+              <w:rPr>
+                <w:rFonts w:ascii="GDSTransportWebsite" w:hAnsi="GDSTransportWebsite"/>
+                <w:color w:val="0A0A0A"/>
+              </w:rPr>
+              <w:t>&lt;&lt;</w:t>
+            </w:r>
+            <w:proofErr w:type="spellStart"/>
+            <w:r>
+              <w:rPr>
+                <w:rFonts w:ascii="GDSTransportWebsite" w:hAnsi="GDSTransportWebsite"/>
+                <w:color w:val="0A0A0A"/>
+              </w:rPr>
+              <w:t>c</w:t>
+            </w:r>
+            <w:r>
+              <w:rPr>
+                <w:rFonts w:ascii="GDSTransportWebsite" w:hAnsi="GDSTransportWebsite"/>
+                <w:color w:val="0A0A0A"/>
+              </w:rPr>
+              <w:t>r</w:t>
+            </w:r>
+            <w:proofErr w:type="spellEnd"/>
+            <w:r>
+              <w:rPr>
+                <w:rFonts w:ascii="GDSTransportWebsite" w:hAnsi="GDSTransportWebsite"/>
+                <w:color w:val="0A0A0A"/>
+              </w:rPr>
+              <w:t>_</w:t>
+            </w:r>
+            <w:proofErr w:type="gramStart"/>
+            <w:r>
+              <w:rPr>
+                <w:rFonts w:ascii="GDSTransportWebsite" w:hAnsi="GDSTransportWebsite"/>
+                <w:color w:val="0A0A0A"/>
+              </w:rPr>
+              <w:t>{</w:t>
+            </w:r>
+            <w:r>
+              <w:rPr>
+                <w:rFonts w:ascii="GDSTransportWebsite" w:hAnsi="GDSTransportWebsite"/>
+                <w:color w:val="0A0A0A"/>
+              </w:rPr>
+              <w:t>!</w:t>
+            </w:r>
+            <w:proofErr w:type="spellStart"/>
+            <w:r>
+              <w:rPr>
+                <w:rFonts w:ascii="GDSTransportWebsite" w:hAnsi="GDSTransportWebsite"/>
+                <w:color w:val="0A0A0A"/>
+              </w:rPr>
+              <w:t>isBlank</w:t>
+            </w:r>
+            <w:proofErr w:type="spellEnd"/>
+            <w:proofErr w:type="gramEnd"/>
+            <w:r>
+              <w:rPr>
+                <w:rFonts w:ascii="GDSTransportWebsite" w:hAnsi="GDSTransportWebsite"/>
+                <w:color w:val="0A0A0A"/>
+              </w:rPr>
+              <w:t>(</w:t>
+            </w:r>
+            <w:proofErr w:type="spellStart"/>
+            <w:r>
+              <w:rPr>
+                <w:rFonts w:ascii="GDSTransportWebsite" w:hAnsi="GDSTransportWebsite"/>
+                <w:color w:val="0A0A0A"/>
+              </w:rPr>
+              <w:t>representative</w:t>
+            </w:r>
+            <w:r>
+              <w:rPr>
+                <w:rFonts w:ascii="GDSTransportWebsite" w:hAnsi="GDSTransportWebsite"/>
+                <w:color w:val="0A0A0A"/>
+              </w:rPr>
+              <w:t>.phoneNumber</w:t>
+            </w:r>
+            <w:proofErr w:type="spellEnd"/>
+            <w:r>
+              <w:rPr>
+                <w:rFonts w:ascii="GDSTransportWebsite" w:hAnsi="GDSTransportWebsite"/>
+                <w:color w:val="0A0A0A"/>
+              </w:rPr>
+              <w:t>)</w:t>
+            </w:r>
+            <w:r>
+              <w:rPr>
+                <w:rFonts w:ascii="GDSTransportWebsite" w:hAnsi="GDSTransportWebsite"/>
+                <w:color w:val="0A0A0A"/>
+              </w:rPr>
+              <w:t>}&gt;&gt;</w:t>
             </w:r>
           </w:p>
         </w:tc>
@@ -4380,6 +5933,159 @@
       </w:tr>
       <w:tr>
         <w:trPr>
+          <w:trHeight w:val="153"/>
+        </w:trPr>
+        <w:tc>
+          <w:tcPr>
+            <w:tcW w:w="10025" w:type="dxa"/>
+            <w:gridSpan w:val="2"/>
+          </w:tcPr>
+          <w:p>
+            <w:pPr>
+              <w:spacing w:before="40" w:after="40"/>
+              <w:rPr>
+                <w:rFonts w:ascii="GDSTransportWebsite" w:hAnsi="GDSTransportWebsite"/>
+                <w:color w:val="0A0A0A"/>
+              </w:rPr>
+            </w:pPr>
+            <w:r>
+              <w:rPr>
+                <w:rFonts w:ascii="GDSTransportWebsite" w:hAnsi="GDSTransportWebsite"/>
+                <w:color w:val="0A0A0A"/>
+              </w:rPr>
+              <w:t>&lt;&lt;e</w:t>
+            </w:r>
+            <w:r>
+              <w:rPr>
+                <w:rFonts w:ascii="GDSTransportWebsite" w:hAnsi="GDSTransportWebsite"/>
+                <w:color w:val="0A0A0A"/>
+              </w:rPr>
+              <w:t>r</w:t>
+            </w:r>
+            <w:r>
+              <w:rPr>
+                <w:rFonts w:ascii="GDSTransportWebsite" w:hAnsi="GDSTransportWebsite"/>
+                <w:color w:val="0A0A0A"/>
+              </w:rPr>
+              <w:t>_&gt;&gt;</w:t>
+            </w:r>
+          </w:p>
+        </w:tc>
+      </w:tr>
+      <w:tr>
+        <w:trPr>
+          <w:trHeight w:val="306"/>
+        </w:trPr>
+        <w:tc>
+          <w:tcPr>
+            <w:tcW w:w="10025" w:type="dxa"/>
+            <w:gridSpan w:val="2"/>
+          </w:tcPr>
+          <w:p>
+            <w:pPr>
+              <w:spacing w:before="40" w:after="40"/>
+              <w:rPr>
+                <w:rFonts w:ascii="GDSTransportWebsite" w:hAnsi="GDSTransportWebsite"/>
+                <w:color w:val="0A0A0A"/>
+              </w:rPr>
+            </w:pPr>
+            <w:r>
+              <w:rPr>
+                <w:rFonts w:ascii="GDSTransportWebsite" w:hAnsi="GDSTransportWebsite"/>
+                <w:color w:val="0A0A0A"/>
+              </w:rPr>
+              <w:t>&lt;&lt;</w:t>
+            </w:r>
+            <w:proofErr w:type="spellStart"/>
+            <w:r>
+              <w:rPr>
+                <w:rFonts w:ascii="GDSTransportWebsite" w:hAnsi="GDSTransportWebsite"/>
+                <w:color w:val="0A0A0A"/>
+              </w:rPr>
+              <w:t>c</w:t>
+            </w:r>
+            <w:r>
+              <w:rPr>
+                <w:rFonts w:ascii="GDSTransportWebsite" w:hAnsi="GDSTransportWebsite"/>
+                <w:color w:val="0A0A0A"/>
+              </w:rPr>
+              <w:t>r</w:t>
+            </w:r>
+            <w:proofErr w:type="spellEnd"/>
+            <w:r>
+              <w:rPr>
+                <w:rFonts w:ascii="GDSTransportWebsite" w:hAnsi="GDSTransportWebsite"/>
+                <w:color w:val="0A0A0A"/>
+              </w:rPr>
+              <w:t>_</w:t>
+            </w:r>
+            <w:proofErr w:type="gramStart"/>
+            <w:r>
+              <w:rPr>
+                <w:rFonts w:ascii="GDSTransportWebsite" w:hAnsi="GDSTransportWebsite"/>
+                <w:color w:val="0A0A0A"/>
+              </w:rPr>
+              <w:t>{</w:t>
+            </w:r>
+            <w:r>
+              <w:rPr>
+                <w:rFonts w:ascii="GDSTransportWebsite" w:hAnsi="GDSTransportWebsite"/>
+                <w:color w:val="0A0A0A"/>
+              </w:rPr>
+              <w:t>!</w:t>
+            </w:r>
+            <w:proofErr w:type="spellStart"/>
+            <w:r>
+              <w:rPr>
+                <w:rFonts w:ascii="GDSTransportWebsite" w:hAnsi="GDSTransportWebsite"/>
+                <w:color w:val="0A0A0A"/>
+              </w:rPr>
+              <w:t>isBlank</w:t>
+            </w:r>
+            <w:proofErr w:type="spellEnd"/>
+            <w:proofErr w:type="gramEnd"/>
+            <w:r>
+              <w:rPr>
+                <w:rFonts w:ascii="GDSTransportWebsite" w:hAnsi="GDSTransportWebsite"/>
+                <w:color w:val="0A0A0A"/>
+              </w:rPr>
+              <w:t>(</w:t>
+            </w:r>
+            <w:proofErr w:type="spellStart"/>
+            <w:r>
+              <w:rPr>
+                <w:rFonts w:ascii="GDSTransportWebsite" w:hAnsi="GDSTransportWebsite"/>
+                <w:color w:val="0A0A0A"/>
+              </w:rPr>
+              <w:t>representative</w:t>
+            </w:r>
+            <w:r>
+              <w:rPr>
+                <w:rFonts w:ascii="GDSTransportWebsite" w:hAnsi="GDSTransportWebsite"/>
+                <w:color w:val="0A0A0A"/>
+              </w:rPr>
+              <w:t>.dxAddress</w:t>
+            </w:r>
+            <w:proofErr w:type="spellEnd"/>
+            <w:r>
+              <w:rPr>
+                <w:rFonts w:ascii="GDSTransportWebsite" w:hAnsi="GDSTransportWebsite"/>
+                <w:color w:val="0A0A0A"/>
+              </w:rPr>
+              <w:t>)</w:t>
+            </w:r>
+            <w:r>
+              <w:rPr>
+                <w:rFonts w:ascii="GDSTransportWebsite" w:hAnsi="GDSTransportWebsite"/>
+                <w:color w:val="0A0A0A"/>
+              </w:rPr>
+              <w:t>}&gt;&gt;</w:t>
+            </w:r>
+          </w:p>
+        </w:tc>
+      </w:tr>
+      <w:tr>
+        <w:trPr>
           <w:trHeight w:val="680"/>
         </w:trPr>
         <w:tc>
@@ -4440,6 +6146,88 @@
                 <w:color w:val="0A0A0A"/>
               </w:rPr>
               <w:t>&gt;&gt;</w:t>
+            </w:r>
+          </w:p>
+        </w:tc>
+      </w:tr>
+      <w:tr>
+        <w:trPr>
+          <w:trHeight w:val="250"/>
+        </w:trPr>
+        <w:tc>
+          <w:tcPr>
+            <w:tcW w:w="10025" w:type="dxa"/>
+            <w:gridSpan w:val="2"/>
+          </w:tcPr>
+          <w:p>
+            <w:pPr>
+              <w:spacing w:before="40" w:after="40"/>
+              <w:rPr>
+                <w:rFonts w:ascii="GDSTransportWebsite" w:hAnsi="GDSTransportWebsite"/>
+                <w:color w:val="0A0A0A"/>
+              </w:rPr>
+            </w:pPr>
+            <w:r>
+              <w:rPr>
+                <w:rFonts w:ascii="GDSTransportWebsite" w:hAnsi="GDSTransportWebsite"/>
+                <w:color w:val="0A0A0A"/>
+              </w:rPr>
+              <w:t>&lt;&lt;e</w:t>
+            </w:r>
+            <w:r>
+              <w:rPr>
+                <w:rFonts w:ascii="GDSTransportWebsite" w:hAnsi="GDSTransportWebsite"/>
+                <w:color w:val="0A0A0A"/>
+              </w:rPr>
+              <w:t>r</w:t>
+            </w:r>
+            <w:r>
+              <w:rPr>
+                <w:rFonts w:ascii="GDSTransportWebsite" w:hAnsi="GDSTransportWebsite"/>
+                <w:color w:val="0A0A0A"/>
+              </w:rPr>
+              <w:t>_&gt;&gt;</w:t>
+            </w:r>
+          </w:p>
+        </w:tc>
+      </w:tr>
+      <w:tr>
+        <w:trPr>
+          <w:trHeight w:val="250"/>
+        </w:trPr>
+        <w:tc>
+          <w:tcPr>
+            <w:tcW w:w="10025" w:type="dxa"/>
+            <w:gridSpan w:val="2"/>
+          </w:tcPr>
+          <w:p>
+            <w:pPr>
+              <w:spacing w:before="40" w:after="40"/>
+              <w:rPr>
+                <w:rFonts w:ascii="GDSTransportWebsite" w:hAnsi="GDSTransportWebsite"/>
+                <w:color w:val="0A0A0A"/>
+              </w:rPr>
+            </w:pPr>
+            <w:r>
+              <w:rPr>
+                <w:rFonts w:ascii="GDSTransportWebsite" w:hAnsi="GDSTransportWebsite"/>
+                <w:color w:val="0A0A0A"/>
+              </w:rPr>
+              <w:t>&lt;&lt;e</w:t>
+            </w:r>
+            <w:r>
+              <w:rPr>
+                <w:rFonts w:ascii="GDSTransportWebsite" w:hAnsi="GDSTransportWebsite"/>
+                <w:color w:val="0A0A0A"/>
+              </w:rPr>
+              <w:t>r</w:t>
+            </w:r>
+            <w:r>
+              <w:rPr>
+                <w:rFonts w:ascii="GDSTransportWebsite" w:hAnsi="GDSTransportWebsite"/>
+                <w:color w:val="0A0A0A"/>
+              </w:rPr>
+              <w:t>_&gt;&gt;</w:t>
             </w:r>
           </w:p>
         </w:tc>
@@ -4509,7 +6297,7 @@
     <w:p>
       <w:pPr>
         <w:pBdr>
-          <w:bottom w:val="single" w:sz="4" w:space="1" w:color="auto"/>
+          <w:bottom w:val="single" w:sz="4" w:space="0" w:color="auto"/>
         </w:pBdr>
         <w:spacing w:before="120" w:after="120"/>
         <w:rPr>
@@ -5013,7 +6801,6 @@
                 <w:bCs/>
                 <w:color w:val="0A0A0A"/>
               </w:rPr>
-              <w:lastRenderedPageBreak/>
               <w:t>Name</w:t>
             </w:r>
           </w:p>
@@ -5061,6 +6848,7 @@
                 <w:bCs/>
                 <w:color w:val="0A0A0A"/>
               </w:rPr>
+              <w:lastRenderedPageBreak/>
               <w:t>Role</w:t>
             </w:r>
           </w:p>
@@ -5192,13 +6980,14 @@
 </file>
 
 <file path=word/endnotes.xml><?xml version="1.0" encoding="utf-8"?>
-<w:endnotes xmlns:wpc="http://schemas.microsoft.com/office/word/2010/wordprocessingCanvas" xmlns:cx="http://schemas.microsoft.com/office/drawing/2014/chartex" xmlns:cx1="http://schemas.microsoft.com/office/drawing/2015/9/8/chartex" xmlns:cx2="http://schemas.microsoft.com/office/drawing/2015/10/21/chartex" xmlns:cx3="http://schemas.microsoft.com/office/drawing/2016/5/9/chartex" xmlns:cx4="http://schemas.microsoft.com/office/drawing/2016/5/10/chartex" xmlns:cx5="http://schemas.microsoft.com/office/drawing/2016/5/11/chartex" xmlns:cx6="http://schemas.microsoft.com/office/drawing/2016/5/12/chartex" xmlns:cx7="http://schemas.microsoft.com/office/drawing/2016/5/13/chartex" xmlns:cx8="http://schemas.microsoft.com/office/drawing/2016/5/14/chartex" xmlns:mc="http://schemas.openxmlformats.org/markup-compatibility/2006" xmlns:aink="http://schemas.microsoft.com/office/drawing/2016/ink" xmlns:am3d="http://schemas.microsoft.com/office/drawing/2017/model3d" xmlns:o="urn:schemas-microsoft-com:office:office" xmlns:r="http://schemas.openxmlformats.org/officeDocument/2006/relationships" xmlns:m="http://schemas.openxmlformats.org/officeDocument/2006/math" xmlns:v="urn:schemas-microsoft-com:vml" xmlns:wp14="http://schemas.microsoft.com/office/word/2010/wordprocessingDrawing" xmlns:wp="http://schemas.openxmlformats.org/drawingml/2006/wordprocessingDrawing" xmlns:w10="urn:schemas-microsoft-com:office:word" xmlns:w="http://schemas.openxmlformats.org/wordprocessingml/2006/main" xmlns:w14="http://schemas.microsoft.com/office/word/2010/wordml" xmlns:w15="http://schemas.microsoft.com/office/word/2012/wordml" xmlns:w16cex="http://schemas.microsoft.com/office/word/2018/wordml/cex" xmlns:w16cid="http://schemas.microsoft.com/office/word/2016/wordml/cid" xmlns:w16="http://schemas.microsoft.com/office/word/2018/wordml" xmlns:w16se="http://schemas.microsoft.com/office/word/2015/wordml/symex" xmlns:wpg="http://schemas.microsoft.com/office/word/2010/wordprocessingGroup" xmlns:wpi="http://schemas.microsoft.com/office/word/2010/wordprocessingInk" xmlns:wne="http://schemas.microsoft.com/office/word/2006/wordml" xmlns:wps="http://schemas.microsoft.com/office/word/2010/wordprocessingShape" mc:Ignorable="w14 w15 w16se w16cid w16 w16cex wp14">
+<w:endnotes xmlns:wpc="http://schemas.microsoft.com/office/word/2010/wordprocessingCanvas" xmlns:cx="http://schemas.microsoft.com/office/drawing/2014/chartex" xmlns:cx1="http://schemas.microsoft.com/office/drawing/2015/9/8/chartex" xmlns:cx2="http://schemas.microsoft.com/office/drawing/2015/10/21/chartex" xmlns:cx3="http://schemas.microsoft.com/office/drawing/2016/5/9/chartex" xmlns:cx4="http://schemas.microsoft.com/office/drawing/2016/5/10/chartex" xmlns:cx5="http://schemas.microsoft.com/office/drawing/2016/5/11/chartex" xmlns:cx6="http://schemas.microsoft.com/office/drawing/2016/5/12/chartex" xmlns:cx7="http://schemas.microsoft.com/office/drawing/2016/5/13/chartex" xmlns:cx8="http://schemas.microsoft.com/office/drawing/2016/5/14/chartex" xmlns:mc="http://schemas.openxmlformats.org/markup-compatibility/2006" xmlns:aink="http://schemas.microsoft.com/office/drawing/2016/ink" xmlns:am3d="http://schemas.microsoft.com/office/drawing/2017/model3d" xmlns:o="urn:schemas-microsoft-com:office:office" xmlns:r="http://schemas.openxmlformats.org/officeDocument/2006/relationships" xmlns:m="http://schemas.openxmlformats.org/officeDocument/2006/math" xmlns:v="urn:schemas-microsoft-com:vml" xmlns:wp14="http://schemas.microsoft.com/office/word/2010/wordprocessingDrawing" xmlns:wp="http://schemas.openxmlformats.org/drawingml/2006/wordprocessingDrawing" xmlns:w10="urn:schemas-microsoft-com:office:word" xmlns:w="http://schemas.openxmlformats.org/wordprocessingml/2006/main" xmlns:w14="http://schemas.microsoft.com/office/word/2010/wordml" xmlns:w15="http://schemas.microsoft.com/office/word/2012/wordml" xmlns:w16cex="http://schemas.microsoft.com/office/word/2018/wordml/cex" xmlns:w16cid="http://schemas.microsoft.com/office/word/2016/wordml/cid" xmlns:w16="http://schemas.microsoft.com/office/word/2018/wordml" xmlns:w16sdtdh="http://schemas.microsoft.com/office/word/2020/wordml/sdtdatahash" xmlns:w16se="http://schemas.microsoft.com/office/word/2015/wordml/symex" xmlns:wpg="http://schemas.microsoft.com/office/word/2010/wordprocessingGroup" xmlns:wpi="http://schemas.microsoft.com/office/word/2010/wordprocessingInk" xmlns:wne="http://schemas.microsoft.com/office/word/2006/wordml" xmlns:wps="http://schemas.microsoft.com/office/word/2010/wordprocessingShape" mc:Ignorable="w14 w15 w16se w16cid w16 w16cex w16sdtdh wp14">
   <w:endnote w:type="separator" w:id="-1">
     <w:p>
       <w:r>
         <w:separator/>
       </w:r>
     </w:p>
+    <w:p/>
   </w:endnote>
   <w:endnote w:type="continuationSeparator" w:id="0">
     <w:p>
@@ -5206,12 +6995,13 @@
         <w:continuationSeparator/>
       </w:r>
     </w:p>
+    <w:p/>
   </w:endnote>
 </w:endnotes>
 </file>
 
 <file path=word/footer1.xml><?xml version="1.0" encoding="utf-8"?>
-<w:ftr xmlns:wpc="http://schemas.microsoft.com/office/word/2010/wordprocessingCanvas" xmlns:cx="http://schemas.microsoft.com/office/drawing/2014/chartex" xmlns:cx1="http://schemas.microsoft.com/office/drawing/2015/9/8/chartex" xmlns:cx2="http://schemas.microsoft.com/office/drawing/2015/10/21/chartex" xmlns:cx3="http://schemas.microsoft.com/office/drawing/2016/5/9/chartex" xmlns:cx4="http://schemas.microsoft.com/office/drawing/2016/5/10/chartex" xmlns:cx5="http://schemas.microsoft.com/office/drawing/2016/5/11/chartex" xmlns:cx6="http://schemas.microsoft.com/office/drawing/2016/5/12/chartex" xmlns:cx7="http://schemas.microsoft.com/office/drawing/2016/5/13/chartex" xmlns:cx8="http://schemas.microsoft.com/office/drawing/2016/5/14/chartex" xmlns:mc="http://schemas.openxmlformats.org/markup-compatibility/2006" xmlns:aink="http://schemas.microsoft.com/office/drawing/2016/ink" xmlns:am3d="http://schemas.microsoft.com/office/drawing/2017/model3d" xmlns:o="urn:schemas-microsoft-com:office:office" xmlns:r="http://schemas.openxmlformats.org/officeDocument/2006/relationships" xmlns:m="http://schemas.openxmlformats.org/officeDocument/2006/math" xmlns:v="urn:schemas-microsoft-com:vml" xmlns:wp14="http://schemas.microsoft.com/office/word/2010/wordprocessingDrawing" xmlns:wp="http://schemas.openxmlformats.org/drawingml/2006/wordprocessingDrawing" xmlns:w10="urn:schemas-microsoft-com:office:word" xmlns:w="http://schemas.openxmlformats.org/wordprocessingml/2006/main" xmlns:w14="http://schemas.microsoft.com/office/word/2010/wordml" xmlns:w15="http://schemas.microsoft.com/office/word/2012/wordml" xmlns:w16cex="http://schemas.microsoft.com/office/word/2018/wordml/cex" xmlns:w16cid="http://schemas.microsoft.com/office/word/2016/wordml/cid" xmlns:w16="http://schemas.microsoft.com/office/word/2018/wordml" xmlns:w16se="http://schemas.microsoft.com/office/word/2015/wordml/symex" xmlns:wpg="http://schemas.microsoft.com/office/word/2010/wordprocessingGroup" xmlns:wpi="http://schemas.microsoft.com/office/word/2010/wordprocessingInk" xmlns:wne="http://schemas.microsoft.com/office/word/2006/wordml" xmlns:wps="http://schemas.microsoft.com/office/word/2010/wordprocessingShape" mc:Ignorable="w14 w15 w16se w16cid w16 w16cex wp14">
+<w:ftr xmlns:wpc="http://schemas.microsoft.com/office/word/2010/wordprocessingCanvas" xmlns:cx="http://schemas.microsoft.com/office/drawing/2014/chartex" xmlns:cx1="http://schemas.microsoft.com/office/drawing/2015/9/8/chartex" xmlns:cx2="http://schemas.microsoft.com/office/drawing/2015/10/21/chartex" xmlns:cx3="http://schemas.microsoft.com/office/drawing/2016/5/9/chartex" xmlns:cx4="http://schemas.microsoft.com/office/drawing/2016/5/10/chartex" xmlns:cx5="http://schemas.microsoft.com/office/drawing/2016/5/11/chartex" xmlns:cx6="http://schemas.microsoft.com/office/drawing/2016/5/12/chartex" xmlns:cx7="http://schemas.microsoft.com/office/drawing/2016/5/13/chartex" xmlns:cx8="http://schemas.microsoft.com/office/drawing/2016/5/14/chartex" xmlns:mc="http://schemas.openxmlformats.org/markup-compatibility/2006" xmlns:aink="http://schemas.microsoft.com/office/drawing/2016/ink" xmlns:am3d="http://schemas.microsoft.com/office/drawing/2017/model3d" xmlns:o="urn:schemas-microsoft-com:office:office" xmlns:r="http://schemas.openxmlformats.org/officeDocument/2006/relationships" xmlns:m="http://schemas.openxmlformats.org/officeDocument/2006/math" xmlns:v="urn:schemas-microsoft-com:vml" xmlns:wp14="http://schemas.microsoft.com/office/word/2010/wordprocessingDrawing" xmlns:wp="http://schemas.openxmlformats.org/drawingml/2006/wordprocessingDrawing" xmlns:w10="urn:schemas-microsoft-com:office:word" xmlns:w="http://schemas.openxmlformats.org/wordprocessingml/2006/main" xmlns:w14="http://schemas.microsoft.com/office/word/2010/wordml" xmlns:w15="http://schemas.microsoft.com/office/word/2012/wordml" xmlns:w16cex="http://schemas.microsoft.com/office/word/2018/wordml/cex" xmlns:w16cid="http://schemas.microsoft.com/office/word/2016/wordml/cid" xmlns:w16="http://schemas.microsoft.com/office/word/2018/wordml" xmlns:w16sdtdh="http://schemas.microsoft.com/office/word/2020/wordml/sdtdatahash" xmlns:w16se="http://schemas.microsoft.com/office/word/2015/wordml/symex" xmlns:wpg="http://schemas.microsoft.com/office/word/2010/wordprocessingGroup" xmlns:wpi="http://schemas.microsoft.com/office/word/2010/wordprocessingInk" xmlns:wne="http://schemas.microsoft.com/office/word/2006/wordml" xmlns:wps="http://schemas.microsoft.com/office/word/2010/wordprocessingShape" mc:Ignorable="w14 w15 w16se w16cid w16 w16cex w16sdtdh wp14">
   <w:tbl>
     <w:tblPr>
       <w:tblStyle w:val="TableGrid"/>
@@ -5396,17 +7186,19 @@
       <w:pStyle w:val="Footer"/>
     </w:pPr>
   </w:p>
+  <w:p/>
 </w:ftr>
 </file>
 
 <file path=word/footnotes.xml><?xml version="1.0" encoding="utf-8"?>
-<w:footnotes xmlns:wpc="http://schemas.microsoft.com/office/word/2010/wordprocessingCanvas" xmlns:cx="http://schemas.microsoft.com/office/drawing/2014/chartex" xmlns:cx1="http://schemas.microsoft.com/office/drawing/2015/9/8/chartex" xmlns:cx2="http://schemas.microsoft.com/office/drawing/2015/10/21/chartex" xmlns:cx3="http://schemas.microsoft.com/office/drawing/2016/5/9/chartex" xmlns:cx4="http://schemas.microsoft.com/office/drawing/2016/5/10/chartex" xmlns:cx5="http://schemas.microsoft.com/office/drawing/2016/5/11/chartex" xmlns:cx6="http://schemas.microsoft.com/office/drawing/2016/5/12/chartex" xmlns:cx7="http://schemas.microsoft.com/office/drawing/2016/5/13/chartex" xmlns:cx8="http://schemas.microsoft.com/office/drawing/2016/5/14/chartex" xmlns:mc="http://schemas.openxmlformats.org/markup-compatibility/2006" xmlns:aink="http://schemas.microsoft.com/office/drawing/2016/ink" xmlns:am3d="http://schemas.microsoft.com/office/drawing/2017/model3d" xmlns:o="urn:schemas-microsoft-com:office:office" xmlns:r="http://schemas.openxmlformats.org/officeDocument/2006/relationships" xmlns:m="http://schemas.openxmlformats.org/officeDocument/2006/math" xmlns:v="urn:schemas-microsoft-com:vml" xmlns:wp14="http://schemas.microsoft.com/office/word/2010/wordprocessingDrawing" xmlns:wp="http://schemas.openxmlformats.org/drawingml/2006/wordprocessingDrawing" xmlns:w10="urn:schemas-microsoft-com:office:word" xmlns:w="http://schemas.openxmlformats.org/wordprocessingml/2006/main" xmlns:w14="http://schemas.microsoft.com/office/word/2010/wordml" xmlns:w15="http://schemas.microsoft.com/office/word/2012/wordml" xmlns:w16cex="http://schemas.microsoft.com/office/word/2018/wordml/cex" xmlns:w16cid="http://schemas.microsoft.com/office/word/2016/wordml/cid" xmlns:w16="http://schemas.microsoft.com/office/word/2018/wordml" xmlns:w16se="http://schemas.microsoft.com/office/word/2015/wordml/symex" xmlns:wpg="http://schemas.microsoft.com/office/word/2010/wordprocessingGroup" xmlns:wpi="http://schemas.microsoft.com/office/word/2010/wordprocessingInk" xmlns:wne="http://schemas.microsoft.com/office/word/2006/wordml" xmlns:wps="http://schemas.microsoft.com/office/word/2010/wordprocessingShape" mc:Ignorable="w14 w15 w16se w16cid w16 w16cex wp14">
+<w:footnotes xmlns:wpc="http://schemas.microsoft.com/office/word/2010/wordprocessingCanvas" xmlns:cx="http://schemas.microsoft.com/office/drawing/2014/chartex" xmlns:cx1="http://schemas.microsoft.com/office/drawing/2015/9/8/chartex" xmlns:cx2="http://schemas.microsoft.com/office/drawing/2015/10/21/chartex" xmlns:cx3="http://schemas.microsoft.com/office/drawing/2016/5/9/chartex" xmlns:cx4="http://schemas.microsoft.com/office/drawing/2016/5/10/chartex" xmlns:cx5="http://schemas.microsoft.com/office/drawing/2016/5/11/chartex" xmlns:cx6="http://schemas.microsoft.com/office/drawing/2016/5/12/chartex" xmlns:cx7="http://schemas.microsoft.com/office/drawing/2016/5/13/chartex" xmlns:cx8="http://schemas.microsoft.com/office/drawing/2016/5/14/chartex" xmlns:mc="http://schemas.openxmlformats.org/markup-compatibility/2006" xmlns:aink="http://schemas.microsoft.com/office/drawing/2016/ink" xmlns:am3d="http://schemas.microsoft.com/office/drawing/2017/model3d" xmlns:o="urn:schemas-microsoft-com:office:office" xmlns:r="http://schemas.openxmlformats.org/officeDocument/2006/relationships" xmlns:m="http://schemas.openxmlformats.org/officeDocument/2006/math" xmlns:v="urn:schemas-microsoft-com:vml" xmlns:wp14="http://schemas.microsoft.com/office/word/2010/wordprocessingDrawing" xmlns:wp="http://schemas.openxmlformats.org/drawingml/2006/wordprocessingDrawing" xmlns:w10="urn:schemas-microsoft-com:office:word" xmlns:w="http://schemas.openxmlformats.org/wordprocessingml/2006/main" xmlns:w14="http://schemas.microsoft.com/office/word/2010/wordml" xmlns:w15="http://schemas.microsoft.com/office/word/2012/wordml" xmlns:w16cex="http://schemas.microsoft.com/office/word/2018/wordml/cex" xmlns:w16cid="http://schemas.microsoft.com/office/word/2016/wordml/cid" xmlns:w16="http://schemas.microsoft.com/office/word/2018/wordml" xmlns:w16sdtdh="http://schemas.microsoft.com/office/word/2020/wordml/sdtdatahash" xmlns:w16se="http://schemas.microsoft.com/office/word/2015/wordml/symex" xmlns:wpg="http://schemas.microsoft.com/office/word/2010/wordprocessingGroup" xmlns:wpi="http://schemas.microsoft.com/office/word/2010/wordprocessingInk" xmlns:wne="http://schemas.microsoft.com/office/word/2006/wordml" xmlns:wps="http://schemas.microsoft.com/office/word/2010/wordprocessingShape" mc:Ignorable="w14 w15 w16se w16cid w16 w16cex w16sdtdh wp14">
   <w:footnote w:type="separator" w:id="-1">
     <w:p>
       <w:r>
         <w:separator/>
       </w:r>
     </w:p>
+    <w:p/>
   </w:footnote>
   <w:footnote w:type="continuationSeparator" w:id="0">
     <w:p>
@@ -5414,12 +7206,13 @@
         <w:continuationSeparator/>
       </w:r>
     </w:p>
+    <w:p/>
   </w:footnote>
 </w:footnotes>
 </file>
 
 <file path=word/numbering.xml><?xml version="1.0" encoding="utf-8"?>
-<w:numbering xmlns:wpc="http://schemas.microsoft.com/office/word/2010/wordprocessingCanvas" xmlns:cx="http://schemas.microsoft.com/office/drawing/2014/chartex" xmlns:cx1="http://schemas.microsoft.com/office/drawing/2015/9/8/chartex" xmlns:cx2="http://schemas.microsoft.com/office/drawing/2015/10/21/chartex" xmlns:cx3="http://schemas.microsoft.com/office/drawing/2016/5/9/chartex" xmlns:cx4="http://schemas.microsoft.com/office/drawing/2016/5/10/chartex" xmlns:cx5="http://schemas.microsoft.com/office/drawing/2016/5/11/chartex" xmlns:cx6="http://schemas.microsoft.com/office/drawing/2016/5/12/chartex" xmlns:cx7="http://schemas.microsoft.com/office/drawing/2016/5/13/chartex" xmlns:cx8="http://schemas.microsoft.com/office/drawing/2016/5/14/chartex" xmlns:mc="http://schemas.openxmlformats.org/markup-compatibility/2006" xmlns:aink="http://schemas.microsoft.com/office/drawing/2016/ink" xmlns:am3d="http://schemas.microsoft.com/office/drawing/2017/model3d" xmlns:o="urn:schemas-microsoft-com:office:office" xmlns:r="http://schemas.openxmlformats.org/officeDocument/2006/relationships" xmlns:m="http://schemas.openxmlformats.org/officeDocument/2006/math" xmlns:v="urn:schemas-microsoft-com:vml" xmlns:wp14="http://schemas.microsoft.com/office/word/2010/wordprocessingDrawing" xmlns:wp="http://schemas.openxmlformats.org/drawingml/2006/wordprocessingDrawing" xmlns:w10="urn:schemas-microsoft-com:office:word" xmlns:w="http://schemas.openxmlformats.org/wordprocessingml/2006/main" xmlns:w14="http://schemas.microsoft.com/office/word/2010/wordml" xmlns:w15="http://schemas.microsoft.com/office/word/2012/wordml" xmlns:w16cex="http://schemas.microsoft.com/office/word/2018/wordml/cex" xmlns:w16cid="http://schemas.microsoft.com/office/word/2016/wordml/cid" xmlns:w16="http://schemas.microsoft.com/office/word/2018/wordml" xmlns:w16se="http://schemas.microsoft.com/office/word/2015/wordml/symex" xmlns:wpg="http://schemas.microsoft.com/office/word/2010/wordprocessingGroup" xmlns:wpi="http://schemas.microsoft.com/office/word/2010/wordprocessingInk" xmlns:wne="http://schemas.microsoft.com/office/word/2006/wordml" xmlns:wps="http://schemas.microsoft.com/office/word/2010/wordprocessingShape" mc:Ignorable="w14 w15 w16se w16cid w16 w16cex wp14">
+<w:numbering xmlns:wpc="http://schemas.microsoft.com/office/word/2010/wordprocessingCanvas" xmlns:cx="http://schemas.microsoft.com/office/drawing/2014/chartex" xmlns:cx1="http://schemas.microsoft.com/office/drawing/2015/9/8/chartex" xmlns:cx2="http://schemas.microsoft.com/office/drawing/2015/10/21/chartex" xmlns:cx3="http://schemas.microsoft.com/office/drawing/2016/5/9/chartex" xmlns:cx4="http://schemas.microsoft.com/office/drawing/2016/5/10/chartex" xmlns:cx5="http://schemas.microsoft.com/office/drawing/2016/5/11/chartex" xmlns:cx6="http://schemas.microsoft.com/office/drawing/2016/5/12/chartex" xmlns:cx7="http://schemas.microsoft.com/office/drawing/2016/5/13/chartex" xmlns:cx8="http://schemas.microsoft.com/office/drawing/2016/5/14/chartex" xmlns:mc="http://schemas.openxmlformats.org/markup-compatibility/2006" xmlns:aink="http://schemas.microsoft.com/office/drawing/2016/ink" xmlns:am3d="http://schemas.microsoft.com/office/drawing/2017/model3d" xmlns:o="urn:schemas-microsoft-com:office:office" xmlns:r="http://schemas.openxmlformats.org/officeDocument/2006/relationships" xmlns:m="http://schemas.openxmlformats.org/officeDocument/2006/math" xmlns:v="urn:schemas-microsoft-com:vml" xmlns:wp14="http://schemas.microsoft.com/office/word/2010/wordprocessingDrawing" xmlns:wp="http://schemas.openxmlformats.org/drawingml/2006/wordprocessingDrawing" xmlns:w10="urn:schemas-microsoft-com:office:word" xmlns:w="http://schemas.openxmlformats.org/wordprocessingml/2006/main" xmlns:w14="http://schemas.microsoft.com/office/word/2010/wordml" xmlns:w15="http://schemas.microsoft.com/office/word/2012/wordml" xmlns:w16cex="http://schemas.microsoft.com/office/word/2018/wordml/cex" xmlns:w16cid="http://schemas.microsoft.com/office/word/2016/wordml/cid" xmlns:w16="http://schemas.microsoft.com/office/word/2018/wordml" xmlns:w16sdtdh="http://schemas.microsoft.com/office/word/2020/wordml/sdtdatahash" xmlns:w16se="http://schemas.microsoft.com/office/word/2015/wordml/symex" xmlns:wpg="http://schemas.microsoft.com/office/word/2010/wordprocessingGroup" xmlns:wpi="http://schemas.microsoft.com/office/word/2010/wordprocessingInk" xmlns:wne="http://schemas.microsoft.com/office/word/2006/wordml" xmlns:wps="http://schemas.microsoft.com/office/word/2010/wordprocessingShape" mc:Ignorable="w14 w15 w16se w16cid w16 w16cex w16sdtdh wp14">
   <w:abstractNum w:abstractNumId="0" w15:restartNumberingAfterBreak="0">
     <w:nsid w:val="00432905"/>
     <w:multiLevelType w:val="multilevel"/>
@@ -8647,7 +10440,7 @@
 </file>
 
 <file path=word/styles.xml><?xml version="1.0" encoding="utf-8"?>
-<w:styles xmlns:mc="http://schemas.openxmlformats.org/markup-compatibility/2006" xmlns:r="http://schemas.openxmlformats.org/officeDocument/2006/relationships" xmlns:w="http://schemas.openxmlformats.org/wordprocessingml/2006/main" xmlns:w14="http://schemas.microsoft.com/office/word/2010/wordml" xmlns:w15="http://schemas.microsoft.com/office/word/2012/wordml" xmlns:w16cex="http://schemas.microsoft.com/office/word/2018/wordml/cex" xmlns:w16cid="http://schemas.microsoft.com/office/word/2016/wordml/cid" xmlns:w16="http://schemas.microsoft.com/office/word/2018/wordml" xmlns:w16se="http://schemas.microsoft.com/office/word/2015/wordml/symex" mc:Ignorable="w14 w15 w16se w16cid w16 w16cex">
+<w:styles xmlns:mc="http://schemas.openxmlformats.org/markup-compatibility/2006" xmlns:r="http://schemas.openxmlformats.org/officeDocument/2006/relationships" xmlns:w="http://schemas.openxmlformats.org/wordprocessingml/2006/main" xmlns:w14="http://schemas.microsoft.com/office/word/2010/wordml" xmlns:w15="http://schemas.microsoft.com/office/word/2012/wordml" xmlns:w16cex="http://schemas.microsoft.com/office/word/2018/wordml/cex" xmlns:w16cid="http://schemas.microsoft.com/office/word/2016/wordml/cid" xmlns:w16="http://schemas.microsoft.com/office/word/2018/wordml" xmlns:w16sdtdh="http://schemas.microsoft.com/office/word/2020/wordml/sdtdatahash" xmlns:w16se="http://schemas.microsoft.com/office/word/2015/wordml/symex" mc:Ignorable="w14 w15 w16se w16cid w16 w16cex w16sdtdh">
   <w:docDefaults>
     <w:rPrDefault>
       <w:rPr>
@@ -9112,6 +10905,7 @@
   <w:style w:type="table" w:default="1" w:styleId="TableNormal">
     <w:name w:val="Normal Table"/>
     <w:uiPriority w:val="99"/>
+    <w:semiHidden/>
     <w:unhideWhenUsed/>
     <w:tblPr>
       <w:tblInd w:w="0" w:type="dxa"/>
@@ -9797,6 +11591,28 @@
 </file>
 
 <file path=customXml/item1.xml><?xml version="1.0" encoding="utf-8"?>
+<p:properties xmlns:p="http://schemas.microsoft.com/office/2006/metadata/properties" xmlns:xsi="http://www.w3.org/2001/XMLSchema-instance" xmlns:pc="http://schemas.microsoft.com/office/infopath/2007/PartnerControls">
+  <documentManagement>
+    <Stage xmlns="f336f4fe-8719-4ea2-b5d6-29b3a580aeb4">Draft</Stage>
+    <Next_x0020_Stage xmlns="f336f4fe-8719-4ea2-b5d6-29b3a580aeb4" xsi:nil="true"/>
+    <Admin_x0020_Action xmlns="f336f4fe-8719-4ea2-b5d6-29b3a580aeb4" xsi:nil="true"/>
+    <Template_x0020_Category xmlns="f336f4fe-8719-4ea2-b5d6-29b3a580aeb4">Claim Form - CLM</Template_x0020_Category>
+    <Action xmlns="f336f4fe-8719-4ea2-b5d6-29b3a580aeb4" xsi:nil="true"/>
+    <Purpose1 xmlns="f336f4fe-8719-4ea2-b5d6-29b3a580aeb4">Sealed claim</Purpose1>
+    <Template_x0020_Language xmlns="f336f4fe-8719-4ea2-b5d6-29b3a580aeb4">English - ENG</Template_x0020_Language>
+    <Rename xmlns="f336f4fe-8719-4ea2-b5d6-29b3a580aeb4">true</Rename>
+    <Tornado_x0020_Filename xmlns="f336f4fe-8719-4ea2-b5d6-29b3a580aeb4" xsi:nil="true"/>
+    <Approval_x0020_Request_x0020_Comment xmlns="f336f4fe-8719-4ea2-b5d6-29b3a580aeb4" xsi:nil="true"/>
+    <Publication_x0020_Date xmlns="f336f4fe-8719-4ea2-b5d6-29b3a580aeb4">2020-12-15T00:00:00+00:00</Publication_x0020_Date>
+  </documentManagement>
+</p:properties>
+</file>
+
+<file path=customXml/item2.xml><?xml version="1.0" encoding="utf-8"?>
+<b:Sources xmlns:b="http://schemas.openxmlformats.org/officeDocument/2006/bibliography" xmlns="http://schemas.openxmlformats.org/officeDocument/2006/bibliography" SelectedStyle="\APASixthEditionOfficeOnline.xsl" StyleName="APA" Version="6"/>
+</file>
+
+<file path=customXml/item3.xml><?xml version="1.0" encoding="utf-8"?>
 <ct:contentTypeSchema xmlns:ct="http://schemas.microsoft.com/office/2006/metadata/contentType" xmlns:ma="http://schemas.microsoft.com/office/2006/metadata/properties/metaAttributes" ct:_="" ma:_="" ma:contentTypeName="_CtTemplate" ma:contentTypeID="0x01010064A5FDCCFB03F540B94405305D7DE14F00A4F8B82F7CEF57469A8FE5CEAB7A0EE0" ma:contentTypeVersion="52" ma:contentTypeDescription="Part of Template Management with Site Columns representing custom attributes." ma:contentTypeScope="" ma:versionID="c2286c6217564930720849237c12976e">
   <xsd:schema xmlns:xsd="http://www.w3.org/2001/XMLSchema" xmlns:xs="http://www.w3.org/2001/XMLSchema" xmlns:p="http://schemas.microsoft.com/office/2006/metadata/properties" xmlns:ns2="f336f4fe-8719-4ea2-b5d6-29b3a580aeb4" xmlns:ns3="b57b892a-dd61-4bba-b372-a8d93da2c7e6" targetNamespace="http://schemas.microsoft.com/office/2006/metadata/properties" ma:root="true" ma:fieldsID="9fba45822a34e557d70c1e8d39cd3b74" ns2:_="" ns3:_="">
     <xsd:import namespace="f336f4fe-8719-4ea2-b5d6-29b3a580aeb4"/>
@@ -10111,7 +11927,7 @@
 </ct:contentTypeSchema>
 </file>
 
-<file path=customXml/item2.xml><?xml version="1.0" encoding="utf-8"?>
+<file path=customXml/item4.xml><?xml version="1.0" encoding="utf-8"?>
 <?mso-contentType ?>
 <FormTemplates xmlns="http://schemas.microsoft.com/sharepoint/v3/contenttype/forms">
   <Display>DocumentLibraryForm</Display>
@@ -10120,29 +11936,25 @@
 </FormTemplates>
 </file>
 
-<file path=customXml/item3.xml><?xml version="1.0" encoding="utf-8"?>
-<p:properties xmlns:p="http://schemas.microsoft.com/office/2006/metadata/properties" xmlns:xsi="http://www.w3.org/2001/XMLSchema-instance" xmlns:pc="http://schemas.microsoft.com/office/infopath/2007/PartnerControls">
-  <documentManagement>
-    <Stage xmlns="f336f4fe-8719-4ea2-b5d6-29b3a580aeb4">Draft</Stage>
-    <Next_x0020_Stage xmlns="f336f4fe-8719-4ea2-b5d6-29b3a580aeb4" xsi:nil="true"/>
-    <Admin_x0020_Action xmlns="f336f4fe-8719-4ea2-b5d6-29b3a580aeb4" xsi:nil="true"/>
-    <Template_x0020_Category xmlns="f336f4fe-8719-4ea2-b5d6-29b3a580aeb4">Claim Form - CLM</Template_x0020_Category>
-    <Action xmlns="f336f4fe-8719-4ea2-b5d6-29b3a580aeb4" xsi:nil="true"/>
-    <Purpose1 xmlns="f336f4fe-8719-4ea2-b5d6-29b3a580aeb4">Sealed claim</Purpose1>
-    <Template_x0020_Language xmlns="f336f4fe-8719-4ea2-b5d6-29b3a580aeb4">English - ENG</Template_x0020_Language>
-    <Rename xmlns="f336f4fe-8719-4ea2-b5d6-29b3a580aeb4">true</Rename>
-    <Tornado_x0020_Filename xmlns="f336f4fe-8719-4ea2-b5d6-29b3a580aeb4" xsi:nil="true"/>
-    <Approval_x0020_Request_x0020_Comment xmlns="f336f4fe-8719-4ea2-b5d6-29b3a580aeb4" xsi:nil="true"/>
-    <Publication_x0020_Date xmlns="f336f4fe-8719-4ea2-b5d6-29b3a580aeb4">2020-12-15T00:00:00+00:00</Publication_x0020_Date>
-  </documentManagement>
-</p:properties>
+<file path=customXml/itemProps1.xml><?xml version="1.0" encoding="utf-8"?>
+<ds:datastoreItem xmlns:ds="http://schemas.openxmlformats.org/officeDocument/2006/customXml" ds:itemID="{B7EA20FE-B0E7-4AF0-B5E0-DCFC63125D32}">
+  <ds:schemaRefs>
+    <ds:schemaRef ds:uri="http://schemas.microsoft.com/office/2006/metadata/properties"/>
+    <ds:schemaRef ds:uri="http://schemas.microsoft.com/office/infopath/2007/PartnerControls"/>
+    <ds:schemaRef ds:uri="f336f4fe-8719-4ea2-b5d6-29b3a580aeb4"/>
+  </ds:schemaRefs>
+</ds:datastoreItem>
 </file>
 
-<file path=customXml/item4.xml><?xml version="1.0" encoding="utf-8"?>
-<b:Sources xmlns:b="http://schemas.openxmlformats.org/officeDocument/2006/bibliography" xmlns="http://schemas.openxmlformats.org/officeDocument/2006/bibliography" SelectedStyle="\APASixthEditionOfficeOnline.xsl" StyleName="APA" Version="6"/>
+<file path=customXml/itemProps2.xml><?xml version="1.0" encoding="utf-8"?>
+<ds:datastoreItem xmlns:ds="http://schemas.openxmlformats.org/officeDocument/2006/customXml" ds:itemID="{AE11B69E-1E1D-594C-93F8-E6D47A7E6B48}">
+  <ds:schemaRefs>
+    <ds:schemaRef ds:uri="http://schemas.openxmlformats.org/officeDocument/2006/bibliography"/>
+  </ds:schemaRefs>
+</ds:datastoreItem>
 </file>
 
-<file path=customXml/itemProps1.xml><?xml version="1.0" encoding="utf-8"?>
+<file path=customXml/itemProps3.xml><?xml version="1.0" encoding="utf-8"?>
 <ds:datastoreItem xmlns:ds="http://schemas.openxmlformats.org/officeDocument/2006/customXml" ds:itemID="{13ABDEE5-4F67-40B0-BE1B-3130EC616509}">
   <ds:schemaRefs>
     <ds:schemaRef ds:uri="http://schemas.microsoft.com/office/2006/metadata/contentType"/>
@@ -10161,28 +11973,10 @@
 </ds:datastoreItem>
 </file>
 
-<file path=customXml/itemProps2.xml><?xml version="1.0" encoding="utf-8"?>
+<file path=customXml/itemProps4.xml><?xml version="1.0" encoding="utf-8"?>
 <ds:datastoreItem xmlns:ds="http://schemas.openxmlformats.org/officeDocument/2006/customXml" ds:itemID="{9661752A-6D7B-4880-80FA-DA4AA1F0C9AC}">
   <ds:schemaRefs>
     <ds:schemaRef ds:uri="http://schemas.microsoft.com/sharepoint/v3/contenttype/forms"/>
   </ds:schemaRefs>
 </ds:datastoreItem>
-</file>
-
-<file path=customXml/itemProps3.xml><?xml version="1.0" encoding="utf-8"?>
-<ds:datastoreItem xmlns:ds="http://schemas.openxmlformats.org/officeDocument/2006/customXml" ds:itemID="{B7EA20FE-B0E7-4AF0-B5E0-DCFC63125D32}">
-  <ds:schemaRefs>
-    <ds:schemaRef ds:uri="http://schemas.microsoft.com/office/2006/metadata/properties"/>
-    <ds:schemaRef ds:uri="http://schemas.microsoft.com/office/infopath/2007/PartnerControls"/>
-    <ds:schemaRef ds:uri="f336f4fe-8719-4ea2-b5d6-29b3a580aeb4"/>
-  </ds:schemaRefs>
-</ds:datastoreItem>
-</file>
-
-<file path=customXml/itemProps4.xml><?xml version="1.0" encoding="utf-8"?>
-<ds:datastoreItem xmlns:ds="http://schemas.openxmlformats.org/officeDocument/2006/customXml" ds:itemID="{AE11B69E-1E1D-594C-93F8-E6D47A7E6B48}">
-  <ds:schemaRefs>
-    <ds:schemaRef ds:uri="http://schemas.openxmlformats.org/officeDocument/2006/bibliography"/>
-  </ds:schemaRefs>
-</ds:datastoreItem>
 </file>
</xml_diff>

<commit_message>
update claim form templates
</commit_message>
<xml_diff>
--- a/docker/docmosis/templates/CV-UNS-CLM-ENG-00727.docx
+++ b/docker/docmosis/templates/CV-UNS-CLM-ENG-00727.docx
@@ -1,6 +1,6 @@
 
 <file path=word/document.xml><?xml version="1.0" encoding="utf-8"?>
-<w:document xmlns:wpc="http://schemas.microsoft.com/office/word/2010/wordprocessingCanvas" xmlns:cx="http://schemas.microsoft.com/office/drawing/2014/chartex" xmlns:cx1="http://schemas.microsoft.com/office/drawing/2015/9/8/chartex" xmlns:cx2="http://schemas.microsoft.com/office/drawing/2015/10/21/chartex" xmlns:cx3="http://schemas.microsoft.com/office/drawing/2016/5/9/chartex" xmlns:cx4="http://schemas.microsoft.com/office/drawing/2016/5/10/chartex" xmlns:cx5="http://schemas.microsoft.com/office/drawing/2016/5/11/chartex" xmlns:cx6="http://schemas.microsoft.com/office/drawing/2016/5/12/chartex" xmlns:cx7="http://schemas.microsoft.com/office/drawing/2016/5/13/chartex" xmlns:cx8="http://schemas.microsoft.com/office/drawing/2016/5/14/chartex" xmlns:mc="http://schemas.openxmlformats.org/markup-compatibility/2006" xmlns:aink="http://schemas.microsoft.com/office/drawing/2016/ink" xmlns:am3d="http://schemas.microsoft.com/office/drawing/2017/model3d" xmlns:o="urn:schemas-microsoft-com:office:office" xmlns:r="http://schemas.openxmlformats.org/officeDocument/2006/relationships" xmlns:m="http://schemas.openxmlformats.org/officeDocument/2006/math" xmlns:v="urn:schemas-microsoft-com:vml" xmlns:wp14="http://schemas.microsoft.com/office/word/2010/wordprocessingDrawing" xmlns:wp="http://schemas.openxmlformats.org/drawingml/2006/wordprocessingDrawing" xmlns:w10="urn:schemas-microsoft-com:office:word" xmlns:w="http://schemas.openxmlformats.org/wordprocessingml/2006/main" xmlns:w14="http://schemas.microsoft.com/office/word/2010/wordml" xmlns:w15="http://schemas.microsoft.com/office/word/2012/wordml" xmlns:w16cex="http://schemas.microsoft.com/office/word/2018/wordml/cex" xmlns:w16cid="http://schemas.microsoft.com/office/word/2016/wordml/cid" xmlns:w16="http://schemas.microsoft.com/office/word/2018/wordml" xmlns:w16se="http://schemas.microsoft.com/office/word/2015/wordml/symex" xmlns:wpg="http://schemas.microsoft.com/office/word/2010/wordprocessingGroup" xmlns:wpi="http://schemas.microsoft.com/office/word/2010/wordprocessingInk" xmlns:wne="http://schemas.microsoft.com/office/word/2006/wordml" xmlns:wps="http://schemas.microsoft.com/office/word/2010/wordprocessingShape" mc:Ignorable="w14 w15 w16se w16cid w16 w16cex wp14">
+<w:document xmlns:wpc="http://schemas.microsoft.com/office/word/2010/wordprocessingCanvas" xmlns:cx="http://schemas.microsoft.com/office/drawing/2014/chartex" xmlns:cx1="http://schemas.microsoft.com/office/drawing/2015/9/8/chartex" xmlns:cx2="http://schemas.microsoft.com/office/drawing/2015/10/21/chartex" xmlns:cx3="http://schemas.microsoft.com/office/drawing/2016/5/9/chartex" xmlns:cx4="http://schemas.microsoft.com/office/drawing/2016/5/10/chartex" xmlns:cx5="http://schemas.microsoft.com/office/drawing/2016/5/11/chartex" xmlns:cx6="http://schemas.microsoft.com/office/drawing/2016/5/12/chartex" xmlns:cx7="http://schemas.microsoft.com/office/drawing/2016/5/13/chartex" xmlns:cx8="http://schemas.microsoft.com/office/drawing/2016/5/14/chartex" xmlns:mc="http://schemas.openxmlformats.org/markup-compatibility/2006" xmlns:aink="http://schemas.microsoft.com/office/drawing/2016/ink" xmlns:am3d="http://schemas.microsoft.com/office/drawing/2017/model3d" xmlns:o="urn:schemas-microsoft-com:office:office" xmlns:r="http://schemas.openxmlformats.org/officeDocument/2006/relationships" xmlns:m="http://schemas.openxmlformats.org/officeDocument/2006/math" xmlns:v="urn:schemas-microsoft-com:vml" xmlns:wp14="http://schemas.microsoft.com/office/word/2010/wordprocessingDrawing" xmlns:wp="http://schemas.openxmlformats.org/drawingml/2006/wordprocessingDrawing" xmlns:w10="urn:schemas-microsoft-com:office:word" xmlns:w="http://schemas.openxmlformats.org/wordprocessingml/2006/main" xmlns:w14="http://schemas.microsoft.com/office/word/2010/wordml" xmlns:w15="http://schemas.microsoft.com/office/word/2012/wordml" xmlns:w16cex="http://schemas.microsoft.com/office/word/2018/wordml/cex" xmlns:w16cid="http://schemas.microsoft.com/office/word/2016/wordml/cid" xmlns:w16="http://schemas.microsoft.com/office/word/2018/wordml" xmlns:w16sdtdh="http://schemas.microsoft.com/office/word/2020/wordml/sdtdatahash" xmlns:w16se="http://schemas.microsoft.com/office/word/2015/wordml/symex" xmlns:wpg="http://schemas.microsoft.com/office/word/2010/wordprocessingGroup" xmlns:wpi="http://schemas.microsoft.com/office/word/2010/wordprocessingInk" xmlns:wne="http://schemas.microsoft.com/office/word/2006/wordml" xmlns:wps="http://schemas.microsoft.com/office/word/2010/wordprocessingShape" mc:Ignorable="w14 w15 w16se w16cid w16 w16cex w16sdtdh wp14">
   <w:body>
     <w:p>
       <w:pPr>
@@ -765,9 +765,6 @@
     </w:tbl>
     <w:p>
       <w:pPr>
-        <w:pBdr>
-          <w:bottom w:val="single" w:sz="4" w:space="1" w:color="auto"/>
-        </w:pBdr>
         <w:spacing w:before="120" w:after="120"/>
         <w:rPr>
           <w:rFonts w:ascii="GDSTransportWebsite" w:hAnsi="GDSTransportWebsite"/>
@@ -776,15 +773,6 @@
           <w:szCs w:val="36"/>
         </w:rPr>
       </w:pPr>
-      <w:r>
-        <w:rPr>
-          <w:rFonts w:ascii="GDSTransportWebsite" w:hAnsi="GDSTransportWebsite"/>
-          <w:color w:val="0A0A0A"/>
-          <w:sz w:val="36"/>
-          <w:szCs w:val="36"/>
-        </w:rPr>
-        <w:t>Claimant’s details</w:t>
-      </w:r>
     </w:p>
     <w:tbl>
       <w:tblPr>
@@ -871,6 +859,70 @@
           </w:tcPr>
           <w:p>
             <w:pPr>
+              <w:pBdr>
+                <w:bottom w:val="single" w:sz="4" w:space="1" w:color="auto"/>
+              </w:pBdr>
+              <w:spacing w:before="120" w:after="120"/>
+              <w:rPr>
+                <w:rFonts w:ascii="GDSTransportWebsite" w:hAnsi="GDSTransportWebsite"/>
+                <w:color w:val="0A0A0A"/>
+                <w:sz w:val="36"/>
+                <w:szCs w:val="36"/>
+              </w:rPr>
+            </w:pPr>
+            <w:r>
+              <w:rPr>
+                <w:rFonts w:ascii="GDSTransportWebsite" w:hAnsi="GDSTransportWebsite"/>
+                <w:b/>
+                <w:bCs/>
+                <w:color w:val="0A0A0A"/>
+                <w:shd w:val="clear" w:color="auto" w:fill="FFFFFF"/>
+              </w:rPr>
+              <w:t>&lt;&lt;cs_{$size&gt;1}&gt;&gt;&lt;&lt;$</w:t>
+            </w:r>
+            <w:proofErr w:type="spellStart"/>
+            <w:r>
+              <w:rPr>
+                <w:rFonts w:ascii="GDSTransportWebsite" w:hAnsi="GDSTransportWebsite"/>
+                <w:b/>
+                <w:bCs/>
+                <w:color w:val="0A0A0A"/>
+                <w:shd w:val="clear" w:color="auto" w:fill="FFFFFF"/>
+              </w:rPr>
+              <w:t>itemnum</w:t>
+            </w:r>
+            <w:proofErr w:type="spellEnd"/>
+            <w:r>
+              <w:rPr>
+                <w:rFonts w:ascii="GDSTransportWebsite" w:hAnsi="GDSTransportWebsite"/>
+                <w:b/>
+                <w:bCs/>
+                <w:color w:val="0A0A0A"/>
+                <w:shd w:val="clear" w:color="auto" w:fill="FFFFFF"/>
+              </w:rPr>
+              <w:t>&gt;&gt;&lt;&lt;es_&gt;&gt;</w:t>
+            </w:r>
+            <w:r>
+              <w:rPr>
+                <w:rFonts w:ascii="GDSTransportWebsite" w:hAnsi="GDSTransportWebsite"/>
+                <w:color w:val="0A0A0A"/>
+                <w:sz w:val="36"/>
+                <w:szCs w:val="36"/>
+              </w:rPr>
+              <w:t xml:space="preserve"> </w:t>
+            </w:r>
+            <w:r>
+              <w:rPr>
+                <w:rFonts w:ascii="GDSTransportWebsite" w:hAnsi="GDSTransportWebsite"/>
+                <w:color w:val="0A0A0A"/>
+                <w:sz w:val="36"/>
+                <w:szCs w:val="36"/>
+              </w:rPr>
+              <w:t>Claimant’s details</w:t>
+            </w:r>
+          </w:p>
+          <w:p>
+            <w:pPr>
               <w:pStyle w:val="NormalWeb"/>
               <w:spacing w:before="40" w:beforeAutospacing="0" w:after="40" w:afterAutospacing="0"/>
               <w:rPr>
@@ -879,58 +931,6 @@
                 <w:szCs w:val="22"/>
               </w:rPr>
             </w:pPr>
-            <w:r>
-              <w:rPr>
-                <w:rFonts w:ascii="GDSTransportWebsite" w:hAnsi="GDSTransportWebsite"/>
-                <w:b/>
-                <w:bCs/>
-                <w:color w:val="0A0A0A"/>
-                <w:shd w:val="clear" w:color="auto" w:fill="FFFFFF"/>
-              </w:rPr>
-              <w:t>&lt;&lt;cs_{$size&gt;1}&gt;&gt;</w:t>
-            </w:r>
-            <w:r>
-              <w:rPr>
-                <w:rFonts w:ascii="GDSTransportWebsite" w:hAnsi="GDSTransportWebsite"/>
-                <w:b/>
-                <w:bCs/>
-                <w:color w:val="0A0A0A"/>
-                <w:shd w:val="clear" w:color="auto" w:fill="FFFFFF"/>
-              </w:rPr>
-              <w:t xml:space="preserve"> Claimant </w:t>
-            </w:r>
-            <w:r>
-              <w:rPr>
-                <w:rFonts w:ascii="GDSTransportWebsite" w:hAnsi="GDSTransportWebsite"/>
-                <w:b/>
-                <w:bCs/>
-                <w:color w:val="0A0A0A"/>
-                <w:shd w:val="clear" w:color="auto" w:fill="FFFFFF"/>
-              </w:rPr>
-              <w:t>&lt;&lt;$</w:t>
-            </w:r>
-            <w:proofErr w:type="spellStart"/>
-            <w:r>
-              <w:rPr>
-                <w:rFonts w:ascii="GDSTransportWebsite" w:hAnsi="GDSTransportWebsite"/>
-                <w:b/>
-                <w:bCs/>
-                <w:color w:val="0A0A0A"/>
-                <w:shd w:val="clear" w:color="auto" w:fill="FFFFFF"/>
-              </w:rPr>
-              <w:t>itemnum</w:t>
-            </w:r>
-            <w:proofErr w:type="spellEnd"/>
-            <w:r>
-              <w:rPr>
-                <w:rFonts w:ascii="GDSTransportWebsite" w:hAnsi="GDSTransportWebsite"/>
-                <w:b/>
-                <w:bCs/>
-                <w:color w:val="0A0A0A"/>
-                <w:shd w:val="clear" w:color="auto" w:fill="FFFFFF"/>
-              </w:rPr>
-              <w:t>&gt;&gt;&lt;&lt;es_&gt;&gt;</w:t>
-            </w:r>
           </w:p>
         </w:tc>
       </w:tr>
@@ -1892,6 +1892,7 @@
                 <w:color w:val="0A0A0A"/>
                 <w:shd w:val="clear" w:color="auto" w:fill="FFFFFF"/>
               </w:rPr>
+              <w:lastRenderedPageBreak/>
               <w:t>S</w:t>
             </w:r>
             <w:r>
@@ -2068,15 +2069,7 @@
                 <w:rFonts w:ascii="GDSTransportWebsite" w:hAnsi="GDSTransportWebsite"/>
                 <w:color w:val="0A0A0A"/>
               </w:rPr>
-              <w:t>&lt;&lt;es_&gt;</w:t>
-            </w:r>
-            <w:r>
-              <w:rPr>
-                <w:rFonts w:ascii="GDSTransportWebsite" w:hAnsi="GDSTransportWebsite"/>
-                <w:color w:val="0A0A0A"/>
-              </w:rPr>
-              <w:lastRenderedPageBreak/>
-              <w:t>&gt;</w:t>
+              <w:t>&lt;&lt;es_&gt;&gt;</w:t>
             </w:r>
             <w:r>
               <w:rPr>
@@ -2582,7 +2575,6 @@
                 <w:color w:val="0A0A0A"/>
                 <w:shd w:val="clear" w:color="auto" w:fill="FFFFFF"/>
               </w:rPr>
-              <w:lastRenderedPageBreak/>
               <w:t>Phone number</w:t>
             </w:r>
           </w:p>
@@ -2801,7 +2793,7 @@
       </w:tr>
       <w:tr>
         <w:trPr>
-          <w:trHeight w:val="680"/>
+          <w:trHeight w:val="357"/>
         </w:trPr>
         <w:tc>
           <w:tcPr>
@@ -2854,9 +2846,6 @@
     </w:tbl>
     <w:p>
       <w:pPr>
-        <w:pBdr>
-          <w:bottom w:val="single" w:sz="4" w:space="1" w:color="auto"/>
-        </w:pBdr>
         <w:spacing w:before="120" w:after="120"/>
         <w:rPr>
           <w:rFonts w:ascii="GDSTransportWebsite" w:hAnsi="GDSTransportWebsite"/>
@@ -2865,15 +2854,6 @@
           <w:szCs w:val="36"/>
         </w:rPr>
       </w:pPr>
-      <w:r>
-        <w:rPr>
-          <w:rFonts w:ascii="GDSTransportWebsite" w:hAnsi="GDSTransportWebsite"/>
-          <w:color w:val="0A0A0A"/>
-          <w:sz w:val="36"/>
-          <w:szCs w:val="36"/>
-        </w:rPr>
-        <w:t>Defendant’s details</w:t>
-      </w:r>
     </w:p>
     <w:tbl>
       <w:tblPr>
@@ -2970,6 +2950,70 @@
           </w:tcPr>
           <w:p>
             <w:pPr>
+              <w:pBdr>
+                <w:bottom w:val="single" w:sz="4" w:space="1" w:color="auto"/>
+              </w:pBdr>
+              <w:spacing w:before="120" w:after="120"/>
+              <w:rPr>
+                <w:rFonts w:ascii="GDSTransportWebsite" w:hAnsi="GDSTransportWebsite"/>
+                <w:color w:val="0A0A0A"/>
+                <w:sz w:val="36"/>
+                <w:szCs w:val="36"/>
+              </w:rPr>
+            </w:pPr>
+            <w:r>
+              <w:rPr>
+                <w:rFonts w:ascii="GDSTransportWebsite" w:hAnsi="GDSTransportWebsite"/>
+                <w:b/>
+                <w:bCs/>
+                <w:color w:val="0A0A0A"/>
+                <w:shd w:val="clear" w:color="auto" w:fill="FFFFFF"/>
+              </w:rPr>
+              <w:t>&lt;&lt;cs_{$size&gt;1}&gt;&gt; Defendant &lt;&lt;$</w:t>
+            </w:r>
+            <w:proofErr w:type="spellStart"/>
+            <w:r>
+              <w:rPr>
+                <w:rFonts w:ascii="GDSTransportWebsite" w:hAnsi="GDSTransportWebsite"/>
+                <w:b/>
+                <w:bCs/>
+                <w:color w:val="0A0A0A"/>
+                <w:shd w:val="clear" w:color="auto" w:fill="FFFFFF"/>
+              </w:rPr>
+              <w:t>itemnum</w:t>
+            </w:r>
+            <w:proofErr w:type="spellEnd"/>
+            <w:r>
+              <w:rPr>
+                <w:rFonts w:ascii="GDSTransportWebsite" w:hAnsi="GDSTransportWebsite"/>
+                <w:b/>
+                <w:bCs/>
+                <w:color w:val="0A0A0A"/>
+                <w:shd w:val="clear" w:color="auto" w:fill="FFFFFF"/>
+              </w:rPr>
+              <w:t>&gt;&gt;&lt;&lt;es_&gt;&gt;</w:t>
+            </w:r>
+            <w:r>
+              <w:rPr>
+                <w:rFonts w:ascii="GDSTransportWebsite" w:hAnsi="GDSTransportWebsite"/>
+                <w:color w:val="0A0A0A"/>
+                <w:sz w:val="36"/>
+                <w:szCs w:val="36"/>
+              </w:rPr>
+              <w:t xml:space="preserve"> </w:t>
+            </w:r>
+            <w:r>
+              <w:rPr>
+                <w:rFonts w:ascii="GDSTransportWebsite" w:hAnsi="GDSTransportWebsite"/>
+                <w:color w:val="0A0A0A"/>
+                <w:sz w:val="36"/>
+                <w:szCs w:val="36"/>
+              </w:rPr>
+              <w:t>Defendant’s details</w:t>
+            </w:r>
+          </w:p>
+          <w:p>
+            <w:pPr>
               <w:pStyle w:val="NormalWeb"/>
               <w:spacing w:before="40" w:beforeAutospacing="0" w:after="40" w:afterAutospacing="0"/>
               <w:rPr>
@@ -2980,38 +3024,6 @@
                 <w:shd w:val="clear" w:color="auto" w:fill="FFFFFF"/>
               </w:rPr>
             </w:pPr>
-            <w:r>
-              <w:rPr>
-                <w:rFonts w:ascii="GDSTransportWebsite" w:hAnsi="GDSTransportWebsite"/>
-                <w:b/>
-                <w:bCs/>
-                <w:color w:val="0A0A0A"/>
-                <w:shd w:val="clear" w:color="auto" w:fill="FFFFFF"/>
-              </w:rPr>
-              <w:t>&lt;&lt;cs_{$size&gt;1}&gt;&gt; Defendant &lt;&lt;$</w:t>
-            </w:r>
-            <w:proofErr w:type="spellStart"/>
-            <w:r>
-              <w:rPr>
-                <w:rFonts w:ascii="GDSTransportWebsite" w:hAnsi="GDSTransportWebsite"/>
-                <w:b/>
-                <w:bCs/>
-                <w:color w:val="0A0A0A"/>
-                <w:shd w:val="clear" w:color="auto" w:fill="FFFFFF"/>
-              </w:rPr>
-              <w:t>itemnum</w:t>
-            </w:r>
-            <w:proofErr w:type="spellEnd"/>
-            <w:r>
-              <w:rPr>
-                <w:rFonts w:ascii="GDSTransportWebsite" w:hAnsi="GDSTransportWebsite"/>
-                <w:b/>
-                <w:bCs/>
-                <w:color w:val="0A0A0A"/>
-                <w:shd w:val="clear" w:color="auto" w:fill="FFFFFF"/>
-              </w:rPr>
-              <w:t>&gt;&gt;&lt;&lt;es_&gt;&gt;</w:t>
-            </w:r>
           </w:p>
         </w:tc>
       </w:tr>
@@ -3592,6 +3604,7 @@
                 <w:color w:val="0A0A0A"/>
                 <w:shd w:val="clear" w:color="auto" w:fill="FFFFFF"/>
               </w:rPr>
+              <w:lastRenderedPageBreak/>
               <w:t>Organisation name</w:t>
             </w:r>
           </w:p>
@@ -3690,7 +3703,6 @@
                 <w:color w:val="0A0A0A"/>
                 <w:shd w:val="clear" w:color="auto" w:fill="FFFFFF"/>
               </w:rPr>
-              <w:lastRenderedPageBreak/>
               <w:t>Address</w:t>
             </w:r>
           </w:p>
@@ -4971,6 +4983,7 @@
                 <w:rFonts w:ascii="GDSTransportWebsite" w:hAnsi="GDSTransportWebsite"/>
                 <w:color w:val="0A0A0A"/>
               </w:rPr>
+              <w:lastRenderedPageBreak/>
               <w:t>The claimant understands that proceedings for contempt of court may be brought against anyone who makes, or causes to be made, a false statement in a document verified by a statement of truth without an honest belief in its truth</w:t>
             </w:r>
             <w:r>
@@ -5192,7 +5205,7 @@
 </file>
 
 <file path=word/endnotes.xml><?xml version="1.0" encoding="utf-8"?>
-<w:endnotes xmlns:wpc="http://schemas.microsoft.com/office/word/2010/wordprocessingCanvas" xmlns:cx="http://schemas.microsoft.com/office/drawing/2014/chartex" xmlns:cx1="http://schemas.microsoft.com/office/drawing/2015/9/8/chartex" xmlns:cx2="http://schemas.microsoft.com/office/drawing/2015/10/21/chartex" xmlns:cx3="http://schemas.microsoft.com/office/drawing/2016/5/9/chartex" xmlns:cx4="http://schemas.microsoft.com/office/drawing/2016/5/10/chartex" xmlns:cx5="http://schemas.microsoft.com/office/drawing/2016/5/11/chartex" xmlns:cx6="http://schemas.microsoft.com/office/drawing/2016/5/12/chartex" xmlns:cx7="http://schemas.microsoft.com/office/drawing/2016/5/13/chartex" xmlns:cx8="http://schemas.microsoft.com/office/drawing/2016/5/14/chartex" xmlns:mc="http://schemas.openxmlformats.org/markup-compatibility/2006" xmlns:aink="http://schemas.microsoft.com/office/drawing/2016/ink" xmlns:am3d="http://schemas.microsoft.com/office/drawing/2017/model3d" xmlns:o="urn:schemas-microsoft-com:office:office" xmlns:r="http://schemas.openxmlformats.org/officeDocument/2006/relationships" xmlns:m="http://schemas.openxmlformats.org/officeDocument/2006/math" xmlns:v="urn:schemas-microsoft-com:vml" xmlns:wp14="http://schemas.microsoft.com/office/word/2010/wordprocessingDrawing" xmlns:wp="http://schemas.openxmlformats.org/drawingml/2006/wordprocessingDrawing" xmlns:w10="urn:schemas-microsoft-com:office:word" xmlns:w="http://schemas.openxmlformats.org/wordprocessingml/2006/main" xmlns:w14="http://schemas.microsoft.com/office/word/2010/wordml" xmlns:w15="http://schemas.microsoft.com/office/word/2012/wordml" xmlns:w16cex="http://schemas.microsoft.com/office/word/2018/wordml/cex" xmlns:w16cid="http://schemas.microsoft.com/office/word/2016/wordml/cid" xmlns:w16="http://schemas.microsoft.com/office/word/2018/wordml" xmlns:w16se="http://schemas.microsoft.com/office/word/2015/wordml/symex" xmlns:wpg="http://schemas.microsoft.com/office/word/2010/wordprocessingGroup" xmlns:wpi="http://schemas.microsoft.com/office/word/2010/wordprocessingInk" xmlns:wne="http://schemas.microsoft.com/office/word/2006/wordml" xmlns:wps="http://schemas.microsoft.com/office/word/2010/wordprocessingShape" mc:Ignorable="w14 w15 w16se w16cid w16 w16cex wp14">
+<w:endnotes xmlns:wpc="http://schemas.microsoft.com/office/word/2010/wordprocessingCanvas" xmlns:cx="http://schemas.microsoft.com/office/drawing/2014/chartex" xmlns:cx1="http://schemas.microsoft.com/office/drawing/2015/9/8/chartex" xmlns:cx2="http://schemas.microsoft.com/office/drawing/2015/10/21/chartex" xmlns:cx3="http://schemas.microsoft.com/office/drawing/2016/5/9/chartex" xmlns:cx4="http://schemas.microsoft.com/office/drawing/2016/5/10/chartex" xmlns:cx5="http://schemas.microsoft.com/office/drawing/2016/5/11/chartex" xmlns:cx6="http://schemas.microsoft.com/office/drawing/2016/5/12/chartex" xmlns:cx7="http://schemas.microsoft.com/office/drawing/2016/5/13/chartex" xmlns:cx8="http://schemas.microsoft.com/office/drawing/2016/5/14/chartex" xmlns:mc="http://schemas.openxmlformats.org/markup-compatibility/2006" xmlns:aink="http://schemas.microsoft.com/office/drawing/2016/ink" xmlns:am3d="http://schemas.microsoft.com/office/drawing/2017/model3d" xmlns:o="urn:schemas-microsoft-com:office:office" xmlns:r="http://schemas.openxmlformats.org/officeDocument/2006/relationships" xmlns:m="http://schemas.openxmlformats.org/officeDocument/2006/math" xmlns:v="urn:schemas-microsoft-com:vml" xmlns:wp14="http://schemas.microsoft.com/office/word/2010/wordprocessingDrawing" xmlns:wp="http://schemas.openxmlformats.org/drawingml/2006/wordprocessingDrawing" xmlns:w10="urn:schemas-microsoft-com:office:word" xmlns:w="http://schemas.openxmlformats.org/wordprocessingml/2006/main" xmlns:w14="http://schemas.microsoft.com/office/word/2010/wordml" xmlns:w15="http://schemas.microsoft.com/office/word/2012/wordml" xmlns:w16cex="http://schemas.microsoft.com/office/word/2018/wordml/cex" xmlns:w16cid="http://schemas.microsoft.com/office/word/2016/wordml/cid" xmlns:w16="http://schemas.microsoft.com/office/word/2018/wordml" xmlns:w16sdtdh="http://schemas.microsoft.com/office/word/2020/wordml/sdtdatahash" xmlns:w16se="http://schemas.microsoft.com/office/word/2015/wordml/symex" xmlns:wpg="http://schemas.microsoft.com/office/word/2010/wordprocessingGroup" xmlns:wpi="http://schemas.microsoft.com/office/word/2010/wordprocessingInk" xmlns:wne="http://schemas.microsoft.com/office/word/2006/wordml" xmlns:wps="http://schemas.microsoft.com/office/word/2010/wordprocessingShape" mc:Ignorable="w14 w15 w16se w16cid w16 w16cex w16sdtdh wp14">
   <w:endnote w:type="separator" w:id="-1">
     <w:p>
       <w:r>
@@ -5211,7 +5224,7 @@
 </file>
 
 <file path=word/footer1.xml><?xml version="1.0" encoding="utf-8"?>
-<w:ftr xmlns:wpc="http://schemas.microsoft.com/office/word/2010/wordprocessingCanvas" xmlns:cx="http://schemas.microsoft.com/office/drawing/2014/chartex" xmlns:cx1="http://schemas.microsoft.com/office/drawing/2015/9/8/chartex" xmlns:cx2="http://schemas.microsoft.com/office/drawing/2015/10/21/chartex" xmlns:cx3="http://schemas.microsoft.com/office/drawing/2016/5/9/chartex" xmlns:cx4="http://schemas.microsoft.com/office/drawing/2016/5/10/chartex" xmlns:cx5="http://schemas.microsoft.com/office/drawing/2016/5/11/chartex" xmlns:cx6="http://schemas.microsoft.com/office/drawing/2016/5/12/chartex" xmlns:cx7="http://schemas.microsoft.com/office/drawing/2016/5/13/chartex" xmlns:cx8="http://schemas.microsoft.com/office/drawing/2016/5/14/chartex" xmlns:mc="http://schemas.openxmlformats.org/markup-compatibility/2006" xmlns:aink="http://schemas.microsoft.com/office/drawing/2016/ink" xmlns:am3d="http://schemas.microsoft.com/office/drawing/2017/model3d" xmlns:o="urn:schemas-microsoft-com:office:office" xmlns:r="http://schemas.openxmlformats.org/officeDocument/2006/relationships" xmlns:m="http://schemas.openxmlformats.org/officeDocument/2006/math" xmlns:v="urn:schemas-microsoft-com:vml" xmlns:wp14="http://schemas.microsoft.com/office/word/2010/wordprocessingDrawing" xmlns:wp="http://schemas.openxmlformats.org/drawingml/2006/wordprocessingDrawing" xmlns:w10="urn:schemas-microsoft-com:office:word" xmlns:w="http://schemas.openxmlformats.org/wordprocessingml/2006/main" xmlns:w14="http://schemas.microsoft.com/office/word/2010/wordml" xmlns:w15="http://schemas.microsoft.com/office/word/2012/wordml" xmlns:w16cex="http://schemas.microsoft.com/office/word/2018/wordml/cex" xmlns:w16cid="http://schemas.microsoft.com/office/word/2016/wordml/cid" xmlns:w16="http://schemas.microsoft.com/office/word/2018/wordml" xmlns:w16se="http://schemas.microsoft.com/office/word/2015/wordml/symex" xmlns:wpg="http://schemas.microsoft.com/office/word/2010/wordprocessingGroup" xmlns:wpi="http://schemas.microsoft.com/office/word/2010/wordprocessingInk" xmlns:wne="http://schemas.microsoft.com/office/word/2006/wordml" xmlns:wps="http://schemas.microsoft.com/office/word/2010/wordprocessingShape" mc:Ignorable="w14 w15 w16se w16cid w16 w16cex wp14">
+<w:ftr xmlns:wpc="http://schemas.microsoft.com/office/word/2010/wordprocessingCanvas" xmlns:cx="http://schemas.microsoft.com/office/drawing/2014/chartex" xmlns:cx1="http://schemas.microsoft.com/office/drawing/2015/9/8/chartex" xmlns:cx2="http://schemas.microsoft.com/office/drawing/2015/10/21/chartex" xmlns:cx3="http://schemas.microsoft.com/office/drawing/2016/5/9/chartex" xmlns:cx4="http://schemas.microsoft.com/office/drawing/2016/5/10/chartex" xmlns:cx5="http://schemas.microsoft.com/office/drawing/2016/5/11/chartex" xmlns:cx6="http://schemas.microsoft.com/office/drawing/2016/5/12/chartex" xmlns:cx7="http://schemas.microsoft.com/office/drawing/2016/5/13/chartex" xmlns:cx8="http://schemas.microsoft.com/office/drawing/2016/5/14/chartex" xmlns:mc="http://schemas.openxmlformats.org/markup-compatibility/2006" xmlns:aink="http://schemas.microsoft.com/office/drawing/2016/ink" xmlns:am3d="http://schemas.microsoft.com/office/drawing/2017/model3d" xmlns:o="urn:schemas-microsoft-com:office:office" xmlns:r="http://schemas.openxmlformats.org/officeDocument/2006/relationships" xmlns:m="http://schemas.openxmlformats.org/officeDocument/2006/math" xmlns:v="urn:schemas-microsoft-com:vml" xmlns:wp14="http://schemas.microsoft.com/office/word/2010/wordprocessingDrawing" xmlns:wp="http://schemas.openxmlformats.org/drawingml/2006/wordprocessingDrawing" xmlns:w10="urn:schemas-microsoft-com:office:word" xmlns:w="http://schemas.openxmlformats.org/wordprocessingml/2006/main" xmlns:w14="http://schemas.microsoft.com/office/word/2010/wordml" xmlns:w15="http://schemas.microsoft.com/office/word/2012/wordml" xmlns:w16cex="http://schemas.microsoft.com/office/word/2018/wordml/cex" xmlns:w16cid="http://schemas.microsoft.com/office/word/2016/wordml/cid" xmlns:w16="http://schemas.microsoft.com/office/word/2018/wordml" xmlns:w16sdtdh="http://schemas.microsoft.com/office/word/2020/wordml/sdtdatahash" xmlns:w16se="http://schemas.microsoft.com/office/word/2015/wordml/symex" xmlns:wpg="http://schemas.microsoft.com/office/word/2010/wordprocessingGroup" xmlns:wpi="http://schemas.microsoft.com/office/word/2010/wordprocessingInk" xmlns:wne="http://schemas.microsoft.com/office/word/2006/wordml" xmlns:wps="http://schemas.microsoft.com/office/word/2010/wordprocessingShape" mc:Ignorable="w14 w15 w16se w16cid w16 w16cex w16sdtdh wp14">
   <w:tbl>
     <w:tblPr>
       <w:tblStyle w:val="TableGrid"/>
@@ -5400,7 +5413,7 @@
 </file>
 
 <file path=word/footnotes.xml><?xml version="1.0" encoding="utf-8"?>
-<w:footnotes xmlns:wpc="http://schemas.microsoft.com/office/word/2010/wordprocessingCanvas" xmlns:cx="http://schemas.microsoft.com/office/drawing/2014/chartex" xmlns:cx1="http://schemas.microsoft.com/office/drawing/2015/9/8/chartex" xmlns:cx2="http://schemas.microsoft.com/office/drawing/2015/10/21/chartex" xmlns:cx3="http://schemas.microsoft.com/office/drawing/2016/5/9/chartex" xmlns:cx4="http://schemas.microsoft.com/office/drawing/2016/5/10/chartex" xmlns:cx5="http://schemas.microsoft.com/office/drawing/2016/5/11/chartex" xmlns:cx6="http://schemas.microsoft.com/office/drawing/2016/5/12/chartex" xmlns:cx7="http://schemas.microsoft.com/office/drawing/2016/5/13/chartex" xmlns:cx8="http://schemas.microsoft.com/office/drawing/2016/5/14/chartex" xmlns:mc="http://schemas.openxmlformats.org/markup-compatibility/2006" xmlns:aink="http://schemas.microsoft.com/office/drawing/2016/ink" xmlns:am3d="http://schemas.microsoft.com/office/drawing/2017/model3d" xmlns:o="urn:schemas-microsoft-com:office:office" xmlns:r="http://schemas.openxmlformats.org/officeDocument/2006/relationships" xmlns:m="http://schemas.openxmlformats.org/officeDocument/2006/math" xmlns:v="urn:schemas-microsoft-com:vml" xmlns:wp14="http://schemas.microsoft.com/office/word/2010/wordprocessingDrawing" xmlns:wp="http://schemas.openxmlformats.org/drawingml/2006/wordprocessingDrawing" xmlns:w10="urn:schemas-microsoft-com:office:word" xmlns:w="http://schemas.openxmlformats.org/wordprocessingml/2006/main" xmlns:w14="http://schemas.microsoft.com/office/word/2010/wordml" xmlns:w15="http://schemas.microsoft.com/office/word/2012/wordml" xmlns:w16cex="http://schemas.microsoft.com/office/word/2018/wordml/cex" xmlns:w16cid="http://schemas.microsoft.com/office/word/2016/wordml/cid" xmlns:w16="http://schemas.microsoft.com/office/word/2018/wordml" xmlns:w16se="http://schemas.microsoft.com/office/word/2015/wordml/symex" xmlns:wpg="http://schemas.microsoft.com/office/word/2010/wordprocessingGroup" xmlns:wpi="http://schemas.microsoft.com/office/word/2010/wordprocessingInk" xmlns:wne="http://schemas.microsoft.com/office/word/2006/wordml" xmlns:wps="http://schemas.microsoft.com/office/word/2010/wordprocessingShape" mc:Ignorable="w14 w15 w16se w16cid w16 w16cex wp14">
+<w:footnotes xmlns:wpc="http://schemas.microsoft.com/office/word/2010/wordprocessingCanvas" xmlns:cx="http://schemas.microsoft.com/office/drawing/2014/chartex" xmlns:cx1="http://schemas.microsoft.com/office/drawing/2015/9/8/chartex" xmlns:cx2="http://schemas.microsoft.com/office/drawing/2015/10/21/chartex" xmlns:cx3="http://schemas.microsoft.com/office/drawing/2016/5/9/chartex" xmlns:cx4="http://schemas.microsoft.com/office/drawing/2016/5/10/chartex" xmlns:cx5="http://schemas.microsoft.com/office/drawing/2016/5/11/chartex" xmlns:cx6="http://schemas.microsoft.com/office/drawing/2016/5/12/chartex" xmlns:cx7="http://schemas.microsoft.com/office/drawing/2016/5/13/chartex" xmlns:cx8="http://schemas.microsoft.com/office/drawing/2016/5/14/chartex" xmlns:mc="http://schemas.openxmlformats.org/markup-compatibility/2006" xmlns:aink="http://schemas.microsoft.com/office/drawing/2016/ink" xmlns:am3d="http://schemas.microsoft.com/office/drawing/2017/model3d" xmlns:o="urn:schemas-microsoft-com:office:office" xmlns:r="http://schemas.openxmlformats.org/officeDocument/2006/relationships" xmlns:m="http://schemas.openxmlformats.org/officeDocument/2006/math" xmlns:v="urn:schemas-microsoft-com:vml" xmlns:wp14="http://schemas.microsoft.com/office/word/2010/wordprocessingDrawing" xmlns:wp="http://schemas.openxmlformats.org/drawingml/2006/wordprocessingDrawing" xmlns:w10="urn:schemas-microsoft-com:office:word" xmlns:w="http://schemas.openxmlformats.org/wordprocessingml/2006/main" xmlns:w14="http://schemas.microsoft.com/office/word/2010/wordml" xmlns:w15="http://schemas.microsoft.com/office/word/2012/wordml" xmlns:w16cex="http://schemas.microsoft.com/office/word/2018/wordml/cex" xmlns:w16cid="http://schemas.microsoft.com/office/word/2016/wordml/cid" xmlns:w16="http://schemas.microsoft.com/office/word/2018/wordml" xmlns:w16sdtdh="http://schemas.microsoft.com/office/word/2020/wordml/sdtdatahash" xmlns:w16se="http://schemas.microsoft.com/office/word/2015/wordml/symex" xmlns:wpg="http://schemas.microsoft.com/office/word/2010/wordprocessingGroup" xmlns:wpi="http://schemas.microsoft.com/office/word/2010/wordprocessingInk" xmlns:wne="http://schemas.microsoft.com/office/word/2006/wordml" xmlns:wps="http://schemas.microsoft.com/office/word/2010/wordprocessingShape" mc:Ignorable="w14 w15 w16se w16cid w16 w16cex w16sdtdh wp14">
   <w:footnote w:type="separator" w:id="-1">
     <w:p>
       <w:r>
@@ -5419,7 +5432,7 @@
 </file>
 
 <file path=word/numbering.xml><?xml version="1.0" encoding="utf-8"?>
-<w:numbering xmlns:wpc="http://schemas.microsoft.com/office/word/2010/wordprocessingCanvas" xmlns:cx="http://schemas.microsoft.com/office/drawing/2014/chartex" xmlns:cx1="http://schemas.microsoft.com/office/drawing/2015/9/8/chartex" xmlns:cx2="http://schemas.microsoft.com/office/drawing/2015/10/21/chartex" xmlns:cx3="http://schemas.microsoft.com/office/drawing/2016/5/9/chartex" xmlns:cx4="http://schemas.microsoft.com/office/drawing/2016/5/10/chartex" xmlns:cx5="http://schemas.microsoft.com/office/drawing/2016/5/11/chartex" xmlns:cx6="http://schemas.microsoft.com/office/drawing/2016/5/12/chartex" xmlns:cx7="http://schemas.microsoft.com/office/drawing/2016/5/13/chartex" xmlns:cx8="http://schemas.microsoft.com/office/drawing/2016/5/14/chartex" xmlns:mc="http://schemas.openxmlformats.org/markup-compatibility/2006" xmlns:aink="http://schemas.microsoft.com/office/drawing/2016/ink" xmlns:am3d="http://schemas.microsoft.com/office/drawing/2017/model3d" xmlns:o="urn:schemas-microsoft-com:office:office" xmlns:r="http://schemas.openxmlformats.org/officeDocument/2006/relationships" xmlns:m="http://schemas.openxmlformats.org/officeDocument/2006/math" xmlns:v="urn:schemas-microsoft-com:vml" xmlns:wp14="http://schemas.microsoft.com/office/word/2010/wordprocessingDrawing" xmlns:wp="http://schemas.openxmlformats.org/drawingml/2006/wordprocessingDrawing" xmlns:w10="urn:schemas-microsoft-com:office:word" xmlns:w="http://schemas.openxmlformats.org/wordprocessingml/2006/main" xmlns:w14="http://schemas.microsoft.com/office/word/2010/wordml" xmlns:w15="http://schemas.microsoft.com/office/word/2012/wordml" xmlns:w16cex="http://schemas.microsoft.com/office/word/2018/wordml/cex" xmlns:w16cid="http://schemas.microsoft.com/office/word/2016/wordml/cid" xmlns:w16="http://schemas.microsoft.com/office/word/2018/wordml" xmlns:w16se="http://schemas.microsoft.com/office/word/2015/wordml/symex" xmlns:wpg="http://schemas.microsoft.com/office/word/2010/wordprocessingGroup" xmlns:wpi="http://schemas.microsoft.com/office/word/2010/wordprocessingInk" xmlns:wne="http://schemas.microsoft.com/office/word/2006/wordml" xmlns:wps="http://schemas.microsoft.com/office/word/2010/wordprocessingShape" mc:Ignorable="w14 w15 w16se w16cid w16 w16cex wp14">
+<w:numbering xmlns:wpc="http://schemas.microsoft.com/office/word/2010/wordprocessingCanvas" xmlns:cx="http://schemas.microsoft.com/office/drawing/2014/chartex" xmlns:cx1="http://schemas.microsoft.com/office/drawing/2015/9/8/chartex" xmlns:cx2="http://schemas.microsoft.com/office/drawing/2015/10/21/chartex" xmlns:cx3="http://schemas.microsoft.com/office/drawing/2016/5/9/chartex" xmlns:cx4="http://schemas.microsoft.com/office/drawing/2016/5/10/chartex" xmlns:cx5="http://schemas.microsoft.com/office/drawing/2016/5/11/chartex" xmlns:cx6="http://schemas.microsoft.com/office/drawing/2016/5/12/chartex" xmlns:cx7="http://schemas.microsoft.com/office/drawing/2016/5/13/chartex" xmlns:cx8="http://schemas.microsoft.com/office/drawing/2016/5/14/chartex" xmlns:mc="http://schemas.openxmlformats.org/markup-compatibility/2006" xmlns:aink="http://schemas.microsoft.com/office/drawing/2016/ink" xmlns:am3d="http://schemas.microsoft.com/office/drawing/2017/model3d" xmlns:o="urn:schemas-microsoft-com:office:office" xmlns:r="http://schemas.openxmlformats.org/officeDocument/2006/relationships" xmlns:m="http://schemas.openxmlformats.org/officeDocument/2006/math" xmlns:v="urn:schemas-microsoft-com:vml" xmlns:wp14="http://schemas.microsoft.com/office/word/2010/wordprocessingDrawing" xmlns:wp="http://schemas.openxmlformats.org/drawingml/2006/wordprocessingDrawing" xmlns:w10="urn:schemas-microsoft-com:office:word" xmlns:w="http://schemas.openxmlformats.org/wordprocessingml/2006/main" xmlns:w14="http://schemas.microsoft.com/office/word/2010/wordml" xmlns:w15="http://schemas.microsoft.com/office/word/2012/wordml" xmlns:w16cex="http://schemas.microsoft.com/office/word/2018/wordml/cex" xmlns:w16cid="http://schemas.microsoft.com/office/word/2016/wordml/cid" xmlns:w16="http://schemas.microsoft.com/office/word/2018/wordml" xmlns:w16sdtdh="http://schemas.microsoft.com/office/word/2020/wordml/sdtdatahash" xmlns:w16se="http://schemas.microsoft.com/office/word/2015/wordml/symex" xmlns:wpg="http://schemas.microsoft.com/office/word/2010/wordprocessingGroup" xmlns:wpi="http://schemas.microsoft.com/office/word/2010/wordprocessingInk" xmlns:wne="http://schemas.microsoft.com/office/word/2006/wordml" xmlns:wps="http://schemas.microsoft.com/office/word/2010/wordprocessingShape" mc:Ignorable="w14 w15 w16se w16cid w16 w16cex w16sdtdh wp14">
   <w:abstractNum w:abstractNumId="0" w15:restartNumberingAfterBreak="0">
     <w:nsid w:val="00432905"/>
     <w:multiLevelType w:val="multilevel"/>
@@ -8647,7 +8660,7 @@
 </file>
 
 <file path=word/styles.xml><?xml version="1.0" encoding="utf-8"?>
-<w:styles xmlns:mc="http://schemas.openxmlformats.org/markup-compatibility/2006" xmlns:r="http://schemas.openxmlformats.org/officeDocument/2006/relationships" xmlns:w="http://schemas.openxmlformats.org/wordprocessingml/2006/main" xmlns:w14="http://schemas.microsoft.com/office/word/2010/wordml" xmlns:w15="http://schemas.microsoft.com/office/word/2012/wordml" xmlns:w16cex="http://schemas.microsoft.com/office/word/2018/wordml/cex" xmlns:w16cid="http://schemas.microsoft.com/office/word/2016/wordml/cid" xmlns:w16="http://schemas.microsoft.com/office/word/2018/wordml" xmlns:w16se="http://schemas.microsoft.com/office/word/2015/wordml/symex" mc:Ignorable="w14 w15 w16se w16cid w16 w16cex">
+<w:styles xmlns:mc="http://schemas.openxmlformats.org/markup-compatibility/2006" xmlns:r="http://schemas.openxmlformats.org/officeDocument/2006/relationships" xmlns:w="http://schemas.openxmlformats.org/wordprocessingml/2006/main" xmlns:w14="http://schemas.microsoft.com/office/word/2010/wordml" xmlns:w15="http://schemas.microsoft.com/office/word/2012/wordml" xmlns:w16cex="http://schemas.microsoft.com/office/word/2018/wordml/cex" xmlns:w16cid="http://schemas.microsoft.com/office/word/2016/wordml/cid" xmlns:w16="http://schemas.microsoft.com/office/word/2018/wordml" xmlns:w16sdtdh="http://schemas.microsoft.com/office/word/2020/wordml/sdtdatahash" xmlns:w16se="http://schemas.microsoft.com/office/word/2015/wordml/symex" mc:Ignorable="w14 w15 w16se w16cid w16 w16cex w16sdtdh">
   <w:docDefaults>
     <w:rPrDefault>
       <w:rPr>
@@ -9112,6 +9125,7 @@
   <w:style w:type="table" w:default="1" w:styleId="TableNormal">
     <w:name w:val="Normal Table"/>
     <w:uiPriority w:val="99"/>
+    <w:semiHidden/>
     <w:unhideWhenUsed/>
     <w:tblPr>
       <w:tblInd w:w="0" w:type="dxa"/>
@@ -9797,6 +9811,37 @@
 </file>
 
 <file path=customXml/item1.xml><?xml version="1.0" encoding="utf-8"?>
+<b:Sources xmlns:b="http://schemas.openxmlformats.org/officeDocument/2006/bibliography" xmlns="http://schemas.openxmlformats.org/officeDocument/2006/bibliography" SelectedStyle="\APASixthEditionOfficeOnline.xsl" StyleName="APA" Version="6"/>
+</file>
+
+<file path=customXml/item2.xml><?xml version="1.0" encoding="utf-8"?>
+<p:properties xmlns:p="http://schemas.microsoft.com/office/2006/metadata/properties" xmlns:xsi="http://www.w3.org/2001/XMLSchema-instance" xmlns:pc="http://schemas.microsoft.com/office/infopath/2007/PartnerControls">
+  <documentManagement>
+    <Stage xmlns="f336f4fe-8719-4ea2-b5d6-29b3a580aeb4">Draft</Stage>
+    <Next_x0020_Stage xmlns="f336f4fe-8719-4ea2-b5d6-29b3a580aeb4" xsi:nil="true"/>
+    <Admin_x0020_Action xmlns="f336f4fe-8719-4ea2-b5d6-29b3a580aeb4" xsi:nil="true"/>
+    <Template_x0020_Category xmlns="f336f4fe-8719-4ea2-b5d6-29b3a580aeb4">Claim Form - CLM</Template_x0020_Category>
+    <Action xmlns="f336f4fe-8719-4ea2-b5d6-29b3a580aeb4" xsi:nil="true"/>
+    <Purpose1 xmlns="f336f4fe-8719-4ea2-b5d6-29b3a580aeb4">Sealed claim</Purpose1>
+    <Template_x0020_Language xmlns="f336f4fe-8719-4ea2-b5d6-29b3a580aeb4">English - ENG</Template_x0020_Language>
+    <Rename xmlns="f336f4fe-8719-4ea2-b5d6-29b3a580aeb4">true</Rename>
+    <Tornado_x0020_Filename xmlns="f336f4fe-8719-4ea2-b5d6-29b3a580aeb4" xsi:nil="true"/>
+    <Approval_x0020_Request_x0020_Comment xmlns="f336f4fe-8719-4ea2-b5d6-29b3a580aeb4" xsi:nil="true"/>
+    <Publication_x0020_Date xmlns="f336f4fe-8719-4ea2-b5d6-29b3a580aeb4">2020-12-15T00:00:00+00:00</Publication_x0020_Date>
+  </documentManagement>
+</p:properties>
+</file>
+
+<file path=customXml/item3.xml><?xml version="1.0" encoding="utf-8"?>
+<?mso-contentType ?>
+<FormTemplates xmlns="http://schemas.microsoft.com/sharepoint/v3/contenttype/forms">
+  <Display>DocumentLibraryForm</Display>
+  <Edit>DocumentLibraryForm</Edit>
+  <New>DocumentLibraryForm</New>
+</FormTemplates>
+</file>
+
+<file path=customXml/item4.xml><?xml version="1.0" encoding="utf-8"?>
 <ct:contentTypeSchema xmlns:ct="http://schemas.microsoft.com/office/2006/metadata/contentType" xmlns:ma="http://schemas.microsoft.com/office/2006/metadata/properties/metaAttributes" ct:_="" ma:_="" ma:contentTypeName="_CtTemplate" ma:contentTypeID="0x01010064A5FDCCFB03F540B94405305D7DE14F00A4F8B82F7CEF57469A8FE5CEAB7A0EE0" ma:contentTypeVersion="52" ma:contentTypeDescription="Part of Template Management with Site Columns representing custom attributes." ma:contentTypeScope="" ma:versionID="c2286c6217564930720849237c12976e">
   <xsd:schema xmlns:xsd="http://www.w3.org/2001/XMLSchema" xmlns:xs="http://www.w3.org/2001/XMLSchema" xmlns:p="http://schemas.microsoft.com/office/2006/metadata/properties" xmlns:ns2="f336f4fe-8719-4ea2-b5d6-29b3a580aeb4" xmlns:ns3="b57b892a-dd61-4bba-b372-a8d93da2c7e6" targetNamespace="http://schemas.microsoft.com/office/2006/metadata/properties" ma:root="true" ma:fieldsID="9fba45822a34e557d70c1e8d39cd3b74" ns2:_="" ns3:_="">
     <xsd:import namespace="f336f4fe-8719-4ea2-b5d6-29b3a580aeb4"/>
@@ -10111,38 +10156,33 @@
 </ct:contentTypeSchema>
 </file>
 
-<file path=customXml/item2.xml><?xml version="1.0" encoding="utf-8"?>
-<?mso-contentType ?>
-<FormTemplates xmlns="http://schemas.microsoft.com/sharepoint/v3/contenttype/forms">
-  <Display>DocumentLibraryForm</Display>
-  <Edit>DocumentLibraryForm</Edit>
-  <New>DocumentLibraryForm</New>
-</FormTemplates>
+<file path=customXml/itemProps1.xml><?xml version="1.0" encoding="utf-8"?>
+<ds:datastoreItem xmlns:ds="http://schemas.openxmlformats.org/officeDocument/2006/customXml" ds:itemID="{AE11B69E-1E1D-594C-93F8-E6D47A7E6B48}">
+  <ds:schemaRefs>
+    <ds:schemaRef ds:uri="http://schemas.openxmlformats.org/officeDocument/2006/bibliography"/>
+  </ds:schemaRefs>
+</ds:datastoreItem>
 </file>
 
-<file path=customXml/item3.xml><?xml version="1.0" encoding="utf-8"?>
-<p:properties xmlns:p="http://schemas.microsoft.com/office/2006/metadata/properties" xmlns:xsi="http://www.w3.org/2001/XMLSchema-instance" xmlns:pc="http://schemas.microsoft.com/office/infopath/2007/PartnerControls">
-  <documentManagement>
-    <Stage xmlns="f336f4fe-8719-4ea2-b5d6-29b3a580aeb4">Draft</Stage>
-    <Next_x0020_Stage xmlns="f336f4fe-8719-4ea2-b5d6-29b3a580aeb4" xsi:nil="true"/>
-    <Admin_x0020_Action xmlns="f336f4fe-8719-4ea2-b5d6-29b3a580aeb4" xsi:nil="true"/>
-    <Template_x0020_Category xmlns="f336f4fe-8719-4ea2-b5d6-29b3a580aeb4">Claim Form - CLM</Template_x0020_Category>
-    <Action xmlns="f336f4fe-8719-4ea2-b5d6-29b3a580aeb4" xsi:nil="true"/>
-    <Purpose1 xmlns="f336f4fe-8719-4ea2-b5d6-29b3a580aeb4">Sealed claim</Purpose1>
-    <Template_x0020_Language xmlns="f336f4fe-8719-4ea2-b5d6-29b3a580aeb4">English - ENG</Template_x0020_Language>
-    <Rename xmlns="f336f4fe-8719-4ea2-b5d6-29b3a580aeb4">true</Rename>
-    <Tornado_x0020_Filename xmlns="f336f4fe-8719-4ea2-b5d6-29b3a580aeb4" xsi:nil="true"/>
-    <Approval_x0020_Request_x0020_Comment xmlns="f336f4fe-8719-4ea2-b5d6-29b3a580aeb4" xsi:nil="true"/>
-    <Publication_x0020_Date xmlns="f336f4fe-8719-4ea2-b5d6-29b3a580aeb4">2020-12-15T00:00:00+00:00</Publication_x0020_Date>
-  </documentManagement>
-</p:properties>
+<file path=customXml/itemProps2.xml><?xml version="1.0" encoding="utf-8"?>
+<ds:datastoreItem xmlns:ds="http://schemas.openxmlformats.org/officeDocument/2006/customXml" ds:itemID="{B7EA20FE-B0E7-4AF0-B5E0-DCFC63125D32}">
+  <ds:schemaRefs>
+    <ds:schemaRef ds:uri="http://schemas.microsoft.com/office/2006/metadata/properties"/>
+    <ds:schemaRef ds:uri="http://schemas.microsoft.com/office/infopath/2007/PartnerControls"/>
+    <ds:schemaRef ds:uri="f336f4fe-8719-4ea2-b5d6-29b3a580aeb4"/>
+  </ds:schemaRefs>
+</ds:datastoreItem>
 </file>
 
-<file path=customXml/item4.xml><?xml version="1.0" encoding="utf-8"?>
-<b:Sources xmlns:b="http://schemas.openxmlformats.org/officeDocument/2006/bibliography" xmlns="http://schemas.openxmlformats.org/officeDocument/2006/bibliography" SelectedStyle="\APASixthEditionOfficeOnline.xsl" StyleName="APA" Version="6"/>
+<file path=customXml/itemProps3.xml><?xml version="1.0" encoding="utf-8"?>
+<ds:datastoreItem xmlns:ds="http://schemas.openxmlformats.org/officeDocument/2006/customXml" ds:itemID="{9661752A-6D7B-4880-80FA-DA4AA1F0C9AC}">
+  <ds:schemaRefs>
+    <ds:schemaRef ds:uri="http://schemas.microsoft.com/sharepoint/v3/contenttype/forms"/>
+  </ds:schemaRefs>
+</ds:datastoreItem>
 </file>
 
-<file path=customXml/itemProps1.xml><?xml version="1.0" encoding="utf-8"?>
+<file path=customXml/itemProps4.xml><?xml version="1.0" encoding="utf-8"?>
 <ds:datastoreItem xmlns:ds="http://schemas.openxmlformats.org/officeDocument/2006/customXml" ds:itemID="{13ABDEE5-4F67-40B0-BE1B-3130EC616509}">
   <ds:schemaRefs>
     <ds:schemaRef ds:uri="http://schemas.microsoft.com/office/2006/metadata/contentType"/>
@@ -10159,30 +10199,4 @@
     <ds:schemaRef ds:uri="http://schemas.microsoft.com/internal/obd"/>
   </ds:schemaRefs>
 </ds:datastoreItem>
-</file>
-
-<file path=customXml/itemProps2.xml><?xml version="1.0" encoding="utf-8"?>
-<ds:datastoreItem xmlns:ds="http://schemas.openxmlformats.org/officeDocument/2006/customXml" ds:itemID="{9661752A-6D7B-4880-80FA-DA4AA1F0C9AC}">
-  <ds:schemaRefs>
-    <ds:schemaRef ds:uri="http://schemas.microsoft.com/sharepoint/v3/contenttype/forms"/>
-  </ds:schemaRefs>
-</ds:datastoreItem>
-</file>
-
-<file path=customXml/itemProps3.xml><?xml version="1.0" encoding="utf-8"?>
-<ds:datastoreItem xmlns:ds="http://schemas.openxmlformats.org/officeDocument/2006/customXml" ds:itemID="{B7EA20FE-B0E7-4AF0-B5E0-DCFC63125D32}">
-  <ds:schemaRefs>
-    <ds:schemaRef ds:uri="http://schemas.microsoft.com/office/2006/metadata/properties"/>
-    <ds:schemaRef ds:uri="http://schemas.microsoft.com/office/infopath/2007/PartnerControls"/>
-    <ds:schemaRef ds:uri="f336f4fe-8719-4ea2-b5d6-29b3a580aeb4"/>
-  </ds:schemaRefs>
-</ds:datastoreItem>
-</file>
-
-<file path=customXml/itemProps4.xml><?xml version="1.0" encoding="utf-8"?>
-<ds:datastoreItem xmlns:ds="http://schemas.openxmlformats.org/officeDocument/2006/customXml" ds:itemID="{AE11B69E-1E1D-594C-93F8-E6D47A7E6B48}">
-  <ds:schemaRefs>
-    <ds:schemaRef ds:uri="http://schemas.openxmlformats.org/officeDocument/2006/bibliography"/>
-  </ds:schemaRefs>
-</ds:datastoreItem>
 </file>
</xml_diff>

<commit_message>
Make '1st' conditional in external reference
</commit_message>
<xml_diff>
--- a/docker/docmosis/templates/CV-UNS-CLM-ENG-00727.docx
+++ b/docker/docmosis/templates/CV-UNS-CLM-ENG-00727.docx
@@ -433,6 +433,73 @@
                 <w:rFonts w:ascii="GDSTransportWebsite" w:hAnsi="GDSTransportWebsite"/>
                 <w:color w:val="60686D"/>
               </w:rPr>
+              <w:t>&lt;&lt;cs_</w:t>
+            </w:r>
+            <w:proofErr w:type="gramStart"/>
+            <w:r>
+              <w:rPr>
+                <w:rFonts w:ascii="GDSTransportWebsite" w:hAnsi="GDSTransportWebsite"/>
+                <w:color w:val="60686D"/>
+              </w:rPr>
+              <w:t>{!</w:t>
+            </w:r>
+            <w:proofErr w:type="spellStart"/>
+            <w:r>
+              <w:rPr>
+                <w:rFonts w:ascii="GDSTransportWebsite" w:hAnsi="GDSTransportWebsite"/>
+                <w:color w:val="60686D"/>
+              </w:rPr>
+              <w:t>isBlank</w:t>
+            </w:r>
+            <w:proofErr w:type="spellEnd"/>
+            <w:proofErr w:type="gramEnd"/>
+            <w:r>
+              <w:rPr>
+                <w:rFonts w:ascii="GDSTransportWebsite" w:hAnsi="GDSTransportWebsite"/>
+                <w:color w:val="60686D"/>
+              </w:rPr>
+              <w:t>(</w:t>
+            </w:r>
+            <w:r>
+              <w:rPr>
+                <w:rFonts w:ascii="GDSTransportWebsite" w:hAnsi="GDSTransportWebsite"/>
+                <w:color w:val="60686D"/>
+              </w:rPr>
+              <w:t>respondent2ExternalReference</w:t>
+            </w:r>
+            <w:r>
+              <w:rPr>
+                <w:rFonts w:ascii="GDSTransportWebsite" w:hAnsi="GDSTransportWebsite"/>
+                <w:color w:val="60686D"/>
+              </w:rPr>
+              <w:t>)}&gt;&gt;</w:t>
+            </w:r>
+            <w:r>
+              <w:rPr>
+                <w:rFonts w:ascii="GDSTransportWebsite" w:hAnsi="GDSTransportWebsite"/>
+                <w:color w:val="60686D"/>
+              </w:rPr>
+              <w:t>1st</w:t>
+            </w:r>
+            <w:r>
+              <w:rPr>
+                <w:rFonts w:ascii="GDSTransportWebsite" w:hAnsi="GDSTransportWebsite"/>
+                <w:color w:val="60686D"/>
+              </w:rPr>
+              <w:t xml:space="preserve"> </w:t>
+            </w:r>
+            <w:r>
+              <w:rPr>
+                <w:rFonts w:ascii="GDSTransportWebsite" w:hAnsi="GDSTransportWebsite"/>
+                <w:color w:val="60686D"/>
+              </w:rPr>
+              <w:t>&lt;&lt;es_&gt;&gt;</w:t>
+            </w:r>
+            <w:r>
+              <w:rPr>
+                <w:rFonts w:ascii="GDSTransportWebsite" w:hAnsi="GDSTransportWebsite"/>
+                <w:color w:val="60686D"/>
+              </w:rPr>
               <w:t>Defendant ref: &lt;&lt;</w:t>
             </w:r>
             <w:r>
@@ -449,57 +516,31 @@
               </w:rPr>
               <w:t>ntExternalReference&gt;&gt;</w:t>
             </w:r>
-            <w:r>
-              <w:rPr>
-                <w:rFonts w:ascii="GDSTransportWebsite" w:hAnsi="GDSTransportWebsite"/>
-                <w:color w:val="0A0A0A"/>
-              </w:rPr>
-              <w:t>&lt;&lt;cs_</w:t>
-            </w:r>
-            <w:proofErr w:type="gramStart"/>
-            <w:r>
-              <w:rPr>
-                <w:rFonts w:ascii="GDSTransportWebsite" w:hAnsi="GDSTransportWebsite"/>
-                <w:color w:val="0A0A0A"/>
-              </w:rPr>
-              <w:t>{</w:t>
-            </w:r>
-            <w:r>
-              <w:rPr>
-                <w:rFonts w:ascii="GDSTransportWebsite" w:hAnsi="GDSTransportWebsite"/>
-                <w:color w:val="0A0A0A"/>
-              </w:rPr>
-              <w:t>!isBlank</w:t>
-            </w:r>
-            <w:proofErr w:type="gramEnd"/>
-            <w:r>
-              <w:rPr>
-                <w:rFonts w:ascii="GDSTransportWebsite" w:hAnsi="GDSTransportWebsite"/>
-                <w:color w:val="0A0A0A"/>
-              </w:rPr>
-              <w:t>(</w:t>
-            </w:r>
+            <w:bookmarkStart w:id="0" w:name="OLE_LINK11"/>
+            <w:bookmarkStart w:id="1" w:name="OLE_LINK12"/>
             <w:r>
               <w:rPr>
                 <w:rFonts w:ascii="GDSTransportWebsite" w:hAnsi="GDSTransportWebsite"/>
                 <w:color w:val="60686D"/>
               </w:rPr>
+              <w:t>&lt;&lt;cs_{!isBlank(</w:t>
+            </w:r>
+            <w:r>
+              <w:rPr>
+                <w:rFonts w:ascii="GDSTransportWebsite" w:hAnsi="GDSTransportWebsite"/>
+                <w:color w:val="60686D"/>
+              </w:rPr>
               <w:t>respondent2ExternalReference</w:t>
             </w:r>
             <w:r>
               <w:rPr>
                 <w:rFonts w:ascii="GDSTransportWebsite" w:hAnsi="GDSTransportWebsite"/>
-                <w:color w:val="0A0A0A"/>
-              </w:rPr>
-              <w:t>)</w:t>
-            </w:r>
-            <w:r>
-              <w:rPr>
-                <w:rFonts w:ascii="GDSTransportWebsite" w:hAnsi="GDSTransportWebsite"/>
-                <w:color w:val="0A0A0A"/>
-              </w:rPr>
-              <w:t>}&gt;&gt;</w:t>
-            </w:r>
+                <w:color w:val="60686D"/>
+              </w:rPr>
+              <w:t>)}&gt;&gt;</w:t>
+            </w:r>
+            <w:bookmarkEnd w:id="0"/>
+            <w:bookmarkEnd w:id="1"/>
           </w:p>
           <w:p>
             <w:pPr>
@@ -2224,8 +2265,8 @@
               </w:rPr>
               <w:t>{</w:t>
             </w:r>
-            <w:bookmarkStart w:id="0" w:name="OLE_LINK1"/>
-            <w:bookmarkStart w:id="1" w:name="OLE_LINK2"/>
+            <w:bookmarkStart w:id="2" w:name="OLE_LINK1"/>
+            <w:bookmarkStart w:id="3" w:name="OLE_LINK2"/>
             <w:r>
               <w:rPr>
                 <w:rFonts w:ascii="GDSTransportWebsite" w:hAnsi="GDSTransportWebsite"/>
@@ -2241,8 +2282,8 @@
               </w:rPr>
               <w:t>(</w:t>
             </w:r>
-            <w:bookmarkEnd w:id="0"/>
-            <w:bookmarkEnd w:id="1"/>
+            <w:bookmarkEnd w:id="2"/>
+            <w:bookmarkEnd w:id="3"/>
             <w:r>
               <w:rPr>
                 <w:rFonts w:ascii="GDSTransportWebsite" w:hAnsi="GDSTransportWebsite"/>
@@ -10872,10 +10913,6 @@
 </file>
 
 <file path=customXml/item1.xml><?xml version="1.0" encoding="utf-8"?>
-<b:Sources xmlns:b="http://schemas.openxmlformats.org/officeDocument/2006/bibliography" xmlns="http://schemas.openxmlformats.org/officeDocument/2006/bibliography" SelectedStyle="\APASixthEditionOfficeOnline.xsl" StyleName="APA" Version="6"/>
-</file>
-
-<file path=customXml/item2.xml><?xml version="1.0" encoding="utf-8"?>
 <p:properties xmlns:p="http://schemas.microsoft.com/office/2006/metadata/properties" xmlns:xsi="http://www.w3.org/2001/XMLSchema-instance" xmlns:pc="http://schemas.microsoft.com/office/infopath/2007/PartnerControls">
   <documentManagement>
     <Stage xmlns="f336f4fe-8719-4ea2-b5d6-29b3a580aeb4">Draft</Stage>
@@ -10893,16 +10930,11 @@
 </p:properties>
 </file>
 
-<file path=customXml/item3.xml><?xml version="1.0" encoding="utf-8"?>
-<?mso-contentType ?>
-<FormTemplates xmlns="http://schemas.microsoft.com/sharepoint/v3/contenttype/forms">
-  <Display>DocumentLibraryForm</Display>
-  <Edit>DocumentLibraryForm</Edit>
-  <New>DocumentLibraryForm</New>
-</FormTemplates>
+<file path=customXml/item2.xml><?xml version="1.0" encoding="utf-8"?>
+<b:Sources xmlns:b="http://schemas.openxmlformats.org/officeDocument/2006/bibliography" xmlns="http://schemas.openxmlformats.org/officeDocument/2006/bibliography" SelectedStyle="\APASixthEditionOfficeOnline.xsl" StyleName="APA" Version="6"/>
 </file>
 
-<file path=customXml/item4.xml><?xml version="1.0" encoding="utf-8"?>
+<file path=customXml/item3.xml><?xml version="1.0" encoding="utf-8"?>
 <ct:contentTypeSchema xmlns:ct="http://schemas.microsoft.com/office/2006/metadata/contentType" xmlns:ma="http://schemas.microsoft.com/office/2006/metadata/properties/metaAttributes" ct:_="" ma:_="" ma:contentTypeName="_CtTemplate" ma:contentTypeID="0x01010064A5FDCCFB03F540B94405305D7DE14F00A4F8B82F7CEF57469A8FE5CEAB7A0EE0" ma:contentTypeVersion="52" ma:contentTypeDescription="Part of Template Management with Site Columns representing custom attributes." ma:contentTypeScope="" ma:versionID="c2286c6217564930720849237c12976e">
   <xsd:schema xmlns:xsd="http://www.w3.org/2001/XMLSchema" xmlns:xs="http://www.w3.org/2001/XMLSchema" xmlns:p="http://schemas.microsoft.com/office/2006/metadata/properties" xmlns:ns2="f336f4fe-8719-4ea2-b5d6-29b3a580aeb4" xmlns:ns3="b57b892a-dd61-4bba-b372-a8d93da2c7e6" targetNamespace="http://schemas.microsoft.com/office/2006/metadata/properties" ma:root="true" ma:fieldsID="9fba45822a34e557d70c1e8d39cd3b74" ns2:_="" ns3:_="">
     <xsd:import namespace="f336f4fe-8719-4ea2-b5d6-29b3a580aeb4"/>
@@ -11217,15 +11249,16 @@
 </ct:contentTypeSchema>
 </file>
 
-<file path=customXml/itemProps1.xml><?xml version="1.0" encoding="utf-8"?>
-<ds:datastoreItem xmlns:ds="http://schemas.openxmlformats.org/officeDocument/2006/customXml" ds:itemID="{AE11B69E-1E1D-594C-93F8-E6D47A7E6B48}">
-  <ds:schemaRefs>
-    <ds:schemaRef ds:uri="http://schemas.openxmlformats.org/officeDocument/2006/bibliography"/>
-  </ds:schemaRefs>
-</ds:datastoreItem>
+<file path=customXml/item4.xml><?xml version="1.0" encoding="utf-8"?>
+<?mso-contentType ?>
+<FormTemplates xmlns="http://schemas.microsoft.com/sharepoint/v3/contenttype/forms">
+  <Display>DocumentLibraryForm</Display>
+  <Edit>DocumentLibraryForm</Edit>
+  <New>DocumentLibraryForm</New>
+</FormTemplates>
 </file>
 
-<file path=customXml/itemProps2.xml><?xml version="1.0" encoding="utf-8"?>
+<file path=customXml/itemProps1.xml><?xml version="1.0" encoding="utf-8"?>
 <ds:datastoreItem xmlns:ds="http://schemas.openxmlformats.org/officeDocument/2006/customXml" ds:itemID="{B7EA20FE-B0E7-4AF0-B5E0-DCFC63125D32}">
   <ds:schemaRefs>
     <ds:schemaRef ds:uri="http://schemas.microsoft.com/office/2006/metadata/properties"/>
@@ -11235,15 +11268,15 @@
 </ds:datastoreItem>
 </file>
 
-<file path=customXml/itemProps3.xml><?xml version="1.0" encoding="utf-8"?>
-<ds:datastoreItem xmlns:ds="http://schemas.openxmlformats.org/officeDocument/2006/customXml" ds:itemID="{9661752A-6D7B-4880-80FA-DA4AA1F0C9AC}">
+<file path=customXml/itemProps2.xml><?xml version="1.0" encoding="utf-8"?>
+<ds:datastoreItem xmlns:ds="http://schemas.openxmlformats.org/officeDocument/2006/customXml" ds:itemID="{AE11B69E-1E1D-594C-93F8-E6D47A7E6B48}">
   <ds:schemaRefs>
-    <ds:schemaRef ds:uri="http://schemas.microsoft.com/sharepoint/v3/contenttype/forms"/>
+    <ds:schemaRef ds:uri="http://schemas.openxmlformats.org/officeDocument/2006/bibliography"/>
   </ds:schemaRefs>
 </ds:datastoreItem>
 </file>
 
-<file path=customXml/itemProps4.xml><?xml version="1.0" encoding="utf-8"?>
+<file path=customXml/itemProps3.xml><?xml version="1.0" encoding="utf-8"?>
 <ds:datastoreItem xmlns:ds="http://schemas.openxmlformats.org/officeDocument/2006/customXml" ds:itemID="{13ABDEE5-4F67-40B0-BE1B-3130EC616509}">
   <ds:schemaRefs>
     <ds:schemaRef ds:uri="http://schemas.microsoft.com/office/2006/metadata/contentType"/>
@@ -11260,4 +11293,12 @@
     <ds:schemaRef ds:uri="http://schemas.microsoft.com/internal/obd"/>
   </ds:schemaRefs>
 </ds:datastoreItem>
+</file>
+
+<file path=customXml/itemProps4.xml><?xml version="1.0" encoding="utf-8"?>
+<ds:datastoreItem xmlns:ds="http://schemas.openxmlformats.org/officeDocument/2006/customXml" ds:itemID="{9661752A-6D7B-4880-80FA-DA4AA1F0C9AC}">
+  <ds:schemaRefs>
+    <ds:schemaRef ds:uri="http://schemas.microsoft.com/sharepoint/v3/contenttype/forms"/>
+  </ds:schemaRefs>
+</ds:datastoreItem>
 </file>
</xml_diff>

<commit_message>
Fix respondent external reference not showing
</commit_message>
<xml_diff>
--- a/docker/docmosis/templates/CV-UNS-CLM-ENG-00727.docx
+++ b/docker/docmosis/templates/CV-UNS-CLM-ENG-00727.docx
@@ -472,49 +472,56 @@
                 <w:rFonts w:ascii="GDSTransportWebsite" w:hAnsi="GDSTransportWebsite"/>
                 <w:color w:val="60686D"/>
               </w:rPr>
-              <w:t>)}&gt;&gt;</w:t>
+              <w:t>)}&gt;&gt;1st</w:t>
             </w:r>
             <w:r>
               <w:rPr>
                 <w:rFonts w:ascii="GDSTransportWebsite" w:hAnsi="GDSTransportWebsite"/>
                 <w:color w:val="60686D"/>
               </w:rPr>
-              <w:t>1st</w:t>
+              <w:t xml:space="preserve"> </w:t>
             </w:r>
             <w:r>
               <w:rPr>
                 <w:rFonts w:ascii="GDSTransportWebsite" w:hAnsi="GDSTransportWebsite"/>
                 <w:color w:val="60686D"/>
               </w:rPr>
-              <w:t xml:space="preserve"> </w:t>
+              <w:t>&lt;&lt;es_&gt;&gt;</w:t>
             </w:r>
             <w:r>
               <w:rPr>
                 <w:rFonts w:ascii="GDSTransportWebsite" w:hAnsi="GDSTransportWebsite"/>
                 <w:color w:val="60686D"/>
               </w:rPr>
-              <w:t>&lt;&lt;es_&gt;&gt;</w:t>
+              <w:t>Defendant ref: &lt;&lt;</w:t>
             </w:r>
             <w:r>
               <w:rPr>
                 <w:rFonts w:ascii="GDSTransportWebsite" w:hAnsi="GDSTransportWebsite"/>
                 <w:color w:val="60686D"/>
               </w:rPr>
-              <w:t>Defendant ref: &lt;&lt;</w:t>
+              <w:t>responde</w:t>
             </w:r>
             <w:r>
               <w:rPr>
                 <w:rFonts w:ascii="GDSTransportWebsite" w:hAnsi="GDSTransportWebsite"/>
                 <w:color w:val="60686D"/>
               </w:rPr>
-              <w:t>responde</w:t>
+              <w:t>nt</w:t>
             </w:r>
             <w:r>
               <w:rPr>
                 <w:rFonts w:ascii="GDSTransportWebsite" w:hAnsi="GDSTransportWebsite"/>
                 <w:color w:val="60686D"/>
               </w:rPr>
-              <w:t>ntExternalReference&gt;&gt;</w:t>
+              <w:t>1</w:t>
+            </w:r>
+            <w:r>
+              <w:rPr>
+                <w:rFonts w:ascii="GDSTransportWebsite" w:hAnsi="GDSTransportWebsite"/>
+                <w:color w:val="60686D"/>
+              </w:rPr>
+              <w:t>ExternalReference&gt;&gt;</w:t>
             </w:r>
             <w:bookmarkStart w:id="0" w:name="OLE_LINK11"/>
             <w:bookmarkStart w:id="1" w:name="OLE_LINK12"/>
@@ -10913,6 +10920,10 @@
 </file>
 
 <file path=customXml/item1.xml><?xml version="1.0" encoding="utf-8"?>
+<b:Sources xmlns:b="http://schemas.openxmlformats.org/officeDocument/2006/bibliography" xmlns="http://schemas.openxmlformats.org/officeDocument/2006/bibliography" SelectedStyle="\APASixthEditionOfficeOnline.xsl" StyleName="APA" Version="6"/>
+</file>
+
+<file path=customXml/item2.xml><?xml version="1.0" encoding="utf-8"?>
 <p:properties xmlns:p="http://schemas.microsoft.com/office/2006/metadata/properties" xmlns:xsi="http://www.w3.org/2001/XMLSchema-instance" xmlns:pc="http://schemas.microsoft.com/office/infopath/2007/PartnerControls">
   <documentManagement>
     <Stage xmlns="f336f4fe-8719-4ea2-b5d6-29b3a580aeb4">Draft</Stage>
@@ -10930,11 +10941,16 @@
 </p:properties>
 </file>
 
-<file path=customXml/item2.xml><?xml version="1.0" encoding="utf-8"?>
-<b:Sources xmlns:b="http://schemas.openxmlformats.org/officeDocument/2006/bibliography" xmlns="http://schemas.openxmlformats.org/officeDocument/2006/bibliography" SelectedStyle="\APASixthEditionOfficeOnline.xsl" StyleName="APA" Version="6"/>
+<file path=customXml/item3.xml><?xml version="1.0" encoding="utf-8"?>
+<?mso-contentType ?>
+<FormTemplates xmlns="http://schemas.microsoft.com/sharepoint/v3/contenttype/forms">
+  <Display>DocumentLibraryForm</Display>
+  <Edit>DocumentLibraryForm</Edit>
+  <New>DocumentLibraryForm</New>
+</FormTemplates>
 </file>
 
-<file path=customXml/item3.xml><?xml version="1.0" encoding="utf-8"?>
+<file path=customXml/item4.xml><?xml version="1.0" encoding="utf-8"?>
 <ct:contentTypeSchema xmlns:ct="http://schemas.microsoft.com/office/2006/metadata/contentType" xmlns:ma="http://schemas.microsoft.com/office/2006/metadata/properties/metaAttributes" ct:_="" ma:_="" ma:contentTypeName="_CtTemplate" ma:contentTypeID="0x01010064A5FDCCFB03F540B94405305D7DE14F00A4F8B82F7CEF57469A8FE5CEAB7A0EE0" ma:contentTypeVersion="52" ma:contentTypeDescription="Part of Template Management with Site Columns representing custom attributes." ma:contentTypeScope="" ma:versionID="c2286c6217564930720849237c12976e">
   <xsd:schema xmlns:xsd="http://www.w3.org/2001/XMLSchema" xmlns:xs="http://www.w3.org/2001/XMLSchema" xmlns:p="http://schemas.microsoft.com/office/2006/metadata/properties" xmlns:ns2="f336f4fe-8719-4ea2-b5d6-29b3a580aeb4" xmlns:ns3="b57b892a-dd61-4bba-b372-a8d93da2c7e6" targetNamespace="http://schemas.microsoft.com/office/2006/metadata/properties" ma:root="true" ma:fieldsID="9fba45822a34e557d70c1e8d39cd3b74" ns2:_="" ns3:_="">
     <xsd:import namespace="f336f4fe-8719-4ea2-b5d6-29b3a580aeb4"/>
@@ -11249,16 +11265,15 @@
 </ct:contentTypeSchema>
 </file>
 
-<file path=customXml/item4.xml><?xml version="1.0" encoding="utf-8"?>
-<?mso-contentType ?>
-<FormTemplates xmlns="http://schemas.microsoft.com/sharepoint/v3/contenttype/forms">
-  <Display>DocumentLibraryForm</Display>
-  <Edit>DocumentLibraryForm</Edit>
-  <New>DocumentLibraryForm</New>
-</FormTemplates>
+<file path=customXml/itemProps1.xml><?xml version="1.0" encoding="utf-8"?>
+<ds:datastoreItem xmlns:ds="http://schemas.openxmlformats.org/officeDocument/2006/customXml" ds:itemID="{AE11B69E-1E1D-594C-93F8-E6D47A7E6B48}">
+  <ds:schemaRefs>
+    <ds:schemaRef ds:uri="http://schemas.openxmlformats.org/officeDocument/2006/bibliography"/>
+  </ds:schemaRefs>
+</ds:datastoreItem>
 </file>
 
-<file path=customXml/itemProps1.xml><?xml version="1.0" encoding="utf-8"?>
+<file path=customXml/itemProps2.xml><?xml version="1.0" encoding="utf-8"?>
 <ds:datastoreItem xmlns:ds="http://schemas.openxmlformats.org/officeDocument/2006/customXml" ds:itemID="{B7EA20FE-B0E7-4AF0-B5E0-DCFC63125D32}">
   <ds:schemaRefs>
     <ds:schemaRef ds:uri="http://schemas.microsoft.com/office/2006/metadata/properties"/>
@@ -11268,15 +11283,15 @@
 </ds:datastoreItem>
 </file>
 
-<file path=customXml/itemProps2.xml><?xml version="1.0" encoding="utf-8"?>
-<ds:datastoreItem xmlns:ds="http://schemas.openxmlformats.org/officeDocument/2006/customXml" ds:itemID="{AE11B69E-1E1D-594C-93F8-E6D47A7E6B48}">
+<file path=customXml/itemProps3.xml><?xml version="1.0" encoding="utf-8"?>
+<ds:datastoreItem xmlns:ds="http://schemas.openxmlformats.org/officeDocument/2006/customXml" ds:itemID="{9661752A-6D7B-4880-80FA-DA4AA1F0C9AC}">
   <ds:schemaRefs>
-    <ds:schemaRef ds:uri="http://schemas.openxmlformats.org/officeDocument/2006/bibliography"/>
+    <ds:schemaRef ds:uri="http://schemas.microsoft.com/sharepoint/v3/contenttype/forms"/>
   </ds:schemaRefs>
 </ds:datastoreItem>
 </file>
 
-<file path=customXml/itemProps3.xml><?xml version="1.0" encoding="utf-8"?>
+<file path=customXml/itemProps4.xml><?xml version="1.0" encoding="utf-8"?>
 <ds:datastoreItem xmlns:ds="http://schemas.openxmlformats.org/officeDocument/2006/customXml" ds:itemID="{13ABDEE5-4F67-40B0-BE1B-3130EC616509}">
   <ds:schemaRefs>
     <ds:schemaRef ds:uri="http://schemas.microsoft.com/office/2006/metadata/contentType"/>
@@ -11293,12 +11308,4 @@
     <ds:schemaRef ds:uri="http://schemas.microsoft.com/internal/obd"/>
   </ds:schemaRefs>
 </ds:datastoreItem>
-</file>
-
-<file path=customXml/itemProps4.xml><?xml version="1.0" encoding="utf-8"?>
-<ds:datastoreItem xmlns:ds="http://schemas.openxmlformats.org/officeDocument/2006/customXml" ds:itemID="{9661752A-6D7B-4880-80FA-DA4AA1F0C9AC}">
-  <ds:schemaRefs>
-    <ds:schemaRef ds:uri="http://schemas.microsoft.com/sharepoint/v3/contenttype/forms"/>
-  </ds:schemaRefs>
-</ds:datastoreItem>
 </file>
</xml_diff>

<commit_message>
Hide Litigation friend if not present
</commit_message>
<xml_diff>
--- a/docker/docmosis/templates/CV-UNS-CLM-ENG-00727.docx
+++ b/docker/docmosis/templates/CV-UNS-CLM-ENG-00727.docx
@@ -1183,6 +1183,111 @@
       </w:tr>
       <w:tr>
         <w:trPr>
+          <w:trHeight w:val="354"/>
+        </w:trPr>
+        <w:tc>
+          <w:tcPr>
+            <w:tcW w:w="10060" w:type="dxa"/>
+            <w:gridSpan w:val="2"/>
+          </w:tcPr>
+          <w:p>
+            <w:pPr>
+              <w:spacing w:before="40" w:after="40"/>
+              <w:rPr>
+                <w:rFonts w:ascii="GDSTransportWebsite" w:hAnsi="GDSTransportWebsite"/>
+                <w:color w:val="0A0A0A"/>
+              </w:rPr>
+            </w:pPr>
+            <w:r>
+              <w:rPr>
+                <w:rFonts w:ascii="GDSTransportWebsite" w:hAnsi="GDSTransportWebsite"/>
+                <w:color w:val="0A0A0A"/>
+              </w:rPr>
+              <w:t>&lt;&lt;</w:t>
+            </w:r>
+            <w:proofErr w:type="spellStart"/>
+            <w:r>
+              <w:rPr>
+                <w:rFonts w:ascii="GDSTransportWebsite" w:hAnsi="GDSTransportWebsite"/>
+                <w:color w:val="0A0A0A"/>
+              </w:rPr>
+              <w:t>c</w:t>
+            </w:r>
+            <w:r>
+              <w:rPr>
+                <w:rFonts w:ascii="GDSTransportWebsite" w:hAnsi="GDSTransportWebsite"/>
+                <w:color w:val="0A0A0A"/>
+              </w:rPr>
+              <w:t>r</w:t>
+            </w:r>
+            <w:proofErr w:type="spellEnd"/>
+            <w:r>
+              <w:rPr>
+                <w:rFonts w:ascii="GDSTransportWebsite" w:hAnsi="GDSTransportWebsite"/>
+                <w:color w:val="0A0A0A"/>
+              </w:rPr>
+              <w:t>_</w:t>
+            </w:r>
+            <w:proofErr w:type="gramStart"/>
+            <w:r>
+              <w:rPr>
+                <w:rFonts w:ascii="GDSTransportWebsite" w:hAnsi="GDSTransportWebsite"/>
+                <w:color w:val="0A0A0A"/>
+              </w:rPr>
+              <w:t>{</w:t>
+            </w:r>
+            <w:r>
+              <w:rPr>
+                <w:rFonts w:ascii="GDSTransportWebsite" w:hAnsi="GDSTransportWebsite"/>
+                <w:color w:val="0A0A0A"/>
+              </w:rPr>
+              <w:t>!</w:t>
+            </w:r>
+            <w:proofErr w:type="spellStart"/>
+            <w:r>
+              <w:rPr>
+                <w:rFonts w:ascii="GDSTransportWebsite" w:hAnsi="GDSTransportWebsite"/>
+                <w:color w:val="0A0A0A"/>
+              </w:rPr>
+              <w:t>isBlank</w:t>
+            </w:r>
+            <w:proofErr w:type="spellEnd"/>
+            <w:proofErr w:type="gramEnd"/>
+            <w:r>
+              <w:rPr>
+                <w:rFonts w:ascii="GDSTransportWebsite" w:hAnsi="GDSTransportWebsite"/>
+                <w:color w:val="0A0A0A"/>
+              </w:rPr>
+              <w:t>(</w:t>
+            </w:r>
+            <w:proofErr w:type="spellStart"/>
+            <w:r>
+              <w:rPr>
+                <w:rFonts w:ascii="GDSTransportWebsite" w:hAnsi="GDSTransportWebsite"/>
+                <w:color w:val="0A0A0A"/>
+              </w:rPr>
+              <w:t>litigationFriendName</w:t>
+            </w:r>
+            <w:proofErr w:type="spellEnd"/>
+            <w:r>
+              <w:rPr>
+                <w:rFonts w:ascii="GDSTransportWebsite" w:hAnsi="GDSTransportWebsite"/>
+                <w:color w:val="0A0A0A"/>
+              </w:rPr>
+              <w:t>)</w:t>
+            </w:r>
+            <w:r>
+              <w:rPr>
+                <w:rFonts w:ascii="GDSTransportWebsite" w:hAnsi="GDSTransportWebsite"/>
+                <w:color w:val="0A0A0A"/>
+              </w:rPr>
+              <w:t>}&gt;&gt;</w:t>
+            </w:r>
+          </w:p>
+        </w:tc>
+      </w:tr>
+      <w:tr>
+        <w:trPr>
           <w:trHeight w:val="680"/>
         </w:trPr>
         <w:tc>
@@ -1232,6 +1337,8 @@
               </w:rPr>
               <w:t>&lt;&lt;</w:t>
             </w:r>
+            <w:bookmarkStart w:id="2" w:name="OLE_LINK6"/>
+            <w:bookmarkStart w:id="3" w:name="OLE_LINK7"/>
             <w:proofErr w:type="spellStart"/>
             <w:r>
               <w:rPr>
@@ -1240,6 +1347,8 @@
               </w:rPr>
               <w:t>litigationFriendName</w:t>
             </w:r>
+            <w:bookmarkEnd w:id="2"/>
+            <w:bookmarkEnd w:id="3"/>
             <w:proofErr w:type="spellEnd"/>
             <w:r>
               <w:rPr>
@@ -1247,6 +1356,47 @@
                 <w:color w:val="0A0A0A"/>
               </w:rPr>
               <w:t>&gt;&gt;</w:t>
+            </w:r>
+          </w:p>
+        </w:tc>
+      </w:tr>
+      <w:tr>
+        <w:trPr>
+          <w:trHeight w:val="401"/>
+        </w:trPr>
+        <w:tc>
+          <w:tcPr>
+            <w:tcW w:w="10060" w:type="dxa"/>
+            <w:gridSpan w:val="2"/>
+          </w:tcPr>
+          <w:p>
+            <w:pPr>
+              <w:spacing w:before="40" w:after="40"/>
+              <w:rPr>
+                <w:rFonts w:ascii="GDSTransportWebsite" w:hAnsi="GDSTransportWebsite"/>
+                <w:color w:val="0A0A0A"/>
+              </w:rPr>
+            </w:pPr>
+            <w:r>
+              <w:rPr>
+                <w:rFonts w:ascii="GDSTransportWebsite" w:hAnsi="GDSTransportWebsite"/>
+                <w:color w:val="0A0A0A"/>
+              </w:rPr>
+              <w:t>&lt;&lt;e</w:t>
+            </w:r>
+            <w:r>
+              <w:rPr>
+                <w:rFonts w:ascii="GDSTransportWebsite" w:hAnsi="GDSTransportWebsite"/>
+                <w:color w:val="0A0A0A"/>
+              </w:rPr>
+              <w:t>r</w:t>
+            </w:r>
+            <w:r>
+              <w:rPr>
+                <w:rFonts w:ascii="GDSTransportWebsite" w:hAnsi="GDSTransportWebsite"/>
+                <w:color w:val="0A0A0A"/>
+              </w:rPr>
+              <w:t>_&gt;&gt;</w:t>
             </w:r>
           </w:p>
         </w:tc>
@@ -1682,6 +1832,7 @@
                 <w:rFonts w:ascii="GDSTransportWebsite" w:hAnsi="GDSTransportWebsite"/>
                 <w:color w:val="0A0A0A"/>
               </w:rPr>
+              <w:lastRenderedPageBreak/>
               <w:t xml:space="preserve">&lt;&lt; </w:t>
             </w:r>
             <w:r>
@@ -1858,7 +2009,6 @@
                 <w:sz w:val="36"/>
                 <w:szCs w:val="36"/>
               </w:rPr>
-              <w:lastRenderedPageBreak/>
               <w:t>&lt;&lt;cs_{$size&gt;1}&gt;&gt;&lt;&lt;cs_{$</w:t>
             </w:r>
             <w:proofErr w:type="spellStart"/>
@@ -2272,8 +2422,8 @@
               </w:rPr>
               <w:t>{</w:t>
             </w:r>
-            <w:bookmarkStart w:id="2" w:name="OLE_LINK1"/>
-            <w:bookmarkStart w:id="3" w:name="OLE_LINK2"/>
+            <w:bookmarkStart w:id="4" w:name="OLE_LINK1"/>
+            <w:bookmarkStart w:id="5" w:name="OLE_LINK2"/>
             <w:r>
               <w:rPr>
                 <w:rFonts w:ascii="GDSTransportWebsite" w:hAnsi="GDSTransportWebsite"/>
@@ -2289,8 +2439,8 @@
               </w:rPr>
               <w:t>(</w:t>
             </w:r>
-            <w:bookmarkEnd w:id="2"/>
-            <w:bookmarkEnd w:id="3"/>
+            <w:bookmarkEnd w:id="4"/>
+            <w:bookmarkEnd w:id="5"/>
             <w:r>
               <w:rPr>
                 <w:rFonts w:ascii="GDSTransportWebsite" w:hAnsi="GDSTransportWebsite"/>
@@ -2877,6 +3027,8 @@
                 <w:color w:val="0A0A0A"/>
               </w:rPr>
             </w:pPr>
+            <w:bookmarkStart w:id="6" w:name="_Hlk82507518"/>
+            <w:bookmarkStart w:id="7" w:name="OLE_LINK3"/>
             <w:r>
               <w:rPr>
                 <w:rFonts w:ascii="GDSTransportWebsite" w:hAnsi="GDSTransportWebsite"/>
@@ -2969,6 +3121,8 @@
               </w:rPr>
               <w:t>}&gt;&gt;</w:t>
             </w:r>
+            <w:bookmarkEnd w:id="6"/>
+            <w:bookmarkEnd w:id="7"/>
           </w:p>
         </w:tc>
       </w:tr>
@@ -3307,6 +3461,8 @@
                 <w:color w:val="0A0A0A"/>
               </w:rPr>
             </w:pPr>
+            <w:bookmarkStart w:id="8" w:name="OLE_LINK4"/>
+            <w:bookmarkStart w:id="9" w:name="OLE_LINK5"/>
             <w:r>
               <w:rPr>
                 <w:rFonts w:ascii="GDSTransportWebsite" w:hAnsi="GDSTransportWebsite"/>
@@ -3328,6 +3484,8 @@
               </w:rPr>
               <w:t>_&gt;&gt;</w:t>
             </w:r>
+            <w:bookmarkEnd w:id="8"/>
+            <w:bookmarkEnd w:id="9"/>
           </w:p>
         </w:tc>
       </w:tr>
@@ -3589,6 +3747,7 @@
                 <w:sz w:val="36"/>
                 <w:szCs w:val="36"/>
               </w:rPr>
+              <w:lastRenderedPageBreak/>
               <w:t>&lt;&lt;cs_{$size&gt;1}&gt;&gt;&lt;&lt;cs_{$</w:t>
             </w:r>
             <w:proofErr w:type="spellStart"/>
@@ -3740,7 +3899,6 @@
                 <w:color w:val="0A0A0A"/>
                 <w:shd w:val="clear" w:color="auto" w:fill="FFFFFF"/>
               </w:rPr>
-              <w:lastRenderedPageBreak/>
               <w:t>Name</w:t>
             </w:r>
           </w:p>
@@ -5328,6 +5486,7 @@
                 <w:rFonts w:ascii="GDSTransportWebsite" w:hAnsi="GDSTransportWebsite"/>
                 <w:color w:val="0A0A0A"/>
               </w:rPr>
+              <w:lastRenderedPageBreak/>
               <w:t>&lt;&lt;e</w:t>
             </w:r>
             <w:r>
@@ -5547,7 +5706,6 @@
                 <w:rFonts w:ascii="GDSTransportWebsite" w:hAnsi="GDSTransportWebsite"/>
                 <w:color w:val="0A0A0A"/>
               </w:rPr>
-              <w:lastRenderedPageBreak/>
               <w:t>&lt;&lt;e</w:t>
             </w:r>
             <w:r>
@@ -10920,7 +11078,12 @@
 </file>
 
 <file path=customXml/item1.xml><?xml version="1.0" encoding="utf-8"?>
-<b:Sources xmlns:b="http://schemas.openxmlformats.org/officeDocument/2006/bibliography" xmlns="http://schemas.openxmlformats.org/officeDocument/2006/bibliography" SelectedStyle="\APASixthEditionOfficeOnline.xsl" StyleName="APA" Version="6"/>
+<?mso-contentType ?>
+<FormTemplates xmlns="http://schemas.microsoft.com/sharepoint/v3/contenttype/forms">
+  <Display>DocumentLibraryForm</Display>
+  <Edit>DocumentLibraryForm</Edit>
+  <New>DocumentLibraryForm</New>
+</FormTemplates>
 </file>
 
 <file path=customXml/item2.xml><?xml version="1.0" encoding="utf-8"?>
@@ -10942,12 +11105,7 @@
 </file>
 
 <file path=customXml/item3.xml><?xml version="1.0" encoding="utf-8"?>
-<?mso-contentType ?>
-<FormTemplates xmlns="http://schemas.microsoft.com/sharepoint/v3/contenttype/forms">
-  <Display>DocumentLibraryForm</Display>
-  <Edit>DocumentLibraryForm</Edit>
-  <New>DocumentLibraryForm</New>
-</FormTemplates>
+<b:Sources xmlns:b="http://schemas.openxmlformats.org/officeDocument/2006/bibliography" xmlns="http://schemas.openxmlformats.org/officeDocument/2006/bibliography" SelectedStyle="\APASixthEditionOfficeOnline.xsl" StyleName="APA" Version="6"/>
 </file>
 
 <file path=customXml/item4.xml><?xml version="1.0" encoding="utf-8"?>
@@ -11266,9 +11424,9 @@
 </file>
 
 <file path=customXml/itemProps1.xml><?xml version="1.0" encoding="utf-8"?>
-<ds:datastoreItem xmlns:ds="http://schemas.openxmlformats.org/officeDocument/2006/customXml" ds:itemID="{AE11B69E-1E1D-594C-93F8-E6D47A7E6B48}">
+<ds:datastoreItem xmlns:ds="http://schemas.openxmlformats.org/officeDocument/2006/customXml" ds:itemID="{9661752A-6D7B-4880-80FA-DA4AA1F0C9AC}">
   <ds:schemaRefs>
-    <ds:schemaRef ds:uri="http://schemas.openxmlformats.org/officeDocument/2006/bibliography"/>
+    <ds:schemaRef ds:uri="http://schemas.microsoft.com/sharepoint/v3/contenttype/forms"/>
   </ds:schemaRefs>
 </ds:datastoreItem>
 </file>
@@ -11284,9 +11442,9 @@
 </file>
 
 <file path=customXml/itemProps3.xml><?xml version="1.0" encoding="utf-8"?>
-<ds:datastoreItem xmlns:ds="http://schemas.openxmlformats.org/officeDocument/2006/customXml" ds:itemID="{9661752A-6D7B-4880-80FA-DA4AA1F0C9AC}">
+<ds:datastoreItem xmlns:ds="http://schemas.openxmlformats.org/officeDocument/2006/customXml" ds:itemID="{AE11B69E-1E1D-594C-93F8-E6D47A7E6B48}">
   <ds:schemaRefs>
-    <ds:schemaRef ds:uri="http://schemas.microsoft.com/sharepoint/v3/contenttype/forms"/>
+    <ds:schemaRef ds:uri="http://schemas.openxmlformats.org/officeDocument/2006/bibliography"/>
   </ds:schemaRefs>
 </ds:datastoreItem>
 </file>

</xml_diff>

<commit_message>
Added representative 2 reference and removed defendant representative when there is none in claim form
</commit_message>
<xml_diff>
--- a/docker/docmosis/templates/CV-UNS-CLM-ENG-00727.docx
+++ b/docker/docmosis/templates/CV-UNS-CLM-ENG-00727.docx
@@ -1120,17 +1120,6 @@
               <w:t>Claimant’s details</w:t>
             </w:r>
           </w:p>
-          <w:p>
-            <w:pPr>
-              <w:pStyle w:val="NormalWeb"/>
-              <w:spacing w:before="40" w:beforeAutospacing="0" w:after="40" w:afterAutospacing="0"/>
-              <w:rPr>
-                <w:rFonts w:ascii="Arial" w:hAnsi="Arial" w:cs="Arial"/>
-                <w:sz w:val="22"/>
-                <w:szCs w:val="22"/>
-              </w:rPr>
-            </w:pPr>
-          </w:p>
         </w:tc>
       </w:tr>
       <w:tr>
@@ -2001,17 +1990,13 @@
           <w:p>
             <w:pPr>
               <w:spacing w:before="40" w:after="40"/>
-            </w:pPr>
-            <w:r>
               <w:rPr>
                 <w:rFonts w:ascii="GDSTransportWebsite" w:hAnsi="GDSTransportWebsite"/>
                 <w:color w:val="0A0A0A"/>
                 <w:sz w:val="36"/>
                 <w:szCs w:val="36"/>
               </w:rPr>
-              <w:t>&lt;&lt;cs_{$size&gt;1}&gt;&gt;&lt;&lt;cs_{$</w:t>
-            </w:r>
-            <w:proofErr w:type="spellStart"/>
+            </w:pPr>
             <w:r>
               <w:rPr>
                 <w:rFonts w:ascii="GDSTransportWebsite" w:hAnsi="GDSTransportWebsite"/>
@@ -2019,9 +2004,8 @@
                 <w:sz w:val="36"/>
                 <w:szCs w:val="36"/>
               </w:rPr>
-              <w:t>itemnum</w:t>
-            </w:r>
-            <w:proofErr w:type="spellEnd"/>
+              <w:t>&lt;&lt;c</w:t>
+            </w:r>
             <w:r>
               <w:rPr>
                 <w:rFonts w:ascii="GDSTransportWebsite" w:hAnsi="GDSTransportWebsite"/>
@@ -2029,7 +2013,7 @@
                 <w:sz w:val="36"/>
                 <w:szCs w:val="36"/>
               </w:rPr>
-              <w:t>=1}&gt;&gt;</w:t>
+              <w:t>s</w:t>
             </w:r>
             <w:r>
               <w:rPr>
@@ -2038,7 +2022,7 @@
                 <w:sz w:val="36"/>
                 <w:szCs w:val="36"/>
               </w:rPr>
-              <w:t>1</w:t>
+              <w:t>_{$size&gt;1}&gt;&gt;</w:t>
             </w:r>
             <w:r>
               <w:rPr>
@@ -2047,8 +2031,9 @@
                 <w:sz w:val="36"/>
                 <w:szCs w:val="36"/>
               </w:rPr>
-              <w:t>st</w:t>
-            </w:r>
+              <w:t>&lt;&lt;cs_{$</w:t>
+            </w:r>
+            <w:proofErr w:type="spellStart"/>
             <w:r>
               <w:rPr>
                 <w:rFonts w:ascii="GDSTransportWebsite" w:hAnsi="GDSTransportWebsite"/>
@@ -2056,9 +2041,9 @@
                 <w:sz w:val="36"/>
                 <w:szCs w:val="36"/>
               </w:rPr>
-              <w:t xml:space="preserve"> &lt;&lt;es_&gt;&gt;&lt;&lt; cs_{$</w:t>
-            </w:r>
-            <w:proofErr w:type="spellStart"/>
+              <w:t>itemnum</w:t>
+            </w:r>
+            <w:proofErr w:type="spellEnd"/>
             <w:r>
               <w:rPr>
                 <w:rFonts w:ascii="GDSTransportWebsite" w:hAnsi="GDSTransportWebsite"/>
@@ -2066,9 +2051,8 @@
                 <w:sz w:val="36"/>
                 <w:szCs w:val="36"/>
               </w:rPr>
-              <w:t>itemnum</w:t>
-            </w:r>
-            <w:proofErr w:type="spellEnd"/>
+              <w:t>=1}&gt;&gt;</w:t>
+            </w:r>
             <w:r>
               <w:rPr>
                 <w:rFonts w:ascii="GDSTransportWebsite" w:hAnsi="GDSTransportWebsite"/>
@@ -2076,7 +2060,7 @@
                 <w:sz w:val="36"/>
                 <w:szCs w:val="36"/>
               </w:rPr>
-              <w:t>=2}&gt;&gt;</w:t>
+              <w:t>1</w:t>
             </w:r>
             <w:r>
               <w:rPr>
@@ -2085,7 +2069,7 @@
                 <w:sz w:val="36"/>
                 <w:szCs w:val="36"/>
               </w:rPr>
-              <w:t>2</w:t>
+              <w:t>st</w:t>
             </w:r>
             <w:r>
               <w:rPr>
@@ -2094,8 +2078,9 @@
                 <w:sz w:val="36"/>
                 <w:szCs w:val="36"/>
               </w:rPr>
-              <w:t>nd</w:t>
-            </w:r>
+              <w:t xml:space="preserve"> &lt;&lt;es_&gt;&gt;&lt;&lt; cs_{$</w:t>
+            </w:r>
+            <w:proofErr w:type="spellStart"/>
             <w:r>
               <w:rPr>
                 <w:rFonts w:ascii="GDSTransportWebsite" w:hAnsi="GDSTransportWebsite"/>
@@ -2103,7 +2088,53 @@
                 <w:sz w:val="36"/>
                 <w:szCs w:val="36"/>
               </w:rPr>
-              <w:t xml:space="preserve"> &lt;&lt;es_&gt;&gt;&lt;&lt;es_&gt;&gt;</w:t>
+              <w:t>itemnum</w:t>
+            </w:r>
+            <w:proofErr w:type="spellEnd"/>
+            <w:r>
+              <w:rPr>
+                <w:rFonts w:ascii="GDSTransportWebsite" w:hAnsi="GDSTransportWebsite"/>
+                <w:color w:val="0A0A0A"/>
+                <w:sz w:val="36"/>
+                <w:szCs w:val="36"/>
+              </w:rPr>
+              <w:t>=2}&gt;&gt;</w:t>
+            </w:r>
+            <w:r>
+              <w:rPr>
+                <w:rFonts w:ascii="GDSTransportWebsite" w:hAnsi="GDSTransportWebsite"/>
+                <w:color w:val="0A0A0A"/>
+                <w:sz w:val="36"/>
+                <w:szCs w:val="36"/>
+              </w:rPr>
+              <w:t>2</w:t>
+            </w:r>
+            <w:r>
+              <w:rPr>
+                <w:rFonts w:ascii="GDSTransportWebsite" w:hAnsi="GDSTransportWebsite"/>
+                <w:color w:val="0A0A0A"/>
+                <w:sz w:val="36"/>
+                <w:szCs w:val="36"/>
+              </w:rPr>
+              <w:t>nd</w:t>
+            </w:r>
+            <w:r>
+              <w:rPr>
+                <w:rFonts w:ascii="GDSTransportWebsite" w:hAnsi="GDSTransportWebsite"/>
+                <w:color w:val="0A0A0A"/>
+                <w:sz w:val="36"/>
+                <w:szCs w:val="36"/>
+              </w:rPr>
+              <w:t xml:space="preserve"> &lt;&lt;es_&gt;&gt;</w:t>
+            </w:r>
+            <w:r>
+              <w:rPr>
+                <w:rFonts w:ascii="GDSTransportWebsite" w:hAnsi="GDSTransportWebsite"/>
+                <w:color w:val="0A0A0A"/>
+                <w:sz w:val="36"/>
+                <w:szCs w:val="36"/>
+              </w:rPr>
+              <w:t>&lt;&lt;es_&gt;&gt;</w:t>
             </w:r>
             <w:r>
               <w:rPr>
@@ -3491,6 +3522,133 @@
       </w:tr>
       <w:tr>
         <w:trPr>
+          <w:trHeight w:val="403"/>
+        </w:trPr>
+        <w:tc>
+          <w:tcPr>
+            <w:tcW w:w="10060" w:type="dxa"/>
+            <w:gridSpan w:val="2"/>
+          </w:tcPr>
+          <w:p>
+            <w:pPr>
+              <w:pStyle w:val="NormalWeb"/>
+              <w:spacing w:before="40" w:beforeAutospacing="0" w:after="40" w:afterAutospacing="0"/>
+              <w:rPr>
+                <w:rFonts w:ascii="GDSTransportWebsite" w:hAnsi="GDSTransportWebsite"/>
+                <w:color w:val="0A0A0A"/>
+              </w:rPr>
+            </w:pPr>
+            <w:r>
+              <w:rPr>
+                <w:rFonts w:ascii="GDSTransportWebsite" w:hAnsi="GDSTransportWebsite"/>
+                <w:color w:val="0A0A0A"/>
+              </w:rPr>
+              <w:t>&lt;&lt;</w:t>
+            </w:r>
+            <w:proofErr w:type="spellStart"/>
+            <w:r>
+              <w:rPr>
+                <w:rFonts w:ascii="GDSTransportWebsite" w:hAnsi="GDSTransportWebsite"/>
+                <w:color w:val="0A0A0A"/>
+              </w:rPr>
+              <w:t>c</w:t>
+            </w:r>
+            <w:r>
+              <w:rPr>
+                <w:rFonts w:ascii="GDSTransportWebsite" w:hAnsi="GDSTransportWebsite"/>
+                <w:color w:val="0A0A0A"/>
+              </w:rPr>
+              <w:t>r</w:t>
+            </w:r>
+            <w:proofErr w:type="spellEnd"/>
+            <w:r>
+              <w:rPr>
+                <w:rFonts w:ascii="GDSTransportWebsite" w:hAnsi="GDSTransportWebsite"/>
+                <w:color w:val="0A0A0A"/>
+              </w:rPr>
+              <w:t>_</w:t>
+            </w:r>
+            <w:proofErr w:type="gramStart"/>
+            <w:r>
+              <w:rPr>
+                <w:rFonts w:ascii="GDSTransportWebsite" w:hAnsi="GDSTransportWebsite"/>
+                <w:color w:val="0A0A0A"/>
+              </w:rPr>
+              <w:t>{</w:t>
+            </w:r>
+            <w:r>
+              <w:rPr>
+                <w:rFonts w:ascii="GDSTransportWebsite" w:hAnsi="GDSTransportWebsite"/>
+                <w:color w:val="0A0A0A"/>
+              </w:rPr>
+              <w:t>!</w:t>
+            </w:r>
+            <w:proofErr w:type="spellStart"/>
+            <w:r>
+              <w:rPr>
+                <w:rFonts w:ascii="GDSTransportWebsite" w:hAnsi="GDSTransportWebsite"/>
+                <w:color w:val="0A0A0A"/>
+              </w:rPr>
+              <w:t>isBlank</w:t>
+            </w:r>
+            <w:proofErr w:type="spellEnd"/>
+            <w:proofErr w:type="gramEnd"/>
+            <w:r>
+              <w:rPr>
+                <w:rFonts w:ascii="GDSTransportWebsite" w:hAnsi="GDSTransportWebsite"/>
+                <w:color w:val="0A0A0A"/>
+              </w:rPr>
+              <w:t>(</w:t>
+            </w:r>
+            <w:proofErr w:type="spellStart"/>
+            <w:r>
+              <w:rPr>
+                <w:rFonts w:ascii="GDSTransportWebsite" w:hAnsi="GDSTransportWebsite"/>
+                <w:color w:val="0A0A0A"/>
+              </w:rPr>
+              <w:t>representative</w:t>
+            </w:r>
+            <w:r>
+              <w:rPr>
+                <w:rFonts w:ascii="GDSTransportWebsite" w:hAnsi="GDSTransportWebsite"/>
+                <w:color w:val="0A0A0A"/>
+              </w:rPr>
+              <w:t>.</w:t>
+            </w:r>
+            <w:r>
+              <w:rPr>
+                <w:rFonts w:ascii="GDSTransportWebsite" w:hAnsi="GDSTransportWebsite"/>
+                <w:color w:val="0A0A0A"/>
+              </w:rPr>
+              <w:t>emailAd</w:t>
+            </w:r>
+            <w:r>
+              <w:rPr>
+                <w:rFonts w:ascii="GDSTransportWebsite" w:hAnsi="GDSTransportWebsite"/>
+                <w:color w:val="0A0A0A"/>
+              </w:rPr>
+              <w:t>dress</w:t>
+            </w:r>
+            <w:proofErr w:type="spellEnd"/>
+            <w:r>
+              <w:rPr>
+                <w:rFonts w:ascii="GDSTransportWebsite" w:hAnsi="GDSTransportWebsite"/>
+                <w:color w:val="0A0A0A"/>
+              </w:rPr>
+              <w:t>)</w:t>
+            </w:r>
+            <w:r>
+              <w:rPr>
+                <w:rFonts w:ascii="GDSTransportWebsite" w:hAnsi="GDSTransportWebsite"/>
+                <w:color w:val="0A0A0A"/>
+              </w:rPr>
+              <w:t>}&gt;&gt;</w:t>
+            </w:r>
+          </w:p>
+        </w:tc>
+      </w:tr>
+      <w:tr>
+        <w:trPr>
           <w:trHeight w:val="680"/>
         </w:trPr>
         <w:tc>
@@ -3503,9 +3661,10 @@
               <w:spacing w:before="40" w:beforeAutospacing="0" w:after="40" w:afterAutospacing="0"/>
               <w:rPr>
                 <w:rFonts w:ascii="GDSTransportWebsite" w:hAnsi="GDSTransportWebsite"/>
-                <w:color w:val="0A0A0A"/>
-                <w:sz w:val="36"/>
-                <w:szCs w:val="36"/>
+                <w:b/>
+                <w:bCs/>
+                <w:color w:val="0A0A0A"/>
+                <w:shd w:val="clear" w:color="auto" w:fill="FFFFFF"/>
               </w:rPr>
             </w:pPr>
             <w:r>
@@ -3566,6 +3725,34 @@
                 <w:color w:val="0A0A0A"/>
               </w:rPr>
               <w:t>&gt;&gt;</w:t>
+            </w:r>
+          </w:p>
+        </w:tc>
+      </w:tr>
+      <w:tr>
+        <w:trPr>
+          <w:trHeight w:val="149"/>
+        </w:trPr>
+        <w:tc>
+          <w:tcPr>
+            <w:tcW w:w="10060" w:type="dxa"/>
+            <w:gridSpan w:val="2"/>
+          </w:tcPr>
+          <w:p>
+            <w:pPr>
+              <w:pStyle w:val="NormalWeb"/>
+              <w:spacing w:before="40" w:beforeAutospacing="0" w:after="40" w:afterAutospacing="0"/>
+              <w:rPr>
+                <w:rFonts w:ascii="GDSTransportWebsite" w:hAnsi="GDSTransportWebsite"/>
+                <w:color w:val="0A0A0A"/>
+              </w:rPr>
+            </w:pPr>
+            <w:r>
+              <w:rPr>
+                <w:rFonts w:ascii="GDSTransportWebsite" w:hAnsi="GDSTransportWebsite"/>
+                <w:color w:val="0A0A0A"/>
+              </w:rPr>
+              <w:t>&lt;&lt;er_&gt;&gt;</w:t>
             </w:r>
           </w:p>
         </w:tc>
@@ -3729,9 +3916,6 @@
           </w:tcPr>
           <w:p>
             <w:pPr>
-              <w:pBdr>
-                <w:bottom w:val="single" w:sz="4" w:space="1" w:color="auto"/>
-              </w:pBdr>
               <w:spacing w:before="120" w:after="120"/>
               <w:rPr>
                 <w:rFonts w:ascii="GDSTransportWebsite" w:hAnsi="GDSTransportWebsite"/>
@@ -3747,7 +3931,6 @@
                 <w:sz w:val="36"/>
                 <w:szCs w:val="36"/>
               </w:rPr>
-              <w:lastRenderedPageBreak/>
               <w:t>&lt;&lt;cs_{$size&gt;1}&gt;&gt;&lt;&lt;cs_{$</w:t>
             </w:r>
             <w:proofErr w:type="spellStart"/>
@@ -3862,19 +4045,6 @@
               </w:rPr>
               <w:t>Defendant’s details</w:t>
             </w:r>
-          </w:p>
-          <w:p>
-            <w:pPr>
-              <w:pStyle w:val="NormalWeb"/>
-              <w:spacing w:before="40" w:beforeAutospacing="0" w:after="40" w:afterAutospacing="0"/>
-              <w:rPr>
-                <w:rFonts w:ascii="GDSTransportWebsite" w:hAnsi="GDSTransportWebsite"/>
-                <w:b/>
-                <w:bCs/>
-                <w:color w:val="0A0A0A"/>
-                <w:shd w:val="clear" w:color="auto" w:fill="FFFFFF"/>
-              </w:rPr>
-            </w:pPr>
           </w:p>
         </w:tc>
       </w:tr>
@@ -4405,6 +4575,88 @@
         </w:tc>
       </w:tr>
       <w:tr>
+        <w:tc>
+          <w:tcPr>
+            <w:tcW w:w="10025" w:type="dxa"/>
+            <w:gridSpan w:val="2"/>
+          </w:tcPr>
+          <w:p>
+            <w:pPr>
+              <w:spacing w:before="40" w:after="40"/>
+              <w:rPr>
+                <w:rFonts w:ascii="GDSTransportWebsite" w:hAnsi="GDSTransportWebsite"/>
+                <w:color w:val="0A0A0A"/>
+              </w:rPr>
+            </w:pPr>
+          </w:p>
+        </w:tc>
+      </w:tr>
+      <w:tr>
+        <w:tc>
+          <w:tcPr>
+            <w:tcW w:w="10025" w:type="dxa"/>
+            <w:gridSpan w:val="2"/>
+          </w:tcPr>
+          <w:p>
+            <w:pPr>
+              <w:spacing w:before="40" w:after="40"/>
+              <w:rPr>
+                <w:rFonts w:ascii="GDSTransportWebsite" w:hAnsi="GDSTransportWebsite"/>
+                <w:color w:val="0A0A0A"/>
+              </w:rPr>
+            </w:pPr>
+            <w:r>
+              <w:rPr>
+                <w:rFonts w:ascii="GDSTransportWebsite" w:hAnsi="GDSTransportWebsite"/>
+                <w:color w:val="0A0A0A"/>
+              </w:rPr>
+              <w:t>&lt;&lt;</w:t>
+            </w:r>
+            <w:proofErr w:type="spellStart"/>
+            <w:r>
+              <w:rPr>
+                <w:rFonts w:ascii="GDSTransportWebsite" w:hAnsi="GDSTransportWebsite"/>
+                <w:color w:val="0A0A0A"/>
+              </w:rPr>
+              <w:t>cr</w:t>
+            </w:r>
+            <w:proofErr w:type="spellEnd"/>
+            <w:r>
+              <w:rPr>
+                <w:rFonts w:ascii="GDSTransportWebsite" w:hAnsi="GDSTransportWebsite"/>
+                <w:color w:val="0A0A0A"/>
+              </w:rPr>
+              <w:t>_</w:t>
+            </w:r>
+            <w:proofErr w:type="gramStart"/>
+            <w:r>
+              <w:rPr>
+                <w:rFonts w:ascii="GDSTransportWebsite" w:hAnsi="GDSTransportWebsite"/>
+                <w:color w:val="0A0A0A"/>
+              </w:rPr>
+              <w:t>{!</w:t>
+            </w:r>
+            <w:proofErr w:type="spellStart"/>
+            <w:r>
+              <w:rPr>
+                <w:rFonts w:ascii="GDSTransportWebsite" w:hAnsi="GDSTransportWebsite"/>
+                <w:color w:val="0A0A0A"/>
+              </w:rPr>
+              <w:t>isBlank</w:t>
+            </w:r>
+            <w:proofErr w:type="spellEnd"/>
+            <w:proofErr w:type="gramEnd"/>
+            <w:r>
+              <w:rPr>
+                <w:rFonts w:ascii="GDSTransportWebsite" w:hAnsi="GDSTransportWebsite"/>
+                <w:color w:val="0A0A0A"/>
+              </w:rPr>
+              <w:t>(representative)}&gt;&gt;</w:t>
+            </w:r>
+          </w:p>
+        </w:tc>
+      </w:tr>
+      <w:tr>
         <w:trPr>
           <w:trHeight w:val="680"/>
         </w:trPr>
@@ -4429,9 +4681,8 @@
                 <w:sz w:val="36"/>
                 <w:szCs w:val="36"/>
               </w:rPr>
-              <w:t>&lt;&lt;cs_{$size&gt;1}&gt;&gt;&lt;&lt;cs_{$</w:t>
-            </w:r>
-            <w:proofErr w:type="spellStart"/>
+              <w:t>&lt;&lt;c</w:t>
+            </w:r>
             <w:r>
               <w:rPr>
                 <w:rFonts w:ascii="GDSTransportWebsite" w:hAnsi="GDSTransportWebsite"/>
@@ -4439,9 +4690,8 @@
                 <w:sz w:val="36"/>
                 <w:szCs w:val="36"/>
               </w:rPr>
-              <w:t>itemnum</w:t>
-            </w:r>
-            <w:proofErr w:type="spellEnd"/>
+              <w:t>s</w:t>
+            </w:r>
             <w:r>
               <w:rPr>
                 <w:rFonts w:ascii="GDSTransportWebsite" w:hAnsi="GDSTransportWebsite"/>
@@ -4449,7 +4699,7 @@
                 <w:sz w:val="36"/>
                 <w:szCs w:val="36"/>
               </w:rPr>
-              <w:t>=1}&gt;&gt;</w:t>
+              <w:t>_{$size&gt;1}&gt;&gt;</w:t>
             </w:r>
             <w:r>
               <w:rPr>
@@ -4458,7 +4708,7 @@
                 <w:sz w:val="36"/>
                 <w:szCs w:val="36"/>
               </w:rPr>
-              <w:t>1</w:t>
+              <w:t>&lt;&lt;</w:t>
             </w:r>
             <w:r>
               <w:rPr>
@@ -4467,8 +4717,9 @@
                 <w:sz w:val="36"/>
                 <w:szCs w:val="36"/>
               </w:rPr>
-              <w:t>st</w:t>
-            </w:r>
+              <w:t>cs_{$</w:t>
+            </w:r>
+            <w:proofErr w:type="spellStart"/>
             <w:r>
               <w:rPr>
                 <w:rFonts w:ascii="GDSTransportWebsite" w:hAnsi="GDSTransportWebsite"/>
@@ -4476,9 +4727,9 @@
                 <w:sz w:val="36"/>
                 <w:szCs w:val="36"/>
               </w:rPr>
-              <w:t xml:space="preserve"> &lt;&lt;es_&gt;&gt;&lt;&lt; cs_{$</w:t>
-            </w:r>
-            <w:proofErr w:type="spellStart"/>
+              <w:t>itemnum</w:t>
+            </w:r>
+            <w:proofErr w:type="spellEnd"/>
             <w:r>
               <w:rPr>
                 <w:rFonts w:ascii="GDSTransportWebsite" w:hAnsi="GDSTransportWebsite"/>
@@ -4486,9 +4737,8 @@
                 <w:sz w:val="36"/>
                 <w:szCs w:val="36"/>
               </w:rPr>
-              <w:t>itemnum</w:t>
-            </w:r>
-            <w:proofErr w:type="spellEnd"/>
+              <w:t>=1}&gt;&gt;</w:t>
+            </w:r>
             <w:r>
               <w:rPr>
                 <w:rFonts w:ascii="GDSTransportWebsite" w:hAnsi="GDSTransportWebsite"/>
@@ -4496,7 +4746,7 @@
                 <w:sz w:val="36"/>
                 <w:szCs w:val="36"/>
               </w:rPr>
-              <w:t>=2}&gt;&gt;</w:t>
+              <w:t>1</w:t>
             </w:r>
             <w:r>
               <w:rPr>
@@ -4505,7 +4755,7 @@
                 <w:sz w:val="36"/>
                 <w:szCs w:val="36"/>
               </w:rPr>
-              <w:t>2</w:t>
+              <w:t>st</w:t>
             </w:r>
             <w:r>
               <w:rPr>
@@ -4514,8 +4764,9 @@
                 <w:sz w:val="36"/>
                 <w:szCs w:val="36"/>
               </w:rPr>
-              <w:t>nd</w:t>
-            </w:r>
+              <w:t xml:space="preserve"> &lt;&lt;es_&gt;&gt;&lt;&lt; cs_{$</w:t>
+            </w:r>
+            <w:proofErr w:type="spellStart"/>
             <w:r>
               <w:rPr>
                 <w:rFonts w:ascii="GDSTransportWebsite" w:hAnsi="GDSTransportWebsite"/>
@@ -4523,7 +4774,62 @@
                 <w:sz w:val="36"/>
                 <w:szCs w:val="36"/>
               </w:rPr>
-              <w:t xml:space="preserve"> &lt;&lt;es_&gt;&gt;&lt;&lt;es_&gt;&gt;</w:t>
+              <w:t>itemnum</w:t>
+            </w:r>
+            <w:proofErr w:type="spellEnd"/>
+            <w:r>
+              <w:rPr>
+                <w:rFonts w:ascii="GDSTransportWebsite" w:hAnsi="GDSTransportWebsite"/>
+                <w:color w:val="0A0A0A"/>
+                <w:sz w:val="36"/>
+                <w:szCs w:val="36"/>
+              </w:rPr>
+              <w:t>=2}&gt;&gt;</w:t>
+            </w:r>
+            <w:r>
+              <w:rPr>
+                <w:rFonts w:ascii="GDSTransportWebsite" w:hAnsi="GDSTransportWebsite"/>
+                <w:color w:val="0A0A0A"/>
+                <w:sz w:val="36"/>
+                <w:szCs w:val="36"/>
+              </w:rPr>
+              <w:t>2</w:t>
+            </w:r>
+            <w:r>
+              <w:rPr>
+                <w:rFonts w:ascii="GDSTransportWebsite" w:hAnsi="GDSTransportWebsite"/>
+                <w:color w:val="0A0A0A"/>
+                <w:sz w:val="36"/>
+                <w:szCs w:val="36"/>
+              </w:rPr>
+              <w:t>nd</w:t>
+            </w:r>
+            <w:r>
+              <w:rPr>
+                <w:rFonts w:ascii="GDSTransportWebsite" w:hAnsi="GDSTransportWebsite"/>
+                <w:color w:val="0A0A0A"/>
+                <w:sz w:val="36"/>
+                <w:szCs w:val="36"/>
+              </w:rPr>
+              <w:t xml:space="preserve"> &lt;&lt;es_&gt;</w:t>
+            </w:r>
+            <w:r>
+              <w:rPr>
+                <w:rFonts w:ascii="GDSTransportWebsite" w:hAnsi="GDSTransportWebsite"/>
+                <w:color w:val="0A0A0A"/>
+                <w:sz w:val="36"/>
+                <w:szCs w:val="36"/>
+              </w:rPr>
+              <w:t>&gt;</w:t>
+            </w:r>
+            <w:r>
+              <w:rPr>
+                <w:rFonts w:ascii="GDSTransportWebsite" w:hAnsi="GDSTransportWebsite"/>
+                <w:color w:val="0A0A0A"/>
+                <w:sz w:val="36"/>
+                <w:szCs w:val="36"/>
+              </w:rPr>
+              <w:t>&lt;&lt;es_&gt;&gt;</w:t>
             </w:r>
             <w:r>
               <w:rPr>
@@ -5216,7 +5522,134 @@
       </w:tr>
       <w:tr>
         <w:trPr>
-          <w:trHeight w:val="680"/>
+          <w:trHeight w:val="435"/>
+        </w:trPr>
+        <w:tc>
+          <w:tcPr>
+            <w:tcW w:w="10025" w:type="dxa"/>
+            <w:gridSpan w:val="2"/>
+          </w:tcPr>
+          <w:p>
+            <w:pPr>
+              <w:spacing w:before="40" w:after="40"/>
+              <w:rPr>
+                <w:rFonts w:ascii="GDSTransportWebsite" w:hAnsi="GDSTransportWebsite"/>
+                <w:color w:val="0A0A0A"/>
+              </w:rPr>
+            </w:pPr>
+            <w:r>
+              <w:rPr>
+                <w:rFonts w:ascii="GDSTransportWebsite" w:hAnsi="GDSTransportWebsite"/>
+                <w:color w:val="0A0A0A"/>
+              </w:rPr>
+              <w:lastRenderedPageBreak/>
+              <w:t>&lt;&lt;</w:t>
+            </w:r>
+            <w:proofErr w:type="spellStart"/>
+            <w:r>
+              <w:rPr>
+                <w:rFonts w:ascii="GDSTransportWebsite" w:hAnsi="GDSTransportWebsite"/>
+                <w:color w:val="0A0A0A"/>
+              </w:rPr>
+              <w:t>c</w:t>
+            </w:r>
+            <w:r>
+              <w:rPr>
+                <w:rFonts w:ascii="GDSTransportWebsite" w:hAnsi="GDSTransportWebsite"/>
+                <w:color w:val="0A0A0A"/>
+              </w:rPr>
+              <w:t>r</w:t>
+            </w:r>
+            <w:proofErr w:type="spellEnd"/>
+            <w:r>
+              <w:rPr>
+                <w:rFonts w:ascii="GDSTransportWebsite" w:hAnsi="GDSTransportWebsite"/>
+                <w:color w:val="0A0A0A"/>
+              </w:rPr>
+              <w:t>_</w:t>
+            </w:r>
+            <w:proofErr w:type="gramStart"/>
+            <w:r>
+              <w:rPr>
+                <w:rFonts w:ascii="GDSTransportWebsite" w:hAnsi="GDSTransportWebsite"/>
+                <w:color w:val="0A0A0A"/>
+              </w:rPr>
+              <w:t>{</w:t>
+            </w:r>
+            <w:r>
+              <w:rPr>
+                <w:rFonts w:ascii="GDSTransportWebsite" w:hAnsi="GDSTransportWebsite"/>
+                <w:color w:val="0A0A0A"/>
+              </w:rPr>
+              <w:t>!</w:t>
+            </w:r>
+            <w:proofErr w:type="spellStart"/>
+            <w:r>
+              <w:rPr>
+                <w:rFonts w:ascii="GDSTransportWebsite" w:hAnsi="GDSTransportWebsite"/>
+                <w:color w:val="0A0A0A"/>
+              </w:rPr>
+              <w:t>isBlank</w:t>
+            </w:r>
+            <w:proofErr w:type="spellEnd"/>
+            <w:proofErr w:type="gramEnd"/>
+            <w:r>
+              <w:rPr>
+                <w:rFonts w:ascii="GDSTransportWebsite" w:hAnsi="GDSTransportWebsite"/>
+                <w:color w:val="0A0A0A"/>
+              </w:rPr>
+              <w:t>(</w:t>
+            </w:r>
+            <w:proofErr w:type="spellStart"/>
+            <w:r>
+              <w:rPr>
+                <w:rFonts w:ascii="GDSTransportWebsite" w:hAnsi="GDSTransportWebsite"/>
+                <w:color w:val="0A0A0A"/>
+              </w:rPr>
+              <w:t>representative</w:t>
+            </w:r>
+            <w:r>
+              <w:rPr>
+                <w:rFonts w:ascii="GDSTransportWebsite" w:hAnsi="GDSTransportWebsite"/>
+                <w:color w:val="0A0A0A"/>
+              </w:rPr>
+              <w:t>.</w:t>
+            </w:r>
+            <w:r>
+              <w:rPr>
+                <w:rFonts w:ascii="GDSTransportWebsite" w:hAnsi="GDSTransportWebsite"/>
+                <w:color w:val="0A0A0A"/>
+              </w:rPr>
+              <w:t>email</w:t>
+            </w:r>
+            <w:r>
+              <w:rPr>
+                <w:rFonts w:ascii="GDSTransportWebsite" w:hAnsi="GDSTransportWebsite"/>
+                <w:color w:val="0A0A0A"/>
+              </w:rPr>
+              <w:t>Address</w:t>
+            </w:r>
+            <w:proofErr w:type="spellEnd"/>
+            <w:r>
+              <w:rPr>
+                <w:rFonts w:ascii="GDSTransportWebsite" w:hAnsi="GDSTransportWebsite"/>
+                <w:color w:val="0A0A0A"/>
+              </w:rPr>
+              <w:t>)</w:t>
+            </w:r>
+            <w:r>
+              <w:rPr>
+                <w:rFonts w:ascii="GDSTransportWebsite" w:hAnsi="GDSTransportWebsite"/>
+                <w:color w:val="0A0A0A"/>
+              </w:rPr>
+              <w:t>}&gt;&gt;</w:t>
+            </w:r>
+          </w:p>
+        </w:tc>
+      </w:tr>
+      <w:tr>
+        <w:trPr>
+          <w:trHeight w:val="435"/>
         </w:trPr>
         <w:tc>
           <w:tcPr>
@@ -5224,14 +5657,10 @@
           </w:tcPr>
           <w:p>
             <w:pPr>
-              <w:pStyle w:val="NormalWeb"/>
-              <w:spacing w:before="40" w:beforeAutospacing="0" w:after="40" w:afterAutospacing="0"/>
-              <w:rPr>
-                <w:rFonts w:ascii="GDSTransportWebsite" w:hAnsi="GDSTransportWebsite"/>
-                <w:b/>
-                <w:bCs/>
-                <w:color w:val="0A0A0A"/>
-                <w:shd w:val="clear" w:color="auto" w:fill="FFFFFF"/>
+              <w:spacing w:before="40" w:after="40"/>
+              <w:rPr>
+                <w:rFonts w:ascii="GDSTransportWebsite" w:hAnsi="GDSTransportWebsite"/>
+                <w:color w:val="0A0A0A"/>
               </w:rPr>
             </w:pPr>
             <w:r>
@@ -5282,6 +5711,47 @@
                 <w:color w:val="0A0A0A"/>
               </w:rPr>
               <w:t>&gt;&gt;</w:t>
+            </w:r>
+          </w:p>
+        </w:tc>
+      </w:tr>
+      <w:tr>
+        <w:trPr>
+          <w:trHeight w:val="435"/>
+        </w:trPr>
+        <w:tc>
+          <w:tcPr>
+            <w:tcW w:w="10025" w:type="dxa"/>
+            <w:gridSpan w:val="2"/>
+          </w:tcPr>
+          <w:p>
+            <w:pPr>
+              <w:spacing w:before="40" w:after="40"/>
+              <w:rPr>
+                <w:rFonts w:ascii="GDSTransportWebsite" w:hAnsi="GDSTransportWebsite"/>
+                <w:color w:val="0A0A0A"/>
+              </w:rPr>
+            </w:pPr>
+            <w:r>
+              <w:rPr>
+                <w:rFonts w:ascii="GDSTransportWebsite" w:hAnsi="GDSTransportWebsite"/>
+                <w:color w:val="0A0A0A"/>
+              </w:rPr>
+              <w:t>&lt;&lt;e</w:t>
+            </w:r>
+            <w:r>
+              <w:rPr>
+                <w:rFonts w:ascii="GDSTransportWebsite" w:hAnsi="GDSTransportWebsite"/>
+                <w:color w:val="0A0A0A"/>
+              </w:rPr>
+              <w:t>r</w:t>
+            </w:r>
+            <w:r>
+              <w:rPr>
+                <w:rFonts w:ascii="GDSTransportWebsite" w:hAnsi="GDSTransportWebsite"/>
+                <w:color w:val="0A0A0A"/>
+              </w:rPr>
+              <w:t>_&gt;&gt;</w:t>
             </w:r>
           </w:p>
         </w:tc>
@@ -5486,7 +5956,6 @@
                 <w:rFonts w:ascii="GDSTransportWebsite" w:hAnsi="GDSTransportWebsite"/>
                 <w:color w:val="0A0A0A"/>
               </w:rPr>
-              <w:lastRenderedPageBreak/>
               <w:t>&lt;&lt;e</w:t>
             </w:r>
             <w:r>
@@ -5680,6 +6149,47 @@
                 <w:color w:val="0A0A0A"/>
               </w:rPr>
               <w:t>&gt;&gt;</w:t>
+            </w:r>
+          </w:p>
+        </w:tc>
+      </w:tr>
+      <w:tr>
+        <w:trPr>
+          <w:trHeight w:val="250"/>
+        </w:trPr>
+        <w:tc>
+          <w:tcPr>
+            <w:tcW w:w="10025" w:type="dxa"/>
+            <w:gridSpan w:val="2"/>
+          </w:tcPr>
+          <w:p>
+            <w:pPr>
+              <w:spacing w:before="40" w:after="40"/>
+              <w:rPr>
+                <w:rFonts w:ascii="GDSTransportWebsite" w:hAnsi="GDSTransportWebsite"/>
+                <w:color w:val="0A0A0A"/>
+              </w:rPr>
+            </w:pPr>
+            <w:r>
+              <w:rPr>
+                <w:rFonts w:ascii="GDSTransportWebsite" w:hAnsi="GDSTransportWebsite"/>
+                <w:color w:val="0A0A0A"/>
+              </w:rPr>
+              <w:t>&lt;&lt;e</w:t>
+            </w:r>
+            <w:r>
+              <w:rPr>
+                <w:rFonts w:ascii="GDSTransportWebsite" w:hAnsi="GDSTransportWebsite"/>
+                <w:color w:val="0A0A0A"/>
+              </w:rPr>
+              <w:t>r</w:t>
+            </w:r>
+            <w:r>
+              <w:rPr>
+                <w:rFonts w:ascii="GDSTransportWebsite" w:hAnsi="GDSTransportWebsite"/>
+                <w:color w:val="0A0A0A"/>
+              </w:rPr>
+              <w:t>_&gt;&gt;</w:t>
             </w:r>
           </w:p>
         </w:tc>
@@ -6341,6 +6851,7 @@
                 <w:bCs/>
                 <w:color w:val="0A0A0A"/>
               </w:rPr>
+              <w:lastRenderedPageBreak/>
               <w:t>Role</w:t>
             </w:r>
           </w:p>
@@ -6479,6 +6990,7 @@
         <w:separator/>
       </w:r>
     </w:p>
+    <w:p/>
   </w:endnote>
   <w:endnote w:type="continuationSeparator" w:id="0">
     <w:p>
@@ -6486,6 +6998,7 @@
         <w:continuationSeparator/>
       </w:r>
     </w:p>
+    <w:p/>
   </w:endnote>
 </w:endnotes>
 </file>
@@ -6676,6 +7189,7 @@
       <w:pStyle w:val="Footer"/>
     </w:pPr>
   </w:p>
+  <w:p/>
 </w:ftr>
 </file>
 
@@ -6687,6 +7201,7 @@
         <w:separator/>
       </w:r>
     </w:p>
+    <w:p/>
   </w:footnote>
   <w:footnote w:type="continuationSeparator" w:id="0">
     <w:p>
@@ -6694,6 +7209,7 @@
         <w:continuationSeparator/>
       </w:r>
     </w:p>
+    <w:p/>
   </w:footnote>
 </w:footnotes>
 </file>

</xml_diff>

<commit_message>
feat: Multiparty claim certificate templates (CMC-1289) NEW FROM MASTER BRANCH (#364)
</commit_message>
<xml_diff>
--- a/docker/docmosis/templates/CV-UNS-CLM-ENG-00727.docx
+++ b/docker/docmosis/templates/CV-UNS-CLM-ENG-00727.docx
@@ -1,6 +1,6 @@
 
 <file path=word/document.xml><?xml version="1.0" encoding="utf-8"?>
-<w:document xmlns:wpc="http://schemas.microsoft.com/office/word/2010/wordprocessingCanvas" xmlns:cx="http://schemas.microsoft.com/office/drawing/2014/chartex" xmlns:cx1="http://schemas.microsoft.com/office/drawing/2015/9/8/chartex" xmlns:cx2="http://schemas.microsoft.com/office/drawing/2015/10/21/chartex" xmlns:cx3="http://schemas.microsoft.com/office/drawing/2016/5/9/chartex" xmlns:cx4="http://schemas.microsoft.com/office/drawing/2016/5/10/chartex" xmlns:cx5="http://schemas.microsoft.com/office/drawing/2016/5/11/chartex" xmlns:cx6="http://schemas.microsoft.com/office/drawing/2016/5/12/chartex" xmlns:cx7="http://schemas.microsoft.com/office/drawing/2016/5/13/chartex" xmlns:cx8="http://schemas.microsoft.com/office/drawing/2016/5/14/chartex" xmlns:mc="http://schemas.openxmlformats.org/markup-compatibility/2006" xmlns:aink="http://schemas.microsoft.com/office/drawing/2016/ink" xmlns:am3d="http://schemas.microsoft.com/office/drawing/2017/model3d" xmlns:o="urn:schemas-microsoft-com:office:office" xmlns:r="http://schemas.openxmlformats.org/officeDocument/2006/relationships" xmlns:m="http://schemas.openxmlformats.org/officeDocument/2006/math" xmlns:v="urn:schemas-microsoft-com:vml" xmlns:wp14="http://schemas.microsoft.com/office/word/2010/wordprocessingDrawing" xmlns:wp="http://schemas.openxmlformats.org/drawingml/2006/wordprocessingDrawing" xmlns:w10="urn:schemas-microsoft-com:office:word" xmlns:w="http://schemas.openxmlformats.org/wordprocessingml/2006/main" xmlns:w14="http://schemas.microsoft.com/office/word/2010/wordml" xmlns:w15="http://schemas.microsoft.com/office/word/2012/wordml" xmlns:w16cex="http://schemas.microsoft.com/office/word/2018/wordml/cex" xmlns:w16cid="http://schemas.microsoft.com/office/word/2016/wordml/cid" xmlns:w16="http://schemas.microsoft.com/office/word/2018/wordml" xmlns:w16se="http://schemas.microsoft.com/office/word/2015/wordml/symex" xmlns:wpg="http://schemas.microsoft.com/office/word/2010/wordprocessingGroup" xmlns:wpi="http://schemas.microsoft.com/office/word/2010/wordprocessingInk" xmlns:wne="http://schemas.microsoft.com/office/word/2006/wordml" xmlns:wps="http://schemas.microsoft.com/office/word/2010/wordprocessingShape" mc:Ignorable="w14 w15 w16se w16cid w16 w16cex wp14">
+<w:document xmlns:wpc="http://schemas.microsoft.com/office/word/2010/wordprocessingCanvas" xmlns:cx="http://schemas.microsoft.com/office/drawing/2014/chartex" xmlns:cx1="http://schemas.microsoft.com/office/drawing/2015/9/8/chartex" xmlns:cx2="http://schemas.microsoft.com/office/drawing/2015/10/21/chartex" xmlns:cx3="http://schemas.microsoft.com/office/drawing/2016/5/9/chartex" xmlns:cx4="http://schemas.microsoft.com/office/drawing/2016/5/10/chartex" xmlns:cx5="http://schemas.microsoft.com/office/drawing/2016/5/11/chartex" xmlns:cx6="http://schemas.microsoft.com/office/drawing/2016/5/12/chartex" xmlns:cx7="http://schemas.microsoft.com/office/drawing/2016/5/13/chartex" xmlns:cx8="http://schemas.microsoft.com/office/drawing/2016/5/14/chartex" xmlns:mc="http://schemas.openxmlformats.org/markup-compatibility/2006" xmlns:aink="http://schemas.microsoft.com/office/drawing/2016/ink" xmlns:am3d="http://schemas.microsoft.com/office/drawing/2017/model3d" xmlns:o="urn:schemas-microsoft-com:office:office" xmlns:r="http://schemas.openxmlformats.org/officeDocument/2006/relationships" xmlns:m="http://schemas.openxmlformats.org/officeDocument/2006/math" xmlns:v="urn:schemas-microsoft-com:vml" xmlns:wp14="http://schemas.microsoft.com/office/word/2010/wordprocessingDrawing" xmlns:wp="http://schemas.openxmlformats.org/drawingml/2006/wordprocessingDrawing" xmlns:w10="urn:schemas-microsoft-com:office:word" xmlns:w="http://schemas.openxmlformats.org/wordprocessingml/2006/main" xmlns:w14="http://schemas.microsoft.com/office/word/2010/wordml" xmlns:w15="http://schemas.microsoft.com/office/word/2012/wordml" xmlns:w16cex="http://schemas.microsoft.com/office/word/2018/wordml/cex" xmlns:w16cid="http://schemas.microsoft.com/office/word/2016/wordml/cid" xmlns:w16="http://schemas.microsoft.com/office/word/2018/wordml" xmlns:w16sdtdh="http://schemas.microsoft.com/office/word/2020/wordml/sdtdatahash" xmlns:w16se="http://schemas.microsoft.com/office/word/2015/wordml/symex" xmlns:wpg="http://schemas.microsoft.com/office/word/2010/wordprocessingGroup" xmlns:wpi="http://schemas.microsoft.com/office/word/2010/wordprocessingInk" xmlns:wne="http://schemas.microsoft.com/office/word/2006/wordml" xmlns:wps="http://schemas.microsoft.com/office/word/2010/wordprocessingShape" mc:Ignorable="w14 w15 w16se w16cid w16 w16cex w16sdtdh wp14">
   <w:body>
     <w:p>
       <w:pPr>
@@ -425,9 +425,7 @@
               <w:spacing w:before="40" w:after="40"/>
               <w:rPr>
                 <w:rFonts w:ascii="GDSTransportWebsite" w:hAnsi="GDSTransportWebsite"/>
-                <w:color w:val="0A0A0A"/>
-                <w:sz w:val="44"/>
-                <w:szCs w:val="44"/>
+                <w:color w:val="60686D"/>
               </w:rPr>
             </w:pPr>
             <w:r>
@@ -435,9 +433,68 @@
                 <w:rFonts w:ascii="GDSTransportWebsite" w:hAnsi="GDSTransportWebsite"/>
                 <w:color w:val="60686D"/>
               </w:rPr>
+              <w:t>&lt;&lt;cs_</w:t>
+            </w:r>
+            <w:proofErr w:type="gramStart"/>
+            <w:r>
+              <w:rPr>
+                <w:rFonts w:ascii="GDSTransportWebsite" w:hAnsi="GDSTransportWebsite"/>
+                <w:color w:val="60686D"/>
+              </w:rPr>
+              <w:t>{!</w:t>
+            </w:r>
+            <w:proofErr w:type="spellStart"/>
+            <w:r>
+              <w:rPr>
+                <w:rFonts w:ascii="GDSTransportWebsite" w:hAnsi="GDSTransportWebsite"/>
+                <w:color w:val="60686D"/>
+              </w:rPr>
+              <w:t>isBlank</w:t>
+            </w:r>
+            <w:proofErr w:type="spellEnd"/>
+            <w:proofErr w:type="gramEnd"/>
+            <w:r>
+              <w:rPr>
+                <w:rFonts w:ascii="GDSTransportWebsite" w:hAnsi="GDSTransportWebsite"/>
+                <w:color w:val="60686D"/>
+              </w:rPr>
+              <w:t>(</w:t>
+            </w:r>
+            <w:r>
+              <w:rPr>
+                <w:rFonts w:ascii="GDSTransportWebsite" w:hAnsi="GDSTransportWebsite"/>
+                <w:color w:val="60686D"/>
+              </w:rPr>
+              <w:t>respondent2ExternalReference</w:t>
+            </w:r>
+            <w:r>
+              <w:rPr>
+                <w:rFonts w:ascii="GDSTransportWebsite" w:hAnsi="GDSTransportWebsite"/>
+                <w:color w:val="60686D"/>
+              </w:rPr>
+              <w:t>)}&gt;&gt;1st</w:t>
+            </w:r>
+            <w:r>
+              <w:rPr>
+                <w:rFonts w:ascii="GDSTransportWebsite" w:hAnsi="GDSTransportWebsite"/>
+                <w:color w:val="60686D"/>
+              </w:rPr>
+              <w:t xml:space="preserve"> </w:t>
+            </w:r>
+            <w:r>
+              <w:rPr>
+                <w:rFonts w:ascii="GDSTransportWebsite" w:hAnsi="GDSTransportWebsite"/>
+                <w:color w:val="60686D"/>
+              </w:rPr>
+              <w:t>&lt;&lt;es_&gt;&gt;</w:t>
+            </w:r>
+            <w:r>
+              <w:rPr>
+                <w:rFonts w:ascii="GDSTransportWebsite" w:hAnsi="GDSTransportWebsite"/>
+                <w:color w:val="60686D"/>
+              </w:rPr>
               <w:t>Defendant ref: &lt;&lt;</w:t>
             </w:r>
-            <w:proofErr w:type="spellStart"/>
             <w:r>
               <w:rPr>
                 <w:rFonts w:ascii="GDSTransportWebsite" w:hAnsi="GDSTransportWebsite"/>
@@ -450,15 +507,77 @@
                 <w:rFonts w:ascii="GDSTransportWebsite" w:hAnsi="GDSTransportWebsite"/>
                 <w:color w:val="60686D"/>
               </w:rPr>
-              <w:t>ntExternalReference</w:t>
-            </w:r>
-            <w:proofErr w:type="spellEnd"/>
+              <w:t>nt</w:t>
+            </w:r>
             <w:r>
               <w:rPr>
                 <w:rFonts w:ascii="GDSTransportWebsite" w:hAnsi="GDSTransportWebsite"/>
                 <w:color w:val="60686D"/>
               </w:rPr>
-              <w:t>&gt;&gt;</w:t>
+              <w:t>1</w:t>
+            </w:r>
+            <w:r>
+              <w:rPr>
+                <w:rFonts w:ascii="GDSTransportWebsite" w:hAnsi="GDSTransportWebsite"/>
+                <w:color w:val="60686D"/>
+              </w:rPr>
+              <w:t>ExternalReference&gt;&gt;</w:t>
+            </w:r>
+            <w:bookmarkStart w:id="0" w:name="OLE_LINK11"/>
+            <w:bookmarkStart w:id="1" w:name="OLE_LINK12"/>
+            <w:r>
+              <w:rPr>
+                <w:rFonts w:ascii="GDSTransportWebsite" w:hAnsi="GDSTransportWebsite"/>
+                <w:color w:val="60686D"/>
+              </w:rPr>
+              <w:t>&lt;&lt;cs_{!isBlank(</w:t>
+            </w:r>
+            <w:r>
+              <w:rPr>
+                <w:rFonts w:ascii="GDSTransportWebsite" w:hAnsi="GDSTransportWebsite"/>
+                <w:color w:val="60686D"/>
+              </w:rPr>
+              <w:t>respondent2ExternalReference</w:t>
+            </w:r>
+            <w:r>
+              <w:rPr>
+                <w:rFonts w:ascii="GDSTransportWebsite" w:hAnsi="GDSTransportWebsite"/>
+                <w:color w:val="60686D"/>
+              </w:rPr>
+              <w:t>)}&gt;&gt;</w:t>
+            </w:r>
+            <w:bookmarkEnd w:id="0"/>
+            <w:bookmarkEnd w:id="1"/>
+          </w:p>
+          <w:p>
+            <w:pPr>
+              <w:pStyle w:val="NormalWeb"/>
+              <w:spacing w:before="40" w:after="40"/>
+              <w:rPr>
+                <w:rFonts w:ascii="GDSTransportWebsite" w:hAnsi="GDSTransportWebsite"/>
+                <w:color w:val="60686D"/>
+              </w:rPr>
+            </w:pPr>
+            <w:r>
+              <w:rPr>
+                <w:rFonts w:ascii="GDSTransportWebsite" w:hAnsi="GDSTransportWebsite"/>
+                <w:color w:val="60686D"/>
+              </w:rPr>
+              <w:t>2nd Defendant ref: &lt;&lt;respondent2ExternalReference&gt;&gt;&lt;&lt;</w:t>
+            </w:r>
+            <w:r>
+              <w:rPr>
+                <w:rFonts w:ascii="GDSTransportWebsite" w:hAnsi="GDSTransportWebsite"/>
+                <w:color w:val="60686D"/>
+              </w:rPr>
+              <w:t>e</w:t>
+            </w:r>
+            <w:r>
+              <w:rPr>
+                <w:rFonts w:ascii="GDSTransportWebsite" w:hAnsi="GDSTransportWebsite"/>
+                <w:color w:val="60686D"/>
+              </w:rPr>
+              <w:t>s_&gt;&gt;</w:t>
             </w:r>
           </w:p>
         </w:tc>
@@ -765,9 +884,6 @@
     </w:tbl>
     <w:p>
       <w:pPr>
-        <w:pBdr>
-          <w:bottom w:val="single" w:sz="4" w:space="1" w:color="auto"/>
-        </w:pBdr>
         <w:spacing w:before="120" w:after="120"/>
         <w:rPr>
           <w:rFonts w:ascii="GDSTransportWebsite" w:hAnsi="GDSTransportWebsite"/>
@@ -776,15 +892,6 @@
           <w:szCs w:val="36"/>
         </w:rPr>
       </w:pPr>
-      <w:r>
-        <w:rPr>
-          <w:rFonts w:ascii="GDSTransportWebsite" w:hAnsi="GDSTransportWebsite"/>
-          <w:color w:val="0A0A0A"/>
-          <w:sz w:val="36"/>
-          <w:szCs w:val="36"/>
-        </w:rPr>
-        <w:t>Claimant’s details</w:t>
-      </w:r>
     </w:p>
     <w:tbl>
       <w:tblPr>
@@ -871,52 +978,33 @@
           </w:tcPr>
           <w:p>
             <w:pPr>
-              <w:pStyle w:val="NormalWeb"/>
-              <w:spacing w:before="40" w:beforeAutospacing="0" w:after="40" w:afterAutospacing="0"/>
-              <w:rPr>
-                <w:rFonts w:ascii="Arial" w:hAnsi="Arial" w:cs="Arial"/>
-                <w:sz w:val="22"/>
-                <w:szCs w:val="22"/>
+              <w:pBdr>
+                <w:bottom w:val="single" w:sz="4" w:space="1" w:color="auto"/>
+              </w:pBdr>
+              <w:spacing w:before="120" w:after="120"/>
+              <w:rPr>
+                <w:rFonts w:ascii="GDSTransportWebsite" w:hAnsi="GDSTransportWebsite"/>
+                <w:color w:val="0A0A0A"/>
+                <w:sz w:val="36"/>
+                <w:szCs w:val="36"/>
               </w:rPr>
             </w:pPr>
             <w:r>
               <w:rPr>
                 <w:rFonts w:ascii="GDSTransportWebsite" w:hAnsi="GDSTransportWebsite"/>
-                <w:b/>
-                <w:bCs/>
-                <w:color w:val="0A0A0A"/>
-                <w:shd w:val="clear" w:color="auto" w:fill="FFFFFF"/>
-              </w:rPr>
-              <w:t>&lt;&lt;cs_{$size&gt;1}&gt;&gt;</w:t>
-            </w:r>
-            <w:r>
-              <w:rPr>
-                <w:rFonts w:ascii="GDSTransportWebsite" w:hAnsi="GDSTransportWebsite"/>
-                <w:b/>
-                <w:bCs/>
-                <w:color w:val="0A0A0A"/>
-                <w:shd w:val="clear" w:color="auto" w:fill="FFFFFF"/>
-              </w:rPr>
-              <w:t xml:space="preserve"> Claimant </w:t>
-            </w:r>
-            <w:r>
-              <w:rPr>
-                <w:rFonts w:ascii="GDSTransportWebsite" w:hAnsi="GDSTransportWebsite"/>
-                <w:b/>
-                <w:bCs/>
-                <w:color w:val="0A0A0A"/>
-                <w:shd w:val="clear" w:color="auto" w:fill="FFFFFF"/>
-              </w:rPr>
-              <w:t>&lt;&lt;$</w:t>
+                <w:color w:val="0A0A0A"/>
+                <w:sz w:val="36"/>
+                <w:szCs w:val="36"/>
+              </w:rPr>
+              <w:t>&lt;&lt;cs_{$size&gt;1}&gt;&gt;&lt;&lt;cs_{$</w:t>
             </w:r>
             <w:proofErr w:type="spellStart"/>
             <w:r>
               <w:rPr>
                 <w:rFonts w:ascii="GDSTransportWebsite" w:hAnsi="GDSTransportWebsite"/>
-                <w:b/>
-                <w:bCs/>
-                <w:color w:val="0A0A0A"/>
-                <w:shd w:val="clear" w:color="auto" w:fill="FFFFFF"/>
+                <w:color w:val="0A0A0A"/>
+                <w:sz w:val="36"/>
+                <w:szCs w:val="36"/>
               </w:rPr>
               <w:t>itemnum</w:t>
             </w:r>
@@ -924,12 +1012,76 @@
             <w:r>
               <w:rPr>
                 <w:rFonts w:ascii="GDSTransportWebsite" w:hAnsi="GDSTransportWebsite"/>
-                <w:b/>
-                <w:bCs/>
-                <w:color w:val="0A0A0A"/>
-                <w:shd w:val="clear" w:color="auto" w:fill="FFFFFF"/>
-              </w:rPr>
-              <w:t>&gt;&gt;&lt;&lt;es_&gt;&gt;</w:t>
+                <w:color w:val="0A0A0A"/>
+                <w:sz w:val="36"/>
+                <w:szCs w:val="36"/>
+              </w:rPr>
+              <w:t>=1}&gt;&gt;</w:t>
+            </w:r>
+            <w:r>
+              <w:rPr>
+                <w:rFonts w:ascii="GDSTransportWebsite" w:hAnsi="GDSTransportWebsite"/>
+                <w:color w:val="0A0A0A"/>
+                <w:sz w:val="36"/>
+                <w:szCs w:val="36"/>
+              </w:rPr>
+              <w:t xml:space="preserve">1st </w:t>
+            </w:r>
+            <w:r>
+              <w:rPr>
+                <w:rFonts w:ascii="GDSTransportWebsite" w:hAnsi="GDSTransportWebsite"/>
+                <w:color w:val="0A0A0A"/>
+                <w:sz w:val="36"/>
+                <w:szCs w:val="36"/>
+              </w:rPr>
+              <w:t>&lt;&lt;es_&gt;&gt;&lt;&lt; cs_{$</w:t>
+            </w:r>
+            <w:proofErr w:type="spellStart"/>
+            <w:r>
+              <w:rPr>
+                <w:rFonts w:ascii="GDSTransportWebsite" w:hAnsi="GDSTransportWebsite"/>
+                <w:color w:val="0A0A0A"/>
+                <w:sz w:val="36"/>
+                <w:szCs w:val="36"/>
+              </w:rPr>
+              <w:t>itemnum</w:t>
+            </w:r>
+            <w:proofErr w:type="spellEnd"/>
+            <w:r>
+              <w:rPr>
+                <w:rFonts w:ascii="GDSTransportWebsite" w:hAnsi="GDSTransportWebsite"/>
+                <w:color w:val="0A0A0A"/>
+                <w:sz w:val="36"/>
+                <w:szCs w:val="36"/>
+              </w:rPr>
+              <w:t>=2}&gt;&gt;</w:t>
+            </w:r>
+            <w:r>
+              <w:rPr>
+                <w:rFonts w:ascii="GDSTransportWebsite" w:hAnsi="GDSTransportWebsite"/>
+                <w:color w:val="0A0A0A"/>
+                <w:sz w:val="36"/>
+                <w:szCs w:val="36"/>
+              </w:rPr>
+              <w:t>2nd</w:t>
+            </w:r>
+            <w:r>
+              <w:rPr>
+                <w:rFonts w:ascii="GDSTransportWebsite" w:hAnsi="GDSTransportWebsite"/>
+                <w:color w:val="0A0A0A"/>
+                <w:sz w:val="36"/>
+                <w:szCs w:val="36"/>
+              </w:rPr>
+              <w:t xml:space="preserve"> &lt;&lt;es_&gt;&gt;&lt;&lt;es_&gt;&gt; </w:t>
+            </w:r>
+            <w:r>
+              <w:rPr>
+                <w:rFonts w:ascii="GDSTransportWebsite" w:hAnsi="GDSTransportWebsite"/>
+                <w:color w:val="0A0A0A"/>
+                <w:sz w:val="36"/>
+                <w:szCs w:val="36"/>
+              </w:rPr>
+              <w:t>Claimant’s details</w:t>
             </w:r>
           </w:p>
         </w:tc>
@@ -984,6 +1136,111 @@
       </w:tr>
       <w:tr>
         <w:trPr>
+          <w:trHeight w:val="354"/>
+        </w:trPr>
+        <w:tc>
+          <w:tcPr>
+            <w:tcW w:w="10060" w:type="dxa"/>
+            <w:gridSpan w:val="2"/>
+          </w:tcPr>
+          <w:p>
+            <w:pPr>
+              <w:spacing w:before="40" w:after="40"/>
+              <w:rPr>
+                <w:rFonts w:ascii="GDSTransportWebsite" w:hAnsi="GDSTransportWebsite"/>
+                <w:color w:val="0A0A0A"/>
+              </w:rPr>
+            </w:pPr>
+            <w:r>
+              <w:rPr>
+                <w:rFonts w:ascii="GDSTransportWebsite" w:hAnsi="GDSTransportWebsite"/>
+                <w:color w:val="0A0A0A"/>
+              </w:rPr>
+              <w:t>&lt;&lt;</w:t>
+            </w:r>
+            <w:proofErr w:type="spellStart"/>
+            <w:r>
+              <w:rPr>
+                <w:rFonts w:ascii="GDSTransportWebsite" w:hAnsi="GDSTransportWebsite"/>
+                <w:color w:val="0A0A0A"/>
+              </w:rPr>
+              <w:t>c</w:t>
+            </w:r>
+            <w:r>
+              <w:rPr>
+                <w:rFonts w:ascii="GDSTransportWebsite" w:hAnsi="GDSTransportWebsite"/>
+                <w:color w:val="0A0A0A"/>
+              </w:rPr>
+              <w:t>r</w:t>
+            </w:r>
+            <w:proofErr w:type="spellEnd"/>
+            <w:r>
+              <w:rPr>
+                <w:rFonts w:ascii="GDSTransportWebsite" w:hAnsi="GDSTransportWebsite"/>
+                <w:color w:val="0A0A0A"/>
+              </w:rPr>
+              <w:t>_</w:t>
+            </w:r>
+            <w:proofErr w:type="gramStart"/>
+            <w:r>
+              <w:rPr>
+                <w:rFonts w:ascii="GDSTransportWebsite" w:hAnsi="GDSTransportWebsite"/>
+                <w:color w:val="0A0A0A"/>
+              </w:rPr>
+              <w:t>{</w:t>
+            </w:r>
+            <w:r>
+              <w:rPr>
+                <w:rFonts w:ascii="GDSTransportWebsite" w:hAnsi="GDSTransportWebsite"/>
+                <w:color w:val="0A0A0A"/>
+              </w:rPr>
+              <w:t>!</w:t>
+            </w:r>
+            <w:proofErr w:type="spellStart"/>
+            <w:r>
+              <w:rPr>
+                <w:rFonts w:ascii="GDSTransportWebsite" w:hAnsi="GDSTransportWebsite"/>
+                <w:color w:val="0A0A0A"/>
+              </w:rPr>
+              <w:t>isBlank</w:t>
+            </w:r>
+            <w:proofErr w:type="spellEnd"/>
+            <w:proofErr w:type="gramEnd"/>
+            <w:r>
+              <w:rPr>
+                <w:rFonts w:ascii="GDSTransportWebsite" w:hAnsi="GDSTransportWebsite"/>
+                <w:color w:val="0A0A0A"/>
+              </w:rPr>
+              <w:t>(</w:t>
+            </w:r>
+            <w:proofErr w:type="spellStart"/>
+            <w:r>
+              <w:rPr>
+                <w:rFonts w:ascii="GDSTransportWebsite" w:hAnsi="GDSTransportWebsite"/>
+                <w:color w:val="0A0A0A"/>
+              </w:rPr>
+              <w:t>litigationFriendName</w:t>
+            </w:r>
+            <w:proofErr w:type="spellEnd"/>
+            <w:r>
+              <w:rPr>
+                <w:rFonts w:ascii="GDSTransportWebsite" w:hAnsi="GDSTransportWebsite"/>
+                <w:color w:val="0A0A0A"/>
+              </w:rPr>
+              <w:t>)</w:t>
+            </w:r>
+            <w:r>
+              <w:rPr>
+                <w:rFonts w:ascii="GDSTransportWebsite" w:hAnsi="GDSTransportWebsite"/>
+                <w:color w:val="0A0A0A"/>
+              </w:rPr>
+              <w:t>}&gt;&gt;</w:t>
+            </w:r>
+          </w:p>
+        </w:tc>
+      </w:tr>
+      <w:tr>
+        <w:trPr>
           <w:trHeight w:val="680"/>
         </w:trPr>
         <w:tc>
@@ -1033,6 +1290,8 @@
               </w:rPr>
               <w:t>&lt;&lt;</w:t>
             </w:r>
+            <w:bookmarkStart w:id="2" w:name="OLE_LINK6"/>
+            <w:bookmarkStart w:id="3" w:name="OLE_LINK7"/>
             <w:proofErr w:type="spellStart"/>
             <w:r>
               <w:rPr>
@@ -1041,6 +1300,8 @@
               </w:rPr>
               <w:t>litigationFriendName</w:t>
             </w:r>
+            <w:bookmarkEnd w:id="2"/>
+            <w:bookmarkEnd w:id="3"/>
             <w:proofErr w:type="spellEnd"/>
             <w:r>
               <w:rPr>
@@ -1048,6 +1309,47 @@
                 <w:color w:val="0A0A0A"/>
               </w:rPr>
               <w:t>&gt;&gt;</w:t>
+            </w:r>
+          </w:p>
+        </w:tc>
+      </w:tr>
+      <w:tr>
+        <w:trPr>
+          <w:trHeight w:val="401"/>
+        </w:trPr>
+        <w:tc>
+          <w:tcPr>
+            <w:tcW w:w="10060" w:type="dxa"/>
+            <w:gridSpan w:val="2"/>
+          </w:tcPr>
+          <w:p>
+            <w:pPr>
+              <w:spacing w:before="40" w:after="40"/>
+              <w:rPr>
+                <w:rFonts w:ascii="GDSTransportWebsite" w:hAnsi="GDSTransportWebsite"/>
+                <w:color w:val="0A0A0A"/>
+              </w:rPr>
+            </w:pPr>
+            <w:r>
+              <w:rPr>
+                <w:rFonts w:ascii="GDSTransportWebsite" w:hAnsi="GDSTransportWebsite"/>
+                <w:color w:val="0A0A0A"/>
+              </w:rPr>
+              <w:t>&lt;&lt;e</w:t>
+            </w:r>
+            <w:r>
+              <w:rPr>
+                <w:rFonts w:ascii="GDSTransportWebsite" w:hAnsi="GDSTransportWebsite"/>
+                <w:color w:val="0A0A0A"/>
+              </w:rPr>
+              <w:t>r</w:t>
+            </w:r>
+            <w:r>
+              <w:rPr>
+                <w:rFonts w:ascii="GDSTransportWebsite" w:hAnsi="GDSTransportWebsite"/>
+                <w:color w:val="0A0A0A"/>
+              </w:rPr>
+              <w:t>_&gt;&gt;</w:t>
             </w:r>
           </w:p>
         </w:tc>
@@ -1483,6 +1785,7 @@
                 <w:rFonts w:ascii="GDSTransportWebsite" w:hAnsi="GDSTransportWebsite"/>
                 <w:color w:val="0A0A0A"/>
               </w:rPr>
+              <w:lastRenderedPageBreak/>
               <w:t xml:space="preserve">&lt;&lt; </w:t>
             </w:r>
             <w:r>
@@ -1651,7 +1954,161 @@
           <w:p>
             <w:pPr>
               <w:spacing w:before="40" w:after="40"/>
+              <w:rPr>
+                <w:rFonts w:ascii="GDSTransportWebsite" w:hAnsi="GDSTransportWebsite"/>
+                <w:color w:val="0A0A0A"/>
+                <w:sz w:val="36"/>
+                <w:szCs w:val="36"/>
+              </w:rPr>
             </w:pPr>
+            <w:r>
+              <w:rPr>
+                <w:rFonts w:ascii="GDSTransportWebsite" w:hAnsi="GDSTransportWebsite"/>
+                <w:color w:val="0A0A0A"/>
+                <w:sz w:val="36"/>
+                <w:szCs w:val="36"/>
+              </w:rPr>
+              <w:t>&lt;&lt;c</w:t>
+            </w:r>
+            <w:r>
+              <w:rPr>
+                <w:rFonts w:ascii="GDSTransportWebsite" w:hAnsi="GDSTransportWebsite"/>
+                <w:color w:val="0A0A0A"/>
+                <w:sz w:val="36"/>
+                <w:szCs w:val="36"/>
+              </w:rPr>
+              <w:t>s</w:t>
+            </w:r>
+            <w:r>
+              <w:rPr>
+                <w:rFonts w:ascii="GDSTransportWebsite" w:hAnsi="GDSTransportWebsite"/>
+                <w:color w:val="0A0A0A"/>
+                <w:sz w:val="36"/>
+                <w:szCs w:val="36"/>
+              </w:rPr>
+              <w:t>_{$size&gt;1}&gt;&gt;</w:t>
+            </w:r>
+            <w:r>
+              <w:rPr>
+                <w:rFonts w:ascii="GDSTransportWebsite" w:hAnsi="GDSTransportWebsite"/>
+                <w:color w:val="0A0A0A"/>
+                <w:sz w:val="36"/>
+                <w:szCs w:val="36"/>
+              </w:rPr>
+              <w:t>&lt;&lt;cs_{$</w:t>
+            </w:r>
+            <w:proofErr w:type="spellStart"/>
+            <w:r>
+              <w:rPr>
+                <w:rFonts w:ascii="GDSTransportWebsite" w:hAnsi="GDSTransportWebsite"/>
+                <w:color w:val="0A0A0A"/>
+                <w:sz w:val="36"/>
+                <w:szCs w:val="36"/>
+              </w:rPr>
+              <w:t>itemnum</w:t>
+            </w:r>
+            <w:proofErr w:type="spellEnd"/>
+            <w:r>
+              <w:rPr>
+                <w:rFonts w:ascii="GDSTransportWebsite" w:hAnsi="GDSTransportWebsite"/>
+                <w:color w:val="0A0A0A"/>
+                <w:sz w:val="36"/>
+                <w:szCs w:val="36"/>
+              </w:rPr>
+              <w:t>=1}&gt;&gt;</w:t>
+            </w:r>
+            <w:r>
+              <w:rPr>
+                <w:rFonts w:ascii="GDSTransportWebsite" w:hAnsi="GDSTransportWebsite"/>
+                <w:color w:val="0A0A0A"/>
+                <w:sz w:val="36"/>
+                <w:szCs w:val="36"/>
+              </w:rPr>
+              <w:t>1</w:t>
+            </w:r>
+            <w:r>
+              <w:rPr>
+                <w:rFonts w:ascii="GDSTransportWebsite" w:hAnsi="GDSTransportWebsite"/>
+                <w:color w:val="0A0A0A"/>
+                <w:sz w:val="36"/>
+                <w:szCs w:val="36"/>
+              </w:rPr>
+              <w:t>st</w:t>
+            </w:r>
+            <w:r>
+              <w:rPr>
+                <w:rFonts w:ascii="GDSTransportWebsite" w:hAnsi="GDSTransportWebsite"/>
+                <w:color w:val="0A0A0A"/>
+                <w:sz w:val="36"/>
+                <w:szCs w:val="36"/>
+              </w:rPr>
+              <w:t xml:space="preserve"> &lt;&lt;es_&gt;&gt;&lt;&lt; cs_{$</w:t>
+            </w:r>
+            <w:proofErr w:type="spellStart"/>
+            <w:r>
+              <w:rPr>
+                <w:rFonts w:ascii="GDSTransportWebsite" w:hAnsi="GDSTransportWebsite"/>
+                <w:color w:val="0A0A0A"/>
+                <w:sz w:val="36"/>
+                <w:szCs w:val="36"/>
+              </w:rPr>
+              <w:t>itemnum</w:t>
+            </w:r>
+            <w:proofErr w:type="spellEnd"/>
+            <w:r>
+              <w:rPr>
+                <w:rFonts w:ascii="GDSTransportWebsite" w:hAnsi="GDSTransportWebsite"/>
+                <w:color w:val="0A0A0A"/>
+                <w:sz w:val="36"/>
+                <w:szCs w:val="36"/>
+              </w:rPr>
+              <w:t>=2}&gt;&gt;</w:t>
+            </w:r>
+            <w:r>
+              <w:rPr>
+                <w:rFonts w:ascii="GDSTransportWebsite" w:hAnsi="GDSTransportWebsite"/>
+                <w:color w:val="0A0A0A"/>
+                <w:sz w:val="36"/>
+                <w:szCs w:val="36"/>
+              </w:rPr>
+              <w:t>2</w:t>
+            </w:r>
+            <w:r>
+              <w:rPr>
+                <w:rFonts w:ascii="GDSTransportWebsite" w:hAnsi="GDSTransportWebsite"/>
+                <w:color w:val="0A0A0A"/>
+                <w:sz w:val="36"/>
+                <w:szCs w:val="36"/>
+              </w:rPr>
+              <w:t>nd</w:t>
+            </w:r>
+            <w:r>
+              <w:rPr>
+                <w:rFonts w:ascii="GDSTransportWebsite" w:hAnsi="GDSTransportWebsite"/>
+                <w:color w:val="0A0A0A"/>
+                <w:sz w:val="36"/>
+                <w:szCs w:val="36"/>
+              </w:rPr>
+              <w:t xml:space="preserve"> &lt;&lt;es_&gt;&gt;</w:t>
+            </w:r>
+            <w:r>
+              <w:rPr>
+                <w:rFonts w:ascii="GDSTransportWebsite" w:hAnsi="GDSTransportWebsite"/>
+                <w:color w:val="0A0A0A"/>
+                <w:sz w:val="36"/>
+                <w:szCs w:val="36"/>
+              </w:rPr>
+              <w:t>&lt;&lt;es_&gt;&gt;</w:t>
+            </w:r>
+            <w:r>
+              <w:rPr>
+                <w:rFonts w:ascii="GDSTransportWebsite" w:hAnsi="GDSTransportWebsite"/>
+                <w:color w:val="0A0A0A"/>
+                <w:sz w:val="36"/>
+                <w:szCs w:val="36"/>
+              </w:rPr>
+              <w:t xml:space="preserve"> </w:t>
+            </w:r>
             <w:r>
               <w:rPr>
                 <w:rFonts w:ascii="GDSTransportWebsite" w:hAnsi="GDSTransportWebsite"/>
@@ -1960,8 +2417,8 @@
               </w:rPr>
               <w:t>{</w:t>
             </w:r>
-            <w:bookmarkStart w:id="0" w:name="OLE_LINK1"/>
-            <w:bookmarkStart w:id="1" w:name="OLE_LINK2"/>
+            <w:bookmarkStart w:id="4" w:name="OLE_LINK1"/>
+            <w:bookmarkStart w:id="5" w:name="OLE_LINK2"/>
             <w:r>
               <w:rPr>
                 <w:rFonts w:ascii="GDSTransportWebsite" w:hAnsi="GDSTransportWebsite"/>
@@ -1977,8 +2434,8 @@
               </w:rPr>
               <w:t>(</w:t>
             </w:r>
-            <w:bookmarkEnd w:id="0"/>
-            <w:bookmarkEnd w:id="1"/>
+            <w:bookmarkEnd w:id="4"/>
+            <w:bookmarkEnd w:id="5"/>
             <w:r>
               <w:rPr>
                 <w:rFonts w:ascii="GDSTransportWebsite" w:hAnsi="GDSTransportWebsite"/>
@@ -2068,15 +2525,7 @@
                 <w:rFonts w:ascii="GDSTransportWebsite" w:hAnsi="GDSTransportWebsite"/>
                 <w:color w:val="0A0A0A"/>
               </w:rPr>
-              <w:t>&lt;&lt;es_&gt;</w:t>
-            </w:r>
-            <w:r>
-              <w:rPr>
-                <w:rFonts w:ascii="GDSTransportWebsite" w:hAnsi="GDSTransportWebsite"/>
-                <w:color w:val="0A0A0A"/>
-              </w:rPr>
-              <w:lastRenderedPageBreak/>
-              <w:t>&gt;</w:t>
+              <w:t>&lt;&lt;es_&gt;&gt;</w:t>
             </w:r>
             <w:r>
               <w:rPr>
@@ -2552,6 +3001,123 @@
               </w:rPr>
               <w:t>&gt;&gt;&lt;&lt;es_&gt;&gt;</w:t>
             </w:r>
+          </w:p>
+        </w:tc>
+      </w:tr>
+      <w:tr>
+        <w:trPr>
+          <w:trHeight w:val="452"/>
+        </w:trPr>
+        <w:tc>
+          <w:tcPr>
+            <w:tcW w:w="10060" w:type="dxa"/>
+            <w:gridSpan w:val="2"/>
+          </w:tcPr>
+          <w:p>
+            <w:pPr>
+              <w:pStyle w:val="NormalWeb"/>
+              <w:spacing w:before="120" w:beforeAutospacing="0" w:after="40" w:afterAutospacing="0"/>
+              <w:rPr>
+                <w:rFonts w:ascii="GDSTransportWebsite" w:hAnsi="GDSTransportWebsite"/>
+                <w:color w:val="0A0A0A"/>
+              </w:rPr>
+            </w:pPr>
+            <w:bookmarkStart w:id="6" w:name="_Hlk82507518"/>
+            <w:bookmarkStart w:id="7" w:name="OLE_LINK3"/>
+            <w:r>
+              <w:rPr>
+                <w:rFonts w:ascii="GDSTransportWebsite" w:hAnsi="GDSTransportWebsite"/>
+                <w:color w:val="0A0A0A"/>
+              </w:rPr>
+              <w:t>&lt;&lt;</w:t>
+            </w:r>
+            <w:proofErr w:type="spellStart"/>
+            <w:r>
+              <w:rPr>
+                <w:rFonts w:ascii="GDSTransportWebsite" w:hAnsi="GDSTransportWebsite"/>
+                <w:color w:val="0A0A0A"/>
+              </w:rPr>
+              <w:t>c</w:t>
+            </w:r>
+            <w:r>
+              <w:rPr>
+                <w:rFonts w:ascii="GDSTransportWebsite" w:hAnsi="GDSTransportWebsite"/>
+                <w:color w:val="0A0A0A"/>
+              </w:rPr>
+              <w:t>r</w:t>
+            </w:r>
+            <w:proofErr w:type="spellEnd"/>
+            <w:r>
+              <w:rPr>
+                <w:rFonts w:ascii="GDSTransportWebsite" w:hAnsi="GDSTransportWebsite"/>
+                <w:color w:val="0A0A0A"/>
+              </w:rPr>
+              <w:t>_</w:t>
+            </w:r>
+            <w:proofErr w:type="gramStart"/>
+            <w:r>
+              <w:rPr>
+                <w:rFonts w:ascii="GDSTransportWebsite" w:hAnsi="GDSTransportWebsite"/>
+                <w:color w:val="0A0A0A"/>
+              </w:rPr>
+              <w:t>{</w:t>
+            </w:r>
+            <w:r>
+              <w:rPr>
+                <w:rFonts w:ascii="GDSTransportWebsite" w:hAnsi="GDSTransportWebsite"/>
+                <w:color w:val="0A0A0A"/>
+              </w:rPr>
+              <w:t>!</w:t>
+            </w:r>
+            <w:proofErr w:type="spellStart"/>
+            <w:r>
+              <w:rPr>
+                <w:rFonts w:ascii="GDSTransportWebsite" w:hAnsi="GDSTransportWebsite"/>
+                <w:color w:val="0A0A0A"/>
+              </w:rPr>
+              <w:t>isBlank</w:t>
+            </w:r>
+            <w:proofErr w:type="spellEnd"/>
+            <w:proofErr w:type="gramEnd"/>
+            <w:r>
+              <w:rPr>
+                <w:rFonts w:ascii="GDSTransportWebsite" w:hAnsi="GDSTransportWebsite"/>
+                <w:color w:val="0A0A0A"/>
+              </w:rPr>
+              <w:t>(</w:t>
+            </w:r>
+            <w:proofErr w:type="spellStart"/>
+            <w:r>
+              <w:rPr>
+                <w:rFonts w:ascii="GDSTransportWebsite" w:hAnsi="GDSTransportWebsite"/>
+                <w:color w:val="0A0A0A"/>
+              </w:rPr>
+              <w:t>representative</w:t>
+            </w:r>
+            <w:r>
+              <w:rPr>
+                <w:rFonts w:ascii="GDSTransportWebsite" w:hAnsi="GDSTransportWebsite"/>
+                <w:color w:val="0A0A0A"/>
+              </w:rPr>
+              <w:t>.phoneNumber</w:t>
+            </w:r>
+            <w:proofErr w:type="spellEnd"/>
+            <w:r>
+              <w:rPr>
+                <w:rFonts w:ascii="GDSTransportWebsite" w:hAnsi="GDSTransportWebsite"/>
+                <w:color w:val="0A0A0A"/>
+              </w:rPr>
+              <w:t>)</w:t>
+            </w:r>
+            <w:r>
+              <w:rPr>
+                <w:rFonts w:ascii="GDSTransportWebsite" w:hAnsi="GDSTransportWebsite"/>
+                <w:color w:val="0A0A0A"/>
+              </w:rPr>
+              <w:t>}&gt;&gt;</w:t>
+            </w:r>
+            <w:bookmarkEnd w:id="6"/>
+            <w:bookmarkEnd w:id="7"/>
           </w:p>
         </w:tc>
       </w:tr>
@@ -2582,7 +3148,6 @@
                 <w:color w:val="0A0A0A"/>
                 <w:shd w:val="clear" w:color="auto" w:fill="FFFFFF"/>
               </w:rPr>
-              <w:lastRenderedPageBreak/>
               <w:t>Phone number</w:t>
             </w:r>
           </w:p>
@@ -2633,6 +3198,161 @@
                 <w:color w:val="0A0A0A"/>
               </w:rPr>
               <w:t>&gt;&gt;</w:t>
+            </w:r>
+          </w:p>
+        </w:tc>
+      </w:tr>
+      <w:tr>
+        <w:trPr>
+          <w:trHeight w:val="81"/>
+        </w:trPr>
+        <w:tc>
+          <w:tcPr>
+            <w:tcW w:w="10060" w:type="dxa"/>
+            <w:gridSpan w:val="2"/>
+          </w:tcPr>
+          <w:p>
+            <w:pPr>
+              <w:pStyle w:val="NormalWeb"/>
+              <w:spacing w:before="40" w:beforeAutospacing="0" w:after="40" w:afterAutospacing="0"/>
+              <w:rPr>
+                <w:rFonts w:ascii="GDSTransportWebsite" w:hAnsi="GDSTransportWebsite"/>
+                <w:color w:val="0A0A0A"/>
+              </w:rPr>
+            </w:pPr>
+            <w:r>
+              <w:rPr>
+                <w:rFonts w:ascii="GDSTransportWebsite" w:hAnsi="GDSTransportWebsite"/>
+                <w:color w:val="0A0A0A"/>
+              </w:rPr>
+              <w:t>&lt;&lt;e</w:t>
+            </w:r>
+            <w:r>
+              <w:rPr>
+                <w:rFonts w:ascii="GDSTransportWebsite" w:hAnsi="GDSTransportWebsite"/>
+                <w:color w:val="0A0A0A"/>
+              </w:rPr>
+              <w:t>r</w:t>
+            </w:r>
+            <w:r>
+              <w:rPr>
+                <w:rFonts w:ascii="GDSTransportWebsite" w:hAnsi="GDSTransportWebsite"/>
+                <w:color w:val="0A0A0A"/>
+              </w:rPr>
+              <w:t>_&gt;&gt;</w:t>
+            </w:r>
+          </w:p>
+        </w:tc>
+      </w:tr>
+      <w:tr>
+        <w:trPr>
+          <w:trHeight w:val="367"/>
+        </w:trPr>
+        <w:tc>
+          <w:tcPr>
+            <w:tcW w:w="10060" w:type="dxa"/>
+            <w:gridSpan w:val="2"/>
+          </w:tcPr>
+          <w:p>
+            <w:pPr>
+              <w:pStyle w:val="NormalWeb"/>
+              <w:spacing w:before="40" w:beforeAutospacing="0" w:after="40" w:afterAutospacing="0"/>
+              <w:rPr>
+                <w:rFonts w:ascii="GDSTransportWebsite" w:hAnsi="GDSTransportWebsite"/>
+                <w:color w:val="0A0A0A"/>
+              </w:rPr>
+            </w:pPr>
+            <w:r>
+              <w:rPr>
+                <w:rFonts w:ascii="GDSTransportWebsite" w:hAnsi="GDSTransportWebsite"/>
+                <w:color w:val="0A0A0A"/>
+              </w:rPr>
+              <w:t>&lt;&lt;</w:t>
+            </w:r>
+            <w:proofErr w:type="spellStart"/>
+            <w:r>
+              <w:rPr>
+                <w:rFonts w:ascii="GDSTransportWebsite" w:hAnsi="GDSTransportWebsite"/>
+                <w:color w:val="0A0A0A"/>
+              </w:rPr>
+              <w:t>c</w:t>
+            </w:r>
+            <w:r>
+              <w:rPr>
+                <w:rFonts w:ascii="GDSTransportWebsite" w:hAnsi="GDSTransportWebsite"/>
+                <w:color w:val="0A0A0A"/>
+              </w:rPr>
+              <w:t>r</w:t>
+            </w:r>
+            <w:proofErr w:type="spellEnd"/>
+            <w:r>
+              <w:rPr>
+                <w:rFonts w:ascii="GDSTransportWebsite" w:hAnsi="GDSTransportWebsite"/>
+                <w:color w:val="0A0A0A"/>
+              </w:rPr>
+              <w:t>_</w:t>
+            </w:r>
+            <w:proofErr w:type="gramStart"/>
+            <w:r>
+              <w:rPr>
+                <w:rFonts w:ascii="GDSTransportWebsite" w:hAnsi="GDSTransportWebsite"/>
+                <w:color w:val="0A0A0A"/>
+              </w:rPr>
+              <w:t>{</w:t>
+            </w:r>
+            <w:r>
+              <w:rPr>
+                <w:rFonts w:ascii="GDSTransportWebsite" w:hAnsi="GDSTransportWebsite"/>
+                <w:color w:val="0A0A0A"/>
+              </w:rPr>
+              <w:t>!</w:t>
+            </w:r>
+            <w:proofErr w:type="spellStart"/>
+            <w:r>
+              <w:rPr>
+                <w:rFonts w:ascii="GDSTransportWebsite" w:hAnsi="GDSTransportWebsite"/>
+                <w:color w:val="0A0A0A"/>
+              </w:rPr>
+              <w:t>isBlank</w:t>
+            </w:r>
+            <w:proofErr w:type="spellEnd"/>
+            <w:proofErr w:type="gramEnd"/>
+            <w:r>
+              <w:rPr>
+                <w:rFonts w:ascii="GDSTransportWebsite" w:hAnsi="GDSTransportWebsite"/>
+                <w:color w:val="0A0A0A"/>
+              </w:rPr>
+              <w:t>(</w:t>
+            </w:r>
+            <w:proofErr w:type="spellStart"/>
+            <w:r>
+              <w:rPr>
+                <w:rFonts w:ascii="GDSTransportWebsite" w:hAnsi="GDSTransportWebsite"/>
+                <w:color w:val="0A0A0A"/>
+              </w:rPr>
+              <w:t>representative</w:t>
+            </w:r>
+            <w:r>
+              <w:rPr>
+                <w:rFonts w:ascii="GDSTransportWebsite" w:hAnsi="GDSTransportWebsite"/>
+                <w:color w:val="0A0A0A"/>
+              </w:rPr>
+              <w:t>.dxAddress</w:t>
+            </w:r>
+            <w:proofErr w:type="spellEnd"/>
+            <w:r>
+              <w:rPr>
+                <w:rFonts w:ascii="GDSTransportWebsite" w:hAnsi="GDSTransportWebsite"/>
+                <w:color w:val="0A0A0A"/>
+              </w:rPr>
+              <w:t>)</w:t>
+            </w:r>
+            <w:r>
+              <w:rPr>
+                <w:rFonts w:ascii="GDSTransportWebsite" w:hAnsi="GDSTransportWebsite"/>
+                <w:color w:val="0A0A0A"/>
+              </w:rPr>
+              <w:t>}&gt;&gt;</w:t>
             </w:r>
           </w:p>
         </w:tc>
@@ -2720,6 +3440,179 @@
       </w:tr>
       <w:tr>
         <w:trPr>
+          <w:trHeight w:val="260"/>
+        </w:trPr>
+        <w:tc>
+          <w:tcPr>
+            <w:tcW w:w="10060" w:type="dxa"/>
+            <w:gridSpan w:val="2"/>
+          </w:tcPr>
+          <w:p>
+            <w:pPr>
+              <w:pStyle w:val="NormalWeb"/>
+              <w:spacing w:before="40" w:beforeAutospacing="0" w:after="40" w:afterAutospacing="0"/>
+              <w:rPr>
+                <w:rFonts w:ascii="GDSTransportWebsite" w:hAnsi="GDSTransportWebsite"/>
+                <w:color w:val="0A0A0A"/>
+              </w:rPr>
+            </w:pPr>
+            <w:bookmarkStart w:id="8" w:name="OLE_LINK4"/>
+            <w:bookmarkStart w:id="9" w:name="OLE_LINK5"/>
+            <w:r>
+              <w:rPr>
+                <w:rFonts w:ascii="GDSTransportWebsite" w:hAnsi="GDSTransportWebsite"/>
+                <w:color w:val="0A0A0A"/>
+              </w:rPr>
+              <w:t>&lt;&lt;e</w:t>
+            </w:r>
+            <w:r>
+              <w:rPr>
+                <w:rFonts w:ascii="GDSTransportWebsite" w:hAnsi="GDSTransportWebsite"/>
+                <w:color w:val="0A0A0A"/>
+              </w:rPr>
+              <w:t>r</w:t>
+            </w:r>
+            <w:r>
+              <w:rPr>
+                <w:rFonts w:ascii="GDSTransportWebsite" w:hAnsi="GDSTransportWebsite"/>
+                <w:color w:val="0A0A0A"/>
+              </w:rPr>
+              <w:t>_&gt;&gt;</w:t>
+            </w:r>
+            <w:bookmarkEnd w:id="8"/>
+            <w:bookmarkEnd w:id="9"/>
+          </w:p>
+        </w:tc>
+      </w:tr>
+      <w:tr>
+        <w:trPr>
+          <w:trHeight w:val="403"/>
+        </w:trPr>
+        <w:tc>
+          <w:tcPr>
+            <w:tcW w:w="10060" w:type="dxa"/>
+            <w:gridSpan w:val="2"/>
+          </w:tcPr>
+          <w:p>
+            <w:pPr>
+              <w:pStyle w:val="NormalWeb"/>
+              <w:spacing w:before="40" w:beforeAutospacing="0" w:after="40" w:afterAutospacing="0"/>
+              <w:rPr>
+                <w:rFonts w:ascii="GDSTransportWebsite" w:hAnsi="GDSTransportWebsite"/>
+                <w:color w:val="0A0A0A"/>
+              </w:rPr>
+            </w:pPr>
+            <w:r>
+              <w:rPr>
+                <w:rFonts w:ascii="GDSTransportWebsite" w:hAnsi="GDSTransportWebsite"/>
+                <w:color w:val="0A0A0A"/>
+              </w:rPr>
+              <w:t>&lt;&lt;</w:t>
+            </w:r>
+            <w:proofErr w:type="spellStart"/>
+            <w:r>
+              <w:rPr>
+                <w:rFonts w:ascii="GDSTransportWebsite" w:hAnsi="GDSTransportWebsite"/>
+                <w:color w:val="0A0A0A"/>
+              </w:rPr>
+              <w:t>c</w:t>
+            </w:r>
+            <w:r>
+              <w:rPr>
+                <w:rFonts w:ascii="GDSTransportWebsite" w:hAnsi="GDSTransportWebsite"/>
+                <w:color w:val="0A0A0A"/>
+              </w:rPr>
+              <w:t>r</w:t>
+            </w:r>
+            <w:proofErr w:type="spellEnd"/>
+            <w:r>
+              <w:rPr>
+                <w:rFonts w:ascii="GDSTransportWebsite" w:hAnsi="GDSTransportWebsite"/>
+                <w:color w:val="0A0A0A"/>
+              </w:rPr>
+              <w:t>_</w:t>
+            </w:r>
+            <w:proofErr w:type="gramStart"/>
+            <w:r>
+              <w:rPr>
+                <w:rFonts w:ascii="GDSTransportWebsite" w:hAnsi="GDSTransportWebsite"/>
+                <w:color w:val="0A0A0A"/>
+              </w:rPr>
+              <w:t>{</w:t>
+            </w:r>
+            <w:r>
+              <w:rPr>
+                <w:rFonts w:ascii="GDSTransportWebsite" w:hAnsi="GDSTransportWebsite"/>
+                <w:color w:val="0A0A0A"/>
+              </w:rPr>
+              <w:t>!</w:t>
+            </w:r>
+            <w:proofErr w:type="spellStart"/>
+            <w:r>
+              <w:rPr>
+                <w:rFonts w:ascii="GDSTransportWebsite" w:hAnsi="GDSTransportWebsite"/>
+                <w:color w:val="0A0A0A"/>
+              </w:rPr>
+              <w:t>isBlank</w:t>
+            </w:r>
+            <w:proofErr w:type="spellEnd"/>
+            <w:proofErr w:type="gramEnd"/>
+            <w:r>
+              <w:rPr>
+                <w:rFonts w:ascii="GDSTransportWebsite" w:hAnsi="GDSTransportWebsite"/>
+                <w:color w:val="0A0A0A"/>
+              </w:rPr>
+              <w:t>(</w:t>
+            </w:r>
+            <w:proofErr w:type="spellStart"/>
+            <w:r>
+              <w:rPr>
+                <w:rFonts w:ascii="GDSTransportWebsite" w:hAnsi="GDSTransportWebsite"/>
+                <w:color w:val="0A0A0A"/>
+              </w:rPr>
+              <w:t>representative</w:t>
+            </w:r>
+            <w:r>
+              <w:rPr>
+                <w:rFonts w:ascii="GDSTransportWebsite" w:hAnsi="GDSTransportWebsite"/>
+                <w:color w:val="0A0A0A"/>
+              </w:rPr>
+              <w:t>.</w:t>
+            </w:r>
+            <w:r>
+              <w:rPr>
+                <w:rFonts w:ascii="GDSTransportWebsite" w:hAnsi="GDSTransportWebsite"/>
+                <w:color w:val="0A0A0A"/>
+              </w:rPr>
+              <w:t>emailAd</w:t>
+            </w:r>
+            <w:r>
+              <w:rPr>
+                <w:rFonts w:ascii="GDSTransportWebsite" w:hAnsi="GDSTransportWebsite"/>
+                <w:color w:val="0A0A0A"/>
+              </w:rPr>
+              <w:t>dress</w:t>
+            </w:r>
+            <w:proofErr w:type="spellEnd"/>
+            <w:r>
+              <w:rPr>
+                <w:rFonts w:ascii="GDSTransportWebsite" w:hAnsi="GDSTransportWebsite"/>
+                <w:color w:val="0A0A0A"/>
+              </w:rPr>
+              <w:t>)</w:t>
+            </w:r>
+            <w:r>
+              <w:rPr>
+                <w:rFonts w:ascii="GDSTransportWebsite" w:hAnsi="GDSTransportWebsite"/>
+                <w:color w:val="0A0A0A"/>
+              </w:rPr>
+              <w:t>}&gt;&gt;</w:t>
+            </w:r>
+          </w:p>
+        </w:tc>
+      </w:tr>
+      <w:tr>
+        <w:trPr>
           <w:trHeight w:val="680"/>
         </w:trPr>
         <w:tc>
@@ -2732,9 +3625,10 @@
               <w:spacing w:before="40" w:beforeAutospacing="0" w:after="40" w:afterAutospacing="0"/>
               <w:rPr>
                 <w:rFonts w:ascii="GDSTransportWebsite" w:hAnsi="GDSTransportWebsite"/>
-                <w:color w:val="0A0A0A"/>
-                <w:sz w:val="36"/>
-                <w:szCs w:val="36"/>
+                <w:b/>
+                <w:bCs/>
+                <w:color w:val="0A0A0A"/>
+                <w:shd w:val="clear" w:color="auto" w:fill="FFFFFF"/>
               </w:rPr>
             </w:pPr>
             <w:r>
@@ -2801,7 +3695,7 @@
       </w:tr>
       <w:tr>
         <w:trPr>
-          <w:trHeight w:val="680"/>
+          <w:trHeight w:val="149"/>
         </w:trPr>
         <w:tc>
           <w:tcPr>
@@ -2814,6 +3708,34 @@
               <w:spacing w:before="40" w:beforeAutospacing="0" w:after="40" w:afterAutospacing="0"/>
               <w:rPr>
                 <w:rFonts w:ascii="GDSTransportWebsite" w:hAnsi="GDSTransportWebsite"/>
+                <w:color w:val="0A0A0A"/>
+              </w:rPr>
+            </w:pPr>
+            <w:r>
+              <w:rPr>
+                <w:rFonts w:ascii="GDSTransportWebsite" w:hAnsi="GDSTransportWebsite"/>
+                <w:color w:val="0A0A0A"/>
+              </w:rPr>
+              <w:t>&lt;&lt;er_&gt;&gt;</w:t>
+            </w:r>
+          </w:p>
+        </w:tc>
+      </w:tr>
+      <w:tr>
+        <w:trPr>
+          <w:trHeight w:val="357"/>
+        </w:trPr>
+        <w:tc>
+          <w:tcPr>
+            <w:tcW w:w="10060" w:type="dxa"/>
+            <w:gridSpan w:val="2"/>
+          </w:tcPr>
+          <w:p>
+            <w:pPr>
+              <w:pStyle w:val="NormalWeb"/>
+              <w:spacing w:before="40" w:beforeAutospacing="0" w:after="40" w:afterAutospacing="0"/>
+              <w:rPr>
+                <w:rFonts w:ascii="GDSTransportWebsite" w:hAnsi="GDSTransportWebsite"/>
                 <w:b/>
                 <w:bCs/>
                 <w:color w:val="0A0A0A"/>
@@ -2854,9 +3776,6 @@
     </w:tbl>
     <w:p>
       <w:pPr>
-        <w:pBdr>
-          <w:bottom w:val="single" w:sz="4" w:space="1" w:color="auto"/>
-        </w:pBdr>
         <w:spacing w:before="120" w:after="120"/>
         <w:rPr>
           <w:rFonts w:ascii="GDSTransportWebsite" w:hAnsi="GDSTransportWebsite"/>
@@ -2865,15 +3784,6 @@
           <w:szCs w:val="36"/>
         </w:rPr>
       </w:pPr>
-      <w:r>
-        <w:rPr>
-          <w:rFonts w:ascii="GDSTransportWebsite" w:hAnsi="GDSTransportWebsite"/>
-          <w:color w:val="0A0A0A"/>
-          <w:sz w:val="36"/>
-          <w:szCs w:val="36"/>
-        </w:rPr>
-        <w:t>Defendant’s details</w:t>
-      </w:r>
     </w:p>
     <w:tbl>
       <w:tblPr>
@@ -2970,34 +3880,33 @@
           </w:tcPr>
           <w:p>
             <w:pPr>
-              <w:pStyle w:val="NormalWeb"/>
-              <w:spacing w:before="40" w:beforeAutospacing="0" w:after="40" w:afterAutospacing="0"/>
-              <w:rPr>
-                <w:rFonts w:ascii="GDSTransportWebsite" w:hAnsi="GDSTransportWebsite"/>
-                <w:b/>
-                <w:bCs/>
-                <w:color w:val="0A0A0A"/>
-                <w:shd w:val="clear" w:color="auto" w:fill="FFFFFF"/>
+              <w:pBdr>
+                <w:bottom w:val="single" w:sz="6" w:space="1" w:color="auto"/>
+              </w:pBdr>
+              <w:spacing w:before="120" w:after="120"/>
+              <w:rPr>
+                <w:rFonts w:ascii="GDSTransportWebsite" w:hAnsi="GDSTransportWebsite"/>
+                <w:color w:val="0A0A0A"/>
+                <w:sz w:val="36"/>
+                <w:szCs w:val="36"/>
               </w:rPr>
             </w:pPr>
             <w:r>
               <w:rPr>
                 <w:rFonts w:ascii="GDSTransportWebsite" w:hAnsi="GDSTransportWebsite"/>
-                <w:b/>
-                <w:bCs/>
-                <w:color w:val="0A0A0A"/>
-                <w:shd w:val="clear" w:color="auto" w:fill="FFFFFF"/>
-              </w:rPr>
-              <w:t>&lt;&lt;cs_{$size&gt;1}&gt;&gt; Defendant &lt;&lt;$</w:t>
+                <w:color w:val="0A0A0A"/>
+                <w:sz w:val="36"/>
+                <w:szCs w:val="36"/>
+              </w:rPr>
+              <w:t>&lt;&lt;cs_{$size&gt;1}&gt;&gt;&lt;&lt;cs_{$</w:t>
             </w:r>
             <w:proofErr w:type="spellStart"/>
             <w:r>
               <w:rPr>
                 <w:rFonts w:ascii="GDSTransportWebsite" w:hAnsi="GDSTransportWebsite"/>
-                <w:b/>
-                <w:bCs/>
-                <w:color w:val="0A0A0A"/>
-                <w:shd w:val="clear" w:color="auto" w:fill="FFFFFF"/>
+                <w:color w:val="0A0A0A"/>
+                <w:sz w:val="36"/>
+                <w:szCs w:val="36"/>
               </w:rPr>
               <w:t>itemnum</w:t>
             </w:r>
@@ -3005,12 +3914,103 @@
             <w:r>
               <w:rPr>
                 <w:rFonts w:ascii="GDSTransportWebsite" w:hAnsi="GDSTransportWebsite"/>
-                <w:b/>
-                <w:bCs/>
-                <w:color w:val="0A0A0A"/>
-                <w:shd w:val="clear" w:color="auto" w:fill="FFFFFF"/>
-              </w:rPr>
-              <w:t>&gt;&gt;&lt;&lt;es_&gt;&gt;</w:t>
+                <w:color w:val="0A0A0A"/>
+                <w:sz w:val="36"/>
+                <w:szCs w:val="36"/>
+              </w:rPr>
+              <w:t>=1}&gt;&gt;</w:t>
+            </w:r>
+            <w:r>
+              <w:rPr>
+                <w:rFonts w:ascii="GDSTransportWebsite" w:hAnsi="GDSTransportWebsite"/>
+                <w:color w:val="0A0A0A"/>
+                <w:sz w:val="36"/>
+                <w:szCs w:val="36"/>
+              </w:rPr>
+              <w:t>1</w:t>
+            </w:r>
+            <w:r>
+              <w:rPr>
+                <w:rFonts w:ascii="GDSTransportWebsite" w:hAnsi="GDSTransportWebsite"/>
+                <w:color w:val="0A0A0A"/>
+                <w:sz w:val="36"/>
+                <w:szCs w:val="36"/>
+              </w:rPr>
+              <w:t>st</w:t>
+            </w:r>
+            <w:r>
+              <w:rPr>
+                <w:rFonts w:ascii="GDSTransportWebsite" w:hAnsi="GDSTransportWebsite"/>
+                <w:color w:val="0A0A0A"/>
+                <w:sz w:val="36"/>
+                <w:szCs w:val="36"/>
+              </w:rPr>
+              <w:t xml:space="preserve"> &lt;&lt;es_&gt;&gt;&lt;&lt; cs_{$</w:t>
+            </w:r>
+            <w:proofErr w:type="spellStart"/>
+            <w:r>
+              <w:rPr>
+                <w:rFonts w:ascii="GDSTransportWebsite" w:hAnsi="GDSTransportWebsite"/>
+                <w:color w:val="0A0A0A"/>
+                <w:sz w:val="36"/>
+                <w:szCs w:val="36"/>
+              </w:rPr>
+              <w:t>itemnum</w:t>
+            </w:r>
+            <w:proofErr w:type="spellEnd"/>
+            <w:r>
+              <w:rPr>
+                <w:rFonts w:ascii="GDSTransportWebsite" w:hAnsi="GDSTransportWebsite"/>
+                <w:color w:val="0A0A0A"/>
+                <w:sz w:val="36"/>
+                <w:szCs w:val="36"/>
+              </w:rPr>
+              <w:t>=2}&gt;&gt;</w:t>
+            </w:r>
+            <w:r>
+              <w:rPr>
+                <w:rFonts w:ascii="GDSTransportWebsite" w:hAnsi="GDSTransportWebsite"/>
+                <w:color w:val="0A0A0A"/>
+                <w:sz w:val="36"/>
+                <w:szCs w:val="36"/>
+              </w:rPr>
+              <w:t>2</w:t>
+            </w:r>
+            <w:r>
+              <w:rPr>
+                <w:rFonts w:ascii="GDSTransportWebsite" w:hAnsi="GDSTransportWebsite"/>
+                <w:color w:val="0A0A0A"/>
+                <w:sz w:val="36"/>
+                <w:szCs w:val="36"/>
+              </w:rPr>
+              <w:t>nd</w:t>
+            </w:r>
+            <w:r>
+              <w:rPr>
+                <w:rFonts w:ascii="GDSTransportWebsite" w:hAnsi="GDSTransportWebsite"/>
+                <w:color w:val="0A0A0A"/>
+                <w:sz w:val="36"/>
+                <w:szCs w:val="36"/>
+              </w:rPr>
+              <w:t xml:space="preserve"> &lt;&lt;es_&gt;&gt;&lt;&lt;es_&gt;&gt;</w:t>
+            </w:r>
+            <w:r>
+              <w:rPr>
+                <w:rFonts w:ascii="GDSTransportWebsite" w:hAnsi="GDSTransportWebsite"/>
+                <w:color w:val="0A0A0A"/>
+                <w:sz w:val="36"/>
+                <w:szCs w:val="36"/>
+              </w:rPr>
+              <w:t xml:space="preserve"> </w:t>
+            </w:r>
+            <w:r>
+              <w:rPr>
+                <w:rFonts w:ascii="GDSTransportWebsite" w:hAnsi="GDSTransportWebsite"/>
+                <w:color w:val="0A0A0A"/>
+                <w:sz w:val="36"/>
+                <w:szCs w:val="36"/>
+              </w:rPr>
+              <w:t>Defendant’s details</w:t>
             </w:r>
           </w:p>
         </w:tc>
@@ -3542,6 +4542,118 @@
         </w:tc>
       </w:tr>
       <w:tr>
+        <w:tc>
+          <w:tcPr>
+            <w:tcW w:w="10025" w:type="dxa"/>
+            <w:gridSpan w:val="2"/>
+          </w:tcPr>
+          <w:p>
+            <w:pPr>
+              <w:spacing w:before="40" w:after="40"/>
+              <w:rPr>
+                <w:rFonts w:ascii="GDSTransportWebsite" w:hAnsi="GDSTransportWebsite"/>
+                <w:color w:val="0A0A0A"/>
+              </w:rPr>
+            </w:pPr>
+          </w:p>
+        </w:tc>
+      </w:tr>
+      <w:tr>
+        <w:tc>
+          <w:tcPr>
+            <w:tcW w:w="10025" w:type="dxa"/>
+            <w:gridSpan w:val="2"/>
+          </w:tcPr>
+          <w:p>
+            <w:pPr>
+              <w:spacing w:before="40" w:after="40"/>
+              <w:rPr>
+                <w:rFonts w:ascii="GDSTransportWebsite" w:hAnsi="GDSTransportWebsite"/>
+                <w:color w:val="0A0A0A"/>
+              </w:rPr>
+            </w:pPr>
+            <w:r>
+              <w:rPr>
+                <w:rFonts w:ascii="GDSTransportWebsite" w:hAnsi="GDSTransportWebsite"/>
+                <w:color w:val="0A0A0A"/>
+              </w:rPr>
+              <w:t>&lt;&lt;</w:t>
+            </w:r>
+            <w:proofErr w:type="spellStart"/>
+            <w:r>
+              <w:rPr>
+                <w:rFonts w:ascii="GDSTransportWebsite" w:hAnsi="GDSTransportWebsite"/>
+                <w:color w:val="0A0A0A"/>
+              </w:rPr>
+              <w:t>cr</w:t>
+            </w:r>
+            <w:proofErr w:type="spellEnd"/>
+            <w:r>
+              <w:rPr>
+                <w:rFonts w:ascii="GDSTransportWebsite" w:hAnsi="GDSTransportWebsite"/>
+                <w:color w:val="0A0A0A"/>
+              </w:rPr>
+              <w:t>_</w:t>
+            </w:r>
+            <w:proofErr w:type="gramStart"/>
+            <w:r>
+              <w:rPr>
+                <w:rFonts w:ascii="GDSTransportWebsite" w:hAnsi="GDSTransportWebsite"/>
+                <w:color w:val="0A0A0A"/>
+              </w:rPr>
+              <w:t>{!</w:t>
+            </w:r>
+            <w:proofErr w:type="spellStart"/>
+            <w:r>
+              <w:rPr>
+                <w:rFonts w:ascii="GDSTransportWebsite" w:hAnsi="GDSTransportWebsite"/>
+                <w:color w:val="0A0A0A"/>
+              </w:rPr>
+              <w:t>isBlank</w:t>
+            </w:r>
+            <w:proofErr w:type="spellEnd"/>
+            <w:proofErr w:type="gramEnd"/>
+            <w:r>
+              <w:rPr>
+                <w:rFonts w:ascii="GDSTransportWebsite" w:hAnsi="GDSTransportWebsite"/>
+                <w:color w:val="0A0A0A"/>
+              </w:rPr>
+              <w:t>(</w:t>
+            </w:r>
+            <w:proofErr w:type="spellStart"/>
+            <w:r>
+              <w:rPr>
+                <w:rFonts w:ascii="GDSTransportWebsite" w:hAnsi="GDSTransportWebsite"/>
+                <w:color w:val="0A0A0A"/>
+              </w:rPr>
+              <w:t>representative</w:t>
+            </w:r>
+            <w:r>
+              <w:rPr>
+                <w:rFonts w:ascii="GDSTransportWebsite" w:hAnsi="GDSTransportWebsite"/>
+                <w:color w:val="0A0A0A"/>
+              </w:rPr>
+              <w:t>.organisation</w:t>
+            </w:r>
+            <w:r>
+              <w:rPr>
+                <w:rFonts w:ascii="GDSTransportWebsite" w:hAnsi="GDSTransportWebsite"/>
+                <w:color w:val="0A0A0A"/>
+              </w:rPr>
+              <w:t>Name</w:t>
+            </w:r>
+            <w:proofErr w:type="spellEnd"/>
+            <w:r>
+              <w:rPr>
+                <w:rFonts w:ascii="GDSTransportWebsite" w:hAnsi="GDSTransportWebsite"/>
+                <w:color w:val="0A0A0A"/>
+              </w:rPr>
+              <w:t>)}&gt;&gt;</w:t>
+            </w:r>
+          </w:p>
+        </w:tc>
+      </w:tr>
+      <w:tr>
         <w:trPr>
           <w:trHeight w:val="680"/>
         </w:trPr>
@@ -3559,6 +4671,172 @@
                 <w:szCs w:val="34"/>
               </w:rPr>
             </w:pPr>
+            <w:r>
+              <w:rPr>
+                <w:rFonts w:ascii="GDSTransportWebsite" w:hAnsi="GDSTransportWebsite"/>
+                <w:color w:val="0A0A0A"/>
+                <w:sz w:val="36"/>
+                <w:szCs w:val="36"/>
+              </w:rPr>
+              <w:t>&lt;&lt;c</w:t>
+            </w:r>
+            <w:r>
+              <w:rPr>
+                <w:rFonts w:ascii="GDSTransportWebsite" w:hAnsi="GDSTransportWebsite"/>
+                <w:color w:val="0A0A0A"/>
+                <w:sz w:val="36"/>
+                <w:szCs w:val="36"/>
+              </w:rPr>
+              <w:t>s</w:t>
+            </w:r>
+            <w:r>
+              <w:rPr>
+                <w:rFonts w:ascii="GDSTransportWebsite" w:hAnsi="GDSTransportWebsite"/>
+                <w:color w:val="0A0A0A"/>
+                <w:sz w:val="36"/>
+                <w:szCs w:val="36"/>
+              </w:rPr>
+              <w:t>_{$size&gt;1}&gt;&gt;</w:t>
+            </w:r>
+            <w:r>
+              <w:rPr>
+                <w:rFonts w:ascii="GDSTransportWebsite" w:hAnsi="GDSTransportWebsite"/>
+                <w:color w:val="0A0A0A"/>
+                <w:sz w:val="36"/>
+                <w:szCs w:val="36"/>
+              </w:rPr>
+              <w:t>&lt;&lt;</w:t>
+            </w:r>
+            <w:r>
+              <w:rPr>
+                <w:rFonts w:ascii="GDSTransportWebsite" w:hAnsi="GDSTransportWebsite"/>
+                <w:color w:val="0A0A0A"/>
+                <w:sz w:val="36"/>
+                <w:szCs w:val="36"/>
+              </w:rPr>
+              <w:t>cs_{$</w:t>
+            </w:r>
+            <w:proofErr w:type="spellStart"/>
+            <w:r>
+              <w:rPr>
+                <w:rFonts w:ascii="GDSTransportWebsite" w:hAnsi="GDSTransportWebsite"/>
+                <w:color w:val="0A0A0A"/>
+                <w:sz w:val="36"/>
+                <w:szCs w:val="36"/>
+              </w:rPr>
+              <w:t>itemnum</w:t>
+            </w:r>
+            <w:proofErr w:type="spellEnd"/>
+            <w:r>
+              <w:rPr>
+                <w:rFonts w:ascii="GDSTransportWebsite" w:hAnsi="GDSTransportWebsite"/>
+                <w:color w:val="0A0A0A"/>
+                <w:sz w:val="36"/>
+                <w:szCs w:val="36"/>
+              </w:rPr>
+              <w:t>=1}&gt;&gt;</w:t>
+            </w:r>
+            <w:r>
+              <w:rPr>
+                <w:rFonts w:ascii="GDSTransportWebsite" w:hAnsi="GDSTransportWebsite"/>
+                <w:color w:val="0A0A0A"/>
+                <w:sz w:val="36"/>
+                <w:szCs w:val="36"/>
+              </w:rPr>
+              <w:t>1</w:t>
+            </w:r>
+            <w:r>
+              <w:rPr>
+                <w:rFonts w:ascii="GDSTransportWebsite" w:hAnsi="GDSTransportWebsite"/>
+                <w:color w:val="0A0A0A"/>
+                <w:sz w:val="36"/>
+                <w:szCs w:val="36"/>
+              </w:rPr>
+              <w:t>st</w:t>
+            </w:r>
+            <w:r>
+              <w:rPr>
+                <w:rFonts w:ascii="GDSTransportWebsite" w:hAnsi="GDSTransportWebsite"/>
+                <w:color w:val="0A0A0A"/>
+                <w:sz w:val="36"/>
+                <w:szCs w:val="36"/>
+              </w:rPr>
+              <w:t xml:space="preserve"> &lt;&lt;es_&gt;&gt;&lt;&lt; cs_{$</w:t>
+            </w:r>
+            <w:proofErr w:type="spellStart"/>
+            <w:r>
+              <w:rPr>
+                <w:rFonts w:ascii="GDSTransportWebsite" w:hAnsi="GDSTransportWebsite"/>
+                <w:color w:val="0A0A0A"/>
+                <w:sz w:val="36"/>
+                <w:szCs w:val="36"/>
+              </w:rPr>
+              <w:t>itemnum</w:t>
+            </w:r>
+            <w:proofErr w:type="spellEnd"/>
+            <w:r>
+              <w:rPr>
+                <w:rFonts w:ascii="GDSTransportWebsite" w:hAnsi="GDSTransportWebsite"/>
+                <w:color w:val="0A0A0A"/>
+                <w:sz w:val="36"/>
+                <w:szCs w:val="36"/>
+              </w:rPr>
+              <w:t>=2}&gt;&gt;</w:t>
+            </w:r>
+            <w:r>
+              <w:rPr>
+                <w:rFonts w:ascii="GDSTransportWebsite" w:hAnsi="GDSTransportWebsite"/>
+                <w:color w:val="0A0A0A"/>
+                <w:sz w:val="36"/>
+                <w:szCs w:val="36"/>
+              </w:rPr>
+              <w:t>2</w:t>
+            </w:r>
+            <w:r>
+              <w:rPr>
+                <w:rFonts w:ascii="GDSTransportWebsite" w:hAnsi="GDSTransportWebsite"/>
+                <w:color w:val="0A0A0A"/>
+                <w:sz w:val="36"/>
+                <w:szCs w:val="36"/>
+              </w:rPr>
+              <w:t>nd</w:t>
+            </w:r>
+            <w:r>
+              <w:rPr>
+                <w:rFonts w:ascii="GDSTransportWebsite" w:hAnsi="GDSTransportWebsite"/>
+                <w:color w:val="0A0A0A"/>
+                <w:sz w:val="36"/>
+                <w:szCs w:val="36"/>
+              </w:rPr>
+              <w:t xml:space="preserve"> &lt;&lt;es_&gt;</w:t>
+            </w:r>
+            <w:r>
+              <w:rPr>
+                <w:rFonts w:ascii="GDSTransportWebsite" w:hAnsi="GDSTransportWebsite"/>
+                <w:color w:val="0A0A0A"/>
+                <w:sz w:val="36"/>
+                <w:szCs w:val="36"/>
+              </w:rPr>
+              <w:t>&gt;</w:t>
+            </w:r>
+            <w:r>
+              <w:rPr>
+                <w:rFonts w:ascii="GDSTransportWebsite" w:hAnsi="GDSTransportWebsite"/>
+                <w:color w:val="0A0A0A"/>
+                <w:sz w:val="36"/>
+                <w:szCs w:val="36"/>
+              </w:rPr>
+              <w:t>&lt;&lt;es_&gt;&gt;</w:t>
+            </w:r>
+            <w:r>
+              <w:rPr>
+                <w:rFonts w:ascii="GDSTransportWebsite" w:hAnsi="GDSTransportWebsite"/>
+                <w:color w:val="0A0A0A"/>
+                <w:sz w:val="36"/>
+                <w:szCs w:val="36"/>
+              </w:rPr>
+              <w:t xml:space="preserve"> </w:t>
+            </w:r>
             <w:r>
               <w:rPr>
                 <w:rFonts w:ascii="GDSTransportWebsite" w:hAnsi="GDSTransportWebsite"/>
@@ -3690,7 +4968,6 @@
                 <w:color w:val="0A0A0A"/>
                 <w:shd w:val="clear" w:color="auto" w:fill="FFFFFF"/>
               </w:rPr>
-              <w:lastRenderedPageBreak/>
               <w:t>Address</w:t>
             </w:r>
           </w:p>
@@ -4242,7 +5519,134 @@
       </w:tr>
       <w:tr>
         <w:trPr>
-          <w:trHeight w:val="680"/>
+          <w:trHeight w:val="435"/>
+        </w:trPr>
+        <w:tc>
+          <w:tcPr>
+            <w:tcW w:w="10025" w:type="dxa"/>
+            <w:gridSpan w:val="2"/>
+          </w:tcPr>
+          <w:p>
+            <w:pPr>
+              <w:spacing w:before="40" w:after="40"/>
+              <w:rPr>
+                <w:rFonts w:ascii="GDSTransportWebsite" w:hAnsi="GDSTransportWebsite"/>
+                <w:color w:val="0A0A0A"/>
+              </w:rPr>
+            </w:pPr>
+            <w:r>
+              <w:rPr>
+                <w:rFonts w:ascii="GDSTransportWebsite" w:hAnsi="GDSTransportWebsite"/>
+                <w:color w:val="0A0A0A"/>
+              </w:rPr>
+              <w:lastRenderedPageBreak/>
+              <w:t>&lt;&lt;</w:t>
+            </w:r>
+            <w:proofErr w:type="spellStart"/>
+            <w:r>
+              <w:rPr>
+                <w:rFonts w:ascii="GDSTransportWebsite" w:hAnsi="GDSTransportWebsite"/>
+                <w:color w:val="0A0A0A"/>
+              </w:rPr>
+              <w:t>c</w:t>
+            </w:r>
+            <w:r>
+              <w:rPr>
+                <w:rFonts w:ascii="GDSTransportWebsite" w:hAnsi="GDSTransportWebsite"/>
+                <w:color w:val="0A0A0A"/>
+              </w:rPr>
+              <w:t>r</w:t>
+            </w:r>
+            <w:proofErr w:type="spellEnd"/>
+            <w:r>
+              <w:rPr>
+                <w:rFonts w:ascii="GDSTransportWebsite" w:hAnsi="GDSTransportWebsite"/>
+                <w:color w:val="0A0A0A"/>
+              </w:rPr>
+              <w:t>_</w:t>
+            </w:r>
+            <w:proofErr w:type="gramStart"/>
+            <w:r>
+              <w:rPr>
+                <w:rFonts w:ascii="GDSTransportWebsite" w:hAnsi="GDSTransportWebsite"/>
+                <w:color w:val="0A0A0A"/>
+              </w:rPr>
+              <w:t>{</w:t>
+            </w:r>
+            <w:r>
+              <w:rPr>
+                <w:rFonts w:ascii="GDSTransportWebsite" w:hAnsi="GDSTransportWebsite"/>
+                <w:color w:val="0A0A0A"/>
+              </w:rPr>
+              <w:t>!</w:t>
+            </w:r>
+            <w:proofErr w:type="spellStart"/>
+            <w:r>
+              <w:rPr>
+                <w:rFonts w:ascii="GDSTransportWebsite" w:hAnsi="GDSTransportWebsite"/>
+                <w:color w:val="0A0A0A"/>
+              </w:rPr>
+              <w:t>isBlank</w:t>
+            </w:r>
+            <w:proofErr w:type="spellEnd"/>
+            <w:proofErr w:type="gramEnd"/>
+            <w:r>
+              <w:rPr>
+                <w:rFonts w:ascii="GDSTransportWebsite" w:hAnsi="GDSTransportWebsite"/>
+                <w:color w:val="0A0A0A"/>
+              </w:rPr>
+              <w:t>(</w:t>
+            </w:r>
+            <w:proofErr w:type="spellStart"/>
+            <w:r>
+              <w:rPr>
+                <w:rFonts w:ascii="GDSTransportWebsite" w:hAnsi="GDSTransportWebsite"/>
+                <w:color w:val="0A0A0A"/>
+              </w:rPr>
+              <w:t>representative</w:t>
+            </w:r>
+            <w:r>
+              <w:rPr>
+                <w:rFonts w:ascii="GDSTransportWebsite" w:hAnsi="GDSTransportWebsite"/>
+                <w:color w:val="0A0A0A"/>
+              </w:rPr>
+              <w:t>.</w:t>
+            </w:r>
+            <w:r>
+              <w:rPr>
+                <w:rFonts w:ascii="GDSTransportWebsite" w:hAnsi="GDSTransportWebsite"/>
+                <w:color w:val="0A0A0A"/>
+              </w:rPr>
+              <w:t>email</w:t>
+            </w:r>
+            <w:r>
+              <w:rPr>
+                <w:rFonts w:ascii="GDSTransportWebsite" w:hAnsi="GDSTransportWebsite"/>
+                <w:color w:val="0A0A0A"/>
+              </w:rPr>
+              <w:t>Address</w:t>
+            </w:r>
+            <w:proofErr w:type="spellEnd"/>
+            <w:r>
+              <w:rPr>
+                <w:rFonts w:ascii="GDSTransportWebsite" w:hAnsi="GDSTransportWebsite"/>
+                <w:color w:val="0A0A0A"/>
+              </w:rPr>
+              <w:t>)</w:t>
+            </w:r>
+            <w:r>
+              <w:rPr>
+                <w:rFonts w:ascii="GDSTransportWebsite" w:hAnsi="GDSTransportWebsite"/>
+                <w:color w:val="0A0A0A"/>
+              </w:rPr>
+              <w:t>}&gt;&gt;</w:t>
+            </w:r>
+          </w:p>
+        </w:tc>
+      </w:tr>
+      <w:tr>
+        <w:trPr>
+          <w:trHeight w:val="435"/>
         </w:trPr>
         <w:tc>
           <w:tcPr>
@@ -4250,14 +5654,10 @@
           </w:tcPr>
           <w:p>
             <w:pPr>
-              <w:pStyle w:val="NormalWeb"/>
-              <w:spacing w:before="40" w:beforeAutospacing="0" w:after="40" w:afterAutospacing="0"/>
-              <w:rPr>
-                <w:rFonts w:ascii="GDSTransportWebsite" w:hAnsi="GDSTransportWebsite"/>
-                <w:b/>
-                <w:bCs/>
-                <w:color w:val="0A0A0A"/>
-                <w:shd w:val="clear" w:color="auto" w:fill="FFFFFF"/>
+              <w:spacing w:before="40" w:after="40"/>
+              <w:rPr>
+                <w:rFonts w:ascii="GDSTransportWebsite" w:hAnsi="GDSTransportWebsite"/>
+                <w:color w:val="0A0A0A"/>
               </w:rPr>
             </w:pPr>
             <w:r>
@@ -4308,6 +5708,159 @@
                 <w:color w:val="0A0A0A"/>
               </w:rPr>
               <w:t>&gt;&gt;</w:t>
+            </w:r>
+          </w:p>
+        </w:tc>
+      </w:tr>
+      <w:tr>
+        <w:trPr>
+          <w:trHeight w:val="435"/>
+        </w:trPr>
+        <w:tc>
+          <w:tcPr>
+            <w:tcW w:w="10025" w:type="dxa"/>
+            <w:gridSpan w:val="2"/>
+          </w:tcPr>
+          <w:p>
+            <w:pPr>
+              <w:spacing w:before="40" w:after="40"/>
+              <w:rPr>
+                <w:rFonts w:ascii="GDSTransportWebsite" w:hAnsi="GDSTransportWebsite"/>
+                <w:color w:val="0A0A0A"/>
+              </w:rPr>
+            </w:pPr>
+            <w:r>
+              <w:rPr>
+                <w:rFonts w:ascii="GDSTransportWebsite" w:hAnsi="GDSTransportWebsite"/>
+                <w:color w:val="0A0A0A"/>
+              </w:rPr>
+              <w:t>&lt;&lt;e</w:t>
+            </w:r>
+            <w:r>
+              <w:rPr>
+                <w:rFonts w:ascii="GDSTransportWebsite" w:hAnsi="GDSTransportWebsite"/>
+                <w:color w:val="0A0A0A"/>
+              </w:rPr>
+              <w:t>r</w:t>
+            </w:r>
+            <w:r>
+              <w:rPr>
+                <w:rFonts w:ascii="GDSTransportWebsite" w:hAnsi="GDSTransportWebsite"/>
+                <w:color w:val="0A0A0A"/>
+              </w:rPr>
+              <w:t>_&gt;&gt;</w:t>
+            </w:r>
+          </w:p>
+        </w:tc>
+      </w:tr>
+      <w:tr>
+        <w:trPr>
+          <w:trHeight w:val="435"/>
+        </w:trPr>
+        <w:tc>
+          <w:tcPr>
+            <w:tcW w:w="10025" w:type="dxa"/>
+            <w:gridSpan w:val="2"/>
+          </w:tcPr>
+          <w:p>
+            <w:pPr>
+              <w:spacing w:before="40" w:after="40"/>
+              <w:rPr>
+                <w:rFonts w:ascii="GDSTransportWebsite" w:hAnsi="GDSTransportWebsite"/>
+                <w:color w:val="0A0A0A"/>
+              </w:rPr>
+            </w:pPr>
+            <w:r>
+              <w:rPr>
+                <w:rFonts w:ascii="GDSTransportWebsite" w:hAnsi="GDSTransportWebsite"/>
+                <w:color w:val="0A0A0A"/>
+              </w:rPr>
+              <w:t>&lt;&lt;</w:t>
+            </w:r>
+            <w:proofErr w:type="spellStart"/>
+            <w:r>
+              <w:rPr>
+                <w:rFonts w:ascii="GDSTransportWebsite" w:hAnsi="GDSTransportWebsite"/>
+                <w:color w:val="0A0A0A"/>
+              </w:rPr>
+              <w:t>c</w:t>
+            </w:r>
+            <w:r>
+              <w:rPr>
+                <w:rFonts w:ascii="GDSTransportWebsite" w:hAnsi="GDSTransportWebsite"/>
+                <w:color w:val="0A0A0A"/>
+              </w:rPr>
+              <w:t>r</w:t>
+            </w:r>
+            <w:proofErr w:type="spellEnd"/>
+            <w:r>
+              <w:rPr>
+                <w:rFonts w:ascii="GDSTransportWebsite" w:hAnsi="GDSTransportWebsite"/>
+                <w:color w:val="0A0A0A"/>
+              </w:rPr>
+              <w:t>_</w:t>
+            </w:r>
+            <w:proofErr w:type="gramStart"/>
+            <w:r>
+              <w:rPr>
+                <w:rFonts w:ascii="GDSTransportWebsite" w:hAnsi="GDSTransportWebsite"/>
+                <w:color w:val="0A0A0A"/>
+              </w:rPr>
+              <w:t>{</w:t>
+            </w:r>
+            <w:r>
+              <w:rPr>
+                <w:rFonts w:ascii="GDSTransportWebsite" w:hAnsi="GDSTransportWebsite"/>
+                <w:color w:val="0A0A0A"/>
+              </w:rPr>
+              <w:t>!</w:t>
+            </w:r>
+            <w:proofErr w:type="spellStart"/>
+            <w:r>
+              <w:rPr>
+                <w:rFonts w:ascii="GDSTransportWebsite" w:hAnsi="GDSTransportWebsite"/>
+                <w:color w:val="0A0A0A"/>
+              </w:rPr>
+              <w:t>isBlank</w:t>
+            </w:r>
+            <w:proofErr w:type="spellEnd"/>
+            <w:proofErr w:type="gramEnd"/>
+            <w:r>
+              <w:rPr>
+                <w:rFonts w:ascii="GDSTransportWebsite" w:hAnsi="GDSTransportWebsite"/>
+                <w:color w:val="0A0A0A"/>
+              </w:rPr>
+              <w:t>(</w:t>
+            </w:r>
+            <w:proofErr w:type="spellStart"/>
+            <w:r>
+              <w:rPr>
+                <w:rFonts w:ascii="GDSTransportWebsite" w:hAnsi="GDSTransportWebsite"/>
+                <w:color w:val="0A0A0A"/>
+              </w:rPr>
+              <w:t>representative</w:t>
+            </w:r>
+            <w:r>
+              <w:rPr>
+                <w:rFonts w:ascii="GDSTransportWebsite" w:hAnsi="GDSTransportWebsite"/>
+                <w:color w:val="0A0A0A"/>
+              </w:rPr>
+              <w:t>.phoneNumber</w:t>
+            </w:r>
+            <w:proofErr w:type="spellEnd"/>
+            <w:r>
+              <w:rPr>
+                <w:rFonts w:ascii="GDSTransportWebsite" w:hAnsi="GDSTransportWebsite"/>
+                <w:color w:val="0A0A0A"/>
+              </w:rPr>
+              <w:t>)</w:t>
+            </w:r>
+            <w:r>
+              <w:rPr>
+                <w:rFonts w:ascii="GDSTransportWebsite" w:hAnsi="GDSTransportWebsite"/>
+                <w:color w:val="0A0A0A"/>
+              </w:rPr>
+              <w:t>}&gt;&gt;</w:t>
             </w:r>
           </w:p>
         </w:tc>
@@ -4380,6 +5933,159 @@
       </w:tr>
       <w:tr>
         <w:trPr>
+          <w:trHeight w:val="153"/>
+        </w:trPr>
+        <w:tc>
+          <w:tcPr>
+            <w:tcW w:w="10025" w:type="dxa"/>
+            <w:gridSpan w:val="2"/>
+          </w:tcPr>
+          <w:p>
+            <w:pPr>
+              <w:spacing w:before="40" w:after="40"/>
+              <w:rPr>
+                <w:rFonts w:ascii="GDSTransportWebsite" w:hAnsi="GDSTransportWebsite"/>
+                <w:color w:val="0A0A0A"/>
+              </w:rPr>
+            </w:pPr>
+            <w:r>
+              <w:rPr>
+                <w:rFonts w:ascii="GDSTransportWebsite" w:hAnsi="GDSTransportWebsite"/>
+                <w:color w:val="0A0A0A"/>
+              </w:rPr>
+              <w:t>&lt;&lt;e</w:t>
+            </w:r>
+            <w:r>
+              <w:rPr>
+                <w:rFonts w:ascii="GDSTransportWebsite" w:hAnsi="GDSTransportWebsite"/>
+                <w:color w:val="0A0A0A"/>
+              </w:rPr>
+              <w:t>r</w:t>
+            </w:r>
+            <w:r>
+              <w:rPr>
+                <w:rFonts w:ascii="GDSTransportWebsite" w:hAnsi="GDSTransportWebsite"/>
+                <w:color w:val="0A0A0A"/>
+              </w:rPr>
+              <w:t>_&gt;&gt;</w:t>
+            </w:r>
+          </w:p>
+        </w:tc>
+      </w:tr>
+      <w:tr>
+        <w:trPr>
+          <w:trHeight w:val="306"/>
+        </w:trPr>
+        <w:tc>
+          <w:tcPr>
+            <w:tcW w:w="10025" w:type="dxa"/>
+            <w:gridSpan w:val="2"/>
+          </w:tcPr>
+          <w:p>
+            <w:pPr>
+              <w:spacing w:before="40" w:after="40"/>
+              <w:rPr>
+                <w:rFonts w:ascii="GDSTransportWebsite" w:hAnsi="GDSTransportWebsite"/>
+                <w:color w:val="0A0A0A"/>
+              </w:rPr>
+            </w:pPr>
+            <w:r>
+              <w:rPr>
+                <w:rFonts w:ascii="GDSTransportWebsite" w:hAnsi="GDSTransportWebsite"/>
+                <w:color w:val="0A0A0A"/>
+              </w:rPr>
+              <w:t>&lt;&lt;</w:t>
+            </w:r>
+            <w:proofErr w:type="spellStart"/>
+            <w:r>
+              <w:rPr>
+                <w:rFonts w:ascii="GDSTransportWebsite" w:hAnsi="GDSTransportWebsite"/>
+                <w:color w:val="0A0A0A"/>
+              </w:rPr>
+              <w:t>c</w:t>
+            </w:r>
+            <w:r>
+              <w:rPr>
+                <w:rFonts w:ascii="GDSTransportWebsite" w:hAnsi="GDSTransportWebsite"/>
+                <w:color w:val="0A0A0A"/>
+              </w:rPr>
+              <w:t>r</w:t>
+            </w:r>
+            <w:proofErr w:type="spellEnd"/>
+            <w:r>
+              <w:rPr>
+                <w:rFonts w:ascii="GDSTransportWebsite" w:hAnsi="GDSTransportWebsite"/>
+                <w:color w:val="0A0A0A"/>
+              </w:rPr>
+              <w:t>_</w:t>
+            </w:r>
+            <w:proofErr w:type="gramStart"/>
+            <w:r>
+              <w:rPr>
+                <w:rFonts w:ascii="GDSTransportWebsite" w:hAnsi="GDSTransportWebsite"/>
+                <w:color w:val="0A0A0A"/>
+              </w:rPr>
+              <w:t>{</w:t>
+            </w:r>
+            <w:r>
+              <w:rPr>
+                <w:rFonts w:ascii="GDSTransportWebsite" w:hAnsi="GDSTransportWebsite"/>
+                <w:color w:val="0A0A0A"/>
+              </w:rPr>
+              <w:t>!</w:t>
+            </w:r>
+            <w:proofErr w:type="spellStart"/>
+            <w:r>
+              <w:rPr>
+                <w:rFonts w:ascii="GDSTransportWebsite" w:hAnsi="GDSTransportWebsite"/>
+                <w:color w:val="0A0A0A"/>
+              </w:rPr>
+              <w:t>isBlank</w:t>
+            </w:r>
+            <w:proofErr w:type="spellEnd"/>
+            <w:proofErr w:type="gramEnd"/>
+            <w:r>
+              <w:rPr>
+                <w:rFonts w:ascii="GDSTransportWebsite" w:hAnsi="GDSTransportWebsite"/>
+                <w:color w:val="0A0A0A"/>
+              </w:rPr>
+              <w:t>(</w:t>
+            </w:r>
+            <w:proofErr w:type="spellStart"/>
+            <w:r>
+              <w:rPr>
+                <w:rFonts w:ascii="GDSTransportWebsite" w:hAnsi="GDSTransportWebsite"/>
+                <w:color w:val="0A0A0A"/>
+              </w:rPr>
+              <w:t>representative</w:t>
+            </w:r>
+            <w:r>
+              <w:rPr>
+                <w:rFonts w:ascii="GDSTransportWebsite" w:hAnsi="GDSTransportWebsite"/>
+                <w:color w:val="0A0A0A"/>
+              </w:rPr>
+              <w:t>.dxAddress</w:t>
+            </w:r>
+            <w:proofErr w:type="spellEnd"/>
+            <w:r>
+              <w:rPr>
+                <w:rFonts w:ascii="GDSTransportWebsite" w:hAnsi="GDSTransportWebsite"/>
+                <w:color w:val="0A0A0A"/>
+              </w:rPr>
+              <w:t>)</w:t>
+            </w:r>
+            <w:r>
+              <w:rPr>
+                <w:rFonts w:ascii="GDSTransportWebsite" w:hAnsi="GDSTransportWebsite"/>
+                <w:color w:val="0A0A0A"/>
+              </w:rPr>
+              <w:t>}&gt;&gt;</w:t>
+            </w:r>
+          </w:p>
+        </w:tc>
+      </w:tr>
+      <w:tr>
+        <w:trPr>
           <w:trHeight w:val="680"/>
         </w:trPr>
         <w:tc>
@@ -4440,6 +6146,88 @@
                 <w:color w:val="0A0A0A"/>
               </w:rPr>
               <w:t>&gt;&gt;</w:t>
+            </w:r>
+          </w:p>
+        </w:tc>
+      </w:tr>
+      <w:tr>
+        <w:trPr>
+          <w:trHeight w:val="250"/>
+        </w:trPr>
+        <w:tc>
+          <w:tcPr>
+            <w:tcW w:w="10025" w:type="dxa"/>
+            <w:gridSpan w:val="2"/>
+          </w:tcPr>
+          <w:p>
+            <w:pPr>
+              <w:spacing w:before="40" w:after="40"/>
+              <w:rPr>
+                <w:rFonts w:ascii="GDSTransportWebsite" w:hAnsi="GDSTransportWebsite"/>
+                <w:color w:val="0A0A0A"/>
+              </w:rPr>
+            </w:pPr>
+            <w:r>
+              <w:rPr>
+                <w:rFonts w:ascii="GDSTransportWebsite" w:hAnsi="GDSTransportWebsite"/>
+                <w:color w:val="0A0A0A"/>
+              </w:rPr>
+              <w:t>&lt;&lt;e</w:t>
+            </w:r>
+            <w:r>
+              <w:rPr>
+                <w:rFonts w:ascii="GDSTransportWebsite" w:hAnsi="GDSTransportWebsite"/>
+                <w:color w:val="0A0A0A"/>
+              </w:rPr>
+              <w:t>r</w:t>
+            </w:r>
+            <w:r>
+              <w:rPr>
+                <w:rFonts w:ascii="GDSTransportWebsite" w:hAnsi="GDSTransportWebsite"/>
+                <w:color w:val="0A0A0A"/>
+              </w:rPr>
+              <w:t>_&gt;&gt;</w:t>
+            </w:r>
+          </w:p>
+        </w:tc>
+      </w:tr>
+      <w:tr>
+        <w:trPr>
+          <w:trHeight w:val="250"/>
+        </w:trPr>
+        <w:tc>
+          <w:tcPr>
+            <w:tcW w:w="10025" w:type="dxa"/>
+            <w:gridSpan w:val="2"/>
+          </w:tcPr>
+          <w:p>
+            <w:pPr>
+              <w:spacing w:before="40" w:after="40"/>
+              <w:rPr>
+                <w:rFonts w:ascii="GDSTransportWebsite" w:hAnsi="GDSTransportWebsite"/>
+                <w:color w:val="0A0A0A"/>
+              </w:rPr>
+            </w:pPr>
+            <w:r>
+              <w:rPr>
+                <w:rFonts w:ascii="GDSTransportWebsite" w:hAnsi="GDSTransportWebsite"/>
+                <w:color w:val="0A0A0A"/>
+              </w:rPr>
+              <w:t>&lt;&lt;e</w:t>
+            </w:r>
+            <w:r>
+              <w:rPr>
+                <w:rFonts w:ascii="GDSTransportWebsite" w:hAnsi="GDSTransportWebsite"/>
+                <w:color w:val="0A0A0A"/>
+              </w:rPr>
+              <w:t>r</w:t>
+            </w:r>
+            <w:r>
+              <w:rPr>
+                <w:rFonts w:ascii="GDSTransportWebsite" w:hAnsi="GDSTransportWebsite"/>
+                <w:color w:val="0A0A0A"/>
+              </w:rPr>
+              <w:t>_&gt;&gt;</w:t>
             </w:r>
           </w:p>
         </w:tc>
@@ -4509,7 +6297,7 @@
     <w:p>
       <w:pPr>
         <w:pBdr>
-          <w:bottom w:val="single" w:sz="4" w:space="1" w:color="auto"/>
+          <w:bottom w:val="single" w:sz="4" w:space="0" w:color="auto"/>
         </w:pBdr>
         <w:spacing w:before="120" w:after="120"/>
         <w:rPr>
@@ -5013,7 +6801,6 @@
                 <w:bCs/>
                 <w:color w:val="0A0A0A"/>
               </w:rPr>
-              <w:lastRenderedPageBreak/>
               <w:t>Name</w:t>
             </w:r>
           </w:p>
@@ -5061,6 +6848,7 @@
                 <w:bCs/>
                 <w:color w:val="0A0A0A"/>
               </w:rPr>
+              <w:lastRenderedPageBreak/>
               <w:t>Role</w:t>
             </w:r>
           </w:p>
@@ -5192,13 +6980,14 @@
 </file>
 
 <file path=word/endnotes.xml><?xml version="1.0" encoding="utf-8"?>
-<w:endnotes xmlns:wpc="http://schemas.microsoft.com/office/word/2010/wordprocessingCanvas" xmlns:cx="http://schemas.microsoft.com/office/drawing/2014/chartex" xmlns:cx1="http://schemas.microsoft.com/office/drawing/2015/9/8/chartex" xmlns:cx2="http://schemas.microsoft.com/office/drawing/2015/10/21/chartex" xmlns:cx3="http://schemas.microsoft.com/office/drawing/2016/5/9/chartex" xmlns:cx4="http://schemas.microsoft.com/office/drawing/2016/5/10/chartex" xmlns:cx5="http://schemas.microsoft.com/office/drawing/2016/5/11/chartex" xmlns:cx6="http://schemas.microsoft.com/office/drawing/2016/5/12/chartex" xmlns:cx7="http://schemas.microsoft.com/office/drawing/2016/5/13/chartex" xmlns:cx8="http://schemas.microsoft.com/office/drawing/2016/5/14/chartex" xmlns:mc="http://schemas.openxmlformats.org/markup-compatibility/2006" xmlns:aink="http://schemas.microsoft.com/office/drawing/2016/ink" xmlns:am3d="http://schemas.microsoft.com/office/drawing/2017/model3d" xmlns:o="urn:schemas-microsoft-com:office:office" xmlns:r="http://schemas.openxmlformats.org/officeDocument/2006/relationships" xmlns:m="http://schemas.openxmlformats.org/officeDocument/2006/math" xmlns:v="urn:schemas-microsoft-com:vml" xmlns:wp14="http://schemas.microsoft.com/office/word/2010/wordprocessingDrawing" xmlns:wp="http://schemas.openxmlformats.org/drawingml/2006/wordprocessingDrawing" xmlns:w10="urn:schemas-microsoft-com:office:word" xmlns:w="http://schemas.openxmlformats.org/wordprocessingml/2006/main" xmlns:w14="http://schemas.microsoft.com/office/word/2010/wordml" xmlns:w15="http://schemas.microsoft.com/office/word/2012/wordml" xmlns:w16cex="http://schemas.microsoft.com/office/word/2018/wordml/cex" xmlns:w16cid="http://schemas.microsoft.com/office/word/2016/wordml/cid" xmlns:w16="http://schemas.microsoft.com/office/word/2018/wordml" xmlns:w16se="http://schemas.microsoft.com/office/word/2015/wordml/symex" xmlns:wpg="http://schemas.microsoft.com/office/word/2010/wordprocessingGroup" xmlns:wpi="http://schemas.microsoft.com/office/word/2010/wordprocessingInk" xmlns:wne="http://schemas.microsoft.com/office/word/2006/wordml" xmlns:wps="http://schemas.microsoft.com/office/word/2010/wordprocessingShape" mc:Ignorable="w14 w15 w16se w16cid w16 w16cex wp14">
+<w:endnotes xmlns:wpc="http://schemas.microsoft.com/office/word/2010/wordprocessingCanvas" xmlns:cx="http://schemas.microsoft.com/office/drawing/2014/chartex" xmlns:cx1="http://schemas.microsoft.com/office/drawing/2015/9/8/chartex" xmlns:cx2="http://schemas.microsoft.com/office/drawing/2015/10/21/chartex" xmlns:cx3="http://schemas.microsoft.com/office/drawing/2016/5/9/chartex" xmlns:cx4="http://schemas.microsoft.com/office/drawing/2016/5/10/chartex" xmlns:cx5="http://schemas.microsoft.com/office/drawing/2016/5/11/chartex" xmlns:cx6="http://schemas.microsoft.com/office/drawing/2016/5/12/chartex" xmlns:cx7="http://schemas.microsoft.com/office/drawing/2016/5/13/chartex" xmlns:cx8="http://schemas.microsoft.com/office/drawing/2016/5/14/chartex" xmlns:mc="http://schemas.openxmlformats.org/markup-compatibility/2006" xmlns:aink="http://schemas.microsoft.com/office/drawing/2016/ink" xmlns:am3d="http://schemas.microsoft.com/office/drawing/2017/model3d" xmlns:o="urn:schemas-microsoft-com:office:office" xmlns:r="http://schemas.openxmlformats.org/officeDocument/2006/relationships" xmlns:m="http://schemas.openxmlformats.org/officeDocument/2006/math" xmlns:v="urn:schemas-microsoft-com:vml" xmlns:wp14="http://schemas.microsoft.com/office/word/2010/wordprocessingDrawing" xmlns:wp="http://schemas.openxmlformats.org/drawingml/2006/wordprocessingDrawing" xmlns:w10="urn:schemas-microsoft-com:office:word" xmlns:w="http://schemas.openxmlformats.org/wordprocessingml/2006/main" xmlns:w14="http://schemas.microsoft.com/office/word/2010/wordml" xmlns:w15="http://schemas.microsoft.com/office/word/2012/wordml" xmlns:w16cex="http://schemas.microsoft.com/office/word/2018/wordml/cex" xmlns:w16cid="http://schemas.microsoft.com/office/word/2016/wordml/cid" xmlns:w16="http://schemas.microsoft.com/office/word/2018/wordml" xmlns:w16sdtdh="http://schemas.microsoft.com/office/word/2020/wordml/sdtdatahash" xmlns:w16se="http://schemas.microsoft.com/office/word/2015/wordml/symex" xmlns:wpg="http://schemas.microsoft.com/office/word/2010/wordprocessingGroup" xmlns:wpi="http://schemas.microsoft.com/office/word/2010/wordprocessingInk" xmlns:wne="http://schemas.microsoft.com/office/word/2006/wordml" xmlns:wps="http://schemas.microsoft.com/office/word/2010/wordprocessingShape" mc:Ignorable="w14 w15 w16se w16cid w16 w16cex w16sdtdh wp14">
   <w:endnote w:type="separator" w:id="-1">
     <w:p>
       <w:r>
         <w:separator/>
       </w:r>
     </w:p>
+    <w:p/>
   </w:endnote>
   <w:endnote w:type="continuationSeparator" w:id="0">
     <w:p>
@@ -5206,12 +6995,13 @@
         <w:continuationSeparator/>
       </w:r>
     </w:p>
+    <w:p/>
   </w:endnote>
 </w:endnotes>
 </file>
 
 <file path=word/footer1.xml><?xml version="1.0" encoding="utf-8"?>
-<w:ftr xmlns:wpc="http://schemas.microsoft.com/office/word/2010/wordprocessingCanvas" xmlns:cx="http://schemas.microsoft.com/office/drawing/2014/chartex" xmlns:cx1="http://schemas.microsoft.com/office/drawing/2015/9/8/chartex" xmlns:cx2="http://schemas.microsoft.com/office/drawing/2015/10/21/chartex" xmlns:cx3="http://schemas.microsoft.com/office/drawing/2016/5/9/chartex" xmlns:cx4="http://schemas.microsoft.com/office/drawing/2016/5/10/chartex" xmlns:cx5="http://schemas.microsoft.com/office/drawing/2016/5/11/chartex" xmlns:cx6="http://schemas.microsoft.com/office/drawing/2016/5/12/chartex" xmlns:cx7="http://schemas.microsoft.com/office/drawing/2016/5/13/chartex" xmlns:cx8="http://schemas.microsoft.com/office/drawing/2016/5/14/chartex" xmlns:mc="http://schemas.openxmlformats.org/markup-compatibility/2006" xmlns:aink="http://schemas.microsoft.com/office/drawing/2016/ink" xmlns:am3d="http://schemas.microsoft.com/office/drawing/2017/model3d" xmlns:o="urn:schemas-microsoft-com:office:office" xmlns:r="http://schemas.openxmlformats.org/officeDocument/2006/relationships" xmlns:m="http://schemas.openxmlformats.org/officeDocument/2006/math" xmlns:v="urn:schemas-microsoft-com:vml" xmlns:wp14="http://schemas.microsoft.com/office/word/2010/wordprocessingDrawing" xmlns:wp="http://schemas.openxmlformats.org/drawingml/2006/wordprocessingDrawing" xmlns:w10="urn:schemas-microsoft-com:office:word" xmlns:w="http://schemas.openxmlformats.org/wordprocessingml/2006/main" xmlns:w14="http://schemas.microsoft.com/office/word/2010/wordml" xmlns:w15="http://schemas.microsoft.com/office/word/2012/wordml" xmlns:w16cex="http://schemas.microsoft.com/office/word/2018/wordml/cex" xmlns:w16cid="http://schemas.microsoft.com/office/word/2016/wordml/cid" xmlns:w16="http://schemas.microsoft.com/office/word/2018/wordml" xmlns:w16se="http://schemas.microsoft.com/office/word/2015/wordml/symex" xmlns:wpg="http://schemas.microsoft.com/office/word/2010/wordprocessingGroup" xmlns:wpi="http://schemas.microsoft.com/office/word/2010/wordprocessingInk" xmlns:wne="http://schemas.microsoft.com/office/word/2006/wordml" xmlns:wps="http://schemas.microsoft.com/office/word/2010/wordprocessingShape" mc:Ignorable="w14 w15 w16se w16cid w16 w16cex wp14">
+<w:ftr xmlns:wpc="http://schemas.microsoft.com/office/word/2010/wordprocessingCanvas" xmlns:cx="http://schemas.microsoft.com/office/drawing/2014/chartex" xmlns:cx1="http://schemas.microsoft.com/office/drawing/2015/9/8/chartex" xmlns:cx2="http://schemas.microsoft.com/office/drawing/2015/10/21/chartex" xmlns:cx3="http://schemas.microsoft.com/office/drawing/2016/5/9/chartex" xmlns:cx4="http://schemas.microsoft.com/office/drawing/2016/5/10/chartex" xmlns:cx5="http://schemas.microsoft.com/office/drawing/2016/5/11/chartex" xmlns:cx6="http://schemas.microsoft.com/office/drawing/2016/5/12/chartex" xmlns:cx7="http://schemas.microsoft.com/office/drawing/2016/5/13/chartex" xmlns:cx8="http://schemas.microsoft.com/office/drawing/2016/5/14/chartex" xmlns:mc="http://schemas.openxmlformats.org/markup-compatibility/2006" xmlns:aink="http://schemas.microsoft.com/office/drawing/2016/ink" xmlns:am3d="http://schemas.microsoft.com/office/drawing/2017/model3d" xmlns:o="urn:schemas-microsoft-com:office:office" xmlns:r="http://schemas.openxmlformats.org/officeDocument/2006/relationships" xmlns:m="http://schemas.openxmlformats.org/officeDocument/2006/math" xmlns:v="urn:schemas-microsoft-com:vml" xmlns:wp14="http://schemas.microsoft.com/office/word/2010/wordprocessingDrawing" xmlns:wp="http://schemas.openxmlformats.org/drawingml/2006/wordprocessingDrawing" xmlns:w10="urn:schemas-microsoft-com:office:word" xmlns:w="http://schemas.openxmlformats.org/wordprocessingml/2006/main" xmlns:w14="http://schemas.microsoft.com/office/word/2010/wordml" xmlns:w15="http://schemas.microsoft.com/office/word/2012/wordml" xmlns:w16cex="http://schemas.microsoft.com/office/word/2018/wordml/cex" xmlns:w16cid="http://schemas.microsoft.com/office/word/2016/wordml/cid" xmlns:w16="http://schemas.microsoft.com/office/word/2018/wordml" xmlns:w16sdtdh="http://schemas.microsoft.com/office/word/2020/wordml/sdtdatahash" xmlns:w16se="http://schemas.microsoft.com/office/word/2015/wordml/symex" xmlns:wpg="http://schemas.microsoft.com/office/word/2010/wordprocessingGroup" xmlns:wpi="http://schemas.microsoft.com/office/word/2010/wordprocessingInk" xmlns:wne="http://schemas.microsoft.com/office/word/2006/wordml" xmlns:wps="http://schemas.microsoft.com/office/word/2010/wordprocessingShape" mc:Ignorable="w14 w15 w16se w16cid w16 w16cex w16sdtdh wp14">
   <w:tbl>
     <w:tblPr>
       <w:tblStyle w:val="TableGrid"/>
@@ -5396,17 +7186,19 @@
       <w:pStyle w:val="Footer"/>
     </w:pPr>
   </w:p>
+  <w:p/>
 </w:ftr>
 </file>
 
 <file path=word/footnotes.xml><?xml version="1.0" encoding="utf-8"?>
-<w:footnotes xmlns:wpc="http://schemas.microsoft.com/office/word/2010/wordprocessingCanvas" xmlns:cx="http://schemas.microsoft.com/office/drawing/2014/chartex" xmlns:cx1="http://schemas.microsoft.com/office/drawing/2015/9/8/chartex" xmlns:cx2="http://schemas.microsoft.com/office/drawing/2015/10/21/chartex" xmlns:cx3="http://schemas.microsoft.com/office/drawing/2016/5/9/chartex" xmlns:cx4="http://schemas.microsoft.com/office/drawing/2016/5/10/chartex" xmlns:cx5="http://schemas.microsoft.com/office/drawing/2016/5/11/chartex" xmlns:cx6="http://schemas.microsoft.com/office/drawing/2016/5/12/chartex" xmlns:cx7="http://schemas.microsoft.com/office/drawing/2016/5/13/chartex" xmlns:cx8="http://schemas.microsoft.com/office/drawing/2016/5/14/chartex" xmlns:mc="http://schemas.openxmlformats.org/markup-compatibility/2006" xmlns:aink="http://schemas.microsoft.com/office/drawing/2016/ink" xmlns:am3d="http://schemas.microsoft.com/office/drawing/2017/model3d" xmlns:o="urn:schemas-microsoft-com:office:office" xmlns:r="http://schemas.openxmlformats.org/officeDocument/2006/relationships" xmlns:m="http://schemas.openxmlformats.org/officeDocument/2006/math" xmlns:v="urn:schemas-microsoft-com:vml" xmlns:wp14="http://schemas.microsoft.com/office/word/2010/wordprocessingDrawing" xmlns:wp="http://schemas.openxmlformats.org/drawingml/2006/wordprocessingDrawing" xmlns:w10="urn:schemas-microsoft-com:office:word" xmlns:w="http://schemas.openxmlformats.org/wordprocessingml/2006/main" xmlns:w14="http://schemas.microsoft.com/office/word/2010/wordml" xmlns:w15="http://schemas.microsoft.com/office/word/2012/wordml" xmlns:w16cex="http://schemas.microsoft.com/office/word/2018/wordml/cex" xmlns:w16cid="http://schemas.microsoft.com/office/word/2016/wordml/cid" xmlns:w16="http://schemas.microsoft.com/office/word/2018/wordml" xmlns:w16se="http://schemas.microsoft.com/office/word/2015/wordml/symex" xmlns:wpg="http://schemas.microsoft.com/office/word/2010/wordprocessingGroup" xmlns:wpi="http://schemas.microsoft.com/office/word/2010/wordprocessingInk" xmlns:wne="http://schemas.microsoft.com/office/word/2006/wordml" xmlns:wps="http://schemas.microsoft.com/office/word/2010/wordprocessingShape" mc:Ignorable="w14 w15 w16se w16cid w16 w16cex wp14">
+<w:footnotes xmlns:wpc="http://schemas.microsoft.com/office/word/2010/wordprocessingCanvas" xmlns:cx="http://schemas.microsoft.com/office/drawing/2014/chartex" xmlns:cx1="http://schemas.microsoft.com/office/drawing/2015/9/8/chartex" xmlns:cx2="http://schemas.microsoft.com/office/drawing/2015/10/21/chartex" xmlns:cx3="http://schemas.microsoft.com/office/drawing/2016/5/9/chartex" xmlns:cx4="http://schemas.microsoft.com/office/drawing/2016/5/10/chartex" xmlns:cx5="http://schemas.microsoft.com/office/drawing/2016/5/11/chartex" xmlns:cx6="http://schemas.microsoft.com/office/drawing/2016/5/12/chartex" xmlns:cx7="http://schemas.microsoft.com/office/drawing/2016/5/13/chartex" xmlns:cx8="http://schemas.microsoft.com/office/drawing/2016/5/14/chartex" xmlns:mc="http://schemas.openxmlformats.org/markup-compatibility/2006" xmlns:aink="http://schemas.microsoft.com/office/drawing/2016/ink" xmlns:am3d="http://schemas.microsoft.com/office/drawing/2017/model3d" xmlns:o="urn:schemas-microsoft-com:office:office" xmlns:r="http://schemas.openxmlformats.org/officeDocument/2006/relationships" xmlns:m="http://schemas.openxmlformats.org/officeDocument/2006/math" xmlns:v="urn:schemas-microsoft-com:vml" xmlns:wp14="http://schemas.microsoft.com/office/word/2010/wordprocessingDrawing" xmlns:wp="http://schemas.openxmlformats.org/drawingml/2006/wordprocessingDrawing" xmlns:w10="urn:schemas-microsoft-com:office:word" xmlns:w="http://schemas.openxmlformats.org/wordprocessingml/2006/main" xmlns:w14="http://schemas.microsoft.com/office/word/2010/wordml" xmlns:w15="http://schemas.microsoft.com/office/word/2012/wordml" xmlns:w16cex="http://schemas.microsoft.com/office/word/2018/wordml/cex" xmlns:w16cid="http://schemas.microsoft.com/office/word/2016/wordml/cid" xmlns:w16="http://schemas.microsoft.com/office/word/2018/wordml" xmlns:w16sdtdh="http://schemas.microsoft.com/office/word/2020/wordml/sdtdatahash" xmlns:w16se="http://schemas.microsoft.com/office/word/2015/wordml/symex" xmlns:wpg="http://schemas.microsoft.com/office/word/2010/wordprocessingGroup" xmlns:wpi="http://schemas.microsoft.com/office/word/2010/wordprocessingInk" xmlns:wne="http://schemas.microsoft.com/office/word/2006/wordml" xmlns:wps="http://schemas.microsoft.com/office/word/2010/wordprocessingShape" mc:Ignorable="w14 w15 w16se w16cid w16 w16cex w16sdtdh wp14">
   <w:footnote w:type="separator" w:id="-1">
     <w:p>
       <w:r>
         <w:separator/>
       </w:r>
     </w:p>
+    <w:p/>
   </w:footnote>
   <w:footnote w:type="continuationSeparator" w:id="0">
     <w:p>
@@ -5414,12 +7206,13 @@
         <w:continuationSeparator/>
       </w:r>
     </w:p>
+    <w:p/>
   </w:footnote>
 </w:footnotes>
 </file>
 
 <file path=word/numbering.xml><?xml version="1.0" encoding="utf-8"?>
-<w:numbering xmlns:wpc="http://schemas.microsoft.com/office/word/2010/wordprocessingCanvas" xmlns:cx="http://schemas.microsoft.com/office/drawing/2014/chartex" xmlns:cx1="http://schemas.microsoft.com/office/drawing/2015/9/8/chartex" xmlns:cx2="http://schemas.microsoft.com/office/drawing/2015/10/21/chartex" xmlns:cx3="http://schemas.microsoft.com/office/drawing/2016/5/9/chartex" xmlns:cx4="http://schemas.microsoft.com/office/drawing/2016/5/10/chartex" xmlns:cx5="http://schemas.microsoft.com/office/drawing/2016/5/11/chartex" xmlns:cx6="http://schemas.microsoft.com/office/drawing/2016/5/12/chartex" xmlns:cx7="http://schemas.microsoft.com/office/drawing/2016/5/13/chartex" xmlns:cx8="http://schemas.microsoft.com/office/drawing/2016/5/14/chartex" xmlns:mc="http://schemas.openxmlformats.org/markup-compatibility/2006" xmlns:aink="http://schemas.microsoft.com/office/drawing/2016/ink" xmlns:am3d="http://schemas.microsoft.com/office/drawing/2017/model3d" xmlns:o="urn:schemas-microsoft-com:office:office" xmlns:r="http://schemas.openxmlformats.org/officeDocument/2006/relationships" xmlns:m="http://schemas.openxmlformats.org/officeDocument/2006/math" xmlns:v="urn:schemas-microsoft-com:vml" xmlns:wp14="http://schemas.microsoft.com/office/word/2010/wordprocessingDrawing" xmlns:wp="http://schemas.openxmlformats.org/drawingml/2006/wordprocessingDrawing" xmlns:w10="urn:schemas-microsoft-com:office:word" xmlns:w="http://schemas.openxmlformats.org/wordprocessingml/2006/main" xmlns:w14="http://schemas.microsoft.com/office/word/2010/wordml" xmlns:w15="http://schemas.microsoft.com/office/word/2012/wordml" xmlns:w16cex="http://schemas.microsoft.com/office/word/2018/wordml/cex" xmlns:w16cid="http://schemas.microsoft.com/office/word/2016/wordml/cid" xmlns:w16="http://schemas.microsoft.com/office/word/2018/wordml" xmlns:w16se="http://schemas.microsoft.com/office/word/2015/wordml/symex" xmlns:wpg="http://schemas.microsoft.com/office/word/2010/wordprocessingGroup" xmlns:wpi="http://schemas.microsoft.com/office/word/2010/wordprocessingInk" xmlns:wne="http://schemas.microsoft.com/office/word/2006/wordml" xmlns:wps="http://schemas.microsoft.com/office/word/2010/wordprocessingShape" mc:Ignorable="w14 w15 w16se w16cid w16 w16cex wp14">
+<w:numbering xmlns:wpc="http://schemas.microsoft.com/office/word/2010/wordprocessingCanvas" xmlns:cx="http://schemas.microsoft.com/office/drawing/2014/chartex" xmlns:cx1="http://schemas.microsoft.com/office/drawing/2015/9/8/chartex" xmlns:cx2="http://schemas.microsoft.com/office/drawing/2015/10/21/chartex" xmlns:cx3="http://schemas.microsoft.com/office/drawing/2016/5/9/chartex" xmlns:cx4="http://schemas.microsoft.com/office/drawing/2016/5/10/chartex" xmlns:cx5="http://schemas.microsoft.com/office/drawing/2016/5/11/chartex" xmlns:cx6="http://schemas.microsoft.com/office/drawing/2016/5/12/chartex" xmlns:cx7="http://schemas.microsoft.com/office/drawing/2016/5/13/chartex" xmlns:cx8="http://schemas.microsoft.com/office/drawing/2016/5/14/chartex" xmlns:mc="http://schemas.openxmlformats.org/markup-compatibility/2006" xmlns:aink="http://schemas.microsoft.com/office/drawing/2016/ink" xmlns:am3d="http://schemas.microsoft.com/office/drawing/2017/model3d" xmlns:o="urn:schemas-microsoft-com:office:office" xmlns:r="http://schemas.openxmlformats.org/officeDocument/2006/relationships" xmlns:m="http://schemas.openxmlformats.org/officeDocument/2006/math" xmlns:v="urn:schemas-microsoft-com:vml" xmlns:wp14="http://schemas.microsoft.com/office/word/2010/wordprocessingDrawing" xmlns:wp="http://schemas.openxmlformats.org/drawingml/2006/wordprocessingDrawing" xmlns:w10="urn:schemas-microsoft-com:office:word" xmlns:w="http://schemas.openxmlformats.org/wordprocessingml/2006/main" xmlns:w14="http://schemas.microsoft.com/office/word/2010/wordml" xmlns:w15="http://schemas.microsoft.com/office/word/2012/wordml" xmlns:w16cex="http://schemas.microsoft.com/office/word/2018/wordml/cex" xmlns:w16cid="http://schemas.microsoft.com/office/word/2016/wordml/cid" xmlns:w16="http://schemas.microsoft.com/office/word/2018/wordml" xmlns:w16sdtdh="http://schemas.microsoft.com/office/word/2020/wordml/sdtdatahash" xmlns:w16se="http://schemas.microsoft.com/office/word/2015/wordml/symex" xmlns:wpg="http://schemas.microsoft.com/office/word/2010/wordprocessingGroup" xmlns:wpi="http://schemas.microsoft.com/office/word/2010/wordprocessingInk" xmlns:wne="http://schemas.microsoft.com/office/word/2006/wordml" xmlns:wps="http://schemas.microsoft.com/office/word/2010/wordprocessingShape" mc:Ignorable="w14 w15 w16se w16cid w16 w16cex w16sdtdh wp14">
   <w:abstractNum w:abstractNumId="0" w15:restartNumberingAfterBreak="0">
     <w:nsid w:val="00432905"/>
     <w:multiLevelType w:val="multilevel"/>
@@ -8647,7 +10440,7 @@
 </file>
 
 <file path=word/styles.xml><?xml version="1.0" encoding="utf-8"?>
-<w:styles xmlns:mc="http://schemas.openxmlformats.org/markup-compatibility/2006" xmlns:r="http://schemas.openxmlformats.org/officeDocument/2006/relationships" xmlns:w="http://schemas.openxmlformats.org/wordprocessingml/2006/main" xmlns:w14="http://schemas.microsoft.com/office/word/2010/wordml" xmlns:w15="http://schemas.microsoft.com/office/word/2012/wordml" xmlns:w16cex="http://schemas.microsoft.com/office/word/2018/wordml/cex" xmlns:w16cid="http://schemas.microsoft.com/office/word/2016/wordml/cid" xmlns:w16="http://schemas.microsoft.com/office/word/2018/wordml" xmlns:w16se="http://schemas.microsoft.com/office/word/2015/wordml/symex" mc:Ignorable="w14 w15 w16se w16cid w16 w16cex">
+<w:styles xmlns:mc="http://schemas.openxmlformats.org/markup-compatibility/2006" xmlns:r="http://schemas.openxmlformats.org/officeDocument/2006/relationships" xmlns:w="http://schemas.openxmlformats.org/wordprocessingml/2006/main" xmlns:w14="http://schemas.microsoft.com/office/word/2010/wordml" xmlns:w15="http://schemas.microsoft.com/office/word/2012/wordml" xmlns:w16cex="http://schemas.microsoft.com/office/word/2018/wordml/cex" xmlns:w16cid="http://schemas.microsoft.com/office/word/2016/wordml/cid" xmlns:w16="http://schemas.microsoft.com/office/word/2018/wordml" xmlns:w16sdtdh="http://schemas.microsoft.com/office/word/2020/wordml/sdtdatahash" xmlns:w16se="http://schemas.microsoft.com/office/word/2015/wordml/symex" mc:Ignorable="w14 w15 w16se w16cid w16 w16cex w16sdtdh">
   <w:docDefaults>
     <w:rPrDefault>
       <w:rPr>
@@ -9112,6 +10905,7 @@
   <w:style w:type="table" w:default="1" w:styleId="TableNormal">
     <w:name w:val="Normal Table"/>
     <w:uiPriority w:val="99"/>
+    <w:semiHidden/>
     <w:unhideWhenUsed/>
     <w:tblPr>
       <w:tblInd w:w="0" w:type="dxa"/>
@@ -9797,6 +11591,28 @@
 </file>
 
 <file path=customXml/item1.xml><?xml version="1.0" encoding="utf-8"?>
+<p:properties xmlns:p="http://schemas.microsoft.com/office/2006/metadata/properties" xmlns:xsi="http://www.w3.org/2001/XMLSchema-instance" xmlns:pc="http://schemas.microsoft.com/office/infopath/2007/PartnerControls">
+  <documentManagement>
+    <Stage xmlns="f336f4fe-8719-4ea2-b5d6-29b3a580aeb4">Draft</Stage>
+    <Next_x0020_Stage xmlns="f336f4fe-8719-4ea2-b5d6-29b3a580aeb4" xsi:nil="true"/>
+    <Admin_x0020_Action xmlns="f336f4fe-8719-4ea2-b5d6-29b3a580aeb4" xsi:nil="true"/>
+    <Template_x0020_Category xmlns="f336f4fe-8719-4ea2-b5d6-29b3a580aeb4">Claim Form - CLM</Template_x0020_Category>
+    <Action xmlns="f336f4fe-8719-4ea2-b5d6-29b3a580aeb4" xsi:nil="true"/>
+    <Purpose1 xmlns="f336f4fe-8719-4ea2-b5d6-29b3a580aeb4">Sealed claim</Purpose1>
+    <Template_x0020_Language xmlns="f336f4fe-8719-4ea2-b5d6-29b3a580aeb4">English - ENG</Template_x0020_Language>
+    <Rename xmlns="f336f4fe-8719-4ea2-b5d6-29b3a580aeb4">true</Rename>
+    <Tornado_x0020_Filename xmlns="f336f4fe-8719-4ea2-b5d6-29b3a580aeb4" xsi:nil="true"/>
+    <Approval_x0020_Request_x0020_Comment xmlns="f336f4fe-8719-4ea2-b5d6-29b3a580aeb4" xsi:nil="true"/>
+    <Publication_x0020_Date xmlns="f336f4fe-8719-4ea2-b5d6-29b3a580aeb4">2020-12-15T00:00:00+00:00</Publication_x0020_Date>
+  </documentManagement>
+</p:properties>
+</file>
+
+<file path=customXml/item2.xml><?xml version="1.0" encoding="utf-8"?>
+<b:Sources xmlns:b="http://schemas.openxmlformats.org/officeDocument/2006/bibliography" xmlns="http://schemas.openxmlformats.org/officeDocument/2006/bibliography" SelectedStyle="\APASixthEditionOfficeOnline.xsl" StyleName="APA" Version="6"/>
+</file>
+
+<file path=customXml/item3.xml><?xml version="1.0" encoding="utf-8"?>
 <ct:contentTypeSchema xmlns:ct="http://schemas.microsoft.com/office/2006/metadata/contentType" xmlns:ma="http://schemas.microsoft.com/office/2006/metadata/properties/metaAttributes" ct:_="" ma:_="" ma:contentTypeName="_CtTemplate" ma:contentTypeID="0x01010064A5FDCCFB03F540B94405305D7DE14F00A4F8B82F7CEF57469A8FE5CEAB7A0EE0" ma:contentTypeVersion="52" ma:contentTypeDescription="Part of Template Management with Site Columns representing custom attributes." ma:contentTypeScope="" ma:versionID="c2286c6217564930720849237c12976e">
   <xsd:schema xmlns:xsd="http://www.w3.org/2001/XMLSchema" xmlns:xs="http://www.w3.org/2001/XMLSchema" xmlns:p="http://schemas.microsoft.com/office/2006/metadata/properties" xmlns:ns2="f336f4fe-8719-4ea2-b5d6-29b3a580aeb4" xmlns:ns3="b57b892a-dd61-4bba-b372-a8d93da2c7e6" targetNamespace="http://schemas.microsoft.com/office/2006/metadata/properties" ma:root="true" ma:fieldsID="9fba45822a34e557d70c1e8d39cd3b74" ns2:_="" ns3:_="">
     <xsd:import namespace="f336f4fe-8719-4ea2-b5d6-29b3a580aeb4"/>
@@ -10111,7 +11927,7 @@
 </ct:contentTypeSchema>
 </file>
 
-<file path=customXml/item2.xml><?xml version="1.0" encoding="utf-8"?>
+<file path=customXml/item4.xml><?xml version="1.0" encoding="utf-8"?>
 <?mso-contentType ?>
 <FormTemplates xmlns="http://schemas.microsoft.com/sharepoint/v3/contenttype/forms">
   <Display>DocumentLibraryForm</Display>
@@ -10120,29 +11936,25 @@
 </FormTemplates>
 </file>
 
-<file path=customXml/item3.xml><?xml version="1.0" encoding="utf-8"?>
-<p:properties xmlns:p="http://schemas.microsoft.com/office/2006/metadata/properties" xmlns:xsi="http://www.w3.org/2001/XMLSchema-instance" xmlns:pc="http://schemas.microsoft.com/office/infopath/2007/PartnerControls">
-  <documentManagement>
-    <Stage xmlns="f336f4fe-8719-4ea2-b5d6-29b3a580aeb4">Draft</Stage>
-    <Next_x0020_Stage xmlns="f336f4fe-8719-4ea2-b5d6-29b3a580aeb4" xsi:nil="true"/>
-    <Admin_x0020_Action xmlns="f336f4fe-8719-4ea2-b5d6-29b3a580aeb4" xsi:nil="true"/>
-    <Template_x0020_Category xmlns="f336f4fe-8719-4ea2-b5d6-29b3a580aeb4">Claim Form - CLM</Template_x0020_Category>
-    <Action xmlns="f336f4fe-8719-4ea2-b5d6-29b3a580aeb4" xsi:nil="true"/>
-    <Purpose1 xmlns="f336f4fe-8719-4ea2-b5d6-29b3a580aeb4">Sealed claim</Purpose1>
-    <Template_x0020_Language xmlns="f336f4fe-8719-4ea2-b5d6-29b3a580aeb4">English - ENG</Template_x0020_Language>
-    <Rename xmlns="f336f4fe-8719-4ea2-b5d6-29b3a580aeb4">true</Rename>
-    <Tornado_x0020_Filename xmlns="f336f4fe-8719-4ea2-b5d6-29b3a580aeb4" xsi:nil="true"/>
-    <Approval_x0020_Request_x0020_Comment xmlns="f336f4fe-8719-4ea2-b5d6-29b3a580aeb4" xsi:nil="true"/>
-    <Publication_x0020_Date xmlns="f336f4fe-8719-4ea2-b5d6-29b3a580aeb4">2020-12-15T00:00:00+00:00</Publication_x0020_Date>
-  </documentManagement>
-</p:properties>
+<file path=customXml/itemProps1.xml><?xml version="1.0" encoding="utf-8"?>
+<ds:datastoreItem xmlns:ds="http://schemas.openxmlformats.org/officeDocument/2006/customXml" ds:itemID="{B7EA20FE-B0E7-4AF0-B5E0-DCFC63125D32}">
+  <ds:schemaRefs>
+    <ds:schemaRef ds:uri="http://schemas.microsoft.com/office/2006/metadata/properties"/>
+    <ds:schemaRef ds:uri="http://schemas.microsoft.com/office/infopath/2007/PartnerControls"/>
+    <ds:schemaRef ds:uri="f336f4fe-8719-4ea2-b5d6-29b3a580aeb4"/>
+  </ds:schemaRefs>
+</ds:datastoreItem>
 </file>
 
-<file path=customXml/item4.xml><?xml version="1.0" encoding="utf-8"?>
-<b:Sources xmlns:b="http://schemas.openxmlformats.org/officeDocument/2006/bibliography" xmlns="http://schemas.openxmlformats.org/officeDocument/2006/bibliography" SelectedStyle="\APASixthEditionOfficeOnline.xsl" StyleName="APA" Version="6"/>
+<file path=customXml/itemProps2.xml><?xml version="1.0" encoding="utf-8"?>
+<ds:datastoreItem xmlns:ds="http://schemas.openxmlformats.org/officeDocument/2006/customXml" ds:itemID="{AE11B69E-1E1D-594C-93F8-E6D47A7E6B48}">
+  <ds:schemaRefs>
+    <ds:schemaRef ds:uri="http://schemas.openxmlformats.org/officeDocument/2006/bibliography"/>
+  </ds:schemaRefs>
+</ds:datastoreItem>
 </file>
 
-<file path=customXml/itemProps1.xml><?xml version="1.0" encoding="utf-8"?>
+<file path=customXml/itemProps3.xml><?xml version="1.0" encoding="utf-8"?>
 <ds:datastoreItem xmlns:ds="http://schemas.openxmlformats.org/officeDocument/2006/customXml" ds:itemID="{13ABDEE5-4F67-40B0-BE1B-3130EC616509}">
   <ds:schemaRefs>
     <ds:schemaRef ds:uri="http://schemas.microsoft.com/office/2006/metadata/contentType"/>
@@ -10161,28 +11973,10 @@
 </ds:datastoreItem>
 </file>
 
-<file path=customXml/itemProps2.xml><?xml version="1.0" encoding="utf-8"?>
+<file path=customXml/itemProps4.xml><?xml version="1.0" encoding="utf-8"?>
 <ds:datastoreItem xmlns:ds="http://schemas.openxmlformats.org/officeDocument/2006/customXml" ds:itemID="{9661752A-6D7B-4880-80FA-DA4AA1F0C9AC}">
   <ds:schemaRefs>
     <ds:schemaRef ds:uri="http://schemas.microsoft.com/sharepoint/v3/contenttype/forms"/>
   </ds:schemaRefs>
 </ds:datastoreItem>
-</file>
-
-<file path=customXml/itemProps3.xml><?xml version="1.0" encoding="utf-8"?>
-<ds:datastoreItem xmlns:ds="http://schemas.openxmlformats.org/officeDocument/2006/customXml" ds:itemID="{B7EA20FE-B0E7-4AF0-B5E0-DCFC63125D32}">
-  <ds:schemaRefs>
-    <ds:schemaRef ds:uri="http://schemas.microsoft.com/office/2006/metadata/properties"/>
-    <ds:schemaRef ds:uri="http://schemas.microsoft.com/office/infopath/2007/PartnerControls"/>
-    <ds:schemaRef ds:uri="f336f4fe-8719-4ea2-b5d6-29b3a580aeb4"/>
-  </ds:schemaRefs>
-</ds:datastoreItem>
-</file>
-
-<file path=customXml/itemProps4.xml><?xml version="1.0" encoding="utf-8"?>
-<ds:datastoreItem xmlns:ds="http://schemas.openxmlformats.org/officeDocument/2006/customXml" ds:itemID="{AE11B69E-1E1D-594C-93F8-E6D47A7E6B48}">
-  <ds:schemaRefs>
-    <ds:schemaRef ds:uri="http://schemas.openxmlformats.org/officeDocument/2006/bibliography"/>
-  </ds:schemaRefs>
-</ds:datastoreItem>
 </file>
</xml_diff>

<commit_message>
When users enter details for a sole trader, the 'trading as' details aren't produced on the claim form
</commit_message>
<xml_diff>
--- a/docker/docmosis/templates/CV-UNS-CLM-ENG-00727.docx
+++ b/docker/docmosis/templates/CV-UNS-CLM-ENG-00727.docx
@@ -1,6 +1,6 @@
 
 <file path=word/document.xml><?xml version="1.0" encoding="utf-8"?>
-<w:document xmlns:wpc="http://schemas.microsoft.com/office/word/2010/wordprocessingCanvas" xmlns:cx="http://schemas.microsoft.com/office/drawing/2014/chartex" xmlns:cx1="http://schemas.microsoft.com/office/drawing/2015/9/8/chartex" xmlns:cx2="http://schemas.microsoft.com/office/drawing/2015/10/21/chartex" xmlns:cx3="http://schemas.microsoft.com/office/drawing/2016/5/9/chartex" xmlns:cx4="http://schemas.microsoft.com/office/drawing/2016/5/10/chartex" xmlns:cx5="http://schemas.microsoft.com/office/drawing/2016/5/11/chartex" xmlns:cx6="http://schemas.microsoft.com/office/drawing/2016/5/12/chartex" xmlns:cx7="http://schemas.microsoft.com/office/drawing/2016/5/13/chartex" xmlns:cx8="http://schemas.microsoft.com/office/drawing/2016/5/14/chartex" xmlns:mc="http://schemas.openxmlformats.org/markup-compatibility/2006" xmlns:aink="http://schemas.microsoft.com/office/drawing/2016/ink" xmlns:am3d="http://schemas.microsoft.com/office/drawing/2017/model3d" xmlns:o="urn:schemas-microsoft-com:office:office" xmlns:r="http://schemas.openxmlformats.org/officeDocument/2006/relationships" xmlns:m="http://schemas.openxmlformats.org/officeDocument/2006/math" xmlns:v="urn:schemas-microsoft-com:vml" xmlns:wp14="http://schemas.microsoft.com/office/word/2010/wordprocessingDrawing" xmlns:wp="http://schemas.openxmlformats.org/drawingml/2006/wordprocessingDrawing" xmlns:w10="urn:schemas-microsoft-com:office:word" xmlns:w="http://schemas.openxmlformats.org/wordprocessingml/2006/main" xmlns:w14="http://schemas.microsoft.com/office/word/2010/wordml" xmlns:w15="http://schemas.microsoft.com/office/word/2012/wordml" xmlns:w16cex="http://schemas.microsoft.com/office/word/2018/wordml/cex" xmlns:w16cid="http://schemas.microsoft.com/office/word/2016/wordml/cid" xmlns:w16="http://schemas.microsoft.com/office/word/2018/wordml" xmlns:w16sdtdh="http://schemas.microsoft.com/office/word/2020/wordml/sdtdatahash" xmlns:w16se="http://schemas.microsoft.com/office/word/2015/wordml/symex" xmlns:wpg="http://schemas.microsoft.com/office/word/2010/wordprocessingGroup" xmlns:wpi="http://schemas.microsoft.com/office/word/2010/wordprocessingInk" xmlns:wne="http://schemas.microsoft.com/office/word/2006/wordml" xmlns:wps="http://schemas.microsoft.com/office/word/2010/wordprocessingShape" mc:Ignorable="w14 w15 w16se w16cid w16 w16cex w16sdtdh wp14">
+<w:document xmlns:wpc="http://schemas.microsoft.com/office/word/2010/wordprocessingCanvas" xmlns:cx="http://schemas.microsoft.com/office/drawing/2014/chartex" xmlns:cx1="http://schemas.microsoft.com/office/drawing/2015/9/8/chartex" xmlns:cx2="http://schemas.microsoft.com/office/drawing/2015/10/21/chartex" xmlns:cx3="http://schemas.microsoft.com/office/drawing/2016/5/9/chartex" xmlns:cx4="http://schemas.microsoft.com/office/drawing/2016/5/10/chartex" xmlns:cx5="http://schemas.microsoft.com/office/drawing/2016/5/11/chartex" xmlns:cx6="http://schemas.microsoft.com/office/drawing/2016/5/12/chartex" xmlns:cx7="http://schemas.microsoft.com/office/drawing/2016/5/13/chartex" xmlns:cx8="http://schemas.microsoft.com/office/drawing/2016/5/14/chartex" xmlns:mc="http://schemas.openxmlformats.org/markup-compatibility/2006" xmlns:aink="http://schemas.microsoft.com/office/drawing/2016/ink" xmlns:am3d="http://schemas.microsoft.com/office/drawing/2017/model3d" xmlns:o="urn:schemas-microsoft-com:office:office" xmlns:oel="http://schemas.microsoft.com/office/2019/extlst" xmlns:r="http://schemas.openxmlformats.org/officeDocument/2006/relationships" xmlns:m="http://schemas.openxmlformats.org/officeDocument/2006/math" xmlns:v="urn:schemas-microsoft-com:vml" xmlns:wp14="http://schemas.microsoft.com/office/word/2010/wordprocessingDrawing" xmlns:wp="http://schemas.openxmlformats.org/drawingml/2006/wordprocessingDrawing" xmlns:w10="urn:schemas-microsoft-com:office:word" xmlns:w="http://schemas.openxmlformats.org/wordprocessingml/2006/main" xmlns:w14="http://schemas.microsoft.com/office/word/2010/wordml" xmlns:w15="http://schemas.microsoft.com/office/word/2012/wordml" xmlns:w16cex="http://schemas.microsoft.com/office/word/2018/wordml/cex" xmlns:w16cid="http://schemas.microsoft.com/office/word/2016/wordml/cid" xmlns:w16="http://schemas.microsoft.com/office/word/2018/wordml" xmlns:w16sdtdh="http://schemas.microsoft.com/office/word/2020/wordml/sdtdatahash" xmlns:w16se="http://schemas.microsoft.com/office/word/2015/wordml/symex" xmlns:wpg="http://schemas.microsoft.com/office/word/2010/wordprocessingGroup" xmlns:wpi="http://schemas.microsoft.com/office/word/2010/wordprocessingInk" xmlns:wne="http://schemas.microsoft.com/office/word/2006/wordml" xmlns:wps="http://schemas.microsoft.com/office/word/2010/wordprocessingShape" mc:Ignorable="w14 w15 w16se w16cid w16 w16cex w16sdtdh wp14">
   <w:body>
     <w:p>
       <w:pPr>
@@ -46,7 +46,7 @@
               <w:fldChar w:fldCharType="begin"/>
             </w:r>
             <w:r>
-              <w:instrText xml:space="preserve"> INCLUDEPICTURE "/var/folders/m2/qnb2dry97b79psf_83dm0rf80000gn/T/com.microsoft.Word/WebArchiveCopyPasteTempFiles/page1image12566944" \* MERGEFORMATINET </w:instrText>
+              <w:instrText xml:space="preserve"> INCLUDEPICTURE "C:\\var\\folders\\m2\\qnb2dry97b79psf_83dm0rf80000gn\\T\\com.microsoft.Word\\WebArchiveCopyPasteTempFiles\\page1image12566944" \* MERGEFORMAT </w:instrText>
             </w:r>
             <w:r>
               <w:fldChar w:fldCharType="separate"/>
@@ -55,7 +55,7 @@
               <w:fldChar w:fldCharType="begin"/>
             </w:r>
             <w:r>
-              <w:instrText xml:space="preserve"> INCLUDEPICTURE "/var/folders/m2/qnb2dry97b79psf_83dm0rf80000gn/T/com.microsoft.Word/WebArchiveCopyPasteTempFiles/page1image59464816" \* MERGEFORMATINET </w:instrText>
+              <w:instrText xml:space="preserve"> INCLUDEPICTURE "C:\\var\\folders\\m2\\qnb2dry97b79psf_83dm0rf80000gn\\T\\com.microsoft.Word\\WebArchiveCopyPasteTempFiles\\page1image59464816" \* MERGEFORMAT </w:instrText>
             </w:r>
             <w:r>
               <w:fldChar w:fldCharType="separate"/>
@@ -207,7 +207,7 @@
               <w:fldChar w:fldCharType="begin"/>
             </w:r>
             <w:r>
-              <w:instrText xml:space="preserve"> INCLUDEPICTURE "/var/folders/m2/qnb2dry97b79psf_83dm0rf80000gn/T/com.microsoft.Word/WebArchiveCopyPasteTempFiles/page1image59464608" \* MERGEFORMATINET </w:instrText>
+              <w:instrText xml:space="preserve"> INCLUDEPICTURE "C:\\var\\folders\\m2\\qnb2dry97b79psf_83dm0rf80000gn\\T\\com.microsoft.Word\\WebArchiveCopyPasteTempFiles\\page1image59464608" \* MERGEFORMAT </w:instrText>
             </w:r>
             <w:r>
               <w:fldChar w:fldCharType="separate"/>
@@ -1098,6 +1098,60 @@
             <w:pPr>
               <w:pStyle w:val="NormalWeb"/>
               <w:spacing w:before="40" w:beforeAutospacing="0" w:after="40" w:afterAutospacing="0"/>
+              <w:rPr>
+                <w:rFonts w:ascii="GDSTransportWebsite" w:hAnsi="GDSTransportWebsite"/>
+                <w:b/>
+                <w:bCs/>
+                <w:color w:val="0A0A0A"/>
+                <w:shd w:val="clear" w:color="auto" w:fill="FFFFFF"/>
+              </w:rPr>
+            </w:pPr>
+            <w:r>
+              <w:rPr>
+                <w:rFonts w:ascii="GDSTransportWebsite" w:hAnsi="GDSTransportWebsite"/>
+                <w:b/>
+                <w:bCs/>
+                <w:color w:val="0A0A0A"/>
+                <w:shd w:val="clear" w:color="auto" w:fill="FFFFFF"/>
+              </w:rPr>
+              <w:t>Type</w:t>
+            </w:r>
+          </w:p>
+        </w:tc>
+        <w:tc>
+          <w:tcPr>
+            <w:tcW w:w="6521" w:type="dxa"/>
+          </w:tcPr>
+          <w:p>
+            <w:pPr>
+              <w:spacing w:before="40" w:after="40"/>
+              <w:rPr>
+                <w:rFonts w:ascii="GDSTransportWebsite" w:hAnsi="GDSTransportWebsite"/>
+                <w:color w:val="0A0A0A"/>
+              </w:rPr>
+            </w:pPr>
+            <w:r>
+              <w:rPr>
+                <w:rFonts w:ascii="GDSTransportWebsite" w:hAnsi="GDSTransportWebsite"/>
+                <w:color w:val="0A0A0A"/>
+              </w:rPr>
+              <w:t>&lt;&lt;type&gt;&gt;</w:t>
+            </w:r>
+          </w:p>
+        </w:tc>
+      </w:tr>
+      <w:tr>
+        <w:trPr>
+          <w:trHeight w:val="680"/>
+        </w:trPr>
+        <w:tc>
+          <w:tcPr>
+            <w:tcW w:w="3539" w:type="dxa"/>
+          </w:tcPr>
+          <w:p>
+            <w:pPr>
+              <w:pStyle w:val="NormalWeb"/>
+              <w:spacing w:before="40" w:beforeAutospacing="0" w:after="40" w:afterAutospacing="0"/>
             </w:pPr>
             <w:r>
               <w:rPr>
@@ -1921,6 +1975,270 @@
               </w:rPr>
               <w:t>&gt;&gt;&lt;&lt;es_&gt;&gt;</w:t>
             </w:r>
+          </w:p>
+        </w:tc>
+      </w:tr>
+      <w:tr>
+        <w:trPr>
+          <w:trHeight w:val="403"/>
+        </w:trPr>
+        <w:tc>
+          <w:tcPr>
+            <w:tcW w:w="10060" w:type="dxa"/>
+            <w:gridSpan w:val="2"/>
+          </w:tcPr>
+          <w:p>
+            <w:pPr>
+              <w:pStyle w:val="NormalWeb"/>
+              <w:spacing w:before="40" w:beforeAutospacing="0" w:after="40" w:afterAutospacing="0"/>
+              <w:rPr>
+                <w:rFonts w:ascii="GDSTransportWebsite" w:hAnsi="GDSTransportWebsite"/>
+                <w:color w:val="0A0A0A"/>
+              </w:rPr>
+            </w:pPr>
+          </w:p>
+        </w:tc>
+      </w:tr>
+      <w:tr>
+        <w:trPr>
+          <w:trHeight w:val="403"/>
+        </w:trPr>
+        <w:tc>
+          <w:tcPr>
+            <w:tcW w:w="10060" w:type="dxa"/>
+            <w:gridSpan w:val="2"/>
+          </w:tcPr>
+          <w:p>
+            <w:pPr>
+              <w:pStyle w:val="NormalWeb"/>
+              <w:spacing w:before="40" w:beforeAutospacing="0" w:after="40" w:afterAutospacing="0"/>
+              <w:rPr>
+                <w:rFonts w:ascii="GDSTransportWebsite" w:hAnsi="GDSTransportWebsite"/>
+                <w:color w:val="0A0A0A"/>
+              </w:rPr>
+            </w:pPr>
+            <w:bookmarkStart w:id="4" w:name="_Hlk104385855"/>
+            <w:r>
+              <w:rPr>
+                <w:rFonts w:ascii="GDSTransportWebsite" w:hAnsi="GDSTransportWebsite"/>
+                <w:color w:val="0A0A0A"/>
+              </w:rPr>
+              <w:t>&lt;&lt;</w:t>
+            </w:r>
+            <w:proofErr w:type="spellStart"/>
+            <w:r>
+              <w:rPr>
+                <w:rFonts w:ascii="GDSTransportWebsite" w:hAnsi="GDSTransportWebsite"/>
+                <w:color w:val="0A0A0A"/>
+              </w:rPr>
+              <w:t>c</w:t>
+            </w:r>
+            <w:r>
+              <w:rPr>
+                <w:rFonts w:ascii="GDSTransportWebsite" w:hAnsi="GDSTransportWebsite"/>
+                <w:color w:val="0A0A0A"/>
+              </w:rPr>
+              <w:t>r</w:t>
+            </w:r>
+            <w:proofErr w:type="spellEnd"/>
+            <w:r>
+              <w:rPr>
+                <w:rFonts w:ascii="GDSTransportWebsite" w:hAnsi="GDSTransportWebsite"/>
+                <w:color w:val="0A0A0A"/>
+              </w:rPr>
+              <w:t>_</w:t>
+            </w:r>
+            <w:proofErr w:type="gramStart"/>
+            <w:r>
+              <w:rPr>
+                <w:rFonts w:ascii="GDSTransportWebsite" w:hAnsi="GDSTransportWebsite"/>
+                <w:color w:val="0A0A0A"/>
+              </w:rPr>
+              <w:t>{</w:t>
+            </w:r>
+            <w:r>
+              <w:rPr>
+                <w:rFonts w:ascii="GDSTransportWebsite" w:hAnsi="GDSTransportWebsite"/>
+                <w:color w:val="0A0A0A"/>
+              </w:rPr>
+              <w:t>!</w:t>
+            </w:r>
+            <w:proofErr w:type="spellStart"/>
+            <w:r>
+              <w:rPr>
+                <w:rFonts w:ascii="GDSTransportWebsite" w:hAnsi="GDSTransportWebsite"/>
+                <w:color w:val="0A0A0A"/>
+              </w:rPr>
+              <w:t>isBlank</w:t>
+            </w:r>
+            <w:proofErr w:type="spellEnd"/>
+            <w:proofErr w:type="gramEnd"/>
+            <w:r>
+              <w:rPr>
+                <w:rFonts w:ascii="GDSTransportWebsite" w:hAnsi="GDSTransportWebsite"/>
+                <w:color w:val="0A0A0A"/>
+              </w:rPr>
+              <w:t>(</w:t>
+            </w:r>
+            <w:proofErr w:type="spellStart"/>
+            <w:r>
+              <w:rPr>
+                <w:rFonts w:ascii="GDSTransportWebsite" w:hAnsi="GDSTransportWebsite"/>
+                <w:color w:val="0A0A0A"/>
+              </w:rPr>
+              <w:t>soleTraderTradingAs</w:t>
+            </w:r>
+            <w:proofErr w:type="spellEnd"/>
+            <w:r>
+              <w:rPr>
+                <w:rFonts w:ascii="GDSTransportWebsite" w:hAnsi="GDSTransportWebsite"/>
+                <w:color w:val="0A0A0A"/>
+              </w:rPr>
+              <w:t>)</w:t>
+            </w:r>
+            <w:r>
+              <w:rPr>
+                <w:rFonts w:ascii="GDSTransportWebsite" w:hAnsi="GDSTransportWebsite"/>
+                <w:color w:val="0A0A0A"/>
+              </w:rPr>
+              <w:t>}&gt;&gt;</w:t>
+            </w:r>
+          </w:p>
+        </w:tc>
+      </w:tr>
+      <w:tr>
+        <w:trPr>
+          <w:trHeight w:val="680"/>
+        </w:trPr>
+        <w:tc>
+          <w:tcPr>
+            <w:tcW w:w="3539" w:type="dxa"/>
+          </w:tcPr>
+          <w:p>
+            <w:pPr>
+              <w:pStyle w:val="NormalWeb"/>
+              <w:spacing w:before="40" w:beforeAutospacing="0" w:after="40" w:afterAutospacing="0"/>
+              <w:rPr>
+                <w:rFonts w:ascii="GDSTransportWebsite" w:hAnsi="GDSTransportWebsite"/>
+                <w:b/>
+                <w:bCs/>
+                <w:color w:val="0A0A0A"/>
+                <w:shd w:val="clear" w:color="auto" w:fill="FFFFFF"/>
+              </w:rPr>
+            </w:pPr>
+            <w:r>
+              <w:rPr>
+                <w:rFonts w:ascii="GDSTransportWebsite" w:hAnsi="GDSTransportWebsite"/>
+                <w:b/>
+                <w:bCs/>
+                <w:color w:val="0A0A0A"/>
+                <w:shd w:val="clear" w:color="auto" w:fill="FFFFFF"/>
+              </w:rPr>
+              <w:t>Trading as</w:t>
+            </w:r>
+          </w:p>
+        </w:tc>
+        <w:tc>
+          <w:tcPr>
+            <w:tcW w:w="6521" w:type="dxa"/>
+          </w:tcPr>
+          <w:p>
+            <w:pPr>
+              <w:pStyle w:val="NormalWeb"/>
+              <w:spacing w:before="40" w:beforeAutospacing="0" w:after="40" w:afterAutospacing="0"/>
+              <w:rPr>
+                <w:rFonts w:ascii="GDSTransportWebsite" w:hAnsi="GDSTransportWebsite"/>
+                <w:color w:val="0A0A0A"/>
+                <w:sz w:val="36"/>
+                <w:szCs w:val="36"/>
+              </w:rPr>
+            </w:pPr>
+            <w:r>
+              <w:rPr>
+                <w:rFonts w:ascii="GDSTransportWebsite" w:hAnsi="GDSTransportWebsite"/>
+                <w:color w:val="0A0A0A"/>
+              </w:rPr>
+              <w:t>&lt;&lt;</w:t>
+            </w:r>
+            <w:proofErr w:type="spellStart"/>
+            <w:r>
+              <w:rPr>
+                <w:rFonts w:ascii="GDSTransportWebsite" w:hAnsi="GDSTransportWebsite"/>
+                <w:color w:val="0A0A0A"/>
+              </w:rPr>
+              <w:t>soleTraderTradingAs</w:t>
+            </w:r>
+            <w:proofErr w:type="spellEnd"/>
+            <w:r>
+              <w:rPr>
+                <w:rFonts w:ascii="GDSTransportWebsite" w:hAnsi="GDSTransportWebsite"/>
+                <w:color w:val="0A0A0A"/>
+              </w:rPr>
+              <w:t>&gt;&gt;</w:t>
+            </w:r>
+          </w:p>
+        </w:tc>
+      </w:tr>
+      <w:tr>
+        <w:trPr>
+          <w:trHeight w:val="149"/>
+        </w:trPr>
+        <w:tc>
+          <w:tcPr>
+            <w:tcW w:w="10060" w:type="dxa"/>
+            <w:gridSpan w:val="2"/>
+          </w:tcPr>
+          <w:p>
+            <w:pPr>
+              <w:pStyle w:val="NormalWeb"/>
+              <w:spacing w:before="40" w:beforeAutospacing="0" w:after="40" w:afterAutospacing="0"/>
+              <w:rPr>
+                <w:rFonts w:ascii="GDSTransportWebsite" w:hAnsi="GDSTransportWebsite"/>
+                <w:color w:val="0A0A0A"/>
+              </w:rPr>
+            </w:pPr>
+            <w:r>
+              <w:rPr>
+                <w:rFonts w:ascii="GDSTransportWebsite" w:hAnsi="GDSTransportWebsite"/>
+                <w:color w:val="0A0A0A"/>
+              </w:rPr>
+              <w:t>&lt;&lt;er_&gt;&gt;</w:t>
+            </w:r>
+          </w:p>
+        </w:tc>
+      </w:tr>
+      <w:bookmarkEnd w:id="4"/>
+      <w:tr>
+        <w:tc>
+          <w:tcPr>
+            <w:tcW w:w="3539" w:type="dxa"/>
+          </w:tcPr>
+          <w:p>
+            <w:pPr>
+              <w:pStyle w:val="NormalWeb"/>
+              <w:spacing w:before="40" w:beforeAutospacing="0" w:after="40" w:afterAutospacing="0"/>
+              <w:rPr>
+                <w:rFonts w:ascii="GDSTransportWebsite" w:hAnsi="GDSTransportWebsite"/>
+                <w:b/>
+                <w:bCs/>
+                <w:color w:val="0A0A0A"/>
+                <w:shd w:val="clear" w:color="auto" w:fill="FFFFFF"/>
+              </w:rPr>
+            </w:pPr>
+          </w:p>
+        </w:tc>
+        <w:tc>
+          <w:tcPr>
+            <w:tcW w:w="6521" w:type="dxa"/>
+          </w:tcPr>
+          <w:p>
+            <w:pPr>
+              <w:spacing w:before="40" w:after="40"/>
+              <w:rPr>
+                <w:rFonts w:ascii="GDSTransportWebsite" w:hAnsi="GDSTransportWebsite"/>
+                <w:color w:val="0A0A0A"/>
+              </w:rPr>
+            </w:pPr>
           </w:p>
         </w:tc>
       </w:tr>
@@ -2417,8 +2735,8 @@
               </w:rPr>
               <w:t>{</w:t>
             </w:r>
-            <w:bookmarkStart w:id="4" w:name="OLE_LINK1"/>
-            <w:bookmarkStart w:id="5" w:name="OLE_LINK2"/>
+            <w:bookmarkStart w:id="5" w:name="OLE_LINK1"/>
+            <w:bookmarkStart w:id="6" w:name="OLE_LINK2"/>
             <w:r>
               <w:rPr>
                 <w:rFonts w:ascii="GDSTransportWebsite" w:hAnsi="GDSTransportWebsite"/>
@@ -2434,8 +2752,8 @@
               </w:rPr>
               <w:t>(</w:t>
             </w:r>
-            <w:bookmarkEnd w:id="4"/>
             <w:bookmarkEnd w:id="5"/>
+            <w:bookmarkEnd w:id="6"/>
             <w:r>
               <w:rPr>
                 <w:rFonts w:ascii="GDSTransportWebsite" w:hAnsi="GDSTransportWebsite"/>
@@ -3022,8 +3340,8 @@
                 <w:color w:val="0A0A0A"/>
               </w:rPr>
             </w:pPr>
-            <w:bookmarkStart w:id="6" w:name="_Hlk82507518"/>
-            <w:bookmarkStart w:id="7" w:name="OLE_LINK3"/>
+            <w:bookmarkStart w:id="7" w:name="_Hlk82507518"/>
+            <w:bookmarkStart w:id="8" w:name="OLE_LINK3"/>
             <w:r>
               <w:rPr>
                 <w:rFonts w:ascii="GDSTransportWebsite" w:hAnsi="GDSTransportWebsite"/>
@@ -3116,8 +3434,8 @@
               </w:rPr>
               <w:t>}&gt;&gt;</w:t>
             </w:r>
-            <w:bookmarkEnd w:id="6"/>
             <w:bookmarkEnd w:id="7"/>
+            <w:bookmarkEnd w:id="8"/>
           </w:p>
         </w:tc>
       </w:tr>
@@ -3456,13 +3774,14 @@
                 <w:color w:val="0A0A0A"/>
               </w:rPr>
             </w:pPr>
-            <w:bookmarkStart w:id="8" w:name="OLE_LINK4"/>
-            <w:bookmarkStart w:id="9" w:name="OLE_LINK5"/>
-            <w:r>
-              <w:rPr>
-                <w:rFonts w:ascii="GDSTransportWebsite" w:hAnsi="GDSTransportWebsite"/>
-                <w:color w:val="0A0A0A"/>
-              </w:rPr>
+            <w:bookmarkStart w:id="9" w:name="OLE_LINK4"/>
+            <w:bookmarkStart w:id="10" w:name="OLE_LINK5"/>
+            <w:r>
+              <w:rPr>
+                <w:rFonts w:ascii="GDSTransportWebsite" w:hAnsi="GDSTransportWebsite"/>
+                <w:color w:val="0A0A0A"/>
+              </w:rPr>
+              <w:lastRenderedPageBreak/>
               <w:t>&lt;&lt;e</w:t>
             </w:r>
             <w:r>
@@ -3479,8 +3798,8 @@
               </w:rPr>
               <w:t>_&gt;&gt;</w:t>
             </w:r>
-            <w:bookmarkEnd w:id="8"/>
             <w:bookmarkEnd w:id="9"/>
+            <w:bookmarkEnd w:id="10"/>
           </w:p>
         </w:tc>
       </w:tr>
@@ -3502,6 +3821,7 @@
                 <w:color w:val="0A0A0A"/>
               </w:rPr>
             </w:pPr>
+            <w:bookmarkStart w:id="11" w:name="_Hlk104385701"/>
             <w:r>
               <w:rPr>
                 <w:rFonts w:ascii="GDSTransportWebsite" w:hAnsi="GDSTransportWebsite"/>
@@ -3721,6 +4041,7 @@
           </w:p>
         </w:tc>
       </w:tr>
+      <w:bookmarkEnd w:id="11"/>
       <w:tr>
         <w:trPr>
           <w:trHeight w:val="357"/>
@@ -4027,8 +4348,6 @@
             <w:pPr>
               <w:pStyle w:val="NormalWeb"/>
               <w:spacing w:before="40" w:beforeAutospacing="0" w:after="40" w:afterAutospacing="0"/>
-            </w:pPr>
-            <w:r>
               <w:rPr>
                 <w:rFonts w:ascii="GDSTransportWebsite" w:hAnsi="GDSTransportWebsite"/>
                 <w:b/>
@@ -4036,7 +4355,16 @@
                 <w:color w:val="0A0A0A"/>
                 <w:shd w:val="clear" w:color="auto" w:fill="FFFFFF"/>
               </w:rPr>
-              <w:t>Name</w:t>
+            </w:pPr>
+            <w:r>
+              <w:rPr>
+                <w:rFonts w:ascii="GDSTransportWebsite" w:hAnsi="GDSTransportWebsite"/>
+                <w:b/>
+                <w:bCs/>
+                <w:color w:val="0A0A0A"/>
+                <w:shd w:val="clear" w:color="auto" w:fill="FFFFFF"/>
+              </w:rPr>
+              <w:t>Type</w:t>
             </w:r>
           </w:p>
         </w:tc>
@@ -4048,9 +4376,8 @@
             <w:pPr>
               <w:spacing w:before="40" w:after="40"/>
               <w:rPr>
-                <w:rFonts w:ascii="Arial" w:hAnsi="Arial" w:cs="Arial"/>
-                <w:sz w:val="22"/>
-                <w:szCs w:val="22"/>
+                <w:rFonts w:ascii="GDSTransportWebsite" w:hAnsi="GDSTransportWebsite"/>
+                <w:color w:val="0A0A0A"/>
               </w:rPr>
             </w:pPr>
             <w:r>
@@ -4058,793 +4385,7 @@
                 <w:rFonts w:ascii="GDSTransportWebsite" w:hAnsi="GDSTransportWebsite"/>
                 <w:color w:val="0A0A0A"/>
               </w:rPr>
-              <w:t>&lt;&lt;name&gt;&gt;</w:t>
-            </w:r>
-          </w:p>
-        </w:tc>
-      </w:tr>
-      <w:tr>
-        <w:tc>
-          <w:tcPr>
-            <w:tcW w:w="3681" w:type="dxa"/>
-          </w:tcPr>
-          <w:p>
-            <w:pPr>
-              <w:pStyle w:val="NormalWeb"/>
-              <w:spacing w:before="40" w:beforeAutospacing="0" w:after="40" w:afterAutospacing="0"/>
-            </w:pPr>
-            <w:r>
-              <w:rPr>
-                <w:rFonts w:ascii="GDSTransportWebsite" w:hAnsi="GDSTransportWebsite"/>
-                <w:b/>
-                <w:bCs/>
-                <w:color w:val="0A0A0A"/>
-                <w:shd w:val="clear" w:color="auto" w:fill="FFFFFF"/>
-              </w:rPr>
-              <w:t>A</w:t>
-            </w:r>
-            <w:r>
-              <w:rPr>
-                <w:rFonts w:ascii="GDSTransportWebsite" w:hAnsi="GDSTransportWebsite"/>
-                <w:b/>
-                <w:bCs/>
-                <w:color w:val="0A0A0A"/>
-                <w:shd w:val="clear" w:color="auto" w:fill="FFFFFF"/>
-              </w:rPr>
-              <w:t xml:space="preserve">ddress </w:t>
-            </w:r>
-          </w:p>
-        </w:tc>
-        <w:tc>
-          <w:tcPr>
-            <w:tcW w:w="6344" w:type="dxa"/>
-          </w:tcPr>
-          <w:p>
-            <w:pPr>
-              <w:spacing w:before="40" w:after="40"/>
-              <w:rPr>
-                <w:rFonts w:ascii="Arial" w:hAnsi="Arial" w:cs="Arial"/>
-                <w:sz w:val="22"/>
-                <w:szCs w:val="22"/>
-              </w:rPr>
-            </w:pPr>
-            <w:r>
-              <w:rPr>
-                <w:rFonts w:ascii="GDSTransportWebsite" w:hAnsi="GDSTransportWebsite"/>
-                <w:color w:val="0A0A0A"/>
-              </w:rPr>
-              <w:t>&lt;&lt;cs_{</w:t>
-            </w:r>
-            <w:r>
-              <w:rPr>
-                <w:rFonts w:ascii="GDSTransportWebsite" w:hAnsi="GDSTransportWebsite"/>
-                <w:color w:val="0A0A0A"/>
-              </w:rPr>
-              <w:t>primaryA</w:t>
-            </w:r>
-            <w:r>
-              <w:rPr>
-                <w:rFonts w:ascii="GDSTransportWebsite" w:hAnsi="GDSTransportWebsite"/>
-                <w:color w:val="0A0A0A"/>
-              </w:rPr>
-              <w:t>ddress</w:t>
-            </w:r>
-            <w:r>
-              <w:rPr>
-                <w:rFonts w:ascii="GDSTransportWebsite" w:hAnsi="GDSTransportWebsite"/>
-                <w:color w:val="0A0A0A"/>
-              </w:rPr>
-              <w:t>.AddressLine</w:t>
-            </w:r>
-            <w:proofErr w:type="gramStart"/>
-            <w:r>
-              <w:rPr>
-                <w:rFonts w:ascii="GDSTransportWebsite" w:hAnsi="GDSTransportWebsite"/>
-                <w:color w:val="0A0A0A"/>
-              </w:rPr>
-              <w:t>1</w:t>
-            </w:r>
-            <w:r>
-              <w:rPr>
-                <w:rFonts w:ascii="GDSTransportWebsite" w:hAnsi="GDSTransportWebsite"/>
-                <w:color w:val="0A0A0A"/>
-              </w:rPr>
-              <w:t>!=</w:t>
-            </w:r>
-            <w:proofErr w:type="gramEnd"/>
-            <w:r>
-              <w:rPr>
-                <w:rFonts w:ascii="GDSTransportWebsite" w:hAnsi="GDSTransportWebsite"/>
-                <w:color w:val="0A0A0A"/>
-              </w:rPr>
-              <w:t>null}&gt;&gt;&lt;&lt;</w:t>
-            </w:r>
-            <w:r>
-              <w:rPr>
-                <w:rFonts w:ascii="GDSTransportWebsite" w:hAnsi="GDSTransportWebsite"/>
-                <w:color w:val="0A0A0A"/>
-              </w:rPr>
-              <w:t>primaryA</w:t>
-            </w:r>
-            <w:r>
-              <w:rPr>
-                <w:rFonts w:ascii="GDSTransportWebsite" w:hAnsi="GDSTransportWebsite"/>
-                <w:color w:val="0A0A0A"/>
-              </w:rPr>
-              <w:t>ddress</w:t>
-            </w:r>
-            <w:r>
-              <w:rPr>
-                <w:rFonts w:ascii="GDSTransportWebsite" w:hAnsi="GDSTransportWebsite"/>
-                <w:color w:val="0A0A0A"/>
-              </w:rPr>
-              <w:t>.AddressLine1&gt;&gt;</w:t>
-            </w:r>
-            <w:r>
-              <w:rPr>
-                <w:rFonts w:ascii="GDSTransportWebsite" w:hAnsi="GDSTransportWebsite"/>
-                <w:color w:val="0A0A0A"/>
-              </w:rPr>
-              <w:t>&lt;&lt;es_&gt;&gt;</w:t>
-            </w:r>
-            <w:r>
-              <w:rPr>
-                <w:rFonts w:ascii="GDSTransportWebsite" w:hAnsi="GDSTransportWebsite"/>
-                <w:color w:val="0A0A0A"/>
-              </w:rPr>
-              <w:t>&lt;&lt;cs_{</w:t>
-            </w:r>
-            <w:r>
-              <w:rPr>
-                <w:rFonts w:ascii="GDSTransportWebsite" w:hAnsi="GDSTransportWebsite"/>
-                <w:color w:val="0A0A0A"/>
-              </w:rPr>
-              <w:t>!isBlank(primaryA</w:t>
-            </w:r>
-            <w:r>
-              <w:rPr>
-                <w:rFonts w:ascii="GDSTransportWebsite" w:hAnsi="GDSTransportWebsite"/>
-                <w:color w:val="0A0A0A"/>
-              </w:rPr>
-              <w:t>ddress.AddressLine2</w:t>
-            </w:r>
-            <w:r>
-              <w:rPr>
-                <w:rFonts w:ascii="GDSTransportWebsite" w:hAnsi="GDSTransportWebsite"/>
-                <w:color w:val="0A0A0A"/>
-              </w:rPr>
-              <w:t>)</w:t>
-            </w:r>
-            <w:r>
-              <w:rPr>
-                <w:rFonts w:ascii="GDSTransportWebsite" w:hAnsi="GDSTransportWebsite"/>
-                <w:color w:val="0A0A0A"/>
-              </w:rPr>
-              <w:t>}&gt;&gt;</w:t>
-            </w:r>
-          </w:p>
-          <w:p>
-            <w:pPr>
-              <w:spacing w:before="40" w:after="40"/>
-              <w:rPr>
-                <w:rFonts w:ascii="Arial" w:hAnsi="Arial" w:cs="Arial"/>
-                <w:sz w:val="22"/>
-                <w:szCs w:val="22"/>
-              </w:rPr>
-            </w:pPr>
-            <w:r>
-              <w:rPr>
-                <w:rFonts w:ascii="GDSTransportWebsite" w:hAnsi="GDSTransportWebsite"/>
-                <w:color w:val="0A0A0A"/>
-              </w:rPr>
-              <w:t>&lt;&lt;</w:t>
-            </w:r>
-            <w:r>
-              <w:rPr>
-                <w:rFonts w:ascii="GDSTransportWebsite" w:hAnsi="GDSTransportWebsite"/>
-                <w:color w:val="0A0A0A"/>
-              </w:rPr>
-              <w:t>primaryA</w:t>
-            </w:r>
-            <w:r>
-              <w:rPr>
-                <w:rFonts w:ascii="GDSTransportWebsite" w:hAnsi="GDSTransportWebsite"/>
-                <w:color w:val="0A0A0A"/>
-              </w:rPr>
-              <w:t>ddress.AddressLine2&gt;&gt;&lt;&lt;es_&gt;&gt;&lt;&lt;cs_</w:t>
-            </w:r>
-            <w:proofErr w:type="gramStart"/>
-            <w:r>
-              <w:rPr>
-                <w:rFonts w:ascii="GDSTransportWebsite" w:hAnsi="GDSTransportWebsite"/>
-                <w:color w:val="0A0A0A"/>
-              </w:rPr>
-              <w:t>{</w:t>
-            </w:r>
-            <w:r>
-              <w:rPr>
-                <w:rFonts w:ascii="GDSTransportWebsite" w:hAnsi="GDSTransportWebsite"/>
-                <w:color w:val="0A0A0A"/>
-              </w:rPr>
-              <w:t>!isBlank</w:t>
-            </w:r>
-            <w:proofErr w:type="gramEnd"/>
-            <w:r>
-              <w:rPr>
-                <w:rFonts w:ascii="GDSTransportWebsite" w:hAnsi="GDSTransportWebsite"/>
-                <w:color w:val="0A0A0A"/>
-              </w:rPr>
-              <w:t>(primaryA</w:t>
-            </w:r>
-            <w:r>
-              <w:rPr>
-                <w:rFonts w:ascii="GDSTransportWebsite" w:hAnsi="GDSTransportWebsite"/>
-                <w:color w:val="0A0A0A"/>
-              </w:rPr>
-              <w:t>ddress.AddressLine3</w:t>
-            </w:r>
-            <w:r>
-              <w:rPr>
-                <w:rFonts w:ascii="GDSTransportWebsite" w:hAnsi="GDSTransportWebsite"/>
-                <w:color w:val="0A0A0A"/>
-              </w:rPr>
-              <w:t>)</w:t>
-            </w:r>
-            <w:r>
-              <w:rPr>
-                <w:rFonts w:ascii="GDSTransportWebsite" w:hAnsi="GDSTransportWebsite"/>
-                <w:color w:val="0A0A0A"/>
-              </w:rPr>
-              <w:t>}&gt;&gt;</w:t>
-            </w:r>
-          </w:p>
-          <w:p>
-            <w:pPr>
-              <w:spacing w:before="40" w:after="40"/>
-              <w:rPr>
-                <w:rFonts w:ascii="GDSTransportWebsite" w:hAnsi="GDSTransportWebsite"/>
-                <w:color w:val="0A0A0A"/>
-              </w:rPr>
-            </w:pPr>
-            <w:r>
-              <w:rPr>
-                <w:rFonts w:ascii="GDSTransportWebsite" w:hAnsi="GDSTransportWebsite"/>
-                <w:color w:val="0A0A0A"/>
-              </w:rPr>
-              <w:t>&lt;&lt;</w:t>
-            </w:r>
-            <w:r>
-              <w:rPr>
-                <w:rFonts w:ascii="GDSTransportWebsite" w:hAnsi="GDSTransportWebsite"/>
-                <w:color w:val="0A0A0A"/>
-              </w:rPr>
-              <w:t>primaryA</w:t>
-            </w:r>
-            <w:r>
-              <w:rPr>
-                <w:rFonts w:ascii="GDSTransportWebsite" w:hAnsi="GDSTransportWebsite"/>
-                <w:color w:val="0A0A0A"/>
-              </w:rPr>
-              <w:t>ddress.AddressLine3&gt;&gt;&lt;&lt;es_&gt;&gt;&lt;&lt;cs_</w:t>
-            </w:r>
-            <w:proofErr w:type="gramStart"/>
-            <w:r>
-              <w:rPr>
-                <w:rFonts w:ascii="GDSTransportWebsite" w:hAnsi="GDSTransportWebsite"/>
-                <w:color w:val="0A0A0A"/>
-              </w:rPr>
-              <w:t>{</w:t>
-            </w:r>
-            <w:r>
-              <w:rPr>
-                <w:rFonts w:ascii="GDSTransportWebsite" w:hAnsi="GDSTransportWebsite"/>
-                <w:color w:val="0A0A0A"/>
-              </w:rPr>
-              <w:t>!</w:t>
-            </w:r>
-            <w:r>
-              <w:rPr>
-                <w:rFonts w:ascii="GDSTransportWebsite" w:hAnsi="GDSTransportWebsite"/>
-                <w:color w:val="0A0A0A"/>
-              </w:rPr>
-              <w:t>isBlank</w:t>
-            </w:r>
-            <w:proofErr w:type="gramEnd"/>
-            <w:r>
-              <w:rPr>
-                <w:rFonts w:ascii="GDSTransportWebsite" w:hAnsi="GDSTransportWebsite"/>
-                <w:color w:val="0A0A0A"/>
-              </w:rPr>
-              <w:t>(primaryA</w:t>
-            </w:r>
-            <w:r>
-              <w:rPr>
-                <w:rFonts w:ascii="GDSTransportWebsite" w:hAnsi="GDSTransportWebsite"/>
-                <w:color w:val="0A0A0A"/>
-              </w:rPr>
-              <w:t>ddress.PostTown</w:t>
-            </w:r>
-            <w:r>
-              <w:rPr>
-                <w:rFonts w:ascii="GDSTransportWebsite" w:hAnsi="GDSTransportWebsite"/>
-                <w:color w:val="0A0A0A"/>
-              </w:rPr>
-              <w:t>)</w:t>
-            </w:r>
-            <w:r>
-              <w:rPr>
-                <w:rFonts w:ascii="GDSTransportWebsite" w:hAnsi="GDSTransportWebsite"/>
-                <w:color w:val="0A0A0A"/>
-              </w:rPr>
-              <w:t>}&gt;&gt;</w:t>
-            </w:r>
-          </w:p>
-          <w:p>
-            <w:pPr>
-              <w:spacing w:before="40" w:after="40"/>
-              <w:rPr>
-                <w:rFonts w:ascii="GDSTransportWebsite" w:hAnsi="GDSTransportWebsite"/>
-                <w:color w:val="0A0A0A"/>
-              </w:rPr>
-            </w:pPr>
-            <w:r>
-              <w:rPr>
-                <w:rFonts w:ascii="GDSTransportWebsite" w:hAnsi="GDSTransportWebsite"/>
-                <w:color w:val="0A0A0A"/>
-              </w:rPr>
-              <w:t xml:space="preserve">&lt;&lt; </w:t>
-            </w:r>
-            <w:proofErr w:type="spellStart"/>
-            <w:r>
-              <w:rPr>
-                <w:rFonts w:ascii="GDSTransportWebsite" w:hAnsi="GDSTransportWebsite"/>
-                <w:color w:val="0A0A0A"/>
-              </w:rPr>
-              <w:t>primaryA</w:t>
-            </w:r>
-            <w:r>
-              <w:rPr>
-                <w:rFonts w:ascii="GDSTransportWebsite" w:hAnsi="GDSTransportWebsite"/>
-                <w:color w:val="0A0A0A"/>
-              </w:rPr>
-              <w:t>ddress.PostTown</w:t>
-            </w:r>
-            <w:proofErr w:type="spellEnd"/>
-            <w:r>
-              <w:rPr>
-                <w:rFonts w:ascii="GDSTransportWebsite" w:hAnsi="GDSTransportWebsite"/>
-                <w:color w:val="0A0A0A"/>
-              </w:rPr>
-              <w:t>&gt;&gt;&lt;&lt;es_&gt;&gt;</w:t>
-            </w:r>
-          </w:p>
-          <w:p>
-            <w:pPr>
-              <w:spacing w:before="40" w:after="40"/>
-              <w:rPr>
-                <w:rFonts w:ascii="GDSTransportWebsite" w:hAnsi="GDSTransportWebsite"/>
-                <w:color w:val="0A0A0A"/>
-              </w:rPr>
-            </w:pPr>
-            <w:r>
-              <w:rPr>
-                <w:rFonts w:ascii="GDSTransportWebsite" w:hAnsi="GDSTransportWebsite"/>
-                <w:color w:val="0A0A0A"/>
-              </w:rPr>
-              <w:t>&lt;&lt;</w:t>
-            </w:r>
-            <w:r>
-              <w:rPr>
-                <w:rFonts w:ascii="GDSTransportWebsite" w:hAnsi="GDSTransportWebsite"/>
-                <w:color w:val="0A0A0A"/>
-              </w:rPr>
-              <w:t>primaryA</w:t>
-            </w:r>
-            <w:r>
-              <w:rPr>
-                <w:rFonts w:ascii="GDSTransportWebsite" w:hAnsi="GDSTransportWebsite"/>
-                <w:color w:val="0A0A0A"/>
-              </w:rPr>
-              <w:t>ddress.PostCode&gt;&gt;&lt;&lt;cs_</w:t>
-            </w:r>
-            <w:proofErr w:type="gramStart"/>
-            <w:r>
-              <w:rPr>
-                <w:rFonts w:ascii="GDSTransportWebsite" w:hAnsi="GDSTransportWebsite"/>
-                <w:color w:val="0A0A0A"/>
-              </w:rPr>
-              <w:t>{</w:t>
-            </w:r>
-            <w:r>
-              <w:rPr>
-                <w:rFonts w:ascii="GDSTransportWebsite" w:hAnsi="GDSTransportWebsite"/>
-                <w:color w:val="0A0A0A"/>
-              </w:rPr>
-              <w:t>!isBlank</w:t>
-            </w:r>
-            <w:proofErr w:type="gramEnd"/>
-            <w:r>
-              <w:rPr>
-                <w:rFonts w:ascii="GDSTransportWebsite" w:hAnsi="GDSTransportWebsite"/>
-                <w:color w:val="0A0A0A"/>
-              </w:rPr>
-              <w:t>(primaryA</w:t>
-            </w:r>
-            <w:r>
-              <w:rPr>
-                <w:rFonts w:ascii="GDSTransportWebsite" w:hAnsi="GDSTransportWebsite"/>
-                <w:color w:val="0A0A0A"/>
-              </w:rPr>
-              <w:t>ddress.Country</w:t>
-            </w:r>
-            <w:r>
-              <w:rPr>
-                <w:rFonts w:ascii="GDSTransportWebsite" w:hAnsi="GDSTransportWebsite"/>
-                <w:color w:val="0A0A0A"/>
-              </w:rPr>
-              <w:t>)</w:t>
-            </w:r>
-            <w:r>
-              <w:rPr>
-                <w:rFonts w:ascii="GDSTransportWebsite" w:hAnsi="GDSTransportWebsite"/>
-                <w:color w:val="0A0A0A"/>
-              </w:rPr>
-              <w:t>}&gt;&gt;</w:t>
-            </w:r>
-          </w:p>
-          <w:p>
-            <w:pPr>
-              <w:spacing w:before="40" w:after="40"/>
-              <w:rPr>
-                <w:rFonts w:ascii="Arial" w:hAnsi="Arial" w:cs="Arial"/>
-                <w:sz w:val="22"/>
-                <w:szCs w:val="22"/>
-              </w:rPr>
-            </w:pPr>
-            <w:r>
-              <w:rPr>
-                <w:rFonts w:ascii="GDSTransportWebsite" w:hAnsi="GDSTransportWebsite"/>
-                <w:color w:val="0A0A0A"/>
-              </w:rPr>
-              <w:t>&lt;&lt;</w:t>
-            </w:r>
-            <w:r>
-              <w:rPr>
-                <w:rFonts w:ascii="GDSTransportWebsite" w:hAnsi="GDSTransportWebsite"/>
-                <w:color w:val="0A0A0A"/>
-              </w:rPr>
-              <w:t xml:space="preserve"> </w:t>
-            </w:r>
-            <w:proofErr w:type="spellStart"/>
-            <w:r>
-              <w:rPr>
-                <w:rFonts w:ascii="GDSTransportWebsite" w:hAnsi="GDSTransportWebsite"/>
-                <w:color w:val="0A0A0A"/>
-              </w:rPr>
-              <w:t>primaryA</w:t>
-            </w:r>
-            <w:r>
-              <w:rPr>
-                <w:rFonts w:ascii="GDSTransportWebsite" w:hAnsi="GDSTransportWebsite"/>
-                <w:color w:val="0A0A0A"/>
-              </w:rPr>
-              <w:t>ddress.Country</w:t>
-            </w:r>
-            <w:proofErr w:type="spellEnd"/>
-            <w:r>
-              <w:rPr>
-                <w:rFonts w:ascii="GDSTransportWebsite" w:hAnsi="GDSTransportWebsite"/>
-                <w:color w:val="0A0A0A"/>
-              </w:rPr>
-              <w:t>&gt;&gt;&lt;&lt;es_&gt;&gt;</w:t>
-            </w:r>
-          </w:p>
-        </w:tc>
-      </w:tr>
-      <w:tr>
-        <w:tc>
-          <w:tcPr>
-            <w:tcW w:w="10025" w:type="dxa"/>
-            <w:gridSpan w:val="2"/>
-          </w:tcPr>
-          <w:p>
-            <w:pPr>
-              <w:spacing w:before="40" w:after="40"/>
-              <w:rPr>
-                <w:rFonts w:ascii="GDSTransportWebsite" w:hAnsi="GDSTransportWebsite"/>
-                <w:color w:val="0A0A0A"/>
-              </w:rPr>
-            </w:pPr>
-          </w:p>
-        </w:tc>
-      </w:tr>
-      <w:tr>
-        <w:tc>
-          <w:tcPr>
-            <w:tcW w:w="10025" w:type="dxa"/>
-            <w:gridSpan w:val="2"/>
-          </w:tcPr>
-          <w:p>
-            <w:pPr>
-              <w:spacing w:before="40" w:after="40"/>
-              <w:rPr>
-                <w:rFonts w:ascii="GDSTransportWebsite" w:hAnsi="GDSTransportWebsite"/>
-                <w:color w:val="0A0A0A"/>
-              </w:rPr>
-            </w:pPr>
-            <w:r>
-              <w:rPr>
-                <w:rFonts w:ascii="GDSTransportWebsite" w:hAnsi="GDSTransportWebsite"/>
-                <w:color w:val="0A0A0A"/>
-              </w:rPr>
-              <w:t>&lt;&lt;</w:t>
-            </w:r>
-            <w:proofErr w:type="spellStart"/>
-            <w:r>
-              <w:rPr>
-                <w:rFonts w:ascii="GDSTransportWebsite" w:hAnsi="GDSTransportWebsite"/>
-                <w:color w:val="0A0A0A"/>
-              </w:rPr>
-              <w:t>cr</w:t>
-            </w:r>
-            <w:proofErr w:type="spellEnd"/>
-            <w:r>
-              <w:rPr>
-                <w:rFonts w:ascii="GDSTransportWebsite" w:hAnsi="GDSTransportWebsite"/>
-                <w:color w:val="0A0A0A"/>
-              </w:rPr>
-              <w:t>_</w:t>
-            </w:r>
-            <w:proofErr w:type="gramStart"/>
-            <w:r>
-              <w:rPr>
-                <w:rFonts w:ascii="GDSTransportWebsite" w:hAnsi="GDSTransportWebsite"/>
-                <w:color w:val="0A0A0A"/>
-              </w:rPr>
-              <w:t>{!</w:t>
-            </w:r>
-            <w:proofErr w:type="spellStart"/>
-            <w:r>
-              <w:rPr>
-                <w:rFonts w:ascii="GDSTransportWebsite" w:hAnsi="GDSTransportWebsite"/>
-                <w:color w:val="0A0A0A"/>
-              </w:rPr>
-              <w:t>isBlank</w:t>
-            </w:r>
-            <w:proofErr w:type="spellEnd"/>
-            <w:proofErr w:type="gramEnd"/>
-            <w:r>
-              <w:rPr>
-                <w:rFonts w:ascii="GDSTransportWebsite" w:hAnsi="GDSTransportWebsite"/>
-                <w:color w:val="0A0A0A"/>
-              </w:rPr>
-              <w:t>(</w:t>
-            </w:r>
-            <w:proofErr w:type="spellStart"/>
-            <w:r>
-              <w:rPr>
-                <w:rFonts w:ascii="GDSTransportWebsite" w:hAnsi="GDSTransportWebsite"/>
-                <w:color w:val="0A0A0A"/>
-              </w:rPr>
-              <w:t>representative</w:t>
-            </w:r>
-            <w:r>
-              <w:rPr>
-                <w:rFonts w:ascii="GDSTransportWebsite" w:hAnsi="GDSTransportWebsite"/>
-                <w:color w:val="0A0A0A"/>
-              </w:rPr>
-              <w:t>.organisation</w:t>
-            </w:r>
-            <w:r>
-              <w:rPr>
-                <w:rFonts w:ascii="GDSTransportWebsite" w:hAnsi="GDSTransportWebsite"/>
-                <w:color w:val="0A0A0A"/>
-              </w:rPr>
-              <w:t>Name</w:t>
-            </w:r>
-            <w:proofErr w:type="spellEnd"/>
-            <w:r>
-              <w:rPr>
-                <w:rFonts w:ascii="GDSTransportWebsite" w:hAnsi="GDSTransportWebsite"/>
-                <w:color w:val="0A0A0A"/>
-              </w:rPr>
-              <w:t>)}&gt;&gt;</w:t>
-            </w:r>
-          </w:p>
-        </w:tc>
-      </w:tr>
-      <w:tr>
-        <w:trPr>
-          <w:trHeight w:val="680"/>
-        </w:trPr>
-        <w:tc>
-          <w:tcPr>
-            <w:tcW w:w="10025" w:type="dxa"/>
-            <w:gridSpan w:val="2"/>
-          </w:tcPr>
-          <w:p>
-            <w:pPr>
-              <w:spacing w:before="80"/>
-              <w:rPr>
-                <w:rFonts w:ascii="Arial" w:hAnsi="Arial" w:cs="Arial"/>
-                <w:sz w:val="34"/>
-                <w:szCs w:val="34"/>
-              </w:rPr>
-            </w:pPr>
-            <w:r>
-              <w:rPr>
-                <w:rFonts w:ascii="GDSTransportWebsite" w:hAnsi="GDSTransportWebsite"/>
-                <w:color w:val="0A0A0A"/>
-                <w:sz w:val="36"/>
-                <w:szCs w:val="36"/>
-              </w:rPr>
-              <w:t>&lt;&lt;c</w:t>
-            </w:r>
-            <w:r>
-              <w:rPr>
-                <w:rFonts w:ascii="GDSTransportWebsite" w:hAnsi="GDSTransportWebsite"/>
-                <w:color w:val="0A0A0A"/>
-                <w:sz w:val="36"/>
-                <w:szCs w:val="36"/>
-              </w:rPr>
-              <w:t>s</w:t>
-            </w:r>
-            <w:r>
-              <w:rPr>
-                <w:rFonts w:ascii="GDSTransportWebsite" w:hAnsi="GDSTransportWebsite"/>
-                <w:color w:val="0A0A0A"/>
-                <w:sz w:val="36"/>
-                <w:szCs w:val="36"/>
-              </w:rPr>
-              <w:t>_{$size&gt;1}&gt;&gt;</w:t>
-            </w:r>
-            <w:r>
-              <w:rPr>
-                <w:rFonts w:ascii="GDSTransportWebsite" w:hAnsi="GDSTransportWebsite"/>
-                <w:color w:val="0A0A0A"/>
-                <w:sz w:val="36"/>
-                <w:szCs w:val="36"/>
-              </w:rPr>
-              <w:t>&lt;&lt;</w:t>
-            </w:r>
-            <w:r>
-              <w:rPr>
-                <w:rFonts w:ascii="GDSTransportWebsite" w:hAnsi="GDSTransportWebsite"/>
-                <w:color w:val="0A0A0A"/>
-                <w:sz w:val="36"/>
-                <w:szCs w:val="36"/>
-              </w:rPr>
-              <w:t>cs_{$</w:t>
-            </w:r>
-            <w:proofErr w:type="spellStart"/>
-            <w:r>
-              <w:rPr>
-                <w:rFonts w:ascii="GDSTransportWebsite" w:hAnsi="GDSTransportWebsite"/>
-                <w:color w:val="0A0A0A"/>
-                <w:sz w:val="36"/>
-                <w:szCs w:val="36"/>
-              </w:rPr>
-              <w:t>itemnum</w:t>
-            </w:r>
-            <w:proofErr w:type="spellEnd"/>
-            <w:r>
-              <w:rPr>
-                <w:rFonts w:ascii="GDSTransportWebsite" w:hAnsi="GDSTransportWebsite"/>
-                <w:color w:val="0A0A0A"/>
-                <w:sz w:val="36"/>
-                <w:szCs w:val="36"/>
-              </w:rPr>
-              <w:t>=1}&gt;&gt;</w:t>
-            </w:r>
-            <w:r>
-              <w:rPr>
-                <w:rFonts w:ascii="GDSTransportWebsite" w:hAnsi="GDSTransportWebsite"/>
-                <w:color w:val="0A0A0A"/>
-                <w:sz w:val="36"/>
-                <w:szCs w:val="36"/>
-              </w:rPr>
-              <w:t>1</w:t>
-            </w:r>
-            <w:r>
-              <w:rPr>
-                <w:rFonts w:ascii="GDSTransportWebsite" w:hAnsi="GDSTransportWebsite"/>
-                <w:color w:val="0A0A0A"/>
-                <w:sz w:val="36"/>
-                <w:szCs w:val="36"/>
-              </w:rPr>
-              <w:t>st</w:t>
-            </w:r>
-            <w:r>
-              <w:rPr>
-                <w:rFonts w:ascii="GDSTransportWebsite" w:hAnsi="GDSTransportWebsite"/>
-                <w:color w:val="0A0A0A"/>
-                <w:sz w:val="36"/>
-                <w:szCs w:val="36"/>
-              </w:rPr>
-              <w:t xml:space="preserve"> &lt;&lt;es_&gt;&gt;&lt;&lt; cs_{$</w:t>
-            </w:r>
-            <w:proofErr w:type="spellStart"/>
-            <w:r>
-              <w:rPr>
-                <w:rFonts w:ascii="GDSTransportWebsite" w:hAnsi="GDSTransportWebsite"/>
-                <w:color w:val="0A0A0A"/>
-                <w:sz w:val="36"/>
-                <w:szCs w:val="36"/>
-              </w:rPr>
-              <w:t>itemnum</w:t>
-            </w:r>
-            <w:proofErr w:type="spellEnd"/>
-            <w:r>
-              <w:rPr>
-                <w:rFonts w:ascii="GDSTransportWebsite" w:hAnsi="GDSTransportWebsite"/>
-                <w:color w:val="0A0A0A"/>
-                <w:sz w:val="36"/>
-                <w:szCs w:val="36"/>
-              </w:rPr>
-              <w:t>=2}&gt;&gt;</w:t>
-            </w:r>
-            <w:r>
-              <w:rPr>
-                <w:rFonts w:ascii="GDSTransportWebsite" w:hAnsi="GDSTransportWebsite"/>
-                <w:color w:val="0A0A0A"/>
-                <w:sz w:val="36"/>
-                <w:szCs w:val="36"/>
-              </w:rPr>
-              <w:t>2</w:t>
-            </w:r>
-            <w:r>
-              <w:rPr>
-                <w:rFonts w:ascii="GDSTransportWebsite" w:hAnsi="GDSTransportWebsite"/>
-                <w:color w:val="0A0A0A"/>
-                <w:sz w:val="36"/>
-                <w:szCs w:val="36"/>
-              </w:rPr>
-              <w:t>nd</w:t>
-            </w:r>
-            <w:r>
-              <w:rPr>
-                <w:rFonts w:ascii="GDSTransportWebsite" w:hAnsi="GDSTransportWebsite"/>
-                <w:color w:val="0A0A0A"/>
-                <w:sz w:val="36"/>
-                <w:szCs w:val="36"/>
-              </w:rPr>
-              <w:t xml:space="preserve"> &lt;&lt;es_&gt;</w:t>
-            </w:r>
-            <w:r>
-              <w:rPr>
-                <w:rFonts w:ascii="GDSTransportWebsite" w:hAnsi="GDSTransportWebsite"/>
-                <w:color w:val="0A0A0A"/>
-                <w:sz w:val="36"/>
-                <w:szCs w:val="36"/>
-              </w:rPr>
-              <w:t>&gt;</w:t>
-            </w:r>
-            <w:r>
-              <w:rPr>
-                <w:rFonts w:ascii="GDSTransportWebsite" w:hAnsi="GDSTransportWebsite"/>
-                <w:color w:val="0A0A0A"/>
-                <w:sz w:val="36"/>
-                <w:szCs w:val="36"/>
-              </w:rPr>
-              <w:t>&lt;&lt;es_&gt;&gt;</w:t>
-            </w:r>
-            <w:r>
-              <w:rPr>
-                <w:rFonts w:ascii="GDSTransportWebsite" w:hAnsi="GDSTransportWebsite"/>
-                <w:color w:val="0A0A0A"/>
-                <w:sz w:val="36"/>
-                <w:szCs w:val="36"/>
-              </w:rPr>
-              <w:t xml:space="preserve"> </w:t>
-            </w:r>
-            <w:r>
-              <w:rPr>
-                <w:rFonts w:ascii="GDSTransportWebsite" w:hAnsi="GDSTransportWebsite"/>
-                <w:color w:val="0A0A0A"/>
-                <w:sz w:val="36"/>
-                <w:szCs w:val="36"/>
-              </w:rPr>
-              <w:t>Defendant’s legal representative</w:t>
+              <w:t>&lt;&lt;type&gt;&gt;</w:t>
             </w:r>
           </w:p>
         </w:tc>
@@ -4870,6 +4411,1141 @@
                 <w:color w:val="0A0A0A"/>
                 <w:shd w:val="clear" w:color="auto" w:fill="FFFFFF"/>
               </w:rPr>
+              <w:t>Name</w:t>
+            </w:r>
+          </w:p>
+        </w:tc>
+        <w:tc>
+          <w:tcPr>
+            <w:tcW w:w="6344" w:type="dxa"/>
+          </w:tcPr>
+          <w:p>
+            <w:pPr>
+              <w:spacing w:before="40" w:after="40"/>
+              <w:rPr>
+                <w:rFonts w:ascii="Arial" w:hAnsi="Arial" w:cs="Arial"/>
+                <w:sz w:val="22"/>
+                <w:szCs w:val="22"/>
+              </w:rPr>
+            </w:pPr>
+            <w:r>
+              <w:rPr>
+                <w:rFonts w:ascii="GDSTransportWebsite" w:hAnsi="GDSTransportWebsite"/>
+                <w:color w:val="0A0A0A"/>
+              </w:rPr>
+              <w:t>&lt;&lt;name&gt;&gt;</w:t>
+            </w:r>
+          </w:p>
+        </w:tc>
+      </w:tr>
+      <w:tr>
+        <w:tc>
+          <w:tcPr>
+            <w:tcW w:w="3681" w:type="dxa"/>
+          </w:tcPr>
+          <w:p>
+            <w:pPr>
+              <w:pStyle w:val="NormalWeb"/>
+              <w:spacing w:before="40" w:beforeAutospacing="0" w:after="40" w:afterAutospacing="0"/>
+            </w:pPr>
+            <w:r>
+              <w:rPr>
+                <w:rFonts w:ascii="GDSTransportWebsite" w:hAnsi="GDSTransportWebsite"/>
+                <w:b/>
+                <w:bCs/>
+                <w:color w:val="0A0A0A"/>
+                <w:shd w:val="clear" w:color="auto" w:fill="FFFFFF"/>
+              </w:rPr>
+              <w:t>A</w:t>
+            </w:r>
+            <w:r>
+              <w:rPr>
+                <w:rFonts w:ascii="GDSTransportWebsite" w:hAnsi="GDSTransportWebsite"/>
+                <w:b/>
+                <w:bCs/>
+                <w:color w:val="0A0A0A"/>
+                <w:shd w:val="clear" w:color="auto" w:fill="FFFFFF"/>
+              </w:rPr>
+              <w:t xml:space="preserve">ddress </w:t>
+            </w:r>
+          </w:p>
+        </w:tc>
+        <w:tc>
+          <w:tcPr>
+            <w:tcW w:w="6344" w:type="dxa"/>
+          </w:tcPr>
+          <w:p>
+            <w:pPr>
+              <w:spacing w:before="40" w:after="40"/>
+              <w:rPr>
+                <w:rFonts w:ascii="Arial" w:hAnsi="Arial" w:cs="Arial"/>
+                <w:sz w:val="22"/>
+                <w:szCs w:val="22"/>
+              </w:rPr>
+            </w:pPr>
+            <w:r>
+              <w:rPr>
+                <w:rFonts w:ascii="GDSTransportWebsite" w:hAnsi="GDSTransportWebsite"/>
+                <w:color w:val="0A0A0A"/>
+              </w:rPr>
+              <w:t>&lt;&lt;cs_{</w:t>
+            </w:r>
+            <w:r>
+              <w:rPr>
+                <w:rFonts w:ascii="GDSTransportWebsite" w:hAnsi="GDSTransportWebsite"/>
+                <w:color w:val="0A0A0A"/>
+              </w:rPr>
+              <w:t>primaryA</w:t>
+            </w:r>
+            <w:r>
+              <w:rPr>
+                <w:rFonts w:ascii="GDSTransportWebsite" w:hAnsi="GDSTransportWebsite"/>
+                <w:color w:val="0A0A0A"/>
+              </w:rPr>
+              <w:t>ddress</w:t>
+            </w:r>
+            <w:r>
+              <w:rPr>
+                <w:rFonts w:ascii="GDSTransportWebsite" w:hAnsi="GDSTransportWebsite"/>
+                <w:color w:val="0A0A0A"/>
+              </w:rPr>
+              <w:t>.AddressLine</w:t>
+            </w:r>
+            <w:proofErr w:type="gramStart"/>
+            <w:r>
+              <w:rPr>
+                <w:rFonts w:ascii="GDSTransportWebsite" w:hAnsi="GDSTransportWebsite"/>
+                <w:color w:val="0A0A0A"/>
+              </w:rPr>
+              <w:t>1</w:t>
+            </w:r>
+            <w:r>
+              <w:rPr>
+                <w:rFonts w:ascii="GDSTransportWebsite" w:hAnsi="GDSTransportWebsite"/>
+                <w:color w:val="0A0A0A"/>
+              </w:rPr>
+              <w:t>!=</w:t>
+            </w:r>
+            <w:proofErr w:type="gramEnd"/>
+            <w:r>
+              <w:rPr>
+                <w:rFonts w:ascii="GDSTransportWebsite" w:hAnsi="GDSTransportWebsite"/>
+                <w:color w:val="0A0A0A"/>
+              </w:rPr>
+              <w:t>null}&gt;&gt;&lt;&lt;</w:t>
+            </w:r>
+            <w:r>
+              <w:rPr>
+                <w:rFonts w:ascii="GDSTransportWebsite" w:hAnsi="GDSTransportWebsite"/>
+                <w:color w:val="0A0A0A"/>
+              </w:rPr>
+              <w:t>primaryA</w:t>
+            </w:r>
+            <w:r>
+              <w:rPr>
+                <w:rFonts w:ascii="GDSTransportWebsite" w:hAnsi="GDSTransportWebsite"/>
+                <w:color w:val="0A0A0A"/>
+              </w:rPr>
+              <w:t>ddress</w:t>
+            </w:r>
+            <w:r>
+              <w:rPr>
+                <w:rFonts w:ascii="GDSTransportWebsite" w:hAnsi="GDSTransportWebsite"/>
+                <w:color w:val="0A0A0A"/>
+              </w:rPr>
+              <w:t>.AddressLine1&gt;&gt;</w:t>
+            </w:r>
+            <w:r>
+              <w:rPr>
+                <w:rFonts w:ascii="GDSTransportWebsite" w:hAnsi="GDSTransportWebsite"/>
+                <w:color w:val="0A0A0A"/>
+              </w:rPr>
+              <w:t>&lt;&lt;es_&gt;&gt;</w:t>
+            </w:r>
+            <w:r>
+              <w:rPr>
+                <w:rFonts w:ascii="GDSTransportWebsite" w:hAnsi="GDSTransportWebsite"/>
+                <w:color w:val="0A0A0A"/>
+              </w:rPr>
+              <w:t>&lt;&lt;cs_{</w:t>
+            </w:r>
+            <w:r>
+              <w:rPr>
+                <w:rFonts w:ascii="GDSTransportWebsite" w:hAnsi="GDSTransportWebsite"/>
+                <w:color w:val="0A0A0A"/>
+              </w:rPr>
+              <w:t>!isBlank(primaryA</w:t>
+            </w:r>
+            <w:r>
+              <w:rPr>
+                <w:rFonts w:ascii="GDSTransportWebsite" w:hAnsi="GDSTransportWebsite"/>
+                <w:color w:val="0A0A0A"/>
+              </w:rPr>
+              <w:t>ddress.AddressLine2</w:t>
+            </w:r>
+            <w:r>
+              <w:rPr>
+                <w:rFonts w:ascii="GDSTransportWebsite" w:hAnsi="GDSTransportWebsite"/>
+                <w:color w:val="0A0A0A"/>
+              </w:rPr>
+              <w:t>)</w:t>
+            </w:r>
+            <w:r>
+              <w:rPr>
+                <w:rFonts w:ascii="GDSTransportWebsite" w:hAnsi="GDSTransportWebsite"/>
+                <w:color w:val="0A0A0A"/>
+              </w:rPr>
+              <w:t>}&gt;&gt;</w:t>
+            </w:r>
+          </w:p>
+          <w:p>
+            <w:pPr>
+              <w:spacing w:before="40" w:after="40"/>
+              <w:rPr>
+                <w:rFonts w:ascii="Arial" w:hAnsi="Arial" w:cs="Arial"/>
+                <w:sz w:val="22"/>
+                <w:szCs w:val="22"/>
+              </w:rPr>
+            </w:pPr>
+            <w:r>
+              <w:rPr>
+                <w:rFonts w:ascii="GDSTransportWebsite" w:hAnsi="GDSTransportWebsite"/>
+                <w:color w:val="0A0A0A"/>
+              </w:rPr>
+              <w:t>&lt;&lt;</w:t>
+            </w:r>
+            <w:r>
+              <w:rPr>
+                <w:rFonts w:ascii="GDSTransportWebsite" w:hAnsi="GDSTransportWebsite"/>
+                <w:color w:val="0A0A0A"/>
+              </w:rPr>
+              <w:t>primaryA</w:t>
+            </w:r>
+            <w:r>
+              <w:rPr>
+                <w:rFonts w:ascii="GDSTransportWebsite" w:hAnsi="GDSTransportWebsite"/>
+                <w:color w:val="0A0A0A"/>
+              </w:rPr>
+              <w:t>ddress.AddressLine2&gt;&gt;&lt;&lt;es_&gt;&gt;&lt;&lt;cs_</w:t>
+            </w:r>
+            <w:proofErr w:type="gramStart"/>
+            <w:r>
+              <w:rPr>
+                <w:rFonts w:ascii="GDSTransportWebsite" w:hAnsi="GDSTransportWebsite"/>
+                <w:color w:val="0A0A0A"/>
+              </w:rPr>
+              <w:t>{</w:t>
+            </w:r>
+            <w:r>
+              <w:rPr>
+                <w:rFonts w:ascii="GDSTransportWebsite" w:hAnsi="GDSTransportWebsite"/>
+                <w:color w:val="0A0A0A"/>
+              </w:rPr>
+              <w:t>!isBlank</w:t>
+            </w:r>
+            <w:proofErr w:type="gramEnd"/>
+            <w:r>
+              <w:rPr>
+                <w:rFonts w:ascii="GDSTransportWebsite" w:hAnsi="GDSTransportWebsite"/>
+                <w:color w:val="0A0A0A"/>
+              </w:rPr>
+              <w:t>(primaryA</w:t>
+            </w:r>
+            <w:r>
+              <w:rPr>
+                <w:rFonts w:ascii="GDSTransportWebsite" w:hAnsi="GDSTransportWebsite"/>
+                <w:color w:val="0A0A0A"/>
+              </w:rPr>
+              <w:t>ddress.AddressLine3</w:t>
+            </w:r>
+            <w:r>
+              <w:rPr>
+                <w:rFonts w:ascii="GDSTransportWebsite" w:hAnsi="GDSTransportWebsite"/>
+                <w:color w:val="0A0A0A"/>
+              </w:rPr>
+              <w:t>)</w:t>
+            </w:r>
+            <w:r>
+              <w:rPr>
+                <w:rFonts w:ascii="GDSTransportWebsite" w:hAnsi="GDSTransportWebsite"/>
+                <w:color w:val="0A0A0A"/>
+              </w:rPr>
+              <w:t>}&gt;&gt;</w:t>
+            </w:r>
+          </w:p>
+          <w:p>
+            <w:pPr>
+              <w:spacing w:before="40" w:after="40"/>
+              <w:rPr>
+                <w:rFonts w:ascii="GDSTransportWebsite" w:hAnsi="GDSTransportWebsite"/>
+                <w:color w:val="0A0A0A"/>
+              </w:rPr>
+            </w:pPr>
+            <w:r>
+              <w:rPr>
+                <w:rFonts w:ascii="GDSTransportWebsite" w:hAnsi="GDSTransportWebsite"/>
+                <w:color w:val="0A0A0A"/>
+              </w:rPr>
+              <w:t>&lt;&lt;</w:t>
+            </w:r>
+            <w:r>
+              <w:rPr>
+                <w:rFonts w:ascii="GDSTransportWebsite" w:hAnsi="GDSTransportWebsite"/>
+                <w:color w:val="0A0A0A"/>
+              </w:rPr>
+              <w:t>primaryA</w:t>
+            </w:r>
+            <w:r>
+              <w:rPr>
+                <w:rFonts w:ascii="GDSTransportWebsite" w:hAnsi="GDSTransportWebsite"/>
+                <w:color w:val="0A0A0A"/>
+              </w:rPr>
+              <w:t>ddress.AddressLine3&gt;&gt;&lt;&lt;es_&gt;&gt;&lt;&lt;cs_</w:t>
+            </w:r>
+            <w:proofErr w:type="gramStart"/>
+            <w:r>
+              <w:rPr>
+                <w:rFonts w:ascii="GDSTransportWebsite" w:hAnsi="GDSTransportWebsite"/>
+                <w:color w:val="0A0A0A"/>
+              </w:rPr>
+              <w:t>{</w:t>
+            </w:r>
+            <w:r>
+              <w:rPr>
+                <w:rFonts w:ascii="GDSTransportWebsite" w:hAnsi="GDSTransportWebsite"/>
+                <w:color w:val="0A0A0A"/>
+              </w:rPr>
+              <w:t>!</w:t>
+            </w:r>
+            <w:r>
+              <w:rPr>
+                <w:rFonts w:ascii="GDSTransportWebsite" w:hAnsi="GDSTransportWebsite"/>
+                <w:color w:val="0A0A0A"/>
+              </w:rPr>
+              <w:t>isBlank</w:t>
+            </w:r>
+            <w:proofErr w:type="gramEnd"/>
+            <w:r>
+              <w:rPr>
+                <w:rFonts w:ascii="GDSTransportWebsite" w:hAnsi="GDSTransportWebsite"/>
+                <w:color w:val="0A0A0A"/>
+              </w:rPr>
+              <w:t>(primaryA</w:t>
+            </w:r>
+            <w:r>
+              <w:rPr>
+                <w:rFonts w:ascii="GDSTransportWebsite" w:hAnsi="GDSTransportWebsite"/>
+                <w:color w:val="0A0A0A"/>
+              </w:rPr>
+              <w:t>ddress.PostTown</w:t>
+            </w:r>
+            <w:r>
+              <w:rPr>
+                <w:rFonts w:ascii="GDSTransportWebsite" w:hAnsi="GDSTransportWebsite"/>
+                <w:color w:val="0A0A0A"/>
+              </w:rPr>
+              <w:t>)</w:t>
+            </w:r>
+            <w:r>
+              <w:rPr>
+                <w:rFonts w:ascii="GDSTransportWebsite" w:hAnsi="GDSTransportWebsite"/>
+                <w:color w:val="0A0A0A"/>
+              </w:rPr>
+              <w:t>}&gt;&gt;</w:t>
+            </w:r>
+          </w:p>
+          <w:p>
+            <w:pPr>
+              <w:spacing w:before="40" w:after="40"/>
+              <w:rPr>
+                <w:rFonts w:ascii="GDSTransportWebsite" w:hAnsi="GDSTransportWebsite"/>
+                <w:color w:val="0A0A0A"/>
+              </w:rPr>
+            </w:pPr>
+            <w:r>
+              <w:rPr>
+                <w:rFonts w:ascii="GDSTransportWebsite" w:hAnsi="GDSTransportWebsite"/>
+                <w:color w:val="0A0A0A"/>
+              </w:rPr>
+              <w:t xml:space="preserve">&lt;&lt; </w:t>
+            </w:r>
+            <w:proofErr w:type="spellStart"/>
+            <w:r>
+              <w:rPr>
+                <w:rFonts w:ascii="GDSTransportWebsite" w:hAnsi="GDSTransportWebsite"/>
+                <w:color w:val="0A0A0A"/>
+              </w:rPr>
+              <w:t>primaryA</w:t>
+            </w:r>
+            <w:r>
+              <w:rPr>
+                <w:rFonts w:ascii="GDSTransportWebsite" w:hAnsi="GDSTransportWebsite"/>
+                <w:color w:val="0A0A0A"/>
+              </w:rPr>
+              <w:t>ddress.PostTown</w:t>
+            </w:r>
+            <w:proofErr w:type="spellEnd"/>
+            <w:r>
+              <w:rPr>
+                <w:rFonts w:ascii="GDSTransportWebsite" w:hAnsi="GDSTransportWebsite"/>
+                <w:color w:val="0A0A0A"/>
+              </w:rPr>
+              <w:t>&gt;&gt;&lt;&lt;es_&gt;&gt;</w:t>
+            </w:r>
+          </w:p>
+          <w:p>
+            <w:pPr>
+              <w:spacing w:before="40" w:after="40"/>
+              <w:rPr>
+                <w:rFonts w:ascii="GDSTransportWebsite" w:hAnsi="GDSTransportWebsite"/>
+                <w:color w:val="0A0A0A"/>
+              </w:rPr>
+            </w:pPr>
+            <w:r>
+              <w:rPr>
+                <w:rFonts w:ascii="GDSTransportWebsite" w:hAnsi="GDSTransportWebsite"/>
+                <w:color w:val="0A0A0A"/>
+              </w:rPr>
+              <w:t>&lt;&lt;</w:t>
+            </w:r>
+            <w:r>
+              <w:rPr>
+                <w:rFonts w:ascii="GDSTransportWebsite" w:hAnsi="GDSTransportWebsite"/>
+                <w:color w:val="0A0A0A"/>
+              </w:rPr>
+              <w:t>primaryA</w:t>
+            </w:r>
+            <w:r>
+              <w:rPr>
+                <w:rFonts w:ascii="GDSTransportWebsite" w:hAnsi="GDSTransportWebsite"/>
+                <w:color w:val="0A0A0A"/>
+              </w:rPr>
+              <w:t>ddress.PostCode&gt;&gt;&lt;&lt;cs_</w:t>
+            </w:r>
+            <w:proofErr w:type="gramStart"/>
+            <w:r>
+              <w:rPr>
+                <w:rFonts w:ascii="GDSTransportWebsite" w:hAnsi="GDSTransportWebsite"/>
+                <w:color w:val="0A0A0A"/>
+              </w:rPr>
+              <w:t>{</w:t>
+            </w:r>
+            <w:r>
+              <w:rPr>
+                <w:rFonts w:ascii="GDSTransportWebsite" w:hAnsi="GDSTransportWebsite"/>
+                <w:color w:val="0A0A0A"/>
+              </w:rPr>
+              <w:t>!isBlank</w:t>
+            </w:r>
+            <w:proofErr w:type="gramEnd"/>
+            <w:r>
+              <w:rPr>
+                <w:rFonts w:ascii="GDSTransportWebsite" w:hAnsi="GDSTransportWebsite"/>
+                <w:color w:val="0A0A0A"/>
+              </w:rPr>
+              <w:t>(primaryA</w:t>
+            </w:r>
+            <w:r>
+              <w:rPr>
+                <w:rFonts w:ascii="GDSTransportWebsite" w:hAnsi="GDSTransportWebsite"/>
+                <w:color w:val="0A0A0A"/>
+              </w:rPr>
+              <w:t>ddress.Country</w:t>
+            </w:r>
+            <w:r>
+              <w:rPr>
+                <w:rFonts w:ascii="GDSTransportWebsite" w:hAnsi="GDSTransportWebsite"/>
+                <w:color w:val="0A0A0A"/>
+              </w:rPr>
+              <w:t>)</w:t>
+            </w:r>
+            <w:r>
+              <w:rPr>
+                <w:rFonts w:ascii="GDSTransportWebsite" w:hAnsi="GDSTransportWebsite"/>
+                <w:color w:val="0A0A0A"/>
+              </w:rPr>
+              <w:t>}&gt;&gt;</w:t>
+            </w:r>
+          </w:p>
+          <w:p>
+            <w:pPr>
+              <w:spacing w:before="40" w:after="40"/>
+              <w:rPr>
+                <w:rFonts w:ascii="Arial" w:hAnsi="Arial" w:cs="Arial"/>
+                <w:sz w:val="22"/>
+                <w:szCs w:val="22"/>
+              </w:rPr>
+            </w:pPr>
+            <w:r>
+              <w:rPr>
+                <w:rFonts w:ascii="GDSTransportWebsite" w:hAnsi="GDSTransportWebsite"/>
+                <w:color w:val="0A0A0A"/>
+              </w:rPr>
+              <w:t>&lt;&lt;</w:t>
+            </w:r>
+            <w:r>
+              <w:rPr>
+                <w:rFonts w:ascii="GDSTransportWebsite" w:hAnsi="GDSTransportWebsite"/>
+                <w:color w:val="0A0A0A"/>
+              </w:rPr>
+              <w:t xml:space="preserve"> </w:t>
+            </w:r>
+            <w:proofErr w:type="spellStart"/>
+            <w:r>
+              <w:rPr>
+                <w:rFonts w:ascii="GDSTransportWebsite" w:hAnsi="GDSTransportWebsite"/>
+                <w:color w:val="0A0A0A"/>
+              </w:rPr>
+              <w:t>primaryA</w:t>
+            </w:r>
+            <w:r>
+              <w:rPr>
+                <w:rFonts w:ascii="GDSTransportWebsite" w:hAnsi="GDSTransportWebsite"/>
+                <w:color w:val="0A0A0A"/>
+              </w:rPr>
+              <w:t>ddress.Country</w:t>
+            </w:r>
+            <w:proofErr w:type="spellEnd"/>
+            <w:r>
+              <w:rPr>
+                <w:rFonts w:ascii="GDSTransportWebsite" w:hAnsi="GDSTransportWebsite"/>
+                <w:color w:val="0A0A0A"/>
+              </w:rPr>
+              <w:t>&gt;&gt;&lt;&lt;es_&gt;&gt;</w:t>
+            </w:r>
+          </w:p>
+        </w:tc>
+      </w:tr>
+    </w:tbl>
+    <w:tbl>
+      <w:tblPr>
+        <w:tblW w:w="10060" w:type="dxa"/>
+        <w:tblLayout w:type="fixed"/>
+        <w:tblLook w:val="04A0" w:firstRow="1" w:lastRow="0" w:firstColumn="1" w:lastColumn="0" w:noHBand="0" w:noVBand="1"/>
+      </w:tblPr>
+      <w:tblGrid>
+        <w:gridCol w:w="3539"/>
+        <w:gridCol w:w="6521"/>
+      </w:tblGrid>
+      <w:tr>
+        <w:trPr>
+          <w:trHeight w:val="403"/>
+        </w:trPr>
+        <w:tc>
+          <w:tcPr>
+            <w:tcW w:w="10060" w:type="dxa"/>
+            <w:gridSpan w:val="2"/>
+          </w:tcPr>
+          <w:p>
+            <w:pPr>
+              <w:pStyle w:val="NormalWeb"/>
+              <w:spacing w:before="40" w:beforeAutospacing="0" w:after="40" w:afterAutospacing="0"/>
+              <w:rPr>
+                <w:rFonts w:ascii="GDSTransportWebsite" w:hAnsi="GDSTransportWebsite"/>
+                <w:color w:val="0A0A0A"/>
+              </w:rPr>
+            </w:pPr>
+          </w:p>
+        </w:tc>
+      </w:tr>
+      <w:tr>
+        <w:trPr>
+          <w:trHeight w:val="403"/>
+        </w:trPr>
+        <w:tc>
+          <w:tcPr>
+            <w:tcW w:w="10060" w:type="dxa"/>
+            <w:gridSpan w:val="2"/>
+          </w:tcPr>
+          <w:p>
+            <w:pPr>
+              <w:pStyle w:val="NormalWeb"/>
+              <w:spacing w:before="40" w:beforeAutospacing="0" w:after="40" w:afterAutospacing="0"/>
+              <w:rPr>
+                <w:rFonts w:ascii="GDSTransportWebsite" w:hAnsi="GDSTransportWebsite"/>
+                <w:color w:val="0A0A0A"/>
+              </w:rPr>
+            </w:pPr>
+            <w:r>
+              <w:rPr>
+                <w:rFonts w:ascii="GDSTransportWebsite" w:hAnsi="GDSTransportWebsite"/>
+                <w:color w:val="0A0A0A"/>
+              </w:rPr>
+              <w:t>&lt;&lt;</w:t>
+            </w:r>
+            <w:proofErr w:type="spellStart"/>
+            <w:r>
+              <w:rPr>
+                <w:rFonts w:ascii="GDSTransportWebsite" w:hAnsi="GDSTransportWebsite"/>
+                <w:color w:val="0A0A0A"/>
+              </w:rPr>
+              <w:t>c</w:t>
+            </w:r>
+            <w:r>
+              <w:rPr>
+                <w:rFonts w:ascii="GDSTransportWebsite" w:hAnsi="GDSTransportWebsite"/>
+                <w:color w:val="0A0A0A"/>
+              </w:rPr>
+              <w:t>r</w:t>
+            </w:r>
+            <w:proofErr w:type="spellEnd"/>
+            <w:r>
+              <w:rPr>
+                <w:rFonts w:ascii="GDSTransportWebsite" w:hAnsi="GDSTransportWebsite"/>
+                <w:color w:val="0A0A0A"/>
+              </w:rPr>
+              <w:t>_</w:t>
+            </w:r>
+            <w:proofErr w:type="gramStart"/>
+            <w:r>
+              <w:rPr>
+                <w:rFonts w:ascii="GDSTransportWebsite" w:hAnsi="GDSTransportWebsite"/>
+                <w:color w:val="0A0A0A"/>
+              </w:rPr>
+              <w:t>{</w:t>
+            </w:r>
+            <w:r>
+              <w:rPr>
+                <w:rFonts w:ascii="GDSTransportWebsite" w:hAnsi="GDSTransportWebsite"/>
+                <w:color w:val="0A0A0A"/>
+              </w:rPr>
+              <w:t>!</w:t>
+            </w:r>
+            <w:proofErr w:type="spellStart"/>
+            <w:r>
+              <w:rPr>
+                <w:rFonts w:ascii="GDSTransportWebsite" w:hAnsi="GDSTransportWebsite"/>
+                <w:color w:val="0A0A0A"/>
+              </w:rPr>
+              <w:t>isBlank</w:t>
+            </w:r>
+            <w:proofErr w:type="spellEnd"/>
+            <w:proofErr w:type="gramEnd"/>
+            <w:r>
+              <w:rPr>
+                <w:rFonts w:ascii="GDSTransportWebsite" w:hAnsi="GDSTransportWebsite"/>
+                <w:color w:val="0A0A0A"/>
+              </w:rPr>
+              <w:t>(</w:t>
+            </w:r>
+            <w:proofErr w:type="spellStart"/>
+            <w:r>
+              <w:rPr>
+                <w:rFonts w:ascii="GDSTransportWebsite" w:hAnsi="GDSTransportWebsite"/>
+                <w:color w:val="0A0A0A"/>
+              </w:rPr>
+              <w:t>soleTraderTradingAs</w:t>
+            </w:r>
+            <w:proofErr w:type="spellEnd"/>
+            <w:r>
+              <w:rPr>
+                <w:rFonts w:ascii="GDSTransportWebsite" w:hAnsi="GDSTransportWebsite"/>
+                <w:color w:val="0A0A0A"/>
+              </w:rPr>
+              <w:t>)</w:t>
+            </w:r>
+            <w:r>
+              <w:rPr>
+                <w:rFonts w:ascii="GDSTransportWebsite" w:hAnsi="GDSTransportWebsite"/>
+                <w:color w:val="0A0A0A"/>
+              </w:rPr>
+              <w:t>}&gt;&gt;</w:t>
+            </w:r>
+          </w:p>
+        </w:tc>
+      </w:tr>
+      <w:tr>
+        <w:trPr>
+          <w:trHeight w:val="680"/>
+        </w:trPr>
+        <w:tc>
+          <w:tcPr>
+            <w:tcW w:w="3539" w:type="dxa"/>
+          </w:tcPr>
+          <w:p>
+            <w:pPr>
+              <w:pStyle w:val="NormalWeb"/>
+              <w:spacing w:before="40" w:beforeAutospacing="0" w:after="40" w:afterAutospacing="0"/>
+              <w:rPr>
+                <w:rFonts w:ascii="GDSTransportWebsite" w:hAnsi="GDSTransportWebsite"/>
+                <w:b/>
+                <w:bCs/>
+                <w:color w:val="0A0A0A"/>
+                <w:shd w:val="clear" w:color="auto" w:fill="FFFFFF"/>
+              </w:rPr>
+            </w:pPr>
+            <w:r>
+              <w:rPr>
+                <w:rFonts w:ascii="GDSTransportWebsite" w:hAnsi="GDSTransportWebsite"/>
+                <w:b/>
+                <w:bCs/>
+                <w:color w:val="0A0A0A"/>
+                <w:shd w:val="clear" w:color="auto" w:fill="FFFFFF"/>
+              </w:rPr>
+              <w:t>Trading as</w:t>
+            </w:r>
+          </w:p>
+        </w:tc>
+        <w:tc>
+          <w:tcPr>
+            <w:tcW w:w="6521" w:type="dxa"/>
+          </w:tcPr>
+          <w:p>
+            <w:pPr>
+              <w:pStyle w:val="NormalWeb"/>
+              <w:spacing w:before="40" w:beforeAutospacing="0" w:after="40" w:afterAutospacing="0"/>
+              <w:rPr>
+                <w:rFonts w:ascii="GDSTransportWebsite" w:hAnsi="GDSTransportWebsite"/>
+                <w:color w:val="0A0A0A"/>
+                <w:sz w:val="36"/>
+                <w:szCs w:val="36"/>
+              </w:rPr>
+            </w:pPr>
+            <w:r>
+              <w:rPr>
+                <w:rFonts w:ascii="GDSTransportWebsite" w:hAnsi="GDSTransportWebsite"/>
+                <w:color w:val="0A0A0A"/>
+              </w:rPr>
+              <w:t xml:space="preserve">  </w:t>
+            </w:r>
+            <w:r>
+              <w:rPr>
+                <w:rFonts w:ascii="GDSTransportWebsite" w:hAnsi="GDSTransportWebsite"/>
+                <w:color w:val="0A0A0A"/>
+              </w:rPr>
+              <w:t>&lt;&lt;</w:t>
+            </w:r>
+            <w:proofErr w:type="spellStart"/>
+            <w:r>
+              <w:rPr>
+                <w:rFonts w:ascii="GDSTransportWebsite" w:hAnsi="GDSTransportWebsite"/>
+                <w:color w:val="0A0A0A"/>
+              </w:rPr>
+              <w:t>soleTraderTradingAs</w:t>
+            </w:r>
+            <w:proofErr w:type="spellEnd"/>
+            <w:r>
+              <w:rPr>
+                <w:rFonts w:ascii="GDSTransportWebsite" w:hAnsi="GDSTransportWebsite"/>
+                <w:color w:val="0A0A0A"/>
+              </w:rPr>
+              <w:t>&gt;&gt;</w:t>
+            </w:r>
+          </w:p>
+        </w:tc>
+      </w:tr>
+      <w:tr>
+        <w:trPr>
+          <w:trHeight w:val="149"/>
+        </w:trPr>
+        <w:tc>
+          <w:tcPr>
+            <w:tcW w:w="10060" w:type="dxa"/>
+            <w:gridSpan w:val="2"/>
+          </w:tcPr>
+          <w:p>
+            <w:pPr>
+              <w:pStyle w:val="NormalWeb"/>
+              <w:spacing w:before="40" w:beforeAutospacing="0" w:after="40" w:afterAutospacing="0"/>
+              <w:rPr>
+                <w:rFonts w:ascii="GDSTransportWebsite" w:hAnsi="GDSTransportWebsite"/>
+                <w:color w:val="0A0A0A"/>
+              </w:rPr>
+            </w:pPr>
+            <w:r>
+              <w:rPr>
+                <w:rFonts w:ascii="GDSTransportWebsite" w:hAnsi="GDSTransportWebsite"/>
+                <w:color w:val="0A0A0A"/>
+              </w:rPr>
+              <w:t>&lt;&lt;er_&gt;&gt;</w:t>
+            </w:r>
+          </w:p>
+        </w:tc>
+      </w:tr>
+    </w:tbl>
+    <w:tbl>
+      <w:tblPr>
+        <w:tblStyle w:val="TableGrid"/>
+        <w:tblW w:w="10025" w:type="dxa"/>
+        <w:tblBorders>
+          <w:top w:val="none" w:sz="0" w:space="0" w:color="auto"/>
+          <w:left w:val="none" w:sz="0" w:space="0" w:color="auto"/>
+          <w:bottom w:val="none" w:sz="0" w:space="0" w:color="auto"/>
+          <w:right w:val="none" w:sz="0" w:space="0" w:color="auto"/>
+          <w:insideH w:val="none" w:sz="0" w:space="0" w:color="auto"/>
+          <w:insideV w:val="none" w:sz="0" w:space="0" w:color="auto"/>
+        </w:tblBorders>
+        <w:tblLayout w:type="fixed"/>
+        <w:tblLook w:val="04A0" w:firstRow="1" w:lastRow="0" w:firstColumn="1" w:lastColumn="0" w:noHBand="0" w:noVBand="1"/>
+      </w:tblPr>
+      <w:tblGrid>
+        <w:gridCol w:w="3681"/>
+        <w:gridCol w:w="6344"/>
+      </w:tblGrid>
+      <w:tr>
+        <w:tc>
+          <w:tcPr>
+            <w:tcW w:w="3681" w:type="dxa"/>
+          </w:tcPr>
+          <w:p>
+            <w:pPr>
+              <w:pStyle w:val="NormalWeb"/>
+              <w:spacing w:before="40" w:beforeAutospacing="0" w:after="40" w:afterAutospacing="0"/>
+              <w:rPr>
+                <w:rFonts w:ascii="GDSTransportWebsite" w:hAnsi="GDSTransportWebsite"/>
+                <w:b/>
+                <w:bCs/>
+                <w:color w:val="0A0A0A"/>
+                <w:shd w:val="clear" w:color="auto" w:fill="FFFFFF"/>
+              </w:rPr>
+            </w:pPr>
+          </w:p>
+        </w:tc>
+        <w:tc>
+          <w:tcPr>
+            <w:tcW w:w="6344" w:type="dxa"/>
+          </w:tcPr>
+          <w:p>
+            <w:pPr>
+              <w:spacing w:before="40" w:after="40"/>
+              <w:rPr>
+                <w:rFonts w:ascii="GDSTransportWebsite" w:hAnsi="GDSTransportWebsite"/>
+                <w:color w:val="0A0A0A"/>
+              </w:rPr>
+            </w:pPr>
+          </w:p>
+        </w:tc>
+      </w:tr>
+      <w:tr>
+        <w:tc>
+          <w:tcPr>
+            <w:tcW w:w="10025" w:type="dxa"/>
+            <w:gridSpan w:val="2"/>
+          </w:tcPr>
+          <w:p>
+            <w:pPr>
+              <w:spacing w:before="40" w:after="40"/>
+              <w:rPr>
+                <w:rFonts w:ascii="GDSTransportWebsite" w:hAnsi="GDSTransportWebsite"/>
+                <w:color w:val="0A0A0A"/>
+              </w:rPr>
+            </w:pPr>
+          </w:p>
+        </w:tc>
+      </w:tr>
+      <w:tr>
+        <w:tc>
+          <w:tcPr>
+            <w:tcW w:w="10025" w:type="dxa"/>
+            <w:gridSpan w:val="2"/>
+          </w:tcPr>
+          <w:p>
+            <w:pPr>
+              <w:spacing w:before="40" w:after="40"/>
+              <w:rPr>
+                <w:rFonts w:ascii="GDSTransportWebsite" w:hAnsi="GDSTransportWebsite"/>
+                <w:color w:val="0A0A0A"/>
+              </w:rPr>
+            </w:pPr>
+            <w:r>
+              <w:rPr>
+                <w:rFonts w:ascii="GDSTransportWebsite" w:hAnsi="GDSTransportWebsite"/>
+                <w:color w:val="0A0A0A"/>
+              </w:rPr>
+              <w:t>&lt;&lt;</w:t>
+            </w:r>
+            <w:proofErr w:type="spellStart"/>
+            <w:r>
+              <w:rPr>
+                <w:rFonts w:ascii="GDSTransportWebsite" w:hAnsi="GDSTransportWebsite"/>
+                <w:color w:val="0A0A0A"/>
+              </w:rPr>
+              <w:t>cr</w:t>
+            </w:r>
+            <w:proofErr w:type="spellEnd"/>
+            <w:r>
+              <w:rPr>
+                <w:rFonts w:ascii="GDSTransportWebsite" w:hAnsi="GDSTransportWebsite"/>
+                <w:color w:val="0A0A0A"/>
+              </w:rPr>
+              <w:t>_</w:t>
+            </w:r>
+            <w:proofErr w:type="gramStart"/>
+            <w:r>
+              <w:rPr>
+                <w:rFonts w:ascii="GDSTransportWebsite" w:hAnsi="GDSTransportWebsite"/>
+                <w:color w:val="0A0A0A"/>
+              </w:rPr>
+              <w:t>{!</w:t>
+            </w:r>
+            <w:proofErr w:type="spellStart"/>
+            <w:r>
+              <w:rPr>
+                <w:rFonts w:ascii="GDSTransportWebsite" w:hAnsi="GDSTransportWebsite"/>
+                <w:color w:val="0A0A0A"/>
+              </w:rPr>
+              <w:t>isBlank</w:t>
+            </w:r>
+            <w:proofErr w:type="spellEnd"/>
+            <w:proofErr w:type="gramEnd"/>
+            <w:r>
+              <w:rPr>
+                <w:rFonts w:ascii="GDSTransportWebsite" w:hAnsi="GDSTransportWebsite"/>
+                <w:color w:val="0A0A0A"/>
+              </w:rPr>
+              <w:t>(</w:t>
+            </w:r>
+            <w:proofErr w:type="spellStart"/>
+            <w:r>
+              <w:rPr>
+                <w:rFonts w:ascii="GDSTransportWebsite" w:hAnsi="GDSTransportWebsite"/>
+                <w:color w:val="0A0A0A"/>
+              </w:rPr>
+              <w:t>representative</w:t>
+            </w:r>
+            <w:r>
+              <w:rPr>
+                <w:rFonts w:ascii="GDSTransportWebsite" w:hAnsi="GDSTransportWebsite"/>
+                <w:color w:val="0A0A0A"/>
+              </w:rPr>
+              <w:t>.organisation</w:t>
+            </w:r>
+            <w:r>
+              <w:rPr>
+                <w:rFonts w:ascii="GDSTransportWebsite" w:hAnsi="GDSTransportWebsite"/>
+                <w:color w:val="0A0A0A"/>
+              </w:rPr>
+              <w:t>Name</w:t>
+            </w:r>
+            <w:proofErr w:type="spellEnd"/>
+            <w:r>
+              <w:rPr>
+                <w:rFonts w:ascii="GDSTransportWebsite" w:hAnsi="GDSTransportWebsite"/>
+                <w:color w:val="0A0A0A"/>
+              </w:rPr>
+              <w:t>)}&gt;&gt;</w:t>
+            </w:r>
+          </w:p>
+        </w:tc>
+      </w:tr>
+      <w:tr>
+        <w:trPr>
+          <w:trHeight w:val="680"/>
+        </w:trPr>
+        <w:tc>
+          <w:tcPr>
+            <w:tcW w:w="10025" w:type="dxa"/>
+            <w:gridSpan w:val="2"/>
+          </w:tcPr>
+          <w:p>
+            <w:pPr>
+              <w:spacing w:before="80"/>
+              <w:rPr>
+                <w:rFonts w:ascii="Arial" w:hAnsi="Arial" w:cs="Arial"/>
+                <w:sz w:val="34"/>
+                <w:szCs w:val="34"/>
+              </w:rPr>
+            </w:pPr>
+            <w:r>
+              <w:rPr>
+                <w:rFonts w:ascii="GDSTransportWebsite" w:hAnsi="GDSTransportWebsite"/>
+                <w:color w:val="0A0A0A"/>
+                <w:sz w:val="36"/>
+                <w:szCs w:val="36"/>
+              </w:rPr>
+              <w:lastRenderedPageBreak/>
+              <w:t>&lt;&lt;c</w:t>
+            </w:r>
+            <w:r>
+              <w:rPr>
+                <w:rFonts w:ascii="GDSTransportWebsite" w:hAnsi="GDSTransportWebsite"/>
+                <w:color w:val="0A0A0A"/>
+                <w:sz w:val="36"/>
+                <w:szCs w:val="36"/>
+              </w:rPr>
+              <w:t>s</w:t>
+            </w:r>
+            <w:r>
+              <w:rPr>
+                <w:rFonts w:ascii="GDSTransportWebsite" w:hAnsi="GDSTransportWebsite"/>
+                <w:color w:val="0A0A0A"/>
+                <w:sz w:val="36"/>
+                <w:szCs w:val="36"/>
+              </w:rPr>
+              <w:t>_{$size&gt;1}&gt;&gt;</w:t>
+            </w:r>
+            <w:r>
+              <w:rPr>
+                <w:rFonts w:ascii="GDSTransportWebsite" w:hAnsi="GDSTransportWebsite"/>
+                <w:color w:val="0A0A0A"/>
+                <w:sz w:val="36"/>
+                <w:szCs w:val="36"/>
+              </w:rPr>
+              <w:t>&lt;&lt;</w:t>
+            </w:r>
+            <w:r>
+              <w:rPr>
+                <w:rFonts w:ascii="GDSTransportWebsite" w:hAnsi="GDSTransportWebsite"/>
+                <w:color w:val="0A0A0A"/>
+                <w:sz w:val="36"/>
+                <w:szCs w:val="36"/>
+              </w:rPr>
+              <w:t>cs_{$</w:t>
+            </w:r>
+            <w:proofErr w:type="spellStart"/>
+            <w:r>
+              <w:rPr>
+                <w:rFonts w:ascii="GDSTransportWebsite" w:hAnsi="GDSTransportWebsite"/>
+                <w:color w:val="0A0A0A"/>
+                <w:sz w:val="36"/>
+                <w:szCs w:val="36"/>
+              </w:rPr>
+              <w:t>itemnum</w:t>
+            </w:r>
+            <w:proofErr w:type="spellEnd"/>
+            <w:r>
+              <w:rPr>
+                <w:rFonts w:ascii="GDSTransportWebsite" w:hAnsi="GDSTransportWebsite"/>
+                <w:color w:val="0A0A0A"/>
+                <w:sz w:val="36"/>
+                <w:szCs w:val="36"/>
+              </w:rPr>
+              <w:t>=1}&gt;&gt;</w:t>
+            </w:r>
+            <w:r>
+              <w:rPr>
+                <w:rFonts w:ascii="GDSTransportWebsite" w:hAnsi="GDSTransportWebsite"/>
+                <w:color w:val="0A0A0A"/>
+                <w:sz w:val="36"/>
+                <w:szCs w:val="36"/>
+              </w:rPr>
+              <w:t>1</w:t>
+            </w:r>
+            <w:r>
+              <w:rPr>
+                <w:rFonts w:ascii="GDSTransportWebsite" w:hAnsi="GDSTransportWebsite"/>
+                <w:color w:val="0A0A0A"/>
+                <w:sz w:val="36"/>
+                <w:szCs w:val="36"/>
+              </w:rPr>
+              <w:t>st</w:t>
+            </w:r>
+            <w:r>
+              <w:rPr>
+                <w:rFonts w:ascii="GDSTransportWebsite" w:hAnsi="GDSTransportWebsite"/>
+                <w:color w:val="0A0A0A"/>
+                <w:sz w:val="36"/>
+                <w:szCs w:val="36"/>
+              </w:rPr>
+              <w:t xml:space="preserve"> &lt;&lt;es_&gt;&gt;&lt;&lt; cs_{$</w:t>
+            </w:r>
+            <w:proofErr w:type="spellStart"/>
+            <w:r>
+              <w:rPr>
+                <w:rFonts w:ascii="GDSTransportWebsite" w:hAnsi="GDSTransportWebsite"/>
+                <w:color w:val="0A0A0A"/>
+                <w:sz w:val="36"/>
+                <w:szCs w:val="36"/>
+              </w:rPr>
+              <w:t>itemnum</w:t>
+            </w:r>
+            <w:proofErr w:type="spellEnd"/>
+            <w:r>
+              <w:rPr>
+                <w:rFonts w:ascii="GDSTransportWebsite" w:hAnsi="GDSTransportWebsite"/>
+                <w:color w:val="0A0A0A"/>
+                <w:sz w:val="36"/>
+                <w:szCs w:val="36"/>
+              </w:rPr>
+              <w:t>=2}&gt;&gt;</w:t>
+            </w:r>
+            <w:r>
+              <w:rPr>
+                <w:rFonts w:ascii="GDSTransportWebsite" w:hAnsi="GDSTransportWebsite"/>
+                <w:color w:val="0A0A0A"/>
+                <w:sz w:val="36"/>
+                <w:szCs w:val="36"/>
+              </w:rPr>
+              <w:t>2</w:t>
+            </w:r>
+            <w:r>
+              <w:rPr>
+                <w:rFonts w:ascii="GDSTransportWebsite" w:hAnsi="GDSTransportWebsite"/>
+                <w:color w:val="0A0A0A"/>
+                <w:sz w:val="36"/>
+                <w:szCs w:val="36"/>
+              </w:rPr>
+              <w:t>nd</w:t>
+            </w:r>
+            <w:r>
+              <w:rPr>
+                <w:rFonts w:ascii="GDSTransportWebsite" w:hAnsi="GDSTransportWebsite"/>
+                <w:color w:val="0A0A0A"/>
+                <w:sz w:val="36"/>
+                <w:szCs w:val="36"/>
+              </w:rPr>
+              <w:t xml:space="preserve"> &lt;&lt;es_&gt;</w:t>
+            </w:r>
+            <w:r>
+              <w:rPr>
+                <w:rFonts w:ascii="GDSTransportWebsite" w:hAnsi="GDSTransportWebsite"/>
+                <w:color w:val="0A0A0A"/>
+                <w:sz w:val="36"/>
+                <w:szCs w:val="36"/>
+              </w:rPr>
+              <w:t>&gt;</w:t>
+            </w:r>
+            <w:r>
+              <w:rPr>
+                <w:rFonts w:ascii="GDSTransportWebsite" w:hAnsi="GDSTransportWebsite"/>
+                <w:color w:val="0A0A0A"/>
+                <w:sz w:val="36"/>
+                <w:szCs w:val="36"/>
+              </w:rPr>
+              <w:t>&lt;&lt;es_&gt;&gt;</w:t>
+            </w:r>
+            <w:r>
+              <w:rPr>
+                <w:rFonts w:ascii="GDSTransportWebsite" w:hAnsi="GDSTransportWebsite"/>
+                <w:color w:val="0A0A0A"/>
+                <w:sz w:val="36"/>
+                <w:szCs w:val="36"/>
+              </w:rPr>
+              <w:t xml:space="preserve"> </w:t>
+            </w:r>
+            <w:r>
+              <w:rPr>
+                <w:rFonts w:ascii="GDSTransportWebsite" w:hAnsi="GDSTransportWebsite"/>
+                <w:color w:val="0A0A0A"/>
+                <w:sz w:val="36"/>
+                <w:szCs w:val="36"/>
+              </w:rPr>
+              <w:t>Defendant’s legal representative</w:t>
+            </w:r>
+          </w:p>
+        </w:tc>
+      </w:tr>
+      <w:tr>
+        <w:trPr>
+          <w:trHeight w:val="680"/>
+        </w:trPr>
+        <w:tc>
+          <w:tcPr>
+            <w:tcW w:w="3681" w:type="dxa"/>
+          </w:tcPr>
+          <w:p>
+            <w:pPr>
+              <w:pStyle w:val="NormalWeb"/>
+              <w:spacing w:before="40" w:beforeAutospacing="0" w:after="40" w:afterAutospacing="0"/>
+            </w:pPr>
+            <w:r>
+              <w:rPr>
+                <w:rFonts w:ascii="GDSTransportWebsite" w:hAnsi="GDSTransportWebsite"/>
+                <w:b/>
+                <w:bCs/>
+                <w:color w:val="0A0A0A"/>
+                <w:shd w:val="clear" w:color="auto" w:fill="FFFFFF"/>
+              </w:rPr>
               <w:t>Organisation name</w:t>
             </w:r>
           </w:p>
@@ -5539,7 +6215,6 @@
                 <w:rFonts w:ascii="GDSTransportWebsite" w:hAnsi="GDSTransportWebsite"/>
                 <w:color w:val="0A0A0A"/>
               </w:rPr>
-              <w:lastRenderedPageBreak/>
               <w:t>&lt;&lt;</w:t>
             </w:r>
             <w:proofErr w:type="spellStart"/>
@@ -6523,6 +7198,7 @@
                 <w:color w:val="0A0A0A"/>
                 <w:shd w:val="clear" w:color="auto" w:fill="FFFFFF"/>
               </w:rPr>
+              <w:lastRenderedPageBreak/>
               <w:t>Issue fee</w:t>
             </w:r>
           </w:p>
@@ -6848,7 +7524,6 @@
                 <w:bCs/>
                 <w:color w:val="0A0A0A"/>
               </w:rPr>
-              <w:lastRenderedPageBreak/>
               <w:t>Role</w:t>
             </w:r>
           </w:p>
@@ -6980,7 +7655,7 @@
 </file>
 
 <file path=word/endnotes.xml><?xml version="1.0" encoding="utf-8"?>
-<w:endnotes xmlns:wpc="http://schemas.microsoft.com/office/word/2010/wordprocessingCanvas" xmlns:cx="http://schemas.microsoft.com/office/drawing/2014/chartex" xmlns:cx1="http://schemas.microsoft.com/office/drawing/2015/9/8/chartex" xmlns:cx2="http://schemas.microsoft.com/office/drawing/2015/10/21/chartex" xmlns:cx3="http://schemas.microsoft.com/office/drawing/2016/5/9/chartex" xmlns:cx4="http://schemas.microsoft.com/office/drawing/2016/5/10/chartex" xmlns:cx5="http://schemas.microsoft.com/office/drawing/2016/5/11/chartex" xmlns:cx6="http://schemas.microsoft.com/office/drawing/2016/5/12/chartex" xmlns:cx7="http://schemas.microsoft.com/office/drawing/2016/5/13/chartex" xmlns:cx8="http://schemas.microsoft.com/office/drawing/2016/5/14/chartex" xmlns:mc="http://schemas.openxmlformats.org/markup-compatibility/2006" xmlns:aink="http://schemas.microsoft.com/office/drawing/2016/ink" xmlns:am3d="http://schemas.microsoft.com/office/drawing/2017/model3d" xmlns:o="urn:schemas-microsoft-com:office:office" xmlns:r="http://schemas.openxmlformats.org/officeDocument/2006/relationships" xmlns:m="http://schemas.openxmlformats.org/officeDocument/2006/math" xmlns:v="urn:schemas-microsoft-com:vml" xmlns:wp14="http://schemas.microsoft.com/office/word/2010/wordprocessingDrawing" xmlns:wp="http://schemas.openxmlformats.org/drawingml/2006/wordprocessingDrawing" xmlns:w10="urn:schemas-microsoft-com:office:word" xmlns:w="http://schemas.openxmlformats.org/wordprocessingml/2006/main" xmlns:w14="http://schemas.microsoft.com/office/word/2010/wordml" xmlns:w15="http://schemas.microsoft.com/office/word/2012/wordml" xmlns:w16cex="http://schemas.microsoft.com/office/word/2018/wordml/cex" xmlns:w16cid="http://schemas.microsoft.com/office/word/2016/wordml/cid" xmlns:w16="http://schemas.microsoft.com/office/word/2018/wordml" xmlns:w16sdtdh="http://schemas.microsoft.com/office/word/2020/wordml/sdtdatahash" xmlns:w16se="http://schemas.microsoft.com/office/word/2015/wordml/symex" xmlns:wpg="http://schemas.microsoft.com/office/word/2010/wordprocessingGroup" xmlns:wpi="http://schemas.microsoft.com/office/word/2010/wordprocessingInk" xmlns:wne="http://schemas.microsoft.com/office/word/2006/wordml" xmlns:wps="http://schemas.microsoft.com/office/word/2010/wordprocessingShape" mc:Ignorable="w14 w15 w16se w16cid w16 w16cex w16sdtdh wp14">
+<w:endnotes xmlns:wpc="http://schemas.microsoft.com/office/word/2010/wordprocessingCanvas" xmlns:cx="http://schemas.microsoft.com/office/drawing/2014/chartex" xmlns:cx1="http://schemas.microsoft.com/office/drawing/2015/9/8/chartex" xmlns:cx2="http://schemas.microsoft.com/office/drawing/2015/10/21/chartex" xmlns:cx3="http://schemas.microsoft.com/office/drawing/2016/5/9/chartex" xmlns:cx4="http://schemas.microsoft.com/office/drawing/2016/5/10/chartex" xmlns:cx5="http://schemas.microsoft.com/office/drawing/2016/5/11/chartex" xmlns:cx6="http://schemas.microsoft.com/office/drawing/2016/5/12/chartex" xmlns:cx7="http://schemas.microsoft.com/office/drawing/2016/5/13/chartex" xmlns:cx8="http://schemas.microsoft.com/office/drawing/2016/5/14/chartex" xmlns:mc="http://schemas.openxmlformats.org/markup-compatibility/2006" xmlns:aink="http://schemas.microsoft.com/office/drawing/2016/ink" xmlns:am3d="http://schemas.microsoft.com/office/drawing/2017/model3d" xmlns:o="urn:schemas-microsoft-com:office:office" xmlns:oel="http://schemas.microsoft.com/office/2019/extlst" xmlns:r="http://schemas.openxmlformats.org/officeDocument/2006/relationships" xmlns:m="http://schemas.openxmlformats.org/officeDocument/2006/math" xmlns:v="urn:schemas-microsoft-com:vml" xmlns:wp14="http://schemas.microsoft.com/office/word/2010/wordprocessingDrawing" xmlns:wp="http://schemas.openxmlformats.org/drawingml/2006/wordprocessingDrawing" xmlns:w10="urn:schemas-microsoft-com:office:word" xmlns:w="http://schemas.openxmlformats.org/wordprocessingml/2006/main" xmlns:w14="http://schemas.microsoft.com/office/word/2010/wordml" xmlns:w15="http://schemas.microsoft.com/office/word/2012/wordml" xmlns:w16cex="http://schemas.microsoft.com/office/word/2018/wordml/cex" xmlns:w16cid="http://schemas.microsoft.com/office/word/2016/wordml/cid" xmlns:w16="http://schemas.microsoft.com/office/word/2018/wordml" xmlns:w16sdtdh="http://schemas.microsoft.com/office/word/2020/wordml/sdtdatahash" xmlns:w16se="http://schemas.microsoft.com/office/word/2015/wordml/symex" xmlns:wpg="http://schemas.microsoft.com/office/word/2010/wordprocessingGroup" xmlns:wpi="http://schemas.microsoft.com/office/word/2010/wordprocessingInk" xmlns:wne="http://schemas.microsoft.com/office/word/2006/wordml" xmlns:wps="http://schemas.microsoft.com/office/word/2010/wordprocessingShape" mc:Ignorable="w14 w15 w16se w16cid w16 w16cex w16sdtdh wp14">
   <w:endnote w:type="separator" w:id="-1">
     <w:p>
       <w:r>
@@ -7001,7 +7676,7 @@
 </file>
 
 <file path=word/footer1.xml><?xml version="1.0" encoding="utf-8"?>
-<w:ftr xmlns:wpc="http://schemas.microsoft.com/office/word/2010/wordprocessingCanvas" xmlns:cx="http://schemas.microsoft.com/office/drawing/2014/chartex" xmlns:cx1="http://schemas.microsoft.com/office/drawing/2015/9/8/chartex" xmlns:cx2="http://schemas.microsoft.com/office/drawing/2015/10/21/chartex" xmlns:cx3="http://schemas.microsoft.com/office/drawing/2016/5/9/chartex" xmlns:cx4="http://schemas.microsoft.com/office/drawing/2016/5/10/chartex" xmlns:cx5="http://schemas.microsoft.com/office/drawing/2016/5/11/chartex" xmlns:cx6="http://schemas.microsoft.com/office/drawing/2016/5/12/chartex" xmlns:cx7="http://schemas.microsoft.com/office/drawing/2016/5/13/chartex" xmlns:cx8="http://schemas.microsoft.com/office/drawing/2016/5/14/chartex" xmlns:mc="http://schemas.openxmlformats.org/markup-compatibility/2006" xmlns:aink="http://schemas.microsoft.com/office/drawing/2016/ink" xmlns:am3d="http://schemas.microsoft.com/office/drawing/2017/model3d" xmlns:o="urn:schemas-microsoft-com:office:office" xmlns:r="http://schemas.openxmlformats.org/officeDocument/2006/relationships" xmlns:m="http://schemas.openxmlformats.org/officeDocument/2006/math" xmlns:v="urn:schemas-microsoft-com:vml" xmlns:wp14="http://schemas.microsoft.com/office/word/2010/wordprocessingDrawing" xmlns:wp="http://schemas.openxmlformats.org/drawingml/2006/wordprocessingDrawing" xmlns:w10="urn:schemas-microsoft-com:office:word" xmlns:w="http://schemas.openxmlformats.org/wordprocessingml/2006/main" xmlns:w14="http://schemas.microsoft.com/office/word/2010/wordml" xmlns:w15="http://schemas.microsoft.com/office/word/2012/wordml" xmlns:w16cex="http://schemas.microsoft.com/office/word/2018/wordml/cex" xmlns:w16cid="http://schemas.microsoft.com/office/word/2016/wordml/cid" xmlns:w16="http://schemas.microsoft.com/office/word/2018/wordml" xmlns:w16sdtdh="http://schemas.microsoft.com/office/word/2020/wordml/sdtdatahash" xmlns:w16se="http://schemas.microsoft.com/office/word/2015/wordml/symex" xmlns:wpg="http://schemas.microsoft.com/office/word/2010/wordprocessingGroup" xmlns:wpi="http://schemas.microsoft.com/office/word/2010/wordprocessingInk" xmlns:wne="http://schemas.microsoft.com/office/word/2006/wordml" xmlns:wps="http://schemas.microsoft.com/office/word/2010/wordprocessingShape" mc:Ignorable="w14 w15 w16se w16cid w16 w16cex w16sdtdh wp14">
+<w:ftr xmlns:wpc="http://schemas.microsoft.com/office/word/2010/wordprocessingCanvas" xmlns:cx="http://schemas.microsoft.com/office/drawing/2014/chartex" xmlns:cx1="http://schemas.microsoft.com/office/drawing/2015/9/8/chartex" xmlns:cx2="http://schemas.microsoft.com/office/drawing/2015/10/21/chartex" xmlns:cx3="http://schemas.microsoft.com/office/drawing/2016/5/9/chartex" xmlns:cx4="http://schemas.microsoft.com/office/drawing/2016/5/10/chartex" xmlns:cx5="http://schemas.microsoft.com/office/drawing/2016/5/11/chartex" xmlns:cx6="http://schemas.microsoft.com/office/drawing/2016/5/12/chartex" xmlns:cx7="http://schemas.microsoft.com/office/drawing/2016/5/13/chartex" xmlns:cx8="http://schemas.microsoft.com/office/drawing/2016/5/14/chartex" xmlns:mc="http://schemas.openxmlformats.org/markup-compatibility/2006" xmlns:aink="http://schemas.microsoft.com/office/drawing/2016/ink" xmlns:am3d="http://schemas.microsoft.com/office/drawing/2017/model3d" xmlns:o="urn:schemas-microsoft-com:office:office" xmlns:oel="http://schemas.microsoft.com/office/2019/extlst" xmlns:r="http://schemas.openxmlformats.org/officeDocument/2006/relationships" xmlns:m="http://schemas.openxmlformats.org/officeDocument/2006/math" xmlns:v="urn:schemas-microsoft-com:vml" xmlns:wp14="http://schemas.microsoft.com/office/word/2010/wordprocessingDrawing" xmlns:wp="http://schemas.openxmlformats.org/drawingml/2006/wordprocessingDrawing" xmlns:w10="urn:schemas-microsoft-com:office:word" xmlns:w="http://schemas.openxmlformats.org/wordprocessingml/2006/main" xmlns:w14="http://schemas.microsoft.com/office/word/2010/wordml" xmlns:w15="http://schemas.microsoft.com/office/word/2012/wordml" xmlns:w16cex="http://schemas.microsoft.com/office/word/2018/wordml/cex" xmlns:w16cid="http://schemas.microsoft.com/office/word/2016/wordml/cid" xmlns:w16="http://schemas.microsoft.com/office/word/2018/wordml" xmlns:w16sdtdh="http://schemas.microsoft.com/office/word/2020/wordml/sdtdatahash" xmlns:w16se="http://schemas.microsoft.com/office/word/2015/wordml/symex" xmlns:wpg="http://schemas.microsoft.com/office/word/2010/wordprocessingGroup" xmlns:wpi="http://schemas.microsoft.com/office/word/2010/wordprocessingInk" xmlns:wne="http://schemas.microsoft.com/office/word/2006/wordml" xmlns:wps="http://schemas.microsoft.com/office/word/2010/wordprocessingShape" mc:Ignorable="w14 w15 w16se w16cid w16 w16cex w16sdtdh wp14">
   <w:tbl>
     <w:tblPr>
       <w:tblStyle w:val="TableGrid"/>
@@ -7191,7 +7866,7 @@
 </file>
 
 <file path=word/footnotes.xml><?xml version="1.0" encoding="utf-8"?>
-<w:footnotes xmlns:wpc="http://schemas.microsoft.com/office/word/2010/wordprocessingCanvas" xmlns:cx="http://schemas.microsoft.com/office/drawing/2014/chartex" xmlns:cx1="http://schemas.microsoft.com/office/drawing/2015/9/8/chartex" xmlns:cx2="http://schemas.microsoft.com/office/drawing/2015/10/21/chartex" xmlns:cx3="http://schemas.microsoft.com/office/drawing/2016/5/9/chartex" xmlns:cx4="http://schemas.microsoft.com/office/drawing/2016/5/10/chartex" xmlns:cx5="http://schemas.microsoft.com/office/drawing/2016/5/11/chartex" xmlns:cx6="http://schemas.microsoft.com/office/drawing/2016/5/12/chartex" xmlns:cx7="http://schemas.microsoft.com/office/drawing/2016/5/13/chartex" xmlns:cx8="http://schemas.microsoft.com/office/drawing/2016/5/14/chartex" xmlns:mc="http://schemas.openxmlformats.org/markup-compatibility/2006" xmlns:aink="http://schemas.microsoft.com/office/drawing/2016/ink" xmlns:am3d="http://schemas.microsoft.com/office/drawing/2017/model3d" xmlns:o="urn:schemas-microsoft-com:office:office" xmlns:r="http://schemas.openxmlformats.org/officeDocument/2006/relationships" xmlns:m="http://schemas.openxmlformats.org/officeDocument/2006/math" xmlns:v="urn:schemas-microsoft-com:vml" xmlns:wp14="http://schemas.microsoft.com/office/word/2010/wordprocessingDrawing" xmlns:wp="http://schemas.openxmlformats.org/drawingml/2006/wordprocessingDrawing" xmlns:w10="urn:schemas-microsoft-com:office:word" xmlns:w="http://schemas.openxmlformats.org/wordprocessingml/2006/main" xmlns:w14="http://schemas.microsoft.com/office/word/2010/wordml" xmlns:w15="http://schemas.microsoft.com/office/word/2012/wordml" xmlns:w16cex="http://schemas.microsoft.com/office/word/2018/wordml/cex" xmlns:w16cid="http://schemas.microsoft.com/office/word/2016/wordml/cid" xmlns:w16="http://schemas.microsoft.com/office/word/2018/wordml" xmlns:w16sdtdh="http://schemas.microsoft.com/office/word/2020/wordml/sdtdatahash" xmlns:w16se="http://schemas.microsoft.com/office/word/2015/wordml/symex" xmlns:wpg="http://schemas.microsoft.com/office/word/2010/wordprocessingGroup" xmlns:wpi="http://schemas.microsoft.com/office/word/2010/wordprocessingInk" xmlns:wne="http://schemas.microsoft.com/office/word/2006/wordml" xmlns:wps="http://schemas.microsoft.com/office/word/2010/wordprocessingShape" mc:Ignorable="w14 w15 w16se w16cid w16 w16cex w16sdtdh wp14">
+<w:footnotes xmlns:wpc="http://schemas.microsoft.com/office/word/2010/wordprocessingCanvas" xmlns:cx="http://schemas.microsoft.com/office/drawing/2014/chartex" xmlns:cx1="http://schemas.microsoft.com/office/drawing/2015/9/8/chartex" xmlns:cx2="http://schemas.microsoft.com/office/drawing/2015/10/21/chartex" xmlns:cx3="http://schemas.microsoft.com/office/drawing/2016/5/9/chartex" xmlns:cx4="http://schemas.microsoft.com/office/drawing/2016/5/10/chartex" xmlns:cx5="http://schemas.microsoft.com/office/drawing/2016/5/11/chartex" xmlns:cx6="http://schemas.microsoft.com/office/drawing/2016/5/12/chartex" xmlns:cx7="http://schemas.microsoft.com/office/drawing/2016/5/13/chartex" xmlns:cx8="http://schemas.microsoft.com/office/drawing/2016/5/14/chartex" xmlns:mc="http://schemas.openxmlformats.org/markup-compatibility/2006" xmlns:aink="http://schemas.microsoft.com/office/drawing/2016/ink" xmlns:am3d="http://schemas.microsoft.com/office/drawing/2017/model3d" xmlns:o="urn:schemas-microsoft-com:office:office" xmlns:oel="http://schemas.microsoft.com/office/2019/extlst" xmlns:r="http://schemas.openxmlformats.org/officeDocument/2006/relationships" xmlns:m="http://schemas.openxmlformats.org/officeDocument/2006/math" xmlns:v="urn:schemas-microsoft-com:vml" xmlns:wp14="http://schemas.microsoft.com/office/word/2010/wordprocessingDrawing" xmlns:wp="http://schemas.openxmlformats.org/drawingml/2006/wordprocessingDrawing" xmlns:w10="urn:schemas-microsoft-com:office:word" xmlns:w="http://schemas.openxmlformats.org/wordprocessingml/2006/main" xmlns:w14="http://schemas.microsoft.com/office/word/2010/wordml" xmlns:w15="http://schemas.microsoft.com/office/word/2012/wordml" xmlns:w16cex="http://schemas.microsoft.com/office/word/2018/wordml/cex" xmlns:w16cid="http://schemas.microsoft.com/office/word/2016/wordml/cid" xmlns:w16="http://schemas.microsoft.com/office/word/2018/wordml" xmlns:w16sdtdh="http://schemas.microsoft.com/office/word/2020/wordml/sdtdatahash" xmlns:w16se="http://schemas.microsoft.com/office/word/2015/wordml/symex" xmlns:wpg="http://schemas.microsoft.com/office/word/2010/wordprocessingGroup" xmlns:wpi="http://schemas.microsoft.com/office/word/2010/wordprocessingInk" xmlns:wne="http://schemas.microsoft.com/office/word/2006/wordml" xmlns:wps="http://schemas.microsoft.com/office/word/2010/wordprocessingShape" mc:Ignorable="w14 w15 w16se w16cid w16 w16cex w16sdtdh wp14">
   <w:footnote w:type="separator" w:id="-1">
     <w:p>
       <w:r>
@@ -7212,7 +7887,7 @@
 </file>
 
 <file path=word/numbering.xml><?xml version="1.0" encoding="utf-8"?>
-<w:numbering xmlns:wpc="http://schemas.microsoft.com/office/word/2010/wordprocessingCanvas" xmlns:cx="http://schemas.microsoft.com/office/drawing/2014/chartex" xmlns:cx1="http://schemas.microsoft.com/office/drawing/2015/9/8/chartex" xmlns:cx2="http://schemas.microsoft.com/office/drawing/2015/10/21/chartex" xmlns:cx3="http://schemas.microsoft.com/office/drawing/2016/5/9/chartex" xmlns:cx4="http://schemas.microsoft.com/office/drawing/2016/5/10/chartex" xmlns:cx5="http://schemas.microsoft.com/office/drawing/2016/5/11/chartex" xmlns:cx6="http://schemas.microsoft.com/office/drawing/2016/5/12/chartex" xmlns:cx7="http://schemas.microsoft.com/office/drawing/2016/5/13/chartex" xmlns:cx8="http://schemas.microsoft.com/office/drawing/2016/5/14/chartex" xmlns:mc="http://schemas.openxmlformats.org/markup-compatibility/2006" xmlns:aink="http://schemas.microsoft.com/office/drawing/2016/ink" xmlns:am3d="http://schemas.microsoft.com/office/drawing/2017/model3d" xmlns:o="urn:schemas-microsoft-com:office:office" xmlns:r="http://schemas.openxmlformats.org/officeDocument/2006/relationships" xmlns:m="http://schemas.openxmlformats.org/officeDocument/2006/math" xmlns:v="urn:schemas-microsoft-com:vml" xmlns:wp14="http://schemas.microsoft.com/office/word/2010/wordprocessingDrawing" xmlns:wp="http://schemas.openxmlformats.org/drawingml/2006/wordprocessingDrawing" xmlns:w10="urn:schemas-microsoft-com:office:word" xmlns:w="http://schemas.openxmlformats.org/wordprocessingml/2006/main" xmlns:w14="http://schemas.microsoft.com/office/word/2010/wordml" xmlns:w15="http://schemas.microsoft.com/office/word/2012/wordml" xmlns:w16cex="http://schemas.microsoft.com/office/word/2018/wordml/cex" xmlns:w16cid="http://schemas.microsoft.com/office/word/2016/wordml/cid" xmlns:w16="http://schemas.microsoft.com/office/word/2018/wordml" xmlns:w16sdtdh="http://schemas.microsoft.com/office/word/2020/wordml/sdtdatahash" xmlns:w16se="http://schemas.microsoft.com/office/word/2015/wordml/symex" xmlns:wpg="http://schemas.microsoft.com/office/word/2010/wordprocessingGroup" xmlns:wpi="http://schemas.microsoft.com/office/word/2010/wordprocessingInk" xmlns:wne="http://schemas.microsoft.com/office/word/2006/wordml" xmlns:wps="http://schemas.microsoft.com/office/word/2010/wordprocessingShape" mc:Ignorable="w14 w15 w16se w16cid w16 w16cex w16sdtdh wp14">
+<w:numbering xmlns:wpc="http://schemas.microsoft.com/office/word/2010/wordprocessingCanvas" xmlns:cx="http://schemas.microsoft.com/office/drawing/2014/chartex" xmlns:cx1="http://schemas.microsoft.com/office/drawing/2015/9/8/chartex" xmlns:cx2="http://schemas.microsoft.com/office/drawing/2015/10/21/chartex" xmlns:cx3="http://schemas.microsoft.com/office/drawing/2016/5/9/chartex" xmlns:cx4="http://schemas.microsoft.com/office/drawing/2016/5/10/chartex" xmlns:cx5="http://schemas.microsoft.com/office/drawing/2016/5/11/chartex" xmlns:cx6="http://schemas.microsoft.com/office/drawing/2016/5/12/chartex" xmlns:cx7="http://schemas.microsoft.com/office/drawing/2016/5/13/chartex" xmlns:cx8="http://schemas.microsoft.com/office/drawing/2016/5/14/chartex" xmlns:mc="http://schemas.openxmlformats.org/markup-compatibility/2006" xmlns:aink="http://schemas.microsoft.com/office/drawing/2016/ink" xmlns:am3d="http://schemas.microsoft.com/office/drawing/2017/model3d" xmlns:o="urn:schemas-microsoft-com:office:office" xmlns:oel="http://schemas.microsoft.com/office/2019/extlst" xmlns:r="http://schemas.openxmlformats.org/officeDocument/2006/relationships" xmlns:m="http://schemas.openxmlformats.org/officeDocument/2006/math" xmlns:v="urn:schemas-microsoft-com:vml" xmlns:wp14="http://schemas.microsoft.com/office/word/2010/wordprocessingDrawing" xmlns:wp="http://schemas.openxmlformats.org/drawingml/2006/wordprocessingDrawing" xmlns:w10="urn:schemas-microsoft-com:office:word" xmlns:w="http://schemas.openxmlformats.org/wordprocessingml/2006/main" xmlns:w14="http://schemas.microsoft.com/office/word/2010/wordml" xmlns:w15="http://schemas.microsoft.com/office/word/2012/wordml" xmlns:w16cex="http://schemas.microsoft.com/office/word/2018/wordml/cex" xmlns:w16cid="http://schemas.microsoft.com/office/word/2016/wordml/cid" xmlns:w16="http://schemas.microsoft.com/office/word/2018/wordml" xmlns:w16sdtdh="http://schemas.microsoft.com/office/word/2020/wordml/sdtdatahash" xmlns:w16se="http://schemas.microsoft.com/office/word/2015/wordml/symex" xmlns:wpg="http://schemas.microsoft.com/office/word/2010/wordprocessingGroup" xmlns:wpi="http://schemas.microsoft.com/office/word/2010/wordprocessingInk" xmlns:wne="http://schemas.microsoft.com/office/word/2006/wordml" xmlns:wps="http://schemas.microsoft.com/office/word/2010/wordprocessingShape" mc:Ignorable="w14 w15 w16se w16cid w16 w16cex w16sdtdh wp14">
   <w:abstractNum w:abstractNumId="0" w15:restartNumberingAfterBreak="0">
     <w:nsid w:val="00432905"/>
     <w:multiLevelType w:val="multilevel"/>
@@ -10346,94 +11021,94 @@
       </w:rPr>
     </w:lvl>
   </w:abstractNum>
-  <w:num w:numId="1">
+  <w:num w:numId="1" w16cid:durableId="1521430112">
     <w:abstractNumId w:val="0"/>
   </w:num>
-  <w:num w:numId="2">
+  <w:num w:numId="2" w16cid:durableId="1348480896">
     <w:abstractNumId w:val="8"/>
   </w:num>
-  <w:num w:numId="3">
+  <w:num w:numId="3" w16cid:durableId="1428386434">
     <w:abstractNumId w:val="7"/>
   </w:num>
-  <w:num w:numId="4">
+  <w:num w:numId="4" w16cid:durableId="1278100054">
     <w:abstractNumId w:val="4"/>
   </w:num>
-  <w:num w:numId="5">
+  <w:num w:numId="5" w16cid:durableId="1027104093">
     <w:abstractNumId w:val="9"/>
   </w:num>
-  <w:num w:numId="6">
+  <w:num w:numId="6" w16cid:durableId="1286811060">
     <w:abstractNumId w:val="10"/>
   </w:num>
-  <w:num w:numId="7">
+  <w:num w:numId="7" w16cid:durableId="844249950">
     <w:abstractNumId w:val="16"/>
   </w:num>
-  <w:num w:numId="8">
+  <w:num w:numId="8" w16cid:durableId="1050347648">
     <w:abstractNumId w:val="22"/>
   </w:num>
-  <w:num w:numId="9">
+  <w:num w:numId="9" w16cid:durableId="1526751673">
     <w:abstractNumId w:val="5"/>
   </w:num>
-  <w:num w:numId="10">
+  <w:num w:numId="10" w16cid:durableId="1478568586">
     <w:abstractNumId w:val="28"/>
   </w:num>
-  <w:num w:numId="11">
+  <w:num w:numId="11" w16cid:durableId="256983242">
     <w:abstractNumId w:val="11"/>
   </w:num>
-  <w:num w:numId="12">
+  <w:num w:numId="12" w16cid:durableId="1214848178">
     <w:abstractNumId w:val="6"/>
   </w:num>
-  <w:num w:numId="13">
+  <w:num w:numId="13" w16cid:durableId="2132245112">
     <w:abstractNumId w:val="13"/>
   </w:num>
-  <w:num w:numId="14">
+  <w:num w:numId="14" w16cid:durableId="714037948">
     <w:abstractNumId w:val="17"/>
   </w:num>
-  <w:num w:numId="15">
+  <w:num w:numId="15" w16cid:durableId="1557349190">
     <w:abstractNumId w:val="23"/>
   </w:num>
-  <w:num w:numId="16">
+  <w:num w:numId="16" w16cid:durableId="81804900">
     <w:abstractNumId w:val="19"/>
   </w:num>
-  <w:num w:numId="17">
+  <w:num w:numId="17" w16cid:durableId="239679419">
     <w:abstractNumId w:val="27"/>
   </w:num>
-  <w:num w:numId="18">
+  <w:num w:numId="18" w16cid:durableId="277029269">
     <w:abstractNumId w:val="26"/>
   </w:num>
-  <w:num w:numId="19">
+  <w:num w:numId="19" w16cid:durableId="1112675368">
     <w:abstractNumId w:val="1"/>
   </w:num>
-  <w:num w:numId="20">
+  <w:num w:numId="20" w16cid:durableId="1477869260">
     <w:abstractNumId w:val="25"/>
   </w:num>
-  <w:num w:numId="21">
+  <w:num w:numId="21" w16cid:durableId="1686899947">
     <w:abstractNumId w:val="3"/>
   </w:num>
-  <w:num w:numId="22">
+  <w:num w:numId="22" w16cid:durableId="895358891">
     <w:abstractNumId w:val="15"/>
   </w:num>
-  <w:num w:numId="23">
+  <w:num w:numId="23" w16cid:durableId="944463472">
     <w:abstractNumId w:val="2"/>
   </w:num>
-  <w:num w:numId="24">
+  <w:num w:numId="24" w16cid:durableId="1534684012">
     <w:abstractNumId w:val="12"/>
   </w:num>
-  <w:num w:numId="25">
+  <w:num w:numId="25" w16cid:durableId="856235667">
     <w:abstractNumId w:val="29"/>
   </w:num>
-  <w:num w:numId="26">
+  <w:num w:numId="26" w16cid:durableId="398096496">
     <w:abstractNumId w:val="20"/>
   </w:num>
-  <w:num w:numId="27">
+  <w:num w:numId="27" w16cid:durableId="233899907">
     <w:abstractNumId w:val="14"/>
   </w:num>
-  <w:num w:numId="28">
+  <w:num w:numId="28" w16cid:durableId="841969087">
     <w:abstractNumId w:val="21"/>
   </w:num>
-  <w:num w:numId="29">
+  <w:num w:numId="29" w16cid:durableId="1725063835">
     <w:abstractNumId w:val="24"/>
   </w:num>
-  <w:num w:numId="30">
+  <w:num w:numId="30" w16cid:durableId="1854953849">
     <w:abstractNumId w:val="18"/>
   </w:num>
 </w:numbering>
@@ -11591,28 +12266,15 @@
 </file>
 
 <file path=customXml/item1.xml><?xml version="1.0" encoding="utf-8"?>
-<p:properties xmlns:p="http://schemas.microsoft.com/office/2006/metadata/properties" xmlns:xsi="http://www.w3.org/2001/XMLSchema-instance" xmlns:pc="http://schemas.microsoft.com/office/infopath/2007/PartnerControls">
-  <documentManagement>
-    <Stage xmlns="f336f4fe-8719-4ea2-b5d6-29b3a580aeb4">Draft</Stage>
-    <Next_x0020_Stage xmlns="f336f4fe-8719-4ea2-b5d6-29b3a580aeb4" xsi:nil="true"/>
-    <Admin_x0020_Action xmlns="f336f4fe-8719-4ea2-b5d6-29b3a580aeb4" xsi:nil="true"/>
-    <Template_x0020_Category xmlns="f336f4fe-8719-4ea2-b5d6-29b3a580aeb4">Claim Form - CLM</Template_x0020_Category>
-    <Action xmlns="f336f4fe-8719-4ea2-b5d6-29b3a580aeb4" xsi:nil="true"/>
-    <Purpose1 xmlns="f336f4fe-8719-4ea2-b5d6-29b3a580aeb4">Sealed claim</Purpose1>
-    <Template_x0020_Language xmlns="f336f4fe-8719-4ea2-b5d6-29b3a580aeb4">English - ENG</Template_x0020_Language>
-    <Rename xmlns="f336f4fe-8719-4ea2-b5d6-29b3a580aeb4">true</Rename>
-    <Tornado_x0020_Filename xmlns="f336f4fe-8719-4ea2-b5d6-29b3a580aeb4" xsi:nil="true"/>
-    <Approval_x0020_Request_x0020_Comment xmlns="f336f4fe-8719-4ea2-b5d6-29b3a580aeb4" xsi:nil="true"/>
-    <Publication_x0020_Date xmlns="f336f4fe-8719-4ea2-b5d6-29b3a580aeb4">2020-12-15T00:00:00+00:00</Publication_x0020_Date>
-  </documentManagement>
-</p:properties>
+<?mso-contentType ?>
+<FormTemplates xmlns="http://schemas.microsoft.com/sharepoint/v3/contenttype/forms">
+  <Display>DocumentLibraryForm</Display>
+  <Edit>DocumentLibraryForm</Edit>
+  <New>DocumentLibraryForm</New>
+</FormTemplates>
 </file>
 
 <file path=customXml/item2.xml><?xml version="1.0" encoding="utf-8"?>
-<b:Sources xmlns:b="http://schemas.openxmlformats.org/officeDocument/2006/bibliography" xmlns="http://schemas.openxmlformats.org/officeDocument/2006/bibliography" SelectedStyle="\APASixthEditionOfficeOnline.xsl" StyleName="APA" Version="6"/>
-</file>
-
-<file path=customXml/item3.xml><?xml version="1.0" encoding="utf-8"?>
 <ct:contentTypeSchema xmlns:ct="http://schemas.microsoft.com/office/2006/metadata/contentType" xmlns:ma="http://schemas.microsoft.com/office/2006/metadata/properties/metaAttributes" ct:_="" ma:_="" ma:contentTypeName="_CtTemplate" ma:contentTypeID="0x01010064A5FDCCFB03F540B94405305D7DE14F00A4F8B82F7CEF57469A8FE5CEAB7A0EE0" ma:contentTypeVersion="52" ma:contentTypeDescription="Part of Template Management with Site Columns representing custom attributes." ma:contentTypeScope="" ma:versionID="c2286c6217564930720849237c12976e">
   <xsd:schema xmlns:xsd="http://www.w3.org/2001/XMLSchema" xmlns:xs="http://www.w3.org/2001/XMLSchema" xmlns:p="http://schemas.microsoft.com/office/2006/metadata/properties" xmlns:ns2="f336f4fe-8719-4ea2-b5d6-29b3a580aeb4" xmlns:ns3="b57b892a-dd61-4bba-b372-a8d93da2c7e6" targetNamespace="http://schemas.microsoft.com/office/2006/metadata/properties" ma:root="true" ma:fieldsID="9fba45822a34e557d70c1e8d39cd3b74" ns2:_="" ns3:_="">
     <xsd:import namespace="f336f4fe-8719-4ea2-b5d6-29b3a580aeb4"/>
@@ -11927,34 +12589,37 @@
 </ct:contentTypeSchema>
 </file>
 
+<file path=customXml/item3.xml><?xml version="1.0" encoding="utf-8"?>
+<b:Sources xmlns:b="http://schemas.openxmlformats.org/officeDocument/2006/bibliography" xmlns="http://schemas.openxmlformats.org/officeDocument/2006/bibliography" SelectedStyle="\APASixthEditionOfficeOnline.xsl" StyleName="APA" Version="6"/>
+</file>
+
 <file path=customXml/item4.xml><?xml version="1.0" encoding="utf-8"?>
-<?mso-contentType ?>
-<FormTemplates xmlns="http://schemas.microsoft.com/sharepoint/v3/contenttype/forms">
-  <Display>DocumentLibraryForm</Display>
-  <Edit>DocumentLibraryForm</Edit>
-  <New>DocumentLibraryForm</New>
-</FormTemplates>
+<p:properties xmlns:p="http://schemas.microsoft.com/office/2006/metadata/properties" xmlns:xsi="http://www.w3.org/2001/XMLSchema-instance" xmlns:pc="http://schemas.microsoft.com/office/infopath/2007/PartnerControls">
+  <documentManagement>
+    <Stage xmlns="f336f4fe-8719-4ea2-b5d6-29b3a580aeb4">Draft</Stage>
+    <Next_x0020_Stage xmlns="f336f4fe-8719-4ea2-b5d6-29b3a580aeb4" xsi:nil="true"/>
+    <Admin_x0020_Action xmlns="f336f4fe-8719-4ea2-b5d6-29b3a580aeb4" xsi:nil="true"/>
+    <Template_x0020_Category xmlns="f336f4fe-8719-4ea2-b5d6-29b3a580aeb4">Claim Form - CLM</Template_x0020_Category>
+    <Action xmlns="f336f4fe-8719-4ea2-b5d6-29b3a580aeb4" xsi:nil="true"/>
+    <Purpose1 xmlns="f336f4fe-8719-4ea2-b5d6-29b3a580aeb4">Sealed claim</Purpose1>
+    <Template_x0020_Language xmlns="f336f4fe-8719-4ea2-b5d6-29b3a580aeb4">English - ENG</Template_x0020_Language>
+    <Rename xmlns="f336f4fe-8719-4ea2-b5d6-29b3a580aeb4">true</Rename>
+    <Tornado_x0020_Filename xmlns="f336f4fe-8719-4ea2-b5d6-29b3a580aeb4" xsi:nil="true"/>
+    <Approval_x0020_Request_x0020_Comment xmlns="f336f4fe-8719-4ea2-b5d6-29b3a580aeb4" xsi:nil="true"/>
+    <Publication_x0020_Date xmlns="f336f4fe-8719-4ea2-b5d6-29b3a580aeb4">2020-12-15T00:00:00+00:00</Publication_x0020_Date>
+  </documentManagement>
+</p:properties>
 </file>
 
 <file path=customXml/itemProps1.xml><?xml version="1.0" encoding="utf-8"?>
-<ds:datastoreItem xmlns:ds="http://schemas.openxmlformats.org/officeDocument/2006/customXml" ds:itemID="{B7EA20FE-B0E7-4AF0-B5E0-DCFC63125D32}">
+<ds:datastoreItem xmlns:ds="http://schemas.openxmlformats.org/officeDocument/2006/customXml" ds:itemID="{9661752A-6D7B-4880-80FA-DA4AA1F0C9AC}">
   <ds:schemaRefs>
-    <ds:schemaRef ds:uri="http://schemas.microsoft.com/office/2006/metadata/properties"/>
-    <ds:schemaRef ds:uri="http://schemas.microsoft.com/office/infopath/2007/PartnerControls"/>
-    <ds:schemaRef ds:uri="f336f4fe-8719-4ea2-b5d6-29b3a580aeb4"/>
+    <ds:schemaRef ds:uri="http://schemas.microsoft.com/sharepoint/v3/contenttype/forms"/>
   </ds:schemaRefs>
 </ds:datastoreItem>
 </file>
 
 <file path=customXml/itemProps2.xml><?xml version="1.0" encoding="utf-8"?>
-<ds:datastoreItem xmlns:ds="http://schemas.openxmlformats.org/officeDocument/2006/customXml" ds:itemID="{AE11B69E-1E1D-594C-93F8-E6D47A7E6B48}">
-  <ds:schemaRefs>
-    <ds:schemaRef ds:uri="http://schemas.openxmlformats.org/officeDocument/2006/bibliography"/>
-  </ds:schemaRefs>
-</ds:datastoreItem>
-</file>
-
-<file path=customXml/itemProps3.xml><?xml version="1.0" encoding="utf-8"?>
 <ds:datastoreItem xmlns:ds="http://schemas.openxmlformats.org/officeDocument/2006/customXml" ds:itemID="{13ABDEE5-4F67-40B0-BE1B-3130EC616509}">
   <ds:schemaRefs>
     <ds:schemaRef ds:uri="http://schemas.microsoft.com/office/2006/metadata/contentType"/>
@@ -11973,10 +12638,20 @@
 </ds:datastoreItem>
 </file>
 
+<file path=customXml/itemProps3.xml><?xml version="1.0" encoding="utf-8"?>
+<ds:datastoreItem xmlns:ds="http://schemas.openxmlformats.org/officeDocument/2006/customXml" ds:itemID="{AE11B69E-1E1D-594C-93F8-E6D47A7E6B48}">
+  <ds:schemaRefs>
+    <ds:schemaRef ds:uri="http://schemas.openxmlformats.org/officeDocument/2006/bibliography"/>
+  </ds:schemaRefs>
+</ds:datastoreItem>
+</file>
+
 <file path=customXml/itemProps4.xml><?xml version="1.0" encoding="utf-8"?>
-<ds:datastoreItem xmlns:ds="http://schemas.openxmlformats.org/officeDocument/2006/customXml" ds:itemID="{9661752A-6D7B-4880-80FA-DA4AA1F0C9AC}">
+<ds:datastoreItem xmlns:ds="http://schemas.openxmlformats.org/officeDocument/2006/customXml" ds:itemID="{B7EA20FE-B0E7-4AF0-B5E0-DCFC63125D32}">
   <ds:schemaRefs>
-    <ds:schemaRef ds:uri="http://schemas.microsoft.com/sharepoint/v3/contenttype/forms"/>
+    <ds:schemaRef ds:uri="http://schemas.microsoft.com/office/2006/metadata/properties"/>
+    <ds:schemaRef ds:uri="http://schemas.microsoft.com/office/infopath/2007/PartnerControls"/>
+    <ds:schemaRef ds:uri="f336f4fe-8719-4ea2-b5d6-29b3a580aeb4"/>
   </ds:schemaRefs>
 </ds:datastoreItem>
 </file>
</xml_diff>

<commit_message>
Update all documents created as part of the claimant/defendant journey that contains the statement of truth (SoT) with updated wordings
</commit_message>
<xml_diff>
--- a/docker/docmosis/templates/CV-UNS-CLM-ENG-00727.docx
+++ b/docker/docmosis/templates/CV-UNS-CLM-ENG-00727.docx
@@ -1,6 +1,6 @@
 
 <file path=word/document.xml><?xml version="1.0" encoding="utf-8"?>
-<w:document xmlns:wpc="http://schemas.microsoft.com/office/word/2010/wordprocessingCanvas" xmlns:cx="http://schemas.microsoft.com/office/drawing/2014/chartex" xmlns:cx1="http://schemas.microsoft.com/office/drawing/2015/9/8/chartex" xmlns:cx2="http://schemas.microsoft.com/office/drawing/2015/10/21/chartex" xmlns:cx3="http://schemas.microsoft.com/office/drawing/2016/5/9/chartex" xmlns:cx4="http://schemas.microsoft.com/office/drawing/2016/5/10/chartex" xmlns:cx5="http://schemas.microsoft.com/office/drawing/2016/5/11/chartex" xmlns:cx6="http://schemas.microsoft.com/office/drawing/2016/5/12/chartex" xmlns:cx7="http://schemas.microsoft.com/office/drawing/2016/5/13/chartex" xmlns:cx8="http://schemas.microsoft.com/office/drawing/2016/5/14/chartex" xmlns:mc="http://schemas.openxmlformats.org/markup-compatibility/2006" xmlns:aink="http://schemas.microsoft.com/office/drawing/2016/ink" xmlns:am3d="http://schemas.microsoft.com/office/drawing/2017/model3d" xmlns:o="urn:schemas-microsoft-com:office:office" xmlns:r="http://schemas.openxmlformats.org/officeDocument/2006/relationships" xmlns:m="http://schemas.openxmlformats.org/officeDocument/2006/math" xmlns:v="urn:schemas-microsoft-com:vml" xmlns:wp14="http://schemas.microsoft.com/office/word/2010/wordprocessingDrawing" xmlns:wp="http://schemas.openxmlformats.org/drawingml/2006/wordprocessingDrawing" xmlns:w10="urn:schemas-microsoft-com:office:word" xmlns:w="http://schemas.openxmlformats.org/wordprocessingml/2006/main" xmlns:w14="http://schemas.microsoft.com/office/word/2010/wordml" xmlns:w15="http://schemas.microsoft.com/office/word/2012/wordml" xmlns:w16cex="http://schemas.microsoft.com/office/word/2018/wordml/cex" xmlns:w16cid="http://schemas.microsoft.com/office/word/2016/wordml/cid" xmlns:w16="http://schemas.microsoft.com/office/word/2018/wordml" xmlns:w16sdtdh="http://schemas.microsoft.com/office/word/2020/wordml/sdtdatahash" xmlns:w16se="http://schemas.microsoft.com/office/word/2015/wordml/symex" xmlns:wpg="http://schemas.microsoft.com/office/word/2010/wordprocessingGroup" xmlns:wpi="http://schemas.microsoft.com/office/word/2010/wordprocessingInk" xmlns:wne="http://schemas.microsoft.com/office/word/2006/wordml" xmlns:wps="http://schemas.microsoft.com/office/word/2010/wordprocessingShape" mc:Ignorable="w14 w15 w16se w16cid w16 w16cex w16sdtdh wp14">
+<w:document xmlns:wpc="http://schemas.microsoft.com/office/word/2010/wordprocessingCanvas" xmlns:cx="http://schemas.microsoft.com/office/drawing/2014/chartex" xmlns:cx1="http://schemas.microsoft.com/office/drawing/2015/9/8/chartex" xmlns:cx2="http://schemas.microsoft.com/office/drawing/2015/10/21/chartex" xmlns:cx3="http://schemas.microsoft.com/office/drawing/2016/5/9/chartex" xmlns:cx4="http://schemas.microsoft.com/office/drawing/2016/5/10/chartex" xmlns:cx5="http://schemas.microsoft.com/office/drawing/2016/5/11/chartex" xmlns:cx6="http://schemas.microsoft.com/office/drawing/2016/5/12/chartex" xmlns:cx7="http://schemas.microsoft.com/office/drawing/2016/5/13/chartex" xmlns:cx8="http://schemas.microsoft.com/office/drawing/2016/5/14/chartex" xmlns:mc="http://schemas.openxmlformats.org/markup-compatibility/2006" xmlns:aink="http://schemas.microsoft.com/office/drawing/2016/ink" xmlns:am3d="http://schemas.microsoft.com/office/drawing/2017/model3d" xmlns:o="urn:schemas-microsoft-com:office:office" xmlns:oel="http://schemas.microsoft.com/office/2019/extlst" xmlns:r="http://schemas.openxmlformats.org/officeDocument/2006/relationships" xmlns:m="http://schemas.openxmlformats.org/officeDocument/2006/math" xmlns:v="urn:schemas-microsoft-com:vml" xmlns:wp14="http://schemas.microsoft.com/office/word/2010/wordprocessingDrawing" xmlns:wp="http://schemas.openxmlformats.org/drawingml/2006/wordprocessingDrawing" xmlns:w10="urn:schemas-microsoft-com:office:word" xmlns:w="http://schemas.openxmlformats.org/wordprocessingml/2006/main" xmlns:w14="http://schemas.microsoft.com/office/word/2010/wordml" xmlns:w15="http://schemas.microsoft.com/office/word/2012/wordml" xmlns:w16cex="http://schemas.microsoft.com/office/word/2018/wordml/cex" xmlns:w16cid="http://schemas.microsoft.com/office/word/2016/wordml/cid" xmlns:w16="http://schemas.microsoft.com/office/word/2018/wordml" xmlns:w16sdtdh="http://schemas.microsoft.com/office/word/2020/wordml/sdtdatahash" xmlns:w16se="http://schemas.microsoft.com/office/word/2015/wordml/symex" xmlns:wpg="http://schemas.microsoft.com/office/word/2010/wordprocessingGroup" xmlns:wpi="http://schemas.microsoft.com/office/word/2010/wordprocessingInk" xmlns:wne="http://schemas.microsoft.com/office/word/2006/wordml" xmlns:wps="http://schemas.microsoft.com/office/word/2010/wordprocessingShape" mc:Ignorable="w14 w15 w16se w16cid w16 w16cex w16sdtdh wp14">
   <w:body>
     <w:p>
       <w:pPr>
@@ -46,7 +46,7 @@
               <w:fldChar w:fldCharType="begin"/>
             </w:r>
             <w:r>
-              <w:instrText xml:space="preserve"> INCLUDEPICTURE "/var/folders/m2/qnb2dry97b79psf_83dm0rf80000gn/T/com.microsoft.Word/WebArchiveCopyPasteTempFiles/page1image12566944" \* MERGEFORMATINET </w:instrText>
+              <w:instrText xml:space="preserve"> INCLUDEPICTURE "C:\\var\\folders\\m2\\qnb2dry97b79psf_83dm0rf80000gn\\T\\com.microsoft.Word\\WebArchiveCopyPasteTempFiles\\page1image12566944" \* MERGEFORMAT </w:instrText>
             </w:r>
             <w:r>
               <w:fldChar w:fldCharType="separate"/>
@@ -55,7 +55,7 @@
               <w:fldChar w:fldCharType="begin"/>
             </w:r>
             <w:r>
-              <w:instrText xml:space="preserve"> INCLUDEPICTURE "/var/folders/m2/qnb2dry97b79psf_83dm0rf80000gn/T/com.microsoft.Word/WebArchiveCopyPasteTempFiles/page1image59464816" \* MERGEFORMATINET </w:instrText>
+              <w:instrText xml:space="preserve"> INCLUDEPICTURE "C:\\var\\folders\\m2\\qnb2dry97b79psf_83dm0rf80000gn\\T\\com.microsoft.Word\\WebArchiveCopyPasteTempFiles\\page1image59464816" \* MERGEFORMAT </w:instrText>
             </w:r>
             <w:r>
               <w:fldChar w:fldCharType="separate"/>
@@ -207,7 +207,7 @@
               <w:fldChar w:fldCharType="begin"/>
             </w:r>
             <w:r>
-              <w:instrText xml:space="preserve"> INCLUDEPICTURE "/var/folders/m2/qnb2dry97b79psf_83dm0rf80000gn/T/com.microsoft.Word/WebArchiveCopyPasteTempFiles/page1image59464608" \* MERGEFORMATINET </w:instrText>
+              <w:instrText xml:space="preserve"> INCLUDEPICTURE "C:\\var\\folders\\m2\\qnb2dry97b79psf_83dm0rf80000gn\\T\\com.microsoft.Word\\WebArchiveCopyPasteTempFiles\\page1image59464608" \* MERGEFORMAT </w:instrText>
             </w:r>
             <w:r>
               <w:fldChar w:fldCharType="separate"/>
@@ -6704,14 +6704,7 @@
                 <w:rFonts w:ascii="GDSTransportWebsite" w:hAnsi="GDSTransportWebsite"/>
                 <w:color w:val="0A0A0A"/>
               </w:rPr>
-              <w:t>The Claimant believes that the facts stated in the brief details of claim are true</w:t>
-            </w:r>
-            <w:r>
-              <w:rPr>
-                <w:rFonts w:ascii="GDSTransportWebsite" w:hAnsi="GDSTransportWebsite"/>
-                <w:color w:val="0A0A0A"/>
-              </w:rPr>
-              <w:t>.</w:t>
+              <w:t>The claimant believes that the facts in this claim are true.</w:t>
             </w:r>
           </w:p>
           <w:p>
@@ -6759,14 +6752,7 @@
                 <w:rFonts w:ascii="GDSTransportWebsite" w:hAnsi="GDSTransportWebsite"/>
                 <w:color w:val="0A0A0A"/>
               </w:rPr>
-              <w:t>The claimant understands that proceedings for contempt of court may be brought against anyone who makes, or causes to be made, a false statement in a document verified by a statement of truth without an honest belief in its truth</w:t>
-            </w:r>
-            <w:r>
-              <w:rPr>
-                <w:rFonts w:ascii="GDSTransportWebsite" w:hAnsi="GDSTransportWebsite"/>
-                <w:color w:val="0A0A0A"/>
-              </w:rPr>
-              <w:t>.</w:t>
+              <w:t>The claimant understands that proceedings for contempt of court may be brought against anyone who makes, or causes to be made, a false statement in a document verified by a statement of truth without an honest belief in its truth.</w:t>
             </w:r>
           </w:p>
           <w:p>
@@ -6980,7 +6966,7 @@
 </file>
 
 <file path=word/endnotes.xml><?xml version="1.0" encoding="utf-8"?>
-<w:endnotes xmlns:wpc="http://schemas.microsoft.com/office/word/2010/wordprocessingCanvas" xmlns:cx="http://schemas.microsoft.com/office/drawing/2014/chartex" xmlns:cx1="http://schemas.microsoft.com/office/drawing/2015/9/8/chartex" xmlns:cx2="http://schemas.microsoft.com/office/drawing/2015/10/21/chartex" xmlns:cx3="http://schemas.microsoft.com/office/drawing/2016/5/9/chartex" xmlns:cx4="http://schemas.microsoft.com/office/drawing/2016/5/10/chartex" xmlns:cx5="http://schemas.microsoft.com/office/drawing/2016/5/11/chartex" xmlns:cx6="http://schemas.microsoft.com/office/drawing/2016/5/12/chartex" xmlns:cx7="http://schemas.microsoft.com/office/drawing/2016/5/13/chartex" xmlns:cx8="http://schemas.microsoft.com/office/drawing/2016/5/14/chartex" xmlns:mc="http://schemas.openxmlformats.org/markup-compatibility/2006" xmlns:aink="http://schemas.microsoft.com/office/drawing/2016/ink" xmlns:am3d="http://schemas.microsoft.com/office/drawing/2017/model3d" xmlns:o="urn:schemas-microsoft-com:office:office" xmlns:r="http://schemas.openxmlformats.org/officeDocument/2006/relationships" xmlns:m="http://schemas.openxmlformats.org/officeDocument/2006/math" xmlns:v="urn:schemas-microsoft-com:vml" xmlns:wp14="http://schemas.microsoft.com/office/word/2010/wordprocessingDrawing" xmlns:wp="http://schemas.openxmlformats.org/drawingml/2006/wordprocessingDrawing" xmlns:w10="urn:schemas-microsoft-com:office:word" xmlns:w="http://schemas.openxmlformats.org/wordprocessingml/2006/main" xmlns:w14="http://schemas.microsoft.com/office/word/2010/wordml" xmlns:w15="http://schemas.microsoft.com/office/word/2012/wordml" xmlns:w16cex="http://schemas.microsoft.com/office/word/2018/wordml/cex" xmlns:w16cid="http://schemas.microsoft.com/office/word/2016/wordml/cid" xmlns:w16="http://schemas.microsoft.com/office/word/2018/wordml" xmlns:w16sdtdh="http://schemas.microsoft.com/office/word/2020/wordml/sdtdatahash" xmlns:w16se="http://schemas.microsoft.com/office/word/2015/wordml/symex" xmlns:wpg="http://schemas.microsoft.com/office/word/2010/wordprocessingGroup" xmlns:wpi="http://schemas.microsoft.com/office/word/2010/wordprocessingInk" xmlns:wne="http://schemas.microsoft.com/office/word/2006/wordml" xmlns:wps="http://schemas.microsoft.com/office/word/2010/wordprocessingShape" mc:Ignorable="w14 w15 w16se w16cid w16 w16cex w16sdtdh wp14">
+<w:endnotes xmlns:wpc="http://schemas.microsoft.com/office/word/2010/wordprocessingCanvas" xmlns:cx="http://schemas.microsoft.com/office/drawing/2014/chartex" xmlns:cx1="http://schemas.microsoft.com/office/drawing/2015/9/8/chartex" xmlns:cx2="http://schemas.microsoft.com/office/drawing/2015/10/21/chartex" xmlns:cx3="http://schemas.microsoft.com/office/drawing/2016/5/9/chartex" xmlns:cx4="http://schemas.microsoft.com/office/drawing/2016/5/10/chartex" xmlns:cx5="http://schemas.microsoft.com/office/drawing/2016/5/11/chartex" xmlns:cx6="http://schemas.microsoft.com/office/drawing/2016/5/12/chartex" xmlns:cx7="http://schemas.microsoft.com/office/drawing/2016/5/13/chartex" xmlns:cx8="http://schemas.microsoft.com/office/drawing/2016/5/14/chartex" xmlns:mc="http://schemas.openxmlformats.org/markup-compatibility/2006" xmlns:aink="http://schemas.microsoft.com/office/drawing/2016/ink" xmlns:am3d="http://schemas.microsoft.com/office/drawing/2017/model3d" xmlns:o="urn:schemas-microsoft-com:office:office" xmlns:oel="http://schemas.microsoft.com/office/2019/extlst" xmlns:r="http://schemas.openxmlformats.org/officeDocument/2006/relationships" xmlns:m="http://schemas.openxmlformats.org/officeDocument/2006/math" xmlns:v="urn:schemas-microsoft-com:vml" xmlns:wp14="http://schemas.microsoft.com/office/word/2010/wordprocessingDrawing" xmlns:wp="http://schemas.openxmlformats.org/drawingml/2006/wordprocessingDrawing" xmlns:w10="urn:schemas-microsoft-com:office:word" xmlns:w="http://schemas.openxmlformats.org/wordprocessingml/2006/main" xmlns:w14="http://schemas.microsoft.com/office/word/2010/wordml" xmlns:w15="http://schemas.microsoft.com/office/word/2012/wordml" xmlns:w16cex="http://schemas.microsoft.com/office/word/2018/wordml/cex" xmlns:w16cid="http://schemas.microsoft.com/office/word/2016/wordml/cid" xmlns:w16="http://schemas.microsoft.com/office/word/2018/wordml" xmlns:w16sdtdh="http://schemas.microsoft.com/office/word/2020/wordml/sdtdatahash" xmlns:w16se="http://schemas.microsoft.com/office/word/2015/wordml/symex" xmlns:wpg="http://schemas.microsoft.com/office/word/2010/wordprocessingGroup" xmlns:wpi="http://schemas.microsoft.com/office/word/2010/wordprocessingInk" xmlns:wne="http://schemas.microsoft.com/office/word/2006/wordml" xmlns:wps="http://schemas.microsoft.com/office/word/2010/wordprocessingShape" mc:Ignorable="w14 w15 w16se w16cid w16 w16cex w16sdtdh wp14">
   <w:endnote w:type="separator" w:id="-1">
     <w:p>
       <w:r>
@@ -7001,7 +6987,7 @@
 </file>
 
 <file path=word/footer1.xml><?xml version="1.0" encoding="utf-8"?>
-<w:ftr xmlns:wpc="http://schemas.microsoft.com/office/word/2010/wordprocessingCanvas" xmlns:cx="http://schemas.microsoft.com/office/drawing/2014/chartex" xmlns:cx1="http://schemas.microsoft.com/office/drawing/2015/9/8/chartex" xmlns:cx2="http://schemas.microsoft.com/office/drawing/2015/10/21/chartex" xmlns:cx3="http://schemas.microsoft.com/office/drawing/2016/5/9/chartex" xmlns:cx4="http://schemas.microsoft.com/office/drawing/2016/5/10/chartex" xmlns:cx5="http://schemas.microsoft.com/office/drawing/2016/5/11/chartex" xmlns:cx6="http://schemas.microsoft.com/office/drawing/2016/5/12/chartex" xmlns:cx7="http://schemas.microsoft.com/office/drawing/2016/5/13/chartex" xmlns:cx8="http://schemas.microsoft.com/office/drawing/2016/5/14/chartex" xmlns:mc="http://schemas.openxmlformats.org/markup-compatibility/2006" xmlns:aink="http://schemas.microsoft.com/office/drawing/2016/ink" xmlns:am3d="http://schemas.microsoft.com/office/drawing/2017/model3d" xmlns:o="urn:schemas-microsoft-com:office:office" xmlns:r="http://schemas.openxmlformats.org/officeDocument/2006/relationships" xmlns:m="http://schemas.openxmlformats.org/officeDocument/2006/math" xmlns:v="urn:schemas-microsoft-com:vml" xmlns:wp14="http://schemas.microsoft.com/office/word/2010/wordprocessingDrawing" xmlns:wp="http://schemas.openxmlformats.org/drawingml/2006/wordprocessingDrawing" xmlns:w10="urn:schemas-microsoft-com:office:word" xmlns:w="http://schemas.openxmlformats.org/wordprocessingml/2006/main" xmlns:w14="http://schemas.microsoft.com/office/word/2010/wordml" xmlns:w15="http://schemas.microsoft.com/office/word/2012/wordml" xmlns:w16cex="http://schemas.microsoft.com/office/word/2018/wordml/cex" xmlns:w16cid="http://schemas.microsoft.com/office/word/2016/wordml/cid" xmlns:w16="http://schemas.microsoft.com/office/word/2018/wordml" xmlns:w16sdtdh="http://schemas.microsoft.com/office/word/2020/wordml/sdtdatahash" xmlns:w16se="http://schemas.microsoft.com/office/word/2015/wordml/symex" xmlns:wpg="http://schemas.microsoft.com/office/word/2010/wordprocessingGroup" xmlns:wpi="http://schemas.microsoft.com/office/word/2010/wordprocessingInk" xmlns:wne="http://schemas.microsoft.com/office/word/2006/wordml" xmlns:wps="http://schemas.microsoft.com/office/word/2010/wordprocessingShape" mc:Ignorable="w14 w15 w16se w16cid w16 w16cex w16sdtdh wp14">
+<w:ftr xmlns:wpc="http://schemas.microsoft.com/office/word/2010/wordprocessingCanvas" xmlns:cx="http://schemas.microsoft.com/office/drawing/2014/chartex" xmlns:cx1="http://schemas.microsoft.com/office/drawing/2015/9/8/chartex" xmlns:cx2="http://schemas.microsoft.com/office/drawing/2015/10/21/chartex" xmlns:cx3="http://schemas.microsoft.com/office/drawing/2016/5/9/chartex" xmlns:cx4="http://schemas.microsoft.com/office/drawing/2016/5/10/chartex" xmlns:cx5="http://schemas.microsoft.com/office/drawing/2016/5/11/chartex" xmlns:cx6="http://schemas.microsoft.com/office/drawing/2016/5/12/chartex" xmlns:cx7="http://schemas.microsoft.com/office/drawing/2016/5/13/chartex" xmlns:cx8="http://schemas.microsoft.com/office/drawing/2016/5/14/chartex" xmlns:mc="http://schemas.openxmlformats.org/markup-compatibility/2006" xmlns:aink="http://schemas.microsoft.com/office/drawing/2016/ink" xmlns:am3d="http://schemas.microsoft.com/office/drawing/2017/model3d" xmlns:o="urn:schemas-microsoft-com:office:office" xmlns:oel="http://schemas.microsoft.com/office/2019/extlst" xmlns:r="http://schemas.openxmlformats.org/officeDocument/2006/relationships" xmlns:m="http://schemas.openxmlformats.org/officeDocument/2006/math" xmlns:v="urn:schemas-microsoft-com:vml" xmlns:wp14="http://schemas.microsoft.com/office/word/2010/wordprocessingDrawing" xmlns:wp="http://schemas.openxmlformats.org/drawingml/2006/wordprocessingDrawing" xmlns:w10="urn:schemas-microsoft-com:office:word" xmlns:w="http://schemas.openxmlformats.org/wordprocessingml/2006/main" xmlns:w14="http://schemas.microsoft.com/office/word/2010/wordml" xmlns:w15="http://schemas.microsoft.com/office/word/2012/wordml" xmlns:w16cex="http://schemas.microsoft.com/office/word/2018/wordml/cex" xmlns:w16cid="http://schemas.microsoft.com/office/word/2016/wordml/cid" xmlns:w16="http://schemas.microsoft.com/office/word/2018/wordml" xmlns:w16sdtdh="http://schemas.microsoft.com/office/word/2020/wordml/sdtdatahash" xmlns:w16se="http://schemas.microsoft.com/office/word/2015/wordml/symex" xmlns:wpg="http://schemas.microsoft.com/office/word/2010/wordprocessingGroup" xmlns:wpi="http://schemas.microsoft.com/office/word/2010/wordprocessingInk" xmlns:wne="http://schemas.microsoft.com/office/word/2006/wordml" xmlns:wps="http://schemas.microsoft.com/office/word/2010/wordprocessingShape" mc:Ignorable="w14 w15 w16se w16cid w16 w16cex w16sdtdh wp14">
   <w:tbl>
     <w:tblPr>
       <w:tblStyle w:val="TableGrid"/>
@@ -7191,7 +7177,7 @@
 </file>
 
 <file path=word/footnotes.xml><?xml version="1.0" encoding="utf-8"?>
-<w:footnotes xmlns:wpc="http://schemas.microsoft.com/office/word/2010/wordprocessingCanvas" xmlns:cx="http://schemas.microsoft.com/office/drawing/2014/chartex" xmlns:cx1="http://schemas.microsoft.com/office/drawing/2015/9/8/chartex" xmlns:cx2="http://schemas.microsoft.com/office/drawing/2015/10/21/chartex" xmlns:cx3="http://schemas.microsoft.com/office/drawing/2016/5/9/chartex" xmlns:cx4="http://schemas.microsoft.com/office/drawing/2016/5/10/chartex" xmlns:cx5="http://schemas.microsoft.com/office/drawing/2016/5/11/chartex" xmlns:cx6="http://schemas.microsoft.com/office/drawing/2016/5/12/chartex" xmlns:cx7="http://schemas.microsoft.com/office/drawing/2016/5/13/chartex" xmlns:cx8="http://schemas.microsoft.com/office/drawing/2016/5/14/chartex" xmlns:mc="http://schemas.openxmlformats.org/markup-compatibility/2006" xmlns:aink="http://schemas.microsoft.com/office/drawing/2016/ink" xmlns:am3d="http://schemas.microsoft.com/office/drawing/2017/model3d" xmlns:o="urn:schemas-microsoft-com:office:office" xmlns:r="http://schemas.openxmlformats.org/officeDocument/2006/relationships" xmlns:m="http://schemas.openxmlformats.org/officeDocument/2006/math" xmlns:v="urn:schemas-microsoft-com:vml" xmlns:wp14="http://schemas.microsoft.com/office/word/2010/wordprocessingDrawing" xmlns:wp="http://schemas.openxmlformats.org/drawingml/2006/wordprocessingDrawing" xmlns:w10="urn:schemas-microsoft-com:office:word" xmlns:w="http://schemas.openxmlformats.org/wordprocessingml/2006/main" xmlns:w14="http://schemas.microsoft.com/office/word/2010/wordml" xmlns:w15="http://schemas.microsoft.com/office/word/2012/wordml" xmlns:w16cex="http://schemas.microsoft.com/office/word/2018/wordml/cex" xmlns:w16cid="http://schemas.microsoft.com/office/word/2016/wordml/cid" xmlns:w16="http://schemas.microsoft.com/office/word/2018/wordml" xmlns:w16sdtdh="http://schemas.microsoft.com/office/word/2020/wordml/sdtdatahash" xmlns:w16se="http://schemas.microsoft.com/office/word/2015/wordml/symex" xmlns:wpg="http://schemas.microsoft.com/office/word/2010/wordprocessingGroup" xmlns:wpi="http://schemas.microsoft.com/office/word/2010/wordprocessingInk" xmlns:wne="http://schemas.microsoft.com/office/word/2006/wordml" xmlns:wps="http://schemas.microsoft.com/office/word/2010/wordprocessingShape" mc:Ignorable="w14 w15 w16se w16cid w16 w16cex w16sdtdh wp14">
+<w:footnotes xmlns:wpc="http://schemas.microsoft.com/office/word/2010/wordprocessingCanvas" xmlns:cx="http://schemas.microsoft.com/office/drawing/2014/chartex" xmlns:cx1="http://schemas.microsoft.com/office/drawing/2015/9/8/chartex" xmlns:cx2="http://schemas.microsoft.com/office/drawing/2015/10/21/chartex" xmlns:cx3="http://schemas.microsoft.com/office/drawing/2016/5/9/chartex" xmlns:cx4="http://schemas.microsoft.com/office/drawing/2016/5/10/chartex" xmlns:cx5="http://schemas.microsoft.com/office/drawing/2016/5/11/chartex" xmlns:cx6="http://schemas.microsoft.com/office/drawing/2016/5/12/chartex" xmlns:cx7="http://schemas.microsoft.com/office/drawing/2016/5/13/chartex" xmlns:cx8="http://schemas.microsoft.com/office/drawing/2016/5/14/chartex" xmlns:mc="http://schemas.openxmlformats.org/markup-compatibility/2006" xmlns:aink="http://schemas.microsoft.com/office/drawing/2016/ink" xmlns:am3d="http://schemas.microsoft.com/office/drawing/2017/model3d" xmlns:o="urn:schemas-microsoft-com:office:office" xmlns:oel="http://schemas.microsoft.com/office/2019/extlst" xmlns:r="http://schemas.openxmlformats.org/officeDocument/2006/relationships" xmlns:m="http://schemas.openxmlformats.org/officeDocument/2006/math" xmlns:v="urn:schemas-microsoft-com:vml" xmlns:wp14="http://schemas.microsoft.com/office/word/2010/wordprocessingDrawing" xmlns:wp="http://schemas.openxmlformats.org/drawingml/2006/wordprocessingDrawing" xmlns:w10="urn:schemas-microsoft-com:office:word" xmlns:w="http://schemas.openxmlformats.org/wordprocessingml/2006/main" xmlns:w14="http://schemas.microsoft.com/office/word/2010/wordml" xmlns:w15="http://schemas.microsoft.com/office/word/2012/wordml" xmlns:w16cex="http://schemas.microsoft.com/office/word/2018/wordml/cex" xmlns:w16cid="http://schemas.microsoft.com/office/word/2016/wordml/cid" xmlns:w16="http://schemas.microsoft.com/office/word/2018/wordml" xmlns:w16sdtdh="http://schemas.microsoft.com/office/word/2020/wordml/sdtdatahash" xmlns:w16se="http://schemas.microsoft.com/office/word/2015/wordml/symex" xmlns:wpg="http://schemas.microsoft.com/office/word/2010/wordprocessingGroup" xmlns:wpi="http://schemas.microsoft.com/office/word/2010/wordprocessingInk" xmlns:wne="http://schemas.microsoft.com/office/word/2006/wordml" xmlns:wps="http://schemas.microsoft.com/office/word/2010/wordprocessingShape" mc:Ignorable="w14 w15 w16se w16cid w16 w16cex w16sdtdh wp14">
   <w:footnote w:type="separator" w:id="-1">
     <w:p>
       <w:r>
@@ -7212,7 +7198,7 @@
 </file>
 
 <file path=word/numbering.xml><?xml version="1.0" encoding="utf-8"?>
-<w:numbering xmlns:wpc="http://schemas.microsoft.com/office/word/2010/wordprocessingCanvas" xmlns:cx="http://schemas.microsoft.com/office/drawing/2014/chartex" xmlns:cx1="http://schemas.microsoft.com/office/drawing/2015/9/8/chartex" xmlns:cx2="http://schemas.microsoft.com/office/drawing/2015/10/21/chartex" xmlns:cx3="http://schemas.microsoft.com/office/drawing/2016/5/9/chartex" xmlns:cx4="http://schemas.microsoft.com/office/drawing/2016/5/10/chartex" xmlns:cx5="http://schemas.microsoft.com/office/drawing/2016/5/11/chartex" xmlns:cx6="http://schemas.microsoft.com/office/drawing/2016/5/12/chartex" xmlns:cx7="http://schemas.microsoft.com/office/drawing/2016/5/13/chartex" xmlns:cx8="http://schemas.microsoft.com/office/drawing/2016/5/14/chartex" xmlns:mc="http://schemas.openxmlformats.org/markup-compatibility/2006" xmlns:aink="http://schemas.microsoft.com/office/drawing/2016/ink" xmlns:am3d="http://schemas.microsoft.com/office/drawing/2017/model3d" xmlns:o="urn:schemas-microsoft-com:office:office" xmlns:r="http://schemas.openxmlformats.org/officeDocument/2006/relationships" xmlns:m="http://schemas.openxmlformats.org/officeDocument/2006/math" xmlns:v="urn:schemas-microsoft-com:vml" xmlns:wp14="http://schemas.microsoft.com/office/word/2010/wordprocessingDrawing" xmlns:wp="http://schemas.openxmlformats.org/drawingml/2006/wordprocessingDrawing" xmlns:w10="urn:schemas-microsoft-com:office:word" xmlns:w="http://schemas.openxmlformats.org/wordprocessingml/2006/main" xmlns:w14="http://schemas.microsoft.com/office/word/2010/wordml" xmlns:w15="http://schemas.microsoft.com/office/word/2012/wordml" xmlns:w16cex="http://schemas.microsoft.com/office/word/2018/wordml/cex" xmlns:w16cid="http://schemas.microsoft.com/office/word/2016/wordml/cid" xmlns:w16="http://schemas.microsoft.com/office/word/2018/wordml" xmlns:w16sdtdh="http://schemas.microsoft.com/office/word/2020/wordml/sdtdatahash" xmlns:w16se="http://schemas.microsoft.com/office/word/2015/wordml/symex" xmlns:wpg="http://schemas.microsoft.com/office/word/2010/wordprocessingGroup" xmlns:wpi="http://schemas.microsoft.com/office/word/2010/wordprocessingInk" xmlns:wne="http://schemas.microsoft.com/office/word/2006/wordml" xmlns:wps="http://schemas.microsoft.com/office/word/2010/wordprocessingShape" mc:Ignorable="w14 w15 w16se w16cid w16 w16cex w16sdtdh wp14">
+<w:numbering xmlns:wpc="http://schemas.microsoft.com/office/word/2010/wordprocessingCanvas" xmlns:cx="http://schemas.microsoft.com/office/drawing/2014/chartex" xmlns:cx1="http://schemas.microsoft.com/office/drawing/2015/9/8/chartex" xmlns:cx2="http://schemas.microsoft.com/office/drawing/2015/10/21/chartex" xmlns:cx3="http://schemas.microsoft.com/office/drawing/2016/5/9/chartex" xmlns:cx4="http://schemas.microsoft.com/office/drawing/2016/5/10/chartex" xmlns:cx5="http://schemas.microsoft.com/office/drawing/2016/5/11/chartex" xmlns:cx6="http://schemas.microsoft.com/office/drawing/2016/5/12/chartex" xmlns:cx7="http://schemas.microsoft.com/office/drawing/2016/5/13/chartex" xmlns:cx8="http://schemas.microsoft.com/office/drawing/2016/5/14/chartex" xmlns:mc="http://schemas.openxmlformats.org/markup-compatibility/2006" xmlns:aink="http://schemas.microsoft.com/office/drawing/2016/ink" xmlns:am3d="http://schemas.microsoft.com/office/drawing/2017/model3d" xmlns:o="urn:schemas-microsoft-com:office:office" xmlns:oel="http://schemas.microsoft.com/office/2019/extlst" xmlns:r="http://schemas.openxmlformats.org/officeDocument/2006/relationships" xmlns:m="http://schemas.openxmlformats.org/officeDocument/2006/math" xmlns:v="urn:schemas-microsoft-com:vml" xmlns:wp14="http://schemas.microsoft.com/office/word/2010/wordprocessingDrawing" xmlns:wp="http://schemas.openxmlformats.org/drawingml/2006/wordprocessingDrawing" xmlns:w10="urn:schemas-microsoft-com:office:word" xmlns:w="http://schemas.openxmlformats.org/wordprocessingml/2006/main" xmlns:w14="http://schemas.microsoft.com/office/word/2010/wordml" xmlns:w15="http://schemas.microsoft.com/office/word/2012/wordml" xmlns:w16cex="http://schemas.microsoft.com/office/word/2018/wordml/cex" xmlns:w16cid="http://schemas.microsoft.com/office/word/2016/wordml/cid" xmlns:w16="http://schemas.microsoft.com/office/word/2018/wordml" xmlns:w16sdtdh="http://schemas.microsoft.com/office/word/2020/wordml/sdtdatahash" xmlns:w16se="http://schemas.microsoft.com/office/word/2015/wordml/symex" xmlns:wpg="http://schemas.microsoft.com/office/word/2010/wordprocessingGroup" xmlns:wpi="http://schemas.microsoft.com/office/word/2010/wordprocessingInk" xmlns:wne="http://schemas.microsoft.com/office/word/2006/wordml" xmlns:wps="http://schemas.microsoft.com/office/word/2010/wordprocessingShape" mc:Ignorable="w14 w15 w16se w16cid w16 w16cex w16sdtdh wp14">
   <w:abstractNum w:abstractNumId="0" w15:restartNumberingAfterBreak="0">
     <w:nsid w:val="00432905"/>
     <w:multiLevelType w:val="multilevel"/>
@@ -10346,94 +10332,94 @@
       </w:rPr>
     </w:lvl>
   </w:abstractNum>
-  <w:num w:numId="1">
+  <w:num w:numId="1" w16cid:durableId="1068727356">
     <w:abstractNumId w:val="0"/>
   </w:num>
-  <w:num w:numId="2">
+  <w:num w:numId="2" w16cid:durableId="1317806714">
     <w:abstractNumId w:val="8"/>
   </w:num>
-  <w:num w:numId="3">
+  <w:num w:numId="3" w16cid:durableId="1322809976">
     <w:abstractNumId w:val="7"/>
   </w:num>
-  <w:num w:numId="4">
+  <w:num w:numId="4" w16cid:durableId="96681334">
     <w:abstractNumId w:val="4"/>
   </w:num>
-  <w:num w:numId="5">
+  <w:num w:numId="5" w16cid:durableId="2131631478">
     <w:abstractNumId w:val="9"/>
   </w:num>
-  <w:num w:numId="6">
+  <w:num w:numId="6" w16cid:durableId="229855159">
     <w:abstractNumId w:val="10"/>
   </w:num>
-  <w:num w:numId="7">
+  <w:num w:numId="7" w16cid:durableId="1233273965">
     <w:abstractNumId w:val="16"/>
   </w:num>
-  <w:num w:numId="8">
+  <w:num w:numId="8" w16cid:durableId="1580291339">
     <w:abstractNumId w:val="22"/>
   </w:num>
-  <w:num w:numId="9">
+  <w:num w:numId="9" w16cid:durableId="1054816052">
     <w:abstractNumId w:val="5"/>
   </w:num>
-  <w:num w:numId="10">
+  <w:num w:numId="10" w16cid:durableId="1653364793">
     <w:abstractNumId w:val="28"/>
   </w:num>
-  <w:num w:numId="11">
+  <w:num w:numId="11" w16cid:durableId="14305529">
     <w:abstractNumId w:val="11"/>
   </w:num>
-  <w:num w:numId="12">
+  <w:num w:numId="12" w16cid:durableId="843252033">
     <w:abstractNumId w:val="6"/>
   </w:num>
-  <w:num w:numId="13">
+  <w:num w:numId="13" w16cid:durableId="1521091169">
     <w:abstractNumId w:val="13"/>
   </w:num>
-  <w:num w:numId="14">
+  <w:num w:numId="14" w16cid:durableId="1999188324">
     <w:abstractNumId w:val="17"/>
   </w:num>
-  <w:num w:numId="15">
+  <w:num w:numId="15" w16cid:durableId="1572235839">
     <w:abstractNumId w:val="23"/>
   </w:num>
-  <w:num w:numId="16">
+  <w:num w:numId="16" w16cid:durableId="1489203289">
     <w:abstractNumId w:val="19"/>
   </w:num>
-  <w:num w:numId="17">
+  <w:num w:numId="17" w16cid:durableId="1483305496">
     <w:abstractNumId w:val="27"/>
   </w:num>
-  <w:num w:numId="18">
+  <w:num w:numId="18" w16cid:durableId="226573580">
     <w:abstractNumId w:val="26"/>
   </w:num>
-  <w:num w:numId="19">
+  <w:num w:numId="19" w16cid:durableId="1194346456">
     <w:abstractNumId w:val="1"/>
   </w:num>
-  <w:num w:numId="20">
+  <w:num w:numId="20" w16cid:durableId="1956936075">
     <w:abstractNumId w:val="25"/>
   </w:num>
-  <w:num w:numId="21">
+  <w:num w:numId="21" w16cid:durableId="854151316">
     <w:abstractNumId w:val="3"/>
   </w:num>
-  <w:num w:numId="22">
+  <w:num w:numId="22" w16cid:durableId="764761558">
     <w:abstractNumId w:val="15"/>
   </w:num>
-  <w:num w:numId="23">
+  <w:num w:numId="23" w16cid:durableId="1917200946">
     <w:abstractNumId w:val="2"/>
   </w:num>
-  <w:num w:numId="24">
+  <w:num w:numId="24" w16cid:durableId="1147284517">
     <w:abstractNumId w:val="12"/>
   </w:num>
-  <w:num w:numId="25">
+  <w:num w:numId="25" w16cid:durableId="1532914316">
     <w:abstractNumId w:val="29"/>
   </w:num>
-  <w:num w:numId="26">
+  <w:num w:numId="26" w16cid:durableId="1405299106">
     <w:abstractNumId w:val="20"/>
   </w:num>
-  <w:num w:numId="27">
+  <w:num w:numId="27" w16cid:durableId="1275210921">
     <w:abstractNumId w:val="14"/>
   </w:num>
-  <w:num w:numId="28">
+  <w:num w:numId="28" w16cid:durableId="1796749101">
     <w:abstractNumId w:val="21"/>
   </w:num>
-  <w:num w:numId="29">
+  <w:num w:numId="29" w16cid:durableId="1014769738">
     <w:abstractNumId w:val="24"/>
   </w:num>
-  <w:num w:numId="30">
+  <w:num w:numId="30" w16cid:durableId="1253120885">
     <w:abstractNumId w:val="18"/>
   </w:num>
 </w:numbering>
@@ -11591,6 +11577,10 @@
 </file>
 
 <file path=customXml/item1.xml><?xml version="1.0" encoding="utf-8"?>
+<b:Sources xmlns:b="http://schemas.openxmlformats.org/officeDocument/2006/bibliography" xmlns="http://schemas.openxmlformats.org/officeDocument/2006/bibliography" SelectedStyle="\APASixthEditionOfficeOnline.xsl" StyleName="APA" Version="6"/>
+</file>
+
+<file path=customXml/item2.xml><?xml version="1.0" encoding="utf-8"?>
 <p:properties xmlns:p="http://schemas.microsoft.com/office/2006/metadata/properties" xmlns:xsi="http://www.w3.org/2001/XMLSchema-instance" xmlns:pc="http://schemas.microsoft.com/office/infopath/2007/PartnerControls">
   <documentManagement>
     <Stage xmlns="f336f4fe-8719-4ea2-b5d6-29b3a580aeb4">Draft</Stage>
@@ -11608,11 +11598,16 @@
 </p:properties>
 </file>
 
-<file path=customXml/item2.xml><?xml version="1.0" encoding="utf-8"?>
-<b:Sources xmlns:b="http://schemas.openxmlformats.org/officeDocument/2006/bibliography" xmlns="http://schemas.openxmlformats.org/officeDocument/2006/bibliography" SelectedStyle="\APASixthEditionOfficeOnline.xsl" StyleName="APA" Version="6"/>
+<file path=customXml/item3.xml><?xml version="1.0" encoding="utf-8"?>
+<?mso-contentType ?>
+<FormTemplates xmlns="http://schemas.microsoft.com/sharepoint/v3/contenttype/forms">
+  <Display>DocumentLibraryForm</Display>
+  <Edit>DocumentLibraryForm</Edit>
+  <New>DocumentLibraryForm</New>
+</FormTemplates>
 </file>
 
-<file path=customXml/item3.xml><?xml version="1.0" encoding="utf-8"?>
+<file path=customXml/item4.xml><?xml version="1.0" encoding="utf-8"?>
 <ct:contentTypeSchema xmlns:ct="http://schemas.microsoft.com/office/2006/metadata/contentType" xmlns:ma="http://schemas.microsoft.com/office/2006/metadata/properties/metaAttributes" ct:_="" ma:_="" ma:contentTypeName="_CtTemplate" ma:contentTypeID="0x01010064A5FDCCFB03F540B94405305D7DE14F00A4F8B82F7CEF57469A8FE5CEAB7A0EE0" ma:contentTypeVersion="52" ma:contentTypeDescription="Part of Template Management with Site Columns representing custom attributes." ma:contentTypeScope="" ma:versionID="c2286c6217564930720849237c12976e">
   <xsd:schema xmlns:xsd="http://www.w3.org/2001/XMLSchema" xmlns:xs="http://www.w3.org/2001/XMLSchema" xmlns:p="http://schemas.microsoft.com/office/2006/metadata/properties" xmlns:ns2="f336f4fe-8719-4ea2-b5d6-29b3a580aeb4" xmlns:ns3="b57b892a-dd61-4bba-b372-a8d93da2c7e6" targetNamespace="http://schemas.microsoft.com/office/2006/metadata/properties" ma:root="true" ma:fieldsID="9fba45822a34e557d70c1e8d39cd3b74" ns2:_="" ns3:_="">
     <xsd:import namespace="f336f4fe-8719-4ea2-b5d6-29b3a580aeb4"/>
@@ -11927,16 +11922,15 @@
 </ct:contentTypeSchema>
 </file>
 
-<file path=customXml/item4.xml><?xml version="1.0" encoding="utf-8"?>
-<?mso-contentType ?>
-<FormTemplates xmlns="http://schemas.microsoft.com/sharepoint/v3/contenttype/forms">
-  <Display>DocumentLibraryForm</Display>
-  <Edit>DocumentLibraryForm</Edit>
-  <New>DocumentLibraryForm</New>
-</FormTemplates>
+<file path=customXml/itemProps1.xml><?xml version="1.0" encoding="utf-8"?>
+<ds:datastoreItem xmlns:ds="http://schemas.openxmlformats.org/officeDocument/2006/customXml" ds:itemID="{AE11B69E-1E1D-594C-93F8-E6D47A7E6B48}">
+  <ds:schemaRefs>
+    <ds:schemaRef ds:uri="http://schemas.openxmlformats.org/officeDocument/2006/bibliography"/>
+  </ds:schemaRefs>
+</ds:datastoreItem>
 </file>
 
-<file path=customXml/itemProps1.xml><?xml version="1.0" encoding="utf-8"?>
+<file path=customXml/itemProps2.xml><?xml version="1.0" encoding="utf-8"?>
 <ds:datastoreItem xmlns:ds="http://schemas.openxmlformats.org/officeDocument/2006/customXml" ds:itemID="{B7EA20FE-B0E7-4AF0-B5E0-DCFC63125D32}">
   <ds:schemaRefs>
     <ds:schemaRef ds:uri="http://schemas.microsoft.com/office/2006/metadata/properties"/>
@@ -11946,15 +11940,15 @@
 </ds:datastoreItem>
 </file>
 
-<file path=customXml/itemProps2.xml><?xml version="1.0" encoding="utf-8"?>
-<ds:datastoreItem xmlns:ds="http://schemas.openxmlformats.org/officeDocument/2006/customXml" ds:itemID="{AE11B69E-1E1D-594C-93F8-E6D47A7E6B48}">
+<file path=customXml/itemProps3.xml><?xml version="1.0" encoding="utf-8"?>
+<ds:datastoreItem xmlns:ds="http://schemas.openxmlformats.org/officeDocument/2006/customXml" ds:itemID="{9661752A-6D7B-4880-80FA-DA4AA1F0C9AC}">
   <ds:schemaRefs>
-    <ds:schemaRef ds:uri="http://schemas.openxmlformats.org/officeDocument/2006/bibliography"/>
+    <ds:schemaRef ds:uri="http://schemas.microsoft.com/sharepoint/v3/contenttype/forms"/>
   </ds:schemaRefs>
 </ds:datastoreItem>
 </file>
 
-<file path=customXml/itemProps3.xml><?xml version="1.0" encoding="utf-8"?>
+<file path=customXml/itemProps4.xml><?xml version="1.0" encoding="utf-8"?>
 <ds:datastoreItem xmlns:ds="http://schemas.openxmlformats.org/officeDocument/2006/customXml" ds:itemID="{13ABDEE5-4F67-40B0-BE1B-3130EC616509}">
   <ds:schemaRefs>
     <ds:schemaRef ds:uri="http://schemas.microsoft.com/office/2006/metadata/contentType"/>
@@ -11971,12 +11965,4 @@
     <ds:schemaRef ds:uri="http://schemas.microsoft.com/internal/obd"/>
   </ds:schemaRefs>
 </ds:datastoreItem>
-</file>
-
-<file path=customXml/itemProps4.xml><?xml version="1.0" encoding="utf-8"?>
-<ds:datastoreItem xmlns:ds="http://schemas.openxmlformats.org/officeDocument/2006/customXml" ds:itemID="{9661752A-6D7B-4880-80FA-DA4AA1F0C9AC}">
-  <ds:schemaRefs>
-    <ds:schemaRef ds:uri="http://schemas.microsoft.com/sharepoint/v3/contenttype/forms"/>
-  </ds:schemaRefs>
-</ds:datastoreItem>
 </file>
</xml_diff>